<commit_message>
#106 Erster Ansatz des Fazits in der Doku
</commit_message>
<xml_diff>
--- a/organisation/documentation/Projektdokumentation.docx
+++ b/organisation/documentation/Projektdokumentation.docx
@@ -195,7 +195,6 @@
           <w:szCs w:val="52"/>
         </w:rPr>
       </w:pPr>
-      <w:proofErr w:type="spellStart"/>
       <w:r>
         <w:rPr>
           <w:b/>
@@ -204,7 +203,6 @@
         </w:rPr>
         <w:t>Carscout</w:t>
       </w:r>
-      <w:proofErr w:type="spellEnd"/>
     </w:p>
     <w:p>
       <w:pPr>
@@ -266,44 +264,24 @@
           <w:sz w:val="32"/>
           <w:szCs w:val="32"/>
         </w:rPr>
-        <w:t xml:space="preserve">Antonios </w:t>
-      </w:r>
-      <w:proofErr w:type="spellStart"/>
+        <w:t>Antonios Vamvakos, Milan</w:t>
+      </w:r>
       <w:r>
         <w:rPr>
           <w:b/>
           <w:sz w:val="32"/>
           <w:szCs w:val="32"/>
         </w:rPr>
-        <w:t>Vamvakos</w:t>
-      </w:r>
-      <w:proofErr w:type="spellEnd"/>
+        <w:t xml:space="preserve"> </w:t>
+      </w:r>
       <w:r>
         <w:rPr>
           <w:b/>
           <w:sz w:val="32"/>
           <w:szCs w:val="32"/>
         </w:rPr>
-        <w:t>, Milan</w:t>
-      </w:r>
-      <w:r>
-        <w:rPr>
-          <w:b/>
-          <w:sz w:val="32"/>
-          <w:szCs w:val="32"/>
-        </w:rPr>
-        <w:t xml:space="preserve"> </w:t>
-      </w:r>
-      <w:proofErr w:type="spellStart"/>
-      <w:r>
-        <w:rPr>
-          <w:b/>
-          <w:sz w:val="32"/>
-          <w:szCs w:val="32"/>
-        </w:rPr>
         <w:t>Skripalle</w:t>
       </w:r>
-      <w:proofErr w:type="spellEnd"/>
       <w:r>
         <w:rPr>
           <w:b/>
@@ -687,25 +665,7 @@
           <w:sz w:val="24"/>
           <w:szCs w:val="24"/>
         </w:rPr>
-        <w:t xml:space="preserve">Der Projektauftrag umfasst das Erstellen einer Plattform zur </w:t>
-      </w:r>
-      <w:proofErr w:type="spellStart"/>
-      <w:r>
-        <w:rPr>
-          <w:rFonts w:cstheme="minorHAnsi"/>
-          <w:sz w:val="24"/>
-          <w:szCs w:val="24"/>
-        </w:rPr>
-        <w:t>Inserierung</w:t>
-      </w:r>
-      <w:proofErr w:type="spellEnd"/>
-      <w:r>
-        <w:rPr>
-          <w:rFonts w:cstheme="minorHAnsi"/>
-          <w:sz w:val="24"/>
-          <w:szCs w:val="24"/>
-        </w:rPr>
-        <w:t xml:space="preserve"> von gebrauchten und neuwertigen Fahrzeugen</w:t>
+        <w:t>Der Projektauftrag umfasst das Erstellen einer Plattform zur Inserierung von gebrauchten und neuwertigen Fahrzeugen</w:t>
       </w:r>
       <w:r>
         <w:rPr>
@@ -823,43 +783,7 @@
           <w:sz w:val="24"/>
           <w:szCs w:val="24"/>
         </w:rPr>
-        <w:t xml:space="preserve">nächst simpel wirkendes Konzept umgesetzt werden kann, welches grundlegende Elemente wie beispielweise eine Registrierung, Kommunikation mit Datenbanken etc. enthält. Allerdings mit tieferem Eintauchen in die Thematik Raum für ein breites Spektrum an verschiedenen, komplexen Problemstellung liefert und somit Herausforderungen bietet. Des Weiteren </w:t>
-      </w:r>
-      <w:proofErr w:type="gramStart"/>
-      <w:r>
-        <w:rPr>
-          <w:rFonts w:cstheme="minorHAnsi"/>
-          <w:sz w:val="24"/>
-          <w:szCs w:val="24"/>
-        </w:rPr>
-        <w:t>ist</w:t>
-      </w:r>
-      <w:proofErr w:type="gramEnd"/>
-      <w:r>
-        <w:rPr>
-          <w:rFonts w:cstheme="minorHAnsi"/>
-          <w:sz w:val="24"/>
-          <w:szCs w:val="24"/>
-        </w:rPr>
-        <w:t xml:space="preserve"> das Thema der Automobile und die damit verbundene </w:t>
-      </w:r>
-      <w:proofErr w:type="spellStart"/>
-      <w:r>
-        <w:rPr>
-          <w:rFonts w:cstheme="minorHAnsi"/>
-          <w:sz w:val="24"/>
-          <w:szCs w:val="24"/>
-        </w:rPr>
-        <w:t>Inserierung</w:t>
-      </w:r>
-      <w:proofErr w:type="spellEnd"/>
-      <w:r>
-        <w:rPr>
-          <w:rFonts w:cstheme="minorHAnsi"/>
-          <w:sz w:val="24"/>
-          <w:szCs w:val="24"/>
-        </w:rPr>
-        <w:t xml:space="preserve"> von gebrauchten oder auch neuwertigen Fahrzeugen auf einem Onlineportal, ein interessantes sowie zukunftsfähiges Konzept. </w:t>
+        <w:t xml:space="preserve">nächst simpel wirkendes Konzept umgesetzt werden kann, welches grundlegende Elemente wie beispielweise eine Registrierung, Kommunikation mit Datenbanken etc. enthält. Allerdings mit tieferem Eintauchen in die Thematik Raum für ein breites Spektrum an verschiedenen, komplexen Problemstellung liefert und somit Herausforderungen bietet. Des Weiteren ist das Thema der Automobile und die damit verbundene Inserierung von gebrauchten oder auch neuwertigen Fahrzeugen auf einem Onlineportal, ein interessantes sowie zukunftsfähiges Konzept. </w:t>
       </w:r>
     </w:p>
     <w:p>
@@ -1000,21 +924,12 @@
         </w:rPr>
         <w:t xml:space="preserve">ein durch alle Benutzerschichten einfach </w:t>
       </w:r>
-      <w:proofErr w:type="spellStart"/>
-      <w:r>
-        <w:rPr>
-          <w:rFonts w:cstheme="minorHAnsi"/>
-          <w:sz w:val="24"/>
-        </w:rPr>
-        <w:t>bedienbares</w:t>
-      </w:r>
-      <w:proofErr w:type="spellEnd"/>
-      <w:r>
-        <w:rPr>
-          <w:rFonts w:cstheme="minorHAnsi"/>
-          <w:sz w:val="24"/>
-        </w:rPr>
-        <w:t xml:space="preserve"> Produkt. </w:t>
+      <w:r>
+        <w:rPr>
+          <w:rFonts w:cstheme="minorHAnsi"/>
+          <w:sz w:val="24"/>
+        </w:rPr>
+        <w:t xml:space="preserve">bedienbares Produkt. </w:t>
       </w:r>
       <w:r>
         <w:rPr>
@@ -1778,18 +1693,8 @@
           <w:sz w:val="24"/>
           <w:szCs w:val="24"/>
         </w:rPr>
-        <w:t xml:space="preserve"> wie </w:t>
-      </w:r>
-      <w:proofErr w:type="spellStart"/>
-      <w:r>
-        <w:rPr>
-          <w:rFonts w:cstheme="minorHAnsi"/>
-          <w:sz w:val="24"/>
-          <w:szCs w:val="24"/>
-        </w:rPr>
-        <w:t>autoscout</w:t>
-      </w:r>
-      <w:proofErr w:type="spellEnd"/>
+        <w:t xml:space="preserve"> wie autoscout</w:t>
+      </w:r>
       <w:r>
         <w:rPr>
           <w:rFonts w:cstheme="minorHAnsi"/>
@@ -2159,43 +2064,7 @@
           <w:sz w:val="24"/>
           <w:szCs w:val="24"/>
         </w:rPr>
-        <w:t>Der für die Durchführung der Entwicklung gewählte Ansatz soll entsprechend der Prinzipien von agiler Softwareentwicklung diversen verschiedenen Anforderungen genügen. Bedient wird sich hierbei an dem Prinzip des Entwicklungsprozess „</w:t>
-      </w:r>
-      <w:proofErr w:type="spellStart"/>
-      <w:r>
-        <w:rPr>
-          <w:rFonts w:cstheme="minorHAnsi"/>
-          <w:sz w:val="24"/>
-          <w:szCs w:val="24"/>
-        </w:rPr>
-        <w:t>Scrum</w:t>
-      </w:r>
-      <w:proofErr w:type="spellEnd"/>
-      <w:r>
-        <w:rPr>
-          <w:rFonts w:cstheme="minorHAnsi"/>
-          <w:sz w:val="24"/>
-          <w:szCs w:val="24"/>
-        </w:rPr>
-        <w:t xml:space="preserve">“. Diese Anforderungen sind unter anderem notwendig, um die Softwareentwicklung in einem Team generell zu ermöglich bzw. zu organisieren. Dadurch wird die Entwicklung für essentielle, aber nicht planbare Änderungen offen gehalten, allerdings geschlossen für Überplanung der Ressourcen des Teams. Für die Planung des Projekts werden die einzelnen Teilfunktionalitäten und andere große Aufgabenbereiche </w:t>
-      </w:r>
-      <w:proofErr w:type="spellStart"/>
-      <w:r>
-        <w:rPr>
-          <w:rFonts w:cstheme="minorHAnsi"/>
-          <w:sz w:val="24"/>
-          <w:szCs w:val="24"/>
-        </w:rPr>
-        <w:t>geclustert</w:t>
-      </w:r>
-      <w:proofErr w:type="spellEnd"/>
-      <w:r>
-        <w:rPr>
-          <w:rFonts w:cstheme="minorHAnsi"/>
-          <w:sz w:val="24"/>
-          <w:szCs w:val="24"/>
-        </w:rPr>
-        <w:t xml:space="preserve"> und anschließend in kleine Teilaufgaben mit detaillierter Beschreibung der Anforderungen eingeteilt. Diese Teilaufgaben werden  mit deren zeitlichen Aufwänden geschätzt und den verschiedenen Sprints zugeordnet. Diese Aufgaben können sich innerhalb der Entwicklungszyklen per  „Pull“-Prinzip genommen und bearbeitet werden. Es werden keine Aufgaben von einer leitenden Person zugeteilt, sondern jeder entscheidet selber welche Aufgaben man bearbeitet. Die so entstehende Eigenorganisation des Teams ist ein wesentlicher Bestandteil der agilen Softwareentwicklung.</w:t>
+        <w:t>Der für die Durchführung der Entwicklung gewählte Ansatz soll entsprechend der Prinzipien von agiler Softwareentwicklung diversen verschiedenen Anforderungen genügen. Bedient wird sich hierbei an dem Prinzip des Entwicklungsprozess „Scrum“. Diese Anforderungen sind unter anderem notwendig, um die Softwareentwicklung in einem Team generell zu ermöglich bzw. zu organisieren. Dadurch wird die Entwicklung für essentielle, aber nicht planbare Änderungen offen gehalten, allerdings geschlossen für Überplanung der Ressourcen des Teams. Für die Planung des Projekts werden die einzelnen Teilfunktionalitäten und andere große Aufgabenbereiche geclustert und anschließend in kleine Teilaufgaben mit detaillierter Beschreibung der Anforderungen eingeteilt. Diese Teilaufgaben werden  mit deren zeitlichen Aufwänden geschätzt und den verschiedenen Sprints zugeordnet. Diese Aufgaben können sich innerhalb der Entwicklungszyklen per  „Pull“-Prinzip genommen und bearbeitet werden. Es werden keine Aufgaben von einer leitenden Person zugeteilt, sondern jeder entscheidet selber welche Aufgaben man bearbeitet. Die so entstehende Eigenorganisation des Teams ist ein wesentlicher Bestandteil der agilen Softwareentwicklung.</w:t>
       </w:r>
     </w:p>
     <w:p>
@@ -2431,60 +2300,40 @@
           <w:sz w:val="24"/>
           <w:szCs w:val="24"/>
         </w:rPr>
-        <w:t xml:space="preserve">Um die negativen Auswirkungen der auftretenden Problematiken möglichst gering zu halten oder im </w:t>
-      </w:r>
-      <w:proofErr w:type="spellStart"/>
-      <w:r>
-        <w:rPr>
-          <w:rFonts w:cstheme="minorHAnsi"/>
-          <w:sz w:val="24"/>
-          <w:szCs w:val="24"/>
-        </w:rPr>
-        <w:t>Optimalfall</w:t>
-      </w:r>
-      <w:proofErr w:type="spellEnd"/>
-      <w:r>
-        <w:rPr>
-          <w:rFonts w:cstheme="minorHAnsi"/>
-          <w:sz w:val="24"/>
-          <w:szCs w:val="24"/>
-        </w:rPr>
-        <w:t xml:space="preserve"> sogar komplett zu eliminieren bedienten wir uns diverser  </w:t>
-      </w:r>
-    </w:p>
-    <w:p>
-      <w:pPr>
-        <w:pStyle w:val="KeinLeerraum"/>
-        <w:spacing w:line="360" w:lineRule="auto"/>
-        <w:jc w:val="both"/>
-        <w:rPr>
-          <w:rFonts w:cstheme="minorHAnsi"/>
-          <w:b/>
-          <w:sz w:val="24"/>
-          <w:szCs w:val="24"/>
-        </w:rPr>
-      </w:pPr>
-    </w:p>
-    <w:p>
-      <w:pPr>
-        <w:pStyle w:val="KeinLeerraum"/>
-        <w:spacing w:line="360" w:lineRule="auto"/>
-        <w:jc w:val="both"/>
-        <w:rPr>
-          <w:rFonts w:cstheme="minorHAnsi"/>
-          <w:b/>
-          <w:sz w:val="24"/>
-          <w:szCs w:val="24"/>
-          <w:u w:val="single"/>
-        </w:rPr>
-      </w:pPr>
-      <w:r>
-        <w:rPr>
-          <w:rFonts w:cstheme="minorHAnsi"/>
-          <w:b/>
-          <w:sz w:val="24"/>
-          <w:szCs w:val="24"/>
-          <w:u w:val="single"/>
+        <w:t xml:space="preserve">Um die negativen Auswirkungen der auftretenden Problematiken möglichst gering zu halten oder im Optimalfall sogar komplett zu eliminieren bedienten wir uns diverser  </w:t>
+      </w:r>
+    </w:p>
+    <w:p>
+      <w:pPr>
+        <w:pStyle w:val="KeinLeerraum"/>
+        <w:spacing w:line="360" w:lineRule="auto"/>
+        <w:jc w:val="both"/>
+        <w:rPr>
+          <w:rFonts w:cstheme="minorHAnsi"/>
+          <w:b/>
+          <w:sz w:val="28"/>
+          <w:szCs w:val="24"/>
+        </w:rPr>
+      </w:pPr>
+    </w:p>
+    <w:p>
+      <w:pPr>
+        <w:pStyle w:val="KeinLeerraum"/>
+        <w:spacing w:line="360" w:lineRule="auto"/>
+        <w:jc w:val="both"/>
+        <w:rPr>
+          <w:rFonts w:cstheme="minorHAnsi"/>
+          <w:b/>
+          <w:sz w:val="28"/>
+          <w:szCs w:val="24"/>
+        </w:rPr>
+      </w:pPr>
+      <w:r>
+        <w:rPr>
+          <w:rFonts w:cstheme="minorHAnsi"/>
+          <w:b/>
+          <w:sz w:val="28"/>
+          <w:szCs w:val="24"/>
         </w:rPr>
         <w:t>Fazit</w:t>
       </w:r>
@@ -2499,20 +2348,6 @@
           <w:b/>
           <w:sz w:val="24"/>
           <w:szCs w:val="24"/>
-          <w:u w:val="single"/>
-        </w:rPr>
-      </w:pPr>
-    </w:p>
-    <w:p>
-      <w:pPr>
-        <w:pStyle w:val="KeinLeerraum"/>
-        <w:spacing w:line="360" w:lineRule="auto"/>
-        <w:jc w:val="both"/>
-        <w:rPr>
-          <w:rFonts w:cstheme="minorHAnsi"/>
-          <w:b/>
-          <w:sz w:val="24"/>
-          <w:szCs w:val="24"/>
         </w:rPr>
       </w:pPr>
       <w:r>
@@ -2532,6 +2367,39 @@
         <w:jc w:val="both"/>
         <w:rPr>
           <w:rFonts w:cstheme="minorHAnsi"/>
+          <w:sz w:val="24"/>
+          <w:szCs w:val="24"/>
+        </w:rPr>
+      </w:pPr>
+      <w:r>
+        <w:rPr>
+          <w:rFonts w:cstheme="minorHAnsi"/>
+          <w:sz w:val="24"/>
+          <w:szCs w:val="24"/>
+        </w:rPr>
+        <w:t>In Betrachtung des gesamten Projekts über den kompletten Zeitraum konnten diverse Erkenntnisgewinne verzeichnet werden. … TBD</w:t>
+      </w:r>
+    </w:p>
+    <w:p>
+      <w:pPr>
+        <w:pStyle w:val="KeinLeerraum"/>
+        <w:spacing w:line="360" w:lineRule="auto"/>
+        <w:jc w:val="both"/>
+        <w:rPr>
+          <w:rFonts w:cstheme="minorHAnsi"/>
+          <w:b/>
+          <w:sz w:val="24"/>
+          <w:szCs w:val="24"/>
+        </w:rPr>
+      </w:pPr>
+    </w:p>
+    <w:p>
+      <w:pPr>
+        <w:pStyle w:val="KeinLeerraum"/>
+        <w:spacing w:line="360" w:lineRule="auto"/>
+        <w:jc w:val="both"/>
+        <w:rPr>
+          <w:rFonts w:cstheme="minorHAnsi"/>
           <w:b/>
           <w:sz w:val="24"/>
           <w:szCs w:val="24"/>
@@ -2545,6 +2413,58 @@
           <w:szCs w:val="24"/>
         </w:rPr>
         <w:t>Probleme</w:t>
+      </w:r>
+    </w:p>
+    <w:p>
+      <w:pPr>
+        <w:pStyle w:val="KeinLeerraum"/>
+        <w:spacing w:line="360" w:lineRule="auto"/>
+        <w:jc w:val="both"/>
+        <w:rPr>
+          <w:rFonts w:cstheme="minorHAnsi"/>
+          <w:sz w:val="24"/>
+          <w:szCs w:val="24"/>
+        </w:rPr>
+      </w:pPr>
+      <w:r>
+        <w:rPr>
+          <w:rFonts w:cstheme="minorHAnsi"/>
+          <w:sz w:val="24"/>
+          <w:szCs w:val="24"/>
+        </w:rPr>
+        <w:t>Neben den bereits erwähnten Problem stellten sich unserem Team weitere teilweise nicht vorhersehbare Probleme und Schwierigkeiten.</w:t>
+      </w:r>
+      <w:r>
+        <w:rPr>
+          <w:rFonts w:cstheme="minorHAnsi"/>
+          <w:sz w:val="24"/>
+          <w:szCs w:val="24"/>
+        </w:rPr>
+        <w:t xml:space="preserve"> Zunächst einmal zu den personellen Ressourcen:</w:t>
+      </w:r>
+      <w:r>
+        <w:rPr>
+          <w:rFonts w:cstheme="minorHAnsi"/>
+          <w:sz w:val="24"/>
+          <w:szCs w:val="24"/>
+        </w:rPr>
+        <w:t xml:space="preserve"> Die Umsetzung und der Umfang des Projekts wurde anfangs geplant mit der Verfügbarkeit von sechs Personen. Nach kurzer Zeit fiel jedoch eine davon aus und somit wurde die verfügbare Arbeitskraft um 20% gesenkt. </w:t>
+      </w:r>
+      <w:r>
+        <w:rPr>
+          <w:rFonts w:cstheme="minorHAnsi"/>
+          <w:sz w:val="24"/>
+          <w:szCs w:val="24"/>
+        </w:rPr>
+        <w:t>TBD</w:t>
+      </w:r>
+      <w:r>
+        <w:rPr>
+          <w:rFonts w:cstheme="minorHAnsi"/>
+          <w:sz w:val="24"/>
+          <w:szCs w:val="24"/>
+        </w:rPr>
+        <w:t xml:space="preserve"> </w:t>
       </w:r>
     </w:p>
     <w:sectPr>

</xml_diff>

<commit_message>
#106 Daniels Fazit eingebaut
</commit_message>
<xml_diff>
--- a/organisation/documentation/Projektdokumentation.docx
+++ b/organisation/documentation/Projektdokumentation.docx
@@ -1,6 +1,6 @@
 
 <file path=word/document.xml><?xml version="1.0" encoding="utf-8"?>
-<w:document xmlns:ve="http://schemas.openxmlformats.org/markup-compatibility/2006" xmlns:o="urn:schemas-microsoft-com:office:office" xmlns:r="http://schemas.openxmlformats.org/officeDocument/2006/relationships" xmlns:m="http://schemas.openxmlformats.org/officeDocument/2006/math" xmlns:v="urn:schemas-microsoft-com:vml" xmlns:wp="http://schemas.openxmlformats.org/drawingml/2006/wordprocessingDrawing" xmlns:w10="urn:schemas-microsoft-com:office:word" xmlns:w="http://schemas.openxmlformats.org/wordprocessingml/2006/main" xmlns:wne="http://schemas.microsoft.com/office/word/2006/wordml">
+<w:document xmlns:wpc="http://schemas.microsoft.com/office/word/2010/wordprocessingCanvas" xmlns:mc="http://schemas.openxmlformats.org/markup-compatibility/2006" xmlns:o="urn:schemas-microsoft-com:office:office" xmlns:r="http://schemas.openxmlformats.org/officeDocument/2006/relationships" xmlns:m="http://schemas.openxmlformats.org/officeDocument/2006/math" xmlns:v="urn:schemas-microsoft-com:vml" xmlns:wp14="http://schemas.microsoft.com/office/word/2010/wordprocessingDrawing" xmlns:wp="http://schemas.openxmlformats.org/drawingml/2006/wordprocessingDrawing" xmlns:w10="urn:schemas-microsoft-com:office:word" xmlns:w="http://schemas.openxmlformats.org/wordprocessingml/2006/main" xmlns:w14="http://schemas.microsoft.com/office/word/2010/wordml" xmlns:wpg="http://schemas.microsoft.com/office/word/2010/wordprocessingGroup" xmlns:wpi="http://schemas.microsoft.com/office/word/2010/wordprocessingInk" xmlns:wne="http://schemas.microsoft.com/office/word/2006/wordml" xmlns:wps="http://schemas.microsoft.com/office/word/2010/wordprocessingShape" mc:Ignorable="w14 wp14">
   <w:body>
     <w:p>
       <w:pPr>
@@ -195,6 +195,7 @@
           <w:szCs w:val="52"/>
         </w:rPr>
       </w:pPr>
+      <w:proofErr w:type="spellStart"/>
       <w:r>
         <w:rPr>
           <w:b/>
@@ -203,6 +204,7 @@
         </w:rPr>
         <w:t>Carscout</w:t>
       </w:r>
+      <w:proofErr w:type="spellEnd"/>
     </w:p>
     <w:p>
       <w:pPr>
@@ -264,24 +266,44 @@
           <w:sz w:val="32"/>
           <w:szCs w:val="32"/>
         </w:rPr>
-        <w:t>Antonios Vamvakos, Milan</w:t>
-      </w:r>
+        <w:t xml:space="preserve">Antonios </w:t>
+      </w:r>
+      <w:proofErr w:type="spellStart"/>
       <w:r>
         <w:rPr>
           <w:b/>
           <w:sz w:val="32"/>
           <w:szCs w:val="32"/>
         </w:rPr>
-        <w:t xml:space="preserve"> </w:t>
-      </w:r>
+        <w:t>Vamvakos</w:t>
+      </w:r>
+      <w:proofErr w:type="spellEnd"/>
       <w:r>
         <w:rPr>
           <w:b/>
           <w:sz w:val="32"/>
           <w:szCs w:val="32"/>
         </w:rPr>
+        <w:t>, Milan</w:t>
+      </w:r>
+      <w:r>
+        <w:rPr>
+          <w:b/>
+          <w:sz w:val="32"/>
+          <w:szCs w:val="32"/>
+        </w:rPr>
+        <w:t xml:space="preserve"> </w:t>
+      </w:r>
+      <w:proofErr w:type="spellStart"/>
+      <w:r>
+        <w:rPr>
+          <w:b/>
+          <w:sz w:val="32"/>
+          <w:szCs w:val="32"/>
+        </w:rPr>
         <w:t>Skripalle</w:t>
       </w:r>
+      <w:proofErr w:type="spellEnd"/>
       <w:r>
         <w:rPr>
           <w:b/>
@@ -783,7 +805,25 @@
           <w:sz w:val="24"/>
           <w:szCs w:val="24"/>
         </w:rPr>
-        <w:t xml:space="preserve">nächst simpel wirkendes Konzept umgesetzt werden kann, welches grundlegende Elemente wie beispielweise eine Registrierung, Kommunikation mit Datenbanken etc. enthält. Allerdings mit tieferem Eintauchen in die Thematik Raum für ein breites Spektrum an verschiedenen, komplexen Problemstellung liefert und somit Herausforderungen bietet. Des Weiteren ist das Thema der Automobile und die damit verbundene Inserierung von gebrauchten oder auch neuwertigen Fahrzeugen auf einem Onlineportal, ein interessantes sowie zukunftsfähiges Konzept. </w:t>
+        <w:t xml:space="preserve">nächst simpel wirkendes Konzept umgesetzt werden kann, welches grundlegende Elemente wie beispielweise eine Registrierung, Kommunikation mit Datenbanken etc. enthält. Allerdings mit tieferem Eintauchen in die Thematik Raum für ein breites Spektrum an verschiedenen, komplexen Problemstellung liefert und somit Herausforderungen bietet. Des Weiteren </w:t>
+      </w:r>
+      <w:proofErr w:type="gramStart"/>
+      <w:r>
+        <w:rPr>
+          <w:rFonts w:cstheme="minorHAnsi"/>
+          <w:sz w:val="24"/>
+          <w:szCs w:val="24"/>
+        </w:rPr>
+        <w:t>ist</w:t>
+      </w:r>
+      <w:proofErr w:type="gramEnd"/>
+      <w:r>
+        <w:rPr>
+          <w:rFonts w:cstheme="minorHAnsi"/>
+          <w:sz w:val="24"/>
+          <w:szCs w:val="24"/>
+        </w:rPr>
+        <w:t xml:space="preserve"> das Thema der Automobile und die damit verbundene Inserierung von gebrauchten oder auch neuwertigen Fahrzeugen auf einem Onlineportal, ein interessantes sowie zukunftsfähiges Konzept. </w:t>
       </w:r>
     </w:p>
     <w:p>
@@ -1049,7 +1089,45 @@
           <w:sz w:val="24"/>
           <w:szCs w:val="24"/>
         </w:rPr>
-        <w:t>wird der Arbeitsprozess zum Einen ohne eine Onlineplattform gelöst indem ein Kunde einen Händler aufsucht und sich bei diesem die stark eingeschränkte Auswahl an Angeboten ansieht. Zum Anderen gibt es bereits einige große Anbieter von Onlineplattformen, welche den Markt der Gebrauchtfahrzeuge abbilden. Diese haben allerdings den großen Nachteil, dass dort die Übersichtlichkeit durch eine enorme Vielzahl an Funktionalitäten stark eingeschränkt wird und somit potenzielle Neukunden eventuell abgeschreckt oder Überfordert werden. Viele dieser Funktionalitäten werden teils überhaupt nicht von den Benutzern benötigt.</w:t>
+        <w:t xml:space="preserve">wird der Arbeitsprozess zum </w:t>
+      </w:r>
+      <w:proofErr w:type="gramStart"/>
+      <w:r>
+        <w:rPr>
+          <w:rFonts w:cstheme="minorHAnsi"/>
+          <w:sz w:val="24"/>
+          <w:szCs w:val="24"/>
+        </w:rPr>
+        <w:t>Einen</w:t>
+      </w:r>
+      <w:proofErr w:type="gramEnd"/>
+      <w:r>
+        <w:rPr>
+          <w:rFonts w:cstheme="minorHAnsi"/>
+          <w:sz w:val="24"/>
+          <w:szCs w:val="24"/>
+        </w:rPr>
+        <w:t xml:space="preserve"> ohne eine Onlineplattform gelöst indem ein Kunde einen Händler aufsucht und sich bei diesem die stark eingeschränkte Auswahl an Angeboten ansieht. Zum </w:t>
+      </w:r>
+      <w:proofErr w:type="spellStart"/>
+      <w:proofErr w:type="gramStart"/>
+      <w:r>
+        <w:rPr>
+          <w:rFonts w:cstheme="minorHAnsi"/>
+          <w:sz w:val="24"/>
+          <w:szCs w:val="24"/>
+        </w:rPr>
+        <w:t>Anderen</w:t>
+      </w:r>
+      <w:proofErr w:type="spellEnd"/>
+      <w:proofErr w:type="gramEnd"/>
+      <w:r>
+        <w:rPr>
+          <w:rFonts w:cstheme="minorHAnsi"/>
+          <w:sz w:val="24"/>
+          <w:szCs w:val="24"/>
+        </w:rPr>
+        <w:t xml:space="preserve"> gibt es bereits einige große Anbieter von Onlineplattformen, welche den Markt der Gebrauchtfahrzeuge abbilden. Diese haben allerdings den großen Nachteil, dass dort die Übersichtlichkeit durch eine enorme Vielzahl an Funktionalitäten stark eingeschränkt wird und somit potenzielle Neukunden eventuell abgeschreckt oder Überfordert werden. Viele dieser Funktionalitäten werden teils überhaupt nicht von den Benutzern benötigt.</w:t>
       </w:r>
     </w:p>
     <w:p>
@@ -1693,8 +1771,18 @@
           <w:sz w:val="24"/>
           <w:szCs w:val="24"/>
         </w:rPr>
-        <w:t xml:space="preserve"> wie autoscout</w:t>
-      </w:r>
+        <w:t xml:space="preserve"> wie </w:t>
+      </w:r>
+      <w:proofErr w:type="spellStart"/>
+      <w:r>
+        <w:rPr>
+          <w:rFonts w:cstheme="minorHAnsi"/>
+          <w:sz w:val="24"/>
+          <w:szCs w:val="24"/>
+        </w:rPr>
+        <w:t>autoscout</w:t>
+      </w:r>
+      <w:proofErr w:type="spellEnd"/>
       <w:r>
         <w:rPr>
           <w:rFonts w:cstheme="minorHAnsi"/>
@@ -2064,7 +2152,43 @@
           <w:sz w:val="24"/>
           <w:szCs w:val="24"/>
         </w:rPr>
-        <w:t>Der für die Durchführung der Entwicklung gewählte Ansatz soll entsprechend der Prinzipien von agiler Softwareentwicklung diversen verschiedenen Anforderungen genügen. Bedient wird sich hierbei an dem Prinzip des Entwicklungsprozess „Scrum“. Diese Anforderungen sind unter anderem notwendig, um die Softwareentwicklung in einem Team generell zu ermöglich bzw. zu organisieren. Dadurch wird die Entwicklung für essentielle, aber nicht planbare Änderungen offen gehalten, allerdings geschlossen für Überplanung der Ressourcen des Teams. Für die Planung des Projekts werden die einzelnen Teilfunktionalitäten und andere große Aufgabenbereiche geclustert und anschließend in kleine Teilaufgaben mit detaillierter Beschreibung der Anforderungen eingeteilt. Diese Teilaufgaben werden  mit deren zeitlichen Aufwänden geschätzt und den verschiedenen Sprints zugeordnet. Diese Aufgaben können sich innerhalb der Entwicklungszyklen per  „Pull“-Prinzip genommen und bearbeitet werden. Es werden keine Aufgaben von einer leitenden Person zugeteilt, sondern jeder entscheidet selber welche Aufgaben man bearbeitet. Die so entstehende Eigenorganisation des Teams ist ein wesentlicher Bestandteil der agilen Softwareentwicklung.</w:t>
+        <w:t>Der für die Durchführung der Entwicklung gewählte Ansatz soll entsprechend der Prinzipien von agiler Softwareentwicklung diversen verschiedenen Anforderungen genügen. Bedient wird sich hierbei an dem Prinzip des Entwicklungsprozess „</w:t>
+      </w:r>
+      <w:proofErr w:type="spellStart"/>
+      <w:r>
+        <w:rPr>
+          <w:rFonts w:cstheme="minorHAnsi"/>
+          <w:sz w:val="24"/>
+          <w:szCs w:val="24"/>
+        </w:rPr>
+        <w:t>Scrum</w:t>
+      </w:r>
+      <w:proofErr w:type="spellEnd"/>
+      <w:r>
+        <w:rPr>
+          <w:rFonts w:cstheme="minorHAnsi"/>
+          <w:sz w:val="24"/>
+          <w:szCs w:val="24"/>
+        </w:rPr>
+        <w:t xml:space="preserve">“. Diese Anforderungen sind unter anderem notwendig, um die Softwareentwicklung in einem Team generell zu ermöglich bzw. zu organisieren. Dadurch wird die Entwicklung für essentielle, aber nicht planbare Änderungen offen gehalten, allerdings geschlossen für Überplanung der Ressourcen des Teams. Für die Planung des Projekts werden die einzelnen Teilfunktionalitäten und andere große Aufgabenbereiche </w:t>
+      </w:r>
+      <w:proofErr w:type="spellStart"/>
+      <w:r>
+        <w:rPr>
+          <w:rFonts w:cstheme="minorHAnsi"/>
+          <w:sz w:val="24"/>
+          <w:szCs w:val="24"/>
+        </w:rPr>
+        <w:t>geclustert</w:t>
+      </w:r>
+      <w:proofErr w:type="spellEnd"/>
+      <w:r>
+        <w:rPr>
+          <w:rFonts w:cstheme="minorHAnsi"/>
+          <w:sz w:val="24"/>
+          <w:szCs w:val="24"/>
+        </w:rPr>
+        <w:t xml:space="preserve"> und anschließend in kleine Teilaufgaben mit detaillierter Beschreibung der Anforderungen eingeteilt. Diese Teilaufgaben werden  mit deren zeitlichen Aufwänden geschätzt und den verschiedenen Sprints zugeordnet. Diese Aufgaben können sich innerhalb der Entwicklungszyklen per  „Pull“-Prinzip genommen und bearbeitet werden. Es werden keine Aufgaben von einer leitenden Person zugeteilt, sondern jeder entscheidet selber welche Aufgaben man bearbeitet. Die so entstehende Eigenorganisation des Teams ist ein wesentlicher Bestandteil der agilen Softwareentwicklung.</w:t>
       </w:r>
     </w:p>
     <w:p>
@@ -2237,235 +2361,518 @@
           <w:szCs w:val="24"/>
         </w:rPr>
       </w:pPr>
+      <w:r>
+        <w:rPr>
+          <w:rFonts w:cstheme="minorHAnsi"/>
+          <w:sz w:val="24"/>
+          <w:szCs w:val="24"/>
+        </w:rPr>
+        <w:t>TBD</w:t>
+      </w:r>
+    </w:p>
+    <w:p>
+      <w:pPr>
+        <w:pStyle w:val="KeinLeerraum"/>
+        <w:spacing w:line="360" w:lineRule="auto"/>
+        <w:jc w:val="both"/>
+        <w:rPr>
+          <w:rFonts w:cstheme="minorHAnsi"/>
+          <w:b/>
+          <w:sz w:val="24"/>
+          <w:szCs w:val="24"/>
+        </w:rPr>
+      </w:pPr>
+    </w:p>
+    <w:p>
+      <w:pPr>
+        <w:pStyle w:val="KeinLeerraum"/>
+        <w:spacing w:line="360" w:lineRule="auto"/>
+        <w:jc w:val="both"/>
+        <w:rPr>
+          <w:rFonts w:cstheme="minorHAnsi"/>
+          <w:b/>
+          <w:sz w:val="24"/>
+          <w:szCs w:val="24"/>
+        </w:rPr>
+      </w:pPr>
+      <w:r>
+        <w:rPr>
+          <w:rFonts w:cstheme="minorHAnsi"/>
+          <w:b/>
+          <w:sz w:val="24"/>
+          <w:szCs w:val="24"/>
+        </w:rPr>
+        <w:t>Wie wurden sie umschifft</w:t>
+      </w:r>
+    </w:p>
+    <w:p>
+      <w:pPr>
+        <w:pStyle w:val="KeinLeerraum"/>
+        <w:spacing w:line="360" w:lineRule="auto"/>
+        <w:jc w:val="both"/>
+        <w:rPr>
+          <w:rFonts w:cstheme="minorHAnsi"/>
+          <w:sz w:val="24"/>
+          <w:szCs w:val="24"/>
+        </w:rPr>
+      </w:pPr>
+      <w:r>
+        <w:rPr>
+          <w:rFonts w:cstheme="minorHAnsi"/>
+          <w:sz w:val="24"/>
+          <w:szCs w:val="24"/>
+        </w:rPr>
+        <w:t xml:space="preserve">Um die negativen Auswirkungen der auftretenden Problematiken möglichst gering zu halten oder im Optimalfall sogar komplett zu eliminieren bedienten wir uns diverser  </w:t>
+      </w:r>
+    </w:p>
+    <w:p>
+      <w:pPr>
+        <w:pStyle w:val="KeinLeerraum"/>
+        <w:spacing w:line="360" w:lineRule="auto"/>
+        <w:jc w:val="both"/>
+        <w:rPr>
+          <w:rFonts w:cstheme="minorHAnsi"/>
+          <w:b/>
+          <w:sz w:val="28"/>
+          <w:szCs w:val="24"/>
+        </w:rPr>
+      </w:pPr>
+    </w:p>
+    <w:p>
+      <w:pPr>
+        <w:pStyle w:val="KeinLeerraum"/>
+        <w:spacing w:line="360" w:lineRule="auto"/>
+        <w:jc w:val="both"/>
+        <w:rPr>
+          <w:rFonts w:cstheme="minorHAnsi"/>
+          <w:b/>
+          <w:sz w:val="28"/>
+          <w:szCs w:val="24"/>
+        </w:rPr>
+      </w:pPr>
+      <w:r>
+        <w:rPr>
+          <w:rFonts w:cstheme="minorHAnsi"/>
+          <w:b/>
+          <w:sz w:val="28"/>
+          <w:szCs w:val="24"/>
+        </w:rPr>
+        <w:t>Fazit</w:t>
+      </w:r>
+    </w:p>
+    <w:p>
+      <w:pPr>
+        <w:pStyle w:val="KeinLeerraum"/>
+        <w:spacing w:line="360" w:lineRule="auto"/>
+        <w:jc w:val="both"/>
+        <w:rPr>
+          <w:rFonts w:cstheme="minorHAnsi"/>
+          <w:b/>
+          <w:sz w:val="24"/>
+          <w:szCs w:val="24"/>
+        </w:rPr>
+      </w:pPr>
+      <w:r>
+        <w:rPr>
+          <w:rFonts w:cstheme="minorHAnsi"/>
+          <w:b/>
+          <w:sz w:val="24"/>
+          <w:szCs w:val="24"/>
+        </w:rPr>
+        <w:t>Erkenntnisgewinn</w:t>
+      </w:r>
+    </w:p>
+    <w:p>
+      <w:pPr>
+        <w:pStyle w:val="KeinLeerraum"/>
+        <w:spacing w:line="360" w:lineRule="auto"/>
+        <w:jc w:val="both"/>
+        <w:rPr>
+          <w:rFonts w:cstheme="minorHAnsi"/>
+          <w:sz w:val="24"/>
+          <w:szCs w:val="24"/>
+        </w:rPr>
+      </w:pPr>
+      <w:r>
+        <w:rPr>
+          <w:rFonts w:cstheme="minorHAnsi"/>
+          <w:sz w:val="24"/>
+          <w:szCs w:val="24"/>
+        </w:rPr>
+        <w:t>In Betrachtung des gesamten Projekts über den kompletten Zeitraum konnten diverse Erkenntnisgewinne verzeichnet werden. … TBD</w:t>
+      </w:r>
+    </w:p>
+    <w:p>
+      <w:pPr>
+        <w:pStyle w:val="KeinLeerraum"/>
+        <w:spacing w:line="360" w:lineRule="auto"/>
+        <w:jc w:val="both"/>
+        <w:rPr>
+          <w:rFonts w:cstheme="minorHAnsi"/>
+          <w:b/>
+          <w:sz w:val="24"/>
+          <w:szCs w:val="24"/>
+        </w:rPr>
+      </w:pPr>
+    </w:p>
+    <w:p>
+      <w:pPr>
+        <w:pStyle w:val="KeinLeerraum"/>
+        <w:spacing w:line="360" w:lineRule="auto"/>
+        <w:jc w:val="both"/>
+        <w:rPr>
+          <w:rFonts w:cstheme="minorHAnsi"/>
+          <w:b/>
+          <w:sz w:val="24"/>
+          <w:szCs w:val="24"/>
+        </w:rPr>
+      </w:pPr>
+      <w:r>
+        <w:rPr>
+          <w:rFonts w:cstheme="minorHAnsi"/>
+          <w:b/>
+          <w:sz w:val="24"/>
+          <w:szCs w:val="24"/>
+        </w:rPr>
+        <w:t>Probleme</w:t>
+      </w:r>
+    </w:p>
+    <w:p>
+      <w:pPr>
+        <w:pStyle w:val="KeinLeerraum"/>
+        <w:spacing w:line="360" w:lineRule="auto"/>
+        <w:jc w:val="both"/>
+        <w:rPr>
+          <w:rFonts w:cstheme="minorHAnsi"/>
+          <w:sz w:val="24"/>
+          <w:szCs w:val="24"/>
+        </w:rPr>
+      </w:pPr>
+      <w:r>
+        <w:rPr>
+          <w:rFonts w:cstheme="minorHAnsi"/>
+          <w:sz w:val="24"/>
+          <w:szCs w:val="24"/>
+        </w:rPr>
+        <w:t xml:space="preserve">Neben </w:t>
+      </w:r>
+      <w:proofErr w:type="gramStart"/>
+      <w:r>
+        <w:rPr>
+          <w:rFonts w:cstheme="minorHAnsi"/>
+          <w:sz w:val="24"/>
+          <w:szCs w:val="24"/>
+        </w:rPr>
+        <w:t>den bereits erwähnten</w:t>
+      </w:r>
+      <w:proofErr w:type="gramEnd"/>
+      <w:r>
+        <w:rPr>
+          <w:rFonts w:cstheme="minorHAnsi"/>
+          <w:sz w:val="24"/>
+          <w:szCs w:val="24"/>
+        </w:rPr>
+        <w:t xml:space="preserve"> Problem stellten sich unserem Team weitere teilweise nicht vorhersehbare Probleme und Schwierigkeiten.</w:t>
+      </w:r>
+      <w:r>
+        <w:rPr>
+          <w:rFonts w:cstheme="minorHAnsi"/>
+          <w:sz w:val="24"/>
+          <w:szCs w:val="24"/>
+        </w:rPr>
+        <w:t xml:space="preserve"> Zunächst einmal zu den personellen Ressourcen:</w:t>
+      </w:r>
+      <w:r>
+        <w:rPr>
+          <w:rFonts w:cstheme="minorHAnsi"/>
+          <w:sz w:val="24"/>
+          <w:szCs w:val="24"/>
+        </w:rPr>
+        <w:t xml:space="preserve"> Die Umsetzung und der Umfang des Projekts wurde anfangs geplant mit der Verfügbarkeit von sechs Personen. Nach kurzer Zeit fiel jedoch eine davon aus und somit wurde die verfügbare Arbeitskraft um 20% gesenkt. </w:t>
+      </w:r>
+      <w:r>
+        <w:rPr>
+          <w:rFonts w:cstheme="minorHAnsi"/>
+          <w:sz w:val="24"/>
+          <w:szCs w:val="24"/>
+        </w:rPr>
+        <w:t>TBD</w:t>
+      </w:r>
+      <w:r>
+        <w:rPr>
+          <w:rFonts w:cstheme="minorHAnsi"/>
+          <w:sz w:val="24"/>
+          <w:szCs w:val="24"/>
+        </w:rPr>
+        <w:t xml:space="preserve"> </w:t>
+      </w:r>
+    </w:p>
+    <w:p>
+      <w:pPr>
+        <w:pStyle w:val="KeinLeerraum"/>
+        <w:spacing w:line="360" w:lineRule="auto"/>
+        <w:jc w:val="both"/>
+        <w:rPr>
+          <w:rFonts w:cstheme="minorHAnsi"/>
+          <w:sz w:val="24"/>
+          <w:szCs w:val="24"/>
+        </w:rPr>
+      </w:pPr>
+      <w:r>
+        <w:rPr>
+          <w:rFonts w:cstheme="minorHAnsi"/>
+          <w:sz w:val="24"/>
+          <w:szCs w:val="24"/>
+        </w:rPr>
+        <w:t xml:space="preserve">(Notiz von Daniel) Es gab unter </w:t>
+      </w:r>
+      <w:proofErr w:type="gramStart"/>
+      <w:r>
+        <w:rPr>
+          <w:rFonts w:cstheme="minorHAnsi"/>
+          <w:sz w:val="24"/>
+          <w:szCs w:val="24"/>
+        </w:rPr>
+        <w:t>anderem Probleme</w:t>
+      </w:r>
+      <w:proofErr w:type="gramEnd"/>
+      <w:r>
+        <w:rPr>
+          <w:rFonts w:cstheme="minorHAnsi"/>
+          <w:sz w:val="24"/>
+          <w:szCs w:val="24"/>
+        </w:rPr>
+        <w:t xml:space="preserve"> mit den </w:t>
+      </w:r>
+      <w:proofErr w:type="spellStart"/>
+      <w:r>
+        <w:rPr>
+          <w:rFonts w:cstheme="minorHAnsi"/>
+          <w:sz w:val="24"/>
+          <w:szCs w:val="24"/>
+        </w:rPr>
+        <w:t>Node</w:t>
+      </w:r>
+      <w:proofErr w:type="spellEnd"/>
+      <w:r>
+        <w:rPr>
+          <w:rFonts w:cstheme="minorHAnsi"/>
+          <w:sz w:val="24"/>
+          <w:szCs w:val="24"/>
+        </w:rPr>
+        <w:t xml:space="preserve"> Modulen, die fehlerhaft installiert wurden, und ständig neue Probleme verursachten. Selbst Neuinstallationen, löschen </w:t>
+      </w:r>
+      <w:proofErr w:type="gramStart"/>
+      <w:r>
+        <w:rPr>
+          <w:rFonts w:cstheme="minorHAnsi"/>
+          <w:sz w:val="24"/>
+          <w:szCs w:val="24"/>
+        </w:rPr>
+        <w:t>des Ordners</w:t>
+      </w:r>
+      <w:proofErr w:type="gramEnd"/>
+      <w:r>
+        <w:rPr>
+          <w:rFonts w:cstheme="minorHAnsi"/>
+          <w:sz w:val="24"/>
+          <w:szCs w:val="24"/>
+        </w:rPr>
+        <w:t xml:space="preserve"> und das leeren des </w:t>
+      </w:r>
+      <w:proofErr w:type="spellStart"/>
+      <w:r>
+        <w:rPr>
+          <w:rFonts w:cstheme="minorHAnsi"/>
+          <w:sz w:val="24"/>
+          <w:szCs w:val="24"/>
+        </w:rPr>
+        <w:t>npm</w:t>
+      </w:r>
+      <w:proofErr w:type="spellEnd"/>
+      <w:r>
+        <w:rPr>
+          <w:rFonts w:cstheme="minorHAnsi"/>
+          <w:sz w:val="24"/>
+          <w:szCs w:val="24"/>
+        </w:rPr>
+        <w:t xml:space="preserve"> Caches konnten die Fehler nicht lösen. Außerdem störte es, dass einige Module weitere Modul-Installationen benötigten, weil die </w:t>
+      </w:r>
+      <w:proofErr w:type="spellStart"/>
+      <w:r>
+        <w:rPr>
+          <w:rFonts w:cstheme="minorHAnsi"/>
+          <w:sz w:val="24"/>
+          <w:szCs w:val="24"/>
+        </w:rPr>
+        <w:t>Dependencies</w:t>
+      </w:r>
+      <w:proofErr w:type="spellEnd"/>
+      <w:r>
+        <w:rPr>
+          <w:rFonts w:cstheme="minorHAnsi"/>
+          <w:sz w:val="24"/>
+          <w:szCs w:val="24"/>
+        </w:rPr>
+        <w:t xml:space="preserve"> nicht automatisch mit heruntergeladen wurden. Das tief verschachtelte Ordnersystem führte beim Verschieben oder einfacher Einsicht in den Ordner zu Verlangsamungen. Es traten hin und wieder durch die Beschränkungen der PCs der Schule bedingte Zugriffsrecht-Konflikte auf, </w:t>
+      </w:r>
+      <w:proofErr w:type="spellStart"/>
+      <w:r>
+        <w:rPr>
+          <w:rFonts w:cstheme="minorHAnsi"/>
+          <w:sz w:val="24"/>
+          <w:szCs w:val="24"/>
+        </w:rPr>
+        <w:t>Git</w:t>
+      </w:r>
+      <w:proofErr w:type="spellEnd"/>
+      <w:r>
+        <w:rPr>
+          <w:rFonts w:cstheme="minorHAnsi"/>
+          <w:sz w:val="24"/>
+          <w:szCs w:val="24"/>
+        </w:rPr>
+        <w:t xml:space="preserve"> </w:t>
+      </w:r>
+      <w:proofErr w:type="spellStart"/>
+      <w:r>
+        <w:rPr>
+          <w:rFonts w:cstheme="minorHAnsi"/>
+          <w:sz w:val="24"/>
+          <w:szCs w:val="24"/>
+        </w:rPr>
+        <w:t>Extensions</w:t>
+      </w:r>
+      <w:proofErr w:type="spellEnd"/>
+      <w:r>
+        <w:rPr>
+          <w:rFonts w:cstheme="minorHAnsi"/>
+          <w:sz w:val="24"/>
+          <w:szCs w:val="24"/>
+        </w:rPr>
+        <w:t xml:space="preserve"> konnte nicht starten oder stürzte bei </w:t>
+      </w:r>
+      <w:proofErr w:type="spellStart"/>
+      <w:r>
+        <w:rPr>
+          <w:rFonts w:cstheme="minorHAnsi"/>
+          <w:sz w:val="24"/>
+          <w:szCs w:val="24"/>
+        </w:rPr>
+        <w:t>Merges</w:t>
+      </w:r>
+      <w:proofErr w:type="spellEnd"/>
+      <w:r>
+        <w:rPr>
+          <w:rFonts w:cstheme="minorHAnsi"/>
+          <w:sz w:val="24"/>
+          <w:szCs w:val="24"/>
+        </w:rPr>
+        <w:t xml:space="preserve"> und </w:t>
+      </w:r>
+      <w:proofErr w:type="spellStart"/>
+      <w:r>
+        <w:rPr>
+          <w:rFonts w:cstheme="minorHAnsi"/>
+          <w:sz w:val="24"/>
+          <w:szCs w:val="24"/>
+        </w:rPr>
+        <w:t>Commits</w:t>
+      </w:r>
+      <w:proofErr w:type="spellEnd"/>
+      <w:r>
+        <w:rPr>
+          <w:rFonts w:cstheme="minorHAnsi"/>
+          <w:sz w:val="24"/>
+          <w:szCs w:val="24"/>
+        </w:rPr>
+        <w:t xml:space="preserve"> ab, weil es laut Fehlermeldung auf bestimmte Dateien keinen lesenden Zugriff bekam, diese Probleme traten auf einem normalen Heim-PC nie auf. Des </w:t>
+      </w:r>
+      <w:proofErr w:type="spellStart"/>
+      <w:proofErr w:type="gramStart"/>
+      <w:r>
+        <w:rPr>
+          <w:rFonts w:cstheme="minorHAnsi"/>
+          <w:sz w:val="24"/>
+          <w:szCs w:val="24"/>
+        </w:rPr>
+        <w:t>weiteren</w:t>
+      </w:r>
+      <w:proofErr w:type="spellEnd"/>
+      <w:proofErr w:type="gramEnd"/>
+      <w:r>
+        <w:rPr>
+          <w:rFonts w:cstheme="minorHAnsi"/>
+          <w:sz w:val="24"/>
+          <w:szCs w:val="24"/>
+        </w:rPr>
+        <w:t xml:space="preserve"> wurden </w:t>
+      </w:r>
+      <w:proofErr w:type="spellStart"/>
+      <w:r>
+        <w:rPr>
+          <w:rFonts w:cstheme="minorHAnsi"/>
+          <w:sz w:val="24"/>
+          <w:szCs w:val="24"/>
+        </w:rPr>
+        <w:t>jedes mal</w:t>
+      </w:r>
+      <w:proofErr w:type="spellEnd"/>
+      <w:r>
+        <w:rPr>
+          <w:rFonts w:cstheme="minorHAnsi"/>
+          <w:sz w:val="24"/>
+          <w:szCs w:val="24"/>
+        </w:rPr>
+        <w:t xml:space="preserve">, wenn die externe Festplatte von einem </w:t>
+      </w:r>
+      <w:proofErr w:type="spellStart"/>
+      <w:r>
+        <w:rPr>
+          <w:rFonts w:cstheme="minorHAnsi"/>
+          <w:sz w:val="24"/>
+          <w:szCs w:val="24"/>
+        </w:rPr>
+        <w:t>Schul</w:t>
+      </w:r>
+      <w:proofErr w:type="spellEnd"/>
+      <w:r>
+        <w:rPr>
+          <w:rFonts w:cstheme="minorHAnsi"/>
+          <w:sz w:val="24"/>
+          <w:szCs w:val="24"/>
+        </w:rPr>
+        <w:t xml:space="preserve"> PC abgeschlossen wurde, </w:t>
+      </w:r>
+      <w:r>
+        <w:rPr>
+          <w:rFonts w:cstheme="minorHAnsi"/>
+          <w:sz w:val="24"/>
+          <w:szCs w:val="24"/>
+        </w:rPr>
+        <w:lastRenderedPageBreak/>
+        <w:t xml:space="preserve">Dateien darauf beschädigt. Bei jedem anschließen mussten zuerst eine Analyse und Datei-Reparatur durchgeführt werden, was mich </w:t>
+      </w:r>
+      <w:proofErr w:type="spellStart"/>
+      <w:r>
+        <w:rPr>
+          <w:rFonts w:cstheme="minorHAnsi"/>
+          <w:sz w:val="24"/>
+          <w:szCs w:val="24"/>
+        </w:rPr>
+        <w:t>jedesmal</w:t>
+      </w:r>
+      <w:proofErr w:type="spellEnd"/>
+      <w:r>
+        <w:rPr>
+          <w:rFonts w:cstheme="minorHAnsi"/>
+          <w:sz w:val="24"/>
+          <w:szCs w:val="24"/>
+        </w:rPr>
+        <w:t xml:space="preserve"> Zeit kostete.  </w:t>
+      </w:r>
       <w:bookmarkStart w:id="0" w:name="_GoBack"/>
       <w:bookmarkEnd w:id="0"/>
-      <w:r>
-        <w:rPr>
-          <w:rFonts w:cstheme="minorHAnsi"/>
-          <w:sz w:val="24"/>
-          <w:szCs w:val="24"/>
-        </w:rPr>
-        <w:t>TBD</w:t>
-      </w:r>
-    </w:p>
-    <w:p>
-      <w:pPr>
-        <w:pStyle w:val="KeinLeerraum"/>
-        <w:spacing w:line="360" w:lineRule="auto"/>
-        <w:jc w:val="both"/>
-        <w:rPr>
-          <w:rFonts w:cstheme="minorHAnsi"/>
-          <w:b/>
-          <w:sz w:val="24"/>
-          <w:szCs w:val="24"/>
-        </w:rPr>
-      </w:pPr>
-    </w:p>
-    <w:p>
-      <w:pPr>
-        <w:pStyle w:val="KeinLeerraum"/>
-        <w:spacing w:line="360" w:lineRule="auto"/>
-        <w:jc w:val="both"/>
-        <w:rPr>
-          <w:rFonts w:cstheme="minorHAnsi"/>
-          <w:b/>
-          <w:sz w:val="24"/>
-          <w:szCs w:val="24"/>
-        </w:rPr>
-      </w:pPr>
-      <w:r>
-        <w:rPr>
-          <w:rFonts w:cstheme="minorHAnsi"/>
-          <w:b/>
-          <w:sz w:val="24"/>
-          <w:szCs w:val="24"/>
-        </w:rPr>
-        <w:t>Wie wurden sie umschifft</w:t>
-      </w:r>
-    </w:p>
-    <w:p>
-      <w:pPr>
-        <w:pStyle w:val="KeinLeerraum"/>
-        <w:spacing w:line="360" w:lineRule="auto"/>
-        <w:jc w:val="both"/>
-        <w:rPr>
-          <w:rFonts w:cstheme="minorHAnsi"/>
-          <w:sz w:val="24"/>
-          <w:szCs w:val="24"/>
-        </w:rPr>
-      </w:pPr>
-      <w:r>
-        <w:rPr>
-          <w:rFonts w:cstheme="minorHAnsi"/>
-          <w:sz w:val="24"/>
-          <w:szCs w:val="24"/>
-        </w:rPr>
-        <w:t xml:space="preserve">Um die negativen Auswirkungen der auftretenden Problematiken möglichst gering zu halten oder im Optimalfall sogar komplett zu eliminieren bedienten wir uns diverser  </w:t>
-      </w:r>
-    </w:p>
-    <w:p>
-      <w:pPr>
-        <w:pStyle w:val="KeinLeerraum"/>
-        <w:spacing w:line="360" w:lineRule="auto"/>
-        <w:jc w:val="both"/>
-        <w:rPr>
-          <w:rFonts w:cstheme="minorHAnsi"/>
-          <w:b/>
-          <w:sz w:val="28"/>
-          <w:szCs w:val="24"/>
-        </w:rPr>
-      </w:pPr>
-    </w:p>
-    <w:p>
-      <w:pPr>
-        <w:pStyle w:val="KeinLeerraum"/>
-        <w:spacing w:line="360" w:lineRule="auto"/>
-        <w:jc w:val="both"/>
-        <w:rPr>
-          <w:rFonts w:cstheme="minorHAnsi"/>
-          <w:b/>
-          <w:sz w:val="28"/>
-          <w:szCs w:val="24"/>
-        </w:rPr>
-      </w:pPr>
-      <w:r>
-        <w:rPr>
-          <w:rFonts w:cstheme="minorHAnsi"/>
-          <w:b/>
-          <w:sz w:val="28"/>
-          <w:szCs w:val="24"/>
-        </w:rPr>
-        <w:t>Fazit</w:t>
-      </w:r>
-    </w:p>
-    <w:p>
-      <w:pPr>
-        <w:pStyle w:val="KeinLeerraum"/>
-        <w:spacing w:line="360" w:lineRule="auto"/>
-        <w:jc w:val="both"/>
-        <w:rPr>
-          <w:rFonts w:cstheme="minorHAnsi"/>
-          <w:b/>
-          <w:sz w:val="24"/>
-          <w:szCs w:val="24"/>
-        </w:rPr>
-      </w:pPr>
-      <w:r>
-        <w:rPr>
-          <w:rFonts w:cstheme="minorHAnsi"/>
-          <w:b/>
-          <w:sz w:val="24"/>
-          <w:szCs w:val="24"/>
-        </w:rPr>
-        <w:t>Erkenntnisgewinn</w:t>
-      </w:r>
-    </w:p>
-    <w:p>
-      <w:pPr>
-        <w:pStyle w:val="KeinLeerraum"/>
-        <w:spacing w:line="360" w:lineRule="auto"/>
-        <w:jc w:val="both"/>
-        <w:rPr>
-          <w:rFonts w:cstheme="minorHAnsi"/>
-          <w:sz w:val="24"/>
-          <w:szCs w:val="24"/>
-        </w:rPr>
-      </w:pPr>
-      <w:r>
-        <w:rPr>
-          <w:rFonts w:cstheme="minorHAnsi"/>
-          <w:sz w:val="24"/>
-          <w:szCs w:val="24"/>
-        </w:rPr>
-        <w:t>In Betrachtung des gesamten Projekts über den kompletten Zeitraum konnten diverse Erkenntnisgewinne verzeichnet werden. … TBD</w:t>
-      </w:r>
-    </w:p>
-    <w:p>
-      <w:pPr>
-        <w:pStyle w:val="KeinLeerraum"/>
-        <w:spacing w:line="360" w:lineRule="auto"/>
-        <w:jc w:val="both"/>
-        <w:rPr>
-          <w:rFonts w:cstheme="minorHAnsi"/>
-          <w:b/>
-          <w:sz w:val="24"/>
-          <w:szCs w:val="24"/>
-        </w:rPr>
-      </w:pPr>
-    </w:p>
-    <w:p>
-      <w:pPr>
-        <w:pStyle w:val="KeinLeerraum"/>
-        <w:spacing w:line="360" w:lineRule="auto"/>
-        <w:jc w:val="both"/>
-        <w:rPr>
-          <w:rFonts w:cstheme="minorHAnsi"/>
-          <w:b/>
-          <w:sz w:val="24"/>
-          <w:szCs w:val="24"/>
-        </w:rPr>
-      </w:pPr>
-      <w:r>
-        <w:rPr>
-          <w:rFonts w:cstheme="minorHAnsi"/>
-          <w:b/>
-          <w:sz w:val="24"/>
-          <w:szCs w:val="24"/>
-        </w:rPr>
-        <w:t>Probleme</w:t>
-      </w:r>
-    </w:p>
-    <w:p>
-      <w:pPr>
-        <w:pStyle w:val="KeinLeerraum"/>
-        <w:spacing w:line="360" w:lineRule="auto"/>
-        <w:jc w:val="both"/>
-        <w:rPr>
-          <w:rFonts w:cstheme="minorHAnsi"/>
-          <w:sz w:val="24"/>
-          <w:szCs w:val="24"/>
-        </w:rPr>
-      </w:pPr>
-      <w:r>
-        <w:rPr>
-          <w:rFonts w:cstheme="minorHAnsi"/>
-          <w:sz w:val="24"/>
-          <w:szCs w:val="24"/>
-        </w:rPr>
-        <w:t>Neben den bereits erwähnten Problem stellten sich unserem Team weitere teilweise nicht vorhersehbare Probleme und Schwierigkeiten.</w:t>
-      </w:r>
-      <w:r>
-        <w:rPr>
-          <w:rFonts w:cstheme="minorHAnsi"/>
-          <w:sz w:val="24"/>
-          <w:szCs w:val="24"/>
-        </w:rPr>
-        <w:t xml:space="preserve"> Zunächst einmal zu den personellen Ressourcen:</w:t>
-      </w:r>
-      <w:r>
-        <w:rPr>
-          <w:rFonts w:cstheme="minorHAnsi"/>
-          <w:sz w:val="24"/>
-          <w:szCs w:val="24"/>
-        </w:rPr>
-        <w:t xml:space="preserve"> Die Umsetzung und der Umfang des Projekts wurde anfangs geplant mit der Verfügbarkeit von sechs Personen. Nach kurzer Zeit fiel jedoch eine davon aus und somit wurde die verfügbare Arbeitskraft um 20% gesenkt. </w:t>
-      </w:r>
-      <w:r>
-        <w:rPr>
-          <w:rFonts w:cstheme="minorHAnsi"/>
-          <w:sz w:val="24"/>
-          <w:szCs w:val="24"/>
-        </w:rPr>
-        <w:t>TBD</w:t>
-      </w:r>
-      <w:r>
-        <w:rPr>
-          <w:rFonts w:cstheme="minorHAnsi"/>
-          <w:sz w:val="24"/>
-          <w:szCs w:val="24"/>
-        </w:rPr>
-        <w:t xml:space="preserve"> </w:t>
-      </w:r>
     </w:p>
     <w:sectPr>
       <w:pgSz w:w="11906" w:h="16838"/>
@@ -2478,7 +2885,7 @@
 </file>
 
 <file path=word/numbering.xml><?xml version="1.0" encoding="utf-8"?>
-<w:numbering xmlns:ve="http://schemas.openxmlformats.org/markup-compatibility/2006" xmlns:o="urn:schemas-microsoft-com:office:office" xmlns:r="http://schemas.openxmlformats.org/officeDocument/2006/relationships" xmlns:m="http://schemas.openxmlformats.org/officeDocument/2006/math" xmlns:v="urn:schemas-microsoft-com:vml" xmlns:wp="http://schemas.openxmlformats.org/drawingml/2006/wordprocessingDrawing" xmlns:w10="urn:schemas-microsoft-com:office:word" xmlns:w="http://schemas.openxmlformats.org/wordprocessingml/2006/main" xmlns:wne="http://schemas.microsoft.com/office/word/2006/wordml">
+<w:numbering xmlns:wpc="http://schemas.microsoft.com/office/word/2010/wordprocessingCanvas" xmlns:mc="http://schemas.openxmlformats.org/markup-compatibility/2006" xmlns:o="urn:schemas-microsoft-com:office:office" xmlns:r="http://schemas.openxmlformats.org/officeDocument/2006/relationships" xmlns:m="http://schemas.openxmlformats.org/officeDocument/2006/math" xmlns:v="urn:schemas-microsoft-com:vml" xmlns:wp14="http://schemas.microsoft.com/office/word/2010/wordprocessingDrawing" xmlns:wp="http://schemas.openxmlformats.org/drawingml/2006/wordprocessingDrawing" xmlns:w10="urn:schemas-microsoft-com:office:word" xmlns:w="http://schemas.openxmlformats.org/wordprocessingml/2006/main" xmlns:w14="http://schemas.microsoft.com/office/word/2010/wordml" xmlns:wpg="http://schemas.microsoft.com/office/word/2010/wordprocessingGroup" xmlns:wpi="http://schemas.microsoft.com/office/word/2010/wordprocessingInk" xmlns:wne="http://schemas.microsoft.com/office/word/2006/wordml" xmlns:wps="http://schemas.microsoft.com/office/word/2010/wordprocessingShape" mc:Ignorable="w14 wp14">
   <w:abstractNum w:abstractNumId="0">
     <w:nsid w:val="02CA3EB0"/>
     <w:multiLevelType w:val="hybridMultilevel"/>
@@ -2931,7 +3338,7 @@
 </file>
 
 <file path=word/styles.xml><?xml version="1.0" encoding="utf-8"?>
-<w:styles xmlns:r="http://schemas.openxmlformats.org/officeDocument/2006/relationships" xmlns:w="http://schemas.openxmlformats.org/wordprocessingml/2006/main">
+<w:styles xmlns:mc="http://schemas.openxmlformats.org/markup-compatibility/2006" xmlns:r="http://schemas.openxmlformats.org/officeDocument/2006/relationships" xmlns:w="http://schemas.openxmlformats.org/wordprocessingml/2006/main" xmlns:w14="http://schemas.microsoft.com/office/word/2010/wordml" mc:Ignorable="w14">
   <w:docDefaults>
     <w:rPrDefault>
       <w:rPr>
@@ -3102,7 +3509,6 @@
     <w:uiPriority w:val="99"/>
     <w:semiHidden/>
     <w:unhideWhenUsed/>
-    <w:qFormat/>
     <w:tblPr>
       <w:tblInd w:w="0" w:type="dxa"/>
       <w:tblCellMar>

</xml_diff>

<commit_message>
#106 Doku weiter angepasst
</commit_message>
<xml_diff>
--- a/organisation/documentation/Projektdokumentation.docx
+++ b/organisation/documentation/Projektdokumentation.docx
@@ -1,6 +1,6 @@
 
 <file path=word/document.xml><?xml version="1.0" encoding="utf-8"?>
-<w:document xmlns:wpc="http://schemas.microsoft.com/office/word/2010/wordprocessingCanvas" xmlns:mc="http://schemas.openxmlformats.org/markup-compatibility/2006" xmlns:o="urn:schemas-microsoft-com:office:office" xmlns:r="http://schemas.openxmlformats.org/officeDocument/2006/relationships" xmlns:m="http://schemas.openxmlformats.org/officeDocument/2006/math" xmlns:v="urn:schemas-microsoft-com:vml" xmlns:wp14="http://schemas.microsoft.com/office/word/2010/wordprocessingDrawing" xmlns:wp="http://schemas.openxmlformats.org/drawingml/2006/wordprocessingDrawing" xmlns:w10="urn:schemas-microsoft-com:office:word" xmlns:w="http://schemas.openxmlformats.org/wordprocessingml/2006/main" xmlns:w14="http://schemas.microsoft.com/office/word/2010/wordml" xmlns:wpg="http://schemas.microsoft.com/office/word/2010/wordprocessingGroup" xmlns:wpi="http://schemas.microsoft.com/office/word/2010/wordprocessingInk" xmlns:wne="http://schemas.microsoft.com/office/word/2006/wordml" xmlns:wps="http://schemas.microsoft.com/office/word/2010/wordprocessingShape" mc:Ignorable="w14 wp14">
+<w:document xmlns:ve="http://schemas.openxmlformats.org/markup-compatibility/2006" xmlns:o="urn:schemas-microsoft-com:office:office" xmlns:r="http://schemas.openxmlformats.org/officeDocument/2006/relationships" xmlns:m="http://schemas.openxmlformats.org/officeDocument/2006/math" xmlns:v="urn:schemas-microsoft-com:vml" xmlns:wp="http://schemas.openxmlformats.org/drawingml/2006/wordprocessingDrawing" xmlns:w10="urn:schemas-microsoft-com:office:word" xmlns:w="http://schemas.openxmlformats.org/wordprocessingml/2006/main" xmlns:wne="http://schemas.microsoft.com/office/word/2006/wordml">
   <w:body>
     <w:p>
       <w:pPr>
@@ -284,17 +284,17 @@
           <w:sz w:val="32"/>
           <w:szCs w:val="32"/>
         </w:rPr>
-        <w:t>, Milan</w:t>
-      </w:r>
+        <w:t xml:space="preserve">, </w:t>
+      </w:r>
+      <w:proofErr w:type="spellStart"/>
       <w:r>
         <w:rPr>
           <w:b/>
           <w:sz w:val="32"/>
           <w:szCs w:val="32"/>
         </w:rPr>
-        <w:t xml:space="preserve"> </w:t>
-      </w:r>
-      <w:proofErr w:type="spellStart"/>
+        <w:t>Milan</w:t>
+      </w:r>
       <w:r>
         <w:rPr>
           <w:b/>
@@ -990,13 +990,6 @@
           <w:rFonts w:cstheme="minorHAnsi"/>
           <w:sz w:val="24"/>
         </w:rPr>
-        <w:t xml:space="preserve">  </w:t>
-      </w:r>
-      <w:r>
-        <w:rPr>
-          <w:rFonts w:cstheme="minorHAnsi"/>
-          <w:sz w:val="24"/>
-        </w:rPr>
         <w:t>Funktionalitäten wie das Vergleichen von verschiedenen Angeboten,</w:t>
       </w:r>
       <w:r>
@@ -1089,45 +1082,7 @@
           <w:sz w:val="24"/>
           <w:szCs w:val="24"/>
         </w:rPr>
-        <w:t xml:space="preserve">wird der Arbeitsprozess zum </w:t>
-      </w:r>
-      <w:proofErr w:type="gramStart"/>
-      <w:r>
-        <w:rPr>
-          <w:rFonts w:cstheme="minorHAnsi"/>
-          <w:sz w:val="24"/>
-          <w:szCs w:val="24"/>
-        </w:rPr>
-        <w:t>Einen</w:t>
-      </w:r>
-      <w:proofErr w:type="gramEnd"/>
-      <w:r>
-        <w:rPr>
-          <w:rFonts w:cstheme="minorHAnsi"/>
-          <w:sz w:val="24"/>
-          <w:szCs w:val="24"/>
-        </w:rPr>
-        <w:t xml:space="preserve"> ohne eine Onlineplattform gelöst indem ein Kunde einen Händler aufsucht und sich bei diesem die stark eingeschränkte Auswahl an Angeboten ansieht. Zum </w:t>
-      </w:r>
-      <w:proofErr w:type="spellStart"/>
-      <w:proofErr w:type="gramStart"/>
-      <w:r>
-        <w:rPr>
-          <w:rFonts w:cstheme="minorHAnsi"/>
-          <w:sz w:val="24"/>
-          <w:szCs w:val="24"/>
-        </w:rPr>
-        <w:t>Anderen</w:t>
-      </w:r>
-      <w:proofErr w:type="spellEnd"/>
-      <w:proofErr w:type="gramEnd"/>
-      <w:r>
-        <w:rPr>
-          <w:rFonts w:cstheme="minorHAnsi"/>
-          <w:sz w:val="24"/>
-          <w:szCs w:val="24"/>
-        </w:rPr>
-        <w:t xml:space="preserve"> gibt es bereits einige große Anbieter von Onlineplattformen, welche den Markt der Gebrauchtfahrzeuge abbilden. Diese haben allerdings den großen Nachteil, dass dort die Übersichtlichkeit durch eine enorme Vielzahl an Funktionalitäten stark eingeschränkt wird und somit potenzielle Neukunden eventuell abgeschreckt oder Überfordert werden. Viele dieser Funktionalitäten werden teils überhaupt nicht von den Benutzern benötigt.</w:t>
+        <w:t>wird der Arbeitsprozess zum Einen ohne eine Onlineplattform gelöst indem ein Kunde einen Händler aufsucht und sich bei diesem die stark eingeschränkte Auswahl an Angeboten ansieht. Zum Anderen gibt es bereits einige große Anbieter von Onlineplattformen, welche den Markt der Gebrauchtfahrzeuge abbilden. Diese haben allerdings den großen Nachteil, dass dort die Übersichtlichkeit durch eine enorme Vielzahl an Funktionalitäten stark eingeschränkt wird und somit potenzielle Neukunden eventuell abgeschreckt oder Überfordert werden. Viele dieser Funktionalitäten werden teils überhaupt nicht von den Benutzern benötigt.</w:t>
       </w:r>
     </w:p>
     <w:p>
@@ -1264,14 +1219,6 @@
           <w:szCs w:val="24"/>
         </w:rPr>
         <w:t xml:space="preserve"> Plattformen schlicht</w:t>
-      </w:r>
-      <w:r>
-        <w:rPr>
-          <w:rFonts w:cstheme="minorHAnsi"/>
-          <w:sz w:val="24"/>
-          <w:szCs w:val="24"/>
-        </w:rPr>
-        <w:t xml:space="preserve"> </w:t>
       </w:r>
       <w:r>
         <w:rPr>
@@ -1489,25 +1436,7 @@
           <w:sz w:val="24"/>
           <w:szCs w:val="24"/>
         </w:rPr>
-        <w:t xml:space="preserve"> liegen die Vorteile /</w:t>
-      </w:r>
-      <w:r>
-        <w:rPr>
-          <w:rFonts w:cstheme="minorHAnsi"/>
-          <w:b/>
-          <w:sz w:val="24"/>
-          <w:szCs w:val="24"/>
-        </w:rPr>
-        <w:t xml:space="preserve"> </w:t>
-      </w:r>
-      <w:r>
-        <w:rPr>
-          <w:rFonts w:cstheme="minorHAnsi"/>
-          <w:b/>
-          <w:sz w:val="24"/>
-          <w:szCs w:val="24"/>
-        </w:rPr>
-        <w:t>Nachteile</w:t>
+        <w:t xml:space="preserve"> liegen die Vorteile /Nachteile</w:t>
       </w:r>
     </w:p>
     <w:p>
@@ -1611,23 +1540,7 @@
           <w:sz w:val="24"/>
           <w:szCs w:val="24"/>
         </w:rPr>
-        <w:t xml:space="preserve"> Nachteil ist, dass wir von einem absoluten Basisstand ohne jegliche Benutzerstämme oder Angebotsdaten anfangen müssen.</w:t>
-      </w:r>
-      <w:r>
-        <w:rPr>
-          <w:rFonts w:cstheme="minorHAnsi"/>
-          <w:sz w:val="24"/>
-          <w:szCs w:val="24"/>
-        </w:rPr>
-        <w:t xml:space="preserve"> </w:t>
-      </w:r>
-      <w:r>
-        <w:rPr>
-          <w:rFonts w:cstheme="minorHAnsi"/>
-          <w:sz w:val="24"/>
-          <w:szCs w:val="24"/>
-        </w:rPr>
-        <w:t>W</w:t>
+        <w:t xml:space="preserve"> Nachteil ist, dass wir von einem absoluten Basisstand ohne jegliche Benutzerstämme oder Angebotsdaten anfangen müssen.W</w:t>
       </w:r>
       <w:r>
         <w:rPr>
@@ -2499,7 +2412,35 @@
           <w:sz w:val="24"/>
           <w:szCs w:val="24"/>
         </w:rPr>
-        <w:t>In Betrachtung des gesamten Projekts über den kompletten Zeitraum konnten diverse Erkenntnisgewinne verzeichnet werden. … TBD</w:t>
+        <w:t xml:space="preserve">In Betrachtung des gesamten Projekts über den kompletten Zeitraum konnten diverse Erkenntnisgewinne verzeichnet werden. </w:t>
+      </w:r>
+      <w:r>
+        <w:rPr>
+          <w:rFonts w:cstheme="minorHAnsi"/>
+          <w:sz w:val="24"/>
+          <w:szCs w:val="24"/>
+        </w:rPr>
+        <w:t>Bezüglich der Planung ist es definitiv notwendig zeitliche Puffer für nicht vorhersehbare Schwierigkeiten oder Veränderungen der Ressourcen etc. einzuplanen. Falls diese nicht benötigt werden, sind diese Zeiträume mit optionalen Features zu füllen. Bei der Planung ist auch von Vorteil, wenn bereits grobe technische Schwierigkeiten aufgenommen werden, damit diese bereits bei der Gesamtkonzept Beachtung finden können.</w:t>
+      </w:r>
+    </w:p>
+    <w:p>
+      <w:pPr>
+        <w:pStyle w:val="KeinLeerraum"/>
+        <w:spacing w:line="360" w:lineRule="auto"/>
+        <w:jc w:val="both"/>
+        <w:rPr>
+          <w:rFonts w:cstheme="minorHAnsi"/>
+          <w:sz w:val="24"/>
+          <w:szCs w:val="24"/>
+        </w:rPr>
+      </w:pPr>
+      <w:r>
+        <w:rPr>
+          <w:rFonts w:cstheme="minorHAnsi"/>
+          <w:sz w:val="24"/>
+          <w:szCs w:val="24"/>
+        </w:rPr>
+        <w:t>TBD</w:t>
       </w:r>
     </w:p>
     <w:p>
@@ -2590,13 +2531,280 @@
         </w:rPr>
         <w:t xml:space="preserve"> Die Umsetzung und der Umfang des Projekts wurde anfangs geplant mit der Verfügbarkeit von sechs Personen. Nach kurzer Zeit fiel jedoch eine davon aus und somit wurde die verfügbare Arbeitskraft um 20% gesenkt. </w:t>
       </w:r>
-      <w:r>
-        <w:rPr>
-          <w:rFonts w:cstheme="minorHAnsi"/>
-          <w:sz w:val="24"/>
-          <w:szCs w:val="24"/>
-        </w:rPr>
-        <w:t>TBD</w:t>
+    </w:p>
+    <w:p>
+      <w:pPr>
+        <w:pStyle w:val="KeinLeerraum"/>
+        <w:spacing w:line="360" w:lineRule="auto"/>
+        <w:jc w:val="both"/>
+        <w:rPr>
+          <w:rFonts w:cstheme="minorHAnsi"/>
+          <w:sz w:val="24"/>
+          <w:szCs w:val="24"/>
+        </w:rPr>
+      </w:pPr>
+      <w:r>
+        <w:rPr>
+          <w:rFonts w:cstheme="minorHAnsi"/>
+          <w:sz w:val="24"/>
+          <w:szCs w:val="24"/>
+        </w:rPr>
+        <w:t>Des Weiteren g</w:t>
+      </w:r>
+      <w:r>
+        <w:rPr>
+          <w:rFonts w:cstheme="minorHAnsi"/>
+          <w:sz w:val="24"/>
+          <w:szCs w:val="24"/>
+        </w:rPr>
+        <w:t xml:space="preserve">ab </w:t>
+      </w:r>
+      <w:r>
+        <w:rPr>
+          <w:rFonts w:cstheme="minorHAnsi"/>
+          <w:sz w:val="24"/>
+          <w:szCs w:val="24"/>
+        </w:rPr>
+        <w:t>es unter</w:t>
+      </w:r>
+      <w:r>
+        <w:rPr>
+          <w:rFonts w:cstheme="minorHAnsi"/>
+          <w:sz w:val="24"/>
+          <w:szCs w:val="24"/>
+        </w:rPr>
+        <w:t xml:space="preserve">anderem Probleme mit den </w:t>
+      </w:r>
+      <w:proofErr w:type="spellStart"/>
+      <w:r>
+        <w:rPr>
+          <w:rFonts w:cstheme="minorHAnsi"/>
+          <w:sz w:val="24"/>
+          <w:szCs w:val="24"/>
+        </w:rPr>
+        <w:t>Node</w:t>
+      </w:r>
+      <w:proofErr w:type="spellEnd"/>
+      <w:r>
+        <w:rPr>
+          <w:rFonts w:cstheme="minorHAnsi"/>
+          <w:sz w:val="24"/>
+          <w:szCs w:val="24"/>
+        </w:rPr>
+        <w:t>-</w:t>
+      </w:r>
+      <w:r>
+        <w:rPr>
+          <w:rFonts w:cstheme="minorHAnsi"/>
+          <w:sz w:val="24"/>
+          <w:szCs w:val="24"/>
+        </w:rPr>
+        <w:t>Modulen, die fehlerhaft installiert w</w:t>
+      </w:r>
+      <w:r>
+        <w:rPr>
+          <w:rFonts w:cstheme="minorHAnsi"/>
+          <w:sz w:val="24"/>
+          <w:szCs w:val="24"/>
+        </w:rPr>
+        <w:t>urden, und ständig neue Schwierigkeiten</w:t>
+      </w:r>
+      <w:r>
+        <w:rPr>
+          <w:rFonts w:cstheme="minorHAnsi"/>
+          <w:sz w:val="24"/>
+          <w:szCs w:val="24"/>
+        </w:rPr>
+        <w:t xml:space="preserve"> verursachten. Selbst Neuinstallationen, löschen </w:t>
+      </w:r>
+      <w:proofErr w:type="gramStart"/>
+      <w:r>
+        <w:rPr>
+          <w:rFonts w:cstheme="minorHAnsi"/>
+          <w:sz w:val="24"/>
+          <w:szCs w:val="24"/>
+        </w:rPr>
+        <w:t>des</w:t>
+      </w:r>
+      <w:r>
+        <w:rPr>
+          <w:rFonts w:cstheme="minorHAnsi"/>
+          <w:sz w:val="24"/>
+          <w:szCs w:val="24"/>
+        </w:rPr>
+        <w:t xml:space="preserve"> entsprechenden</w:t>
+      </w:r>
+      <w:r>
+        <w:rPr>
+          <w:rFonts w:cstheme="minorHAnsi"/>
+          <w:sz w:val="24"/>
+          <w:szCs w:val="24"/>
+        </w:rPr>
+        <w:t xml:space="preserve"> Ordners</w:t>
+      </w:r>
+      <w:proofErr w:type="gramEnd"/>
+      <w:r>
+        <w:rPr>
+          <w:rFonts w:cstheme="minorHAnsi"/>
+          <w:sz w:val="24"/>
+          <w:szCs w:val="24"/>
+        </w:rPr>
+        <w:t xml:space="preserve"> und das </w:t>
+      </w:r>
+      <w:r>
+        <w:rPr>
+          <w:rFonts w:cstheme="minorHAnsi"/>
+          <w:sz w:val="24"/>
+          <w:szCs w:val="24"/>
+        </w:rPr>
+        <w:t>L</w:t>
+      </w:r>
+      <w:r>
+        <w:rPr>
+          <w:rFonts w:cstheme="minorHAnsi"/>
+          <w:sz w:val="24"/>
+          <w:szCs w:val="24"/>
+        </w:rPr>
+        <w:t xml:space="preserve">eeren des </w:t>
+      </w:r>
+      <w:proofErr w:type="spellStart"/>
+      <w:r>
+        <w:rPr>
+          <w:rFonts w:cstheme="minorHAnsi"/>
+          <w:sz w:val="24"/>
+          <w:szCs w:val="24"/>
+        </w:rPr>
+        <w:t>npm</w:t>
+      </w:r>
+      <w:proofErr w:type="spellEnd"/>
+      <w:r>
+        <w:rPr>
+          <w:rFonts w:cstheme="minorHAnsi"/>
+          <w:sz w:val="24"/>
+          <w:szCs w:val="24"/>
+        </w:rPr>
+        <w:t xml:space="preserve"> Caches konnten die Fehler nicht lösen. Außerdem störte es, dass einige Module weitere Modul-Installationen benötigten, weil die </w:t>
+      </w:r>
+      <w:proofErr w:type="spellStart"/>
+      <w:r>
+        <w:rPr>
+          <w:rFonts w:cstheme="minorHAnsi"/>
+          <w:sz w:val="24"/>
+          <w:szCs w:val="24"/>
+        </w:rPr>
+        <w:t>Dependencies</w:t>
+      </w:r>
+      <w:proofErr w:type="spellEnd"/>
+      <w:r>
+        <w:rPr>
+          <w:rFonts w:cstheme="minorHAnsi"/>
+          <w:sz w:val="24"/>
+          <w:szCs w:val="24"/>
+        </w:rPr>
+        <w:t xml:space="preserve"> nicht automatisch mit heruntergeladen wurden. Das tief verschachtelte Ordnersystem </w:t>
+      </w:r>
+      <w:r>
+        <w:rPr>
+          <w:rFonts w:cstheme="minorHAnsi"/>
+          <w:sz w:val="24"/>
+          <w:szCs w:val="24"/>
+        </w:rPr>
+        <w:t xml:space="preserve">mit teilweise einer enormen Anzahl an Dateien </w:t>
+      </w:r>
+      <w:r>
+        <w:rPr>
+          <w:rFonts w:cstheme="minorHAnsi"/>
+          <w:sz w:val="24"/>
+          <w:szCs w:val="24"/>
+        </w:rPr>
+        <w:t xml:space="preserve">führte beim </w:t>
+      </w:r>
+      <w:r>
+        <w:rPr>
+          <w:rFonts w:cstheme="minorHAnsi"/>
+          <w:sz w:val="24"/>
+          <w:szCs w:val="24"/>
+        </w:rPr>
+        <w:lastRenderedPageBreak/>
+        <w:t xml:space="preserve">Verschieben oder einfacher Einsicht in den Ordner zu Verlangsamungen. Es traten hin und wieder durch die Beschränkungen der PCs der Schule bedingte Zugriffsrecht-Konflikte auf, </w:t>
+      </w:r>
+      <w:proofErr w:type="spellStart"/>
+      <w:r>
+        <w:rPr>
+          <w:rFonts w:cstheme="minorHAnsi"/>
+          <w:sz w:val="24"/>
+          <w:szCs w:val="24"/>
+        </w:rPr>
+        <w:t>Git</w:t>
+      </w:r>
+      <w:r>
+        <w:rPr>
+          <w:rFonts w:cstheme="minorHAnsi"/>
+          <w:sz w:val="24"/>
+          <w:szCs w:val="24"/>
+        </w:rPr>
+        <w:t>-</w:t>
+      </w:r>
+      <w:r>
+        <w:rPr>
+          <w:rFonts w:cstheme="minorHAnsi"/>
+          <w:sz w:val="24"/>
+          <w:szCs w:val="24"/>
+        </w:rPr>
+        <w:t>Extensions</w:t>
+      </w:r>
+      <w:proofErr w:type="spellEnd"/>
+      <w:r>
+        <w:rPr>
+          <w:rFonts w:cstheme="minorHAnsi"/>
+          <w:sz w:val="24"/>
+          <w:szCs w:val="24"/>
+        </w:rPr>
+        <w:t xml:space="preserve"> konnte nicht starten oder stürzte bei </w:t>
+      </w:r>
+      <w:proofErr w:type="spellStart"/>
+      <w:r>
+        <w:rPr>
+          <w:rFonts w:cstheme="minorHAnsi"/>
+          <w:sz w:val="24"/>
+          <w:szCs w:val="24"/>
+        </w:rPr>
+        <w:t>Merges</w:t>
+      </w:r>
+      <w:proofErr w:type="spellEnd"/>
+      <w:r>
+        <w:rPr>
+          <w:rFonts w:cstheme="minorHAnsi"/>
+          <w:sz w:val="24"/>
+          <w:szCs w:val="24"/>
+        </w:rPr>
+        <w:t xml:space="preserve"> und </w:t>
+      </w:r>
+      <w:proofErr w:type="spellStart"/>
+      <w:r>
+        <w:rPr>
+          <w:rFonts w:cstheme="minorHAnsi"/>
+          <w:sz w:val="24"/>
+          <w:szCs w:val="24"/>
+        </w:rPr>
+        <w:t>Commits</w:t>
+      </w:r>
+      <w:proofErr w:type="spellEnd"/>
+      <w:r>
+        <w:rPr>
+          <w:rFonts w:cstheme="minorHAnsi"/>
+          <w:sz w:val="24"/>
+          <w:szCs w:val="24"/>
+        </w:rPr>
+        <w:t xml:space="preserve"> ab, weil es laut Fehlermeldung auf bestimmte Dateien keinen lesenden Zugriff bekam</w:t>
+      </w:r>
+      <w:r>
+        <w:rPr>
+          <w:rFonts w:cstheme="minorHAnsi"/>
+          <w:sz w:val="24"/>
+          <w:szCs w:val="24"/>
+        </w:rPr>
+        <w:t>. Zudem dauerte das Einrichten der PCs, um diese in der Schule für die Entwicklung vorzubereiten, selbst das Hochfahren und Laden des Benutzerprofils, jedesmal einige Zeit.</w:t>
       </w:r>
       <w:r>
         <w:rPr>
@@ -2606,270 +2814,117 @@
         </w:rPr>
         <w:t xml:space="preserve"> </w:t>
       </w:r>
-    </w:p>
-    <w:p>
-      <w:pPr>
-        <w:pStyle w:val="KeinLeerraum"/>
-        <w:spacing w:line="360" w:lineRule="auto"/>
-        <w:jc w:val="both"/>
-        <w:rPr>
-          <w:rFonts w:cstheme="minorHAnsi"/>
-          <w:sz w:val="24"/>
-          <w:szCs w:val="24"/>
-        </w:rPr>
-      </w:pPr>
-      <w:r>
-        <w:rPr>
-          <w:rFonts w:cstheme="minorHAnsi"/>
-          <w:sz w:val="24"/>
-          <w:szCs w:val="24"/>
-        </w:rPr>
-        <w:t xml:space="preserve">(Notiz von Daniel) Es gab unter </w:t>
-      </w:r>
-      <w:proofErr w:type="gramStart"/>
-      <w:r>
-        <w:rPr>
-          <w:rFonts w:cstheme="minorHAnsi"/>
-          <w:sz w:val="24"/>
-          <w:szCs w:val="24"/>
-        </w:rPr>
-        <w:t>anderem Probleme</w:t>
-      </w:r>
-      <w:proofErr w:type="gramEnd"/>
-      <w:r>
-        <w:rPr>
-          <w:rFonts w:cstheme="minorHAnsi"/>
-          <w:sz w:val="24"/>
-          <w:szCs w:val="24"/>
-        </w:rPr>
-        <w:t xml:space="preserve"> mit den </w:t>
-      </w:r>
-      <w:proofErr w:type="spellStart"/>
-      <w:r>
-        <w:rPr>
-          <w:rFonts w:cstheme="minorHAnsi"/>
-          <w:sz w:val="24"/>
-          <w:szCs w:val="24"/>
-        </w:rPr>
-        <w:t>Node</w:t>
-      </w:r>
-      <w:proofErr w:type="spellEnd"/>
-      <w:r>
-        <w:rPr>
-          <w:rFonts w:cstheme="minorHAnsi"/>
-          <w:sz w:val="24"/>
-          <w:szCs w:val="24"/>
-        </w:rPr>
-        <w:t xml:space="preserve"> Modulen, die fehlerhaft installiert wurden, und ständig neue Probleme verursachten. Selbst Neuinstallationen, löschen </w:t>
-      </w:r>
-      <w:proofErr w:type="gramStart"/>
-      <w:r>
-        <w:rPr>
-          <w:rFonts w:cstheme="minorHAnsi"/>
-          <w:sz w:val="24"/>
-          <w:szCs w:val="24"/>
-        </w:rPr>
-        <w:t>des Ordners</w:t>
-      </w:r>
-      <w:proofErr w:type="gramEnd"/>
-      <w:r>
-        <w:rPr>
-          <w:rFonts w:cstheme="minorHAnsi"/>
-          <w:sz w:val="24"/>
-          <w:szCs w:val="24"/>
-        </w:rPr>
-        <w:t xml:space="preserve"> und das leeren des </w:t>
-      </w:r>
-      <w:proofErr w:type="spellStart"/>
-      <w:r>
-        <w:rPr>
-          <w:rFonts w:cstheme="minorHAnsi"/>
-          <w:sz w:val="24"/>
-          <w:szCs w:val="24"/>
-        </w:rPr>
-        <w:t>npm</w:t>
-      </w:r>
-      <w:proofErr w:type="spellEnd"/>
-      <w:r>
-        <w:rPr>
-          <w:rFonts w:cstheme="minorHAnsi"/>
-          <w:sz w:val="24"/>
-          <w:szCs w:val="24"/>
-        </w:rPr>
-        <w:t xml:space="preserve"> Caches konnten die Fehler nicht lösen. Außerdem störte es, dass einige Module weitere Modul-Installationen benötigten, weil die </w:t>
-      </w:r>
-      <w:proofErr w:type="spellStart"/>
-      <w:r>
-        <w:rPr>
-          <w:rFonts w:cstheme="minorHAnsi"/>
-          <w:sz w:val="24"/>
-          <w:szCs w:val="24"/>
-        </w:rPr>
-        <w:t>Dependencies</w:t>
-      </w:r>
-      <w:proofErr w:type="spellEnd"/>
-      <w:r>
-        <w:rPr>
-          <w:rFonts w:cstheme="minorHAnsi"/>
-          <w:sz w:val="24"/>
-          <w:szCs w:val="24"/>
-        </w:rPr>
-        <w:t xml:space="preserve"> nicht automatisch mit heruntergeladen wurden. Das tief verschachtelte Ordnersystem führte beim Verschieben oder einfacher Einsicht in den Ordner zu Verlangsamungen. Es traten hin und wieder durch die Beschränkungen der PCs der Schule bedingte Zugriffsrecht-Konflikte auf, </w:t>
-      </w:r>
-      <w:proofErr w:type="spellStart"/>
-      <w:r>
-        <w:rPr>
-          <w:rFonts w:cstheme="minorHAnsi"/>
-          <w:sz w:val="24"/>
-          <w:szCs w:val="24"/>
-        </w:rPr>
-        <w:t>Git</w:t>
-      </w:r>
-      <w:proofErr w:type="spellEnd"/>
-      <w:r>
-        <w:rPr>
-          <w:rFonts w:cstheme="minorHAnsi"/>
-          <w:sz w:val="24"/>
-          <w:szCs w:val="24"/>
-        </w:rPr>
-        <w:t xml:space="preserve"> </w:t>
-      </w:r>
-      <w:proofErr w:type="spellStart"/>
-      <w:r>
-        <w:rPr>
-          <w:rFonts w:cstheme="minorHAnsi"/>
-          <w:sz w:val="24"/>
-          <w:szCs w:val="24"/>
-        </w:rPr>
-        <w:t>Extensions</w:t>
-      </w:r>
-      <w:proofErr w:type="spellEnd"/>
-      <w:r>
-        <w:rPr>
-          <w:rFonts w:cstheme="minorHAnsi"/>
-          <w:sz w:val="24"/>
-          <w:szCs w:val="24"/>
-        </w:rPr>
-        <w:t xml:space="preserve"> konnte nicht starten oder stürzte bei </w:t>
-      </w:r>
-      <w:proofErr w:type="spellStart"/>
-      <w:r>
-        <w:rPr>
-          <w:rFonts w:cstheme="minorHAnsi"/>
-          <w:sz w:val="24"/>
-          <w:szCs w:val="24"/>
-        </w:rPr>
-        <w:t>Merges</w:t>
-      </w:r>
-      <w:proofErr w:type="spellEnd"/>
-      <w:r>
-        <w:rPr>
-          <w:rFonts w:cstheme="minorHAnsi"/>
-          <w:sz w:val="24"/>
-          <w:szCs w:val="24"/>
-        </w:rPr>
-        <w:t xml:space="preserve"> und </w:t>
-      </w:r>
-      <w:proofErr w:type="spellStart"/>
-      <w:r>
-        <w:rPr>
-          <w:rFonts w:cstheme="minorHAnsi"/>
-          <w:sz w:val="24"/>
-          <w:szCs w:val="24"/>
-        </w:rPr>
-        <w:t>Commits</w:t>
-      </w:r>
-      <w:proofErr w:type="spellEnd"/>
-      <w:r>
-        <w:rPr>
-          <w:rFonts w:cstheme="minorHAnsi"/>
-          <w:sz w:val="24"/>
-          <w:szCs w:val="24"/>
-        </w:rPr>
-        <w:t xml:space="preserve"> ab, weil es laut Fehlermeldung auf bestimmte Dateien keinen lesenden Zugriff bekam, diese Probleme traten auf einem normalen Heim-PC nie auf. Des </w:t>
-      </w:r>
-      <w:proofErr w:type="spellStart"/>
-      <w:proofErr w:type="gramStart"/>
-      <w:r>
-        <w:rPr>
-          <w:rFonts w:cstheme="minorHAnsi"/>
-          <w:sz w:val="24"/>
-          <w:szCs w:val="24"/>
-        </w:rPr>
-        <w:t>weiteren</w:t>
-      </w:r>
-      <w:proofErr w:type="spellEnd"/>
-      <w:proofErr w:type="gramEnd"/>
-      <w:r>
-        <w:rPr>
-          <w:rFonts w:cstheme="minorHAnsi"/>
-          <w:sz w:val="24"/>
-          <w:szCs w:val="24"/>
-        </w:rPr>
-        <w:t xml:space="preserve"> wurden </w:t>
-      </w:r>
-      <w:proofErr w:type="spellStart"/>
-      <w:r>
-        <w:rPr>
-          <w:rFonts w:cstheme="minorHAnsi"/>
-          <w:sz w:val="24"/>
-          <w:szCs w:val="24"/>
-        </w:rPr>
-        <w:t>jedes mal</w:t>
-      </w:r>
-      <w:proofErr w:type="spellEnd"/>
-      <w:r>
-        <w:rPr>
-          <w:rFonts w:cstheme="minorHAnsi"/>
-          <w:sz w:val="24"/>
-          <w:szCs w:val="24"/>
-        </w:rPr>
-        <w:t xml:space="preserve">, wenn die externe Festplatte von einem </w:t>
-      </w:r>
-      <w:proofErr w:type="spellStart"/>
-      <w:r>
-        <w:rPr>
-          <w:rFonts w:cstheme="minorHAnsi"/>
-          <w:sz w:val="24"/>
-          <w:szCs w:val="24"/>
-        </w:rPr>
-        <w:t>Schul</w:t>
-      </w:r>
-      <w:proofErr w:type="spellEnd"/>
-      <w:r>
-        <w:rPr>
-          <w:rFonts w:cstheme="minorHAnsi"/>
-          <w:sz w:val="24"/>
-          <w:szCs w:val="24"/>
-        </w:rPr>
-        <w:t xml:space="preserve"> PC abgeschlossen wurde, </w:t>
-      </w:r>
-      <w:r>
-        <w:rPr>
-          <w:rFonts w:cstheme="minorHAnsi"/>
-          <w:sz w:val="24"/>
-          <w:szCs w:val="24"/>
-        </w:rPr>
-        <w:lastRenderedPageBreak/>
-        <w:t xml:space="preserve">Dateien darauf beschädigt. Bei jedem anschließen mussten zuerst eine Analyse und Datei-Reparatur durchgeführt werden, was mich </w:t>
-      </w:r>
-      <w:proofErr w:type="spellStart"/>
-      <w:r>
-        <w:rPr>
-          <w:rFonts w:cstheme="minorHAnsi"/>
-          <w:sz w:val="24"/>
-          <w:szCs w:val="24"/>
-        </w:rPr>
-        <w:t>jedesmal</w:t>
-      </w:r>
-      <w:proofErr w:type="spellEnd"/>
-      <w:r>
-        <w:rPr>
-          <w:rFonts w:cstheme="minorHAnsi"/>
-          <w:sz w:val="24"/>
-          <w:szCs w:val="24"/>
-        </w:rPr>
-        <w:t xml:space="preserve"> Zeit kostete.  </w:t>
+      <w:r>
+        <w:rPr>
+          <w:rFonts w:cstheme="minorHAnsi"/>
+          <w:sz w:val="24"/>
+          <w:szCs w:val="24"/>
+        </w:rPr>
+        <w:t>D</w:t>
+      </w:r>
+      <w:r>
+        <w:rPr>
+          <w:rFonts w:cstheme="minorHAnsi"/>
+          <w:sz w:val="24"/>
+          <w:szCs w:val="24"/>
+        </w:rPr>
+        <w:t>iese Probleme traten auf einem</w:t>
+      </w:r>
+      <w:r>
+        <w:rPr>
+          <w:rFonts w:cstheme="minorHAnsi"/>
+          <w:sz w:val="24"/>
+          <w:szCs w:val="24"/>
+        </w:rPr>
+        <w:t xml:space="preserve"> normalen Heim-PC nie auf. Des Weiteren wurde sobald eine </w:t>
+      </w:r>
+      <w:r>
+        <w:rPr>
+          <w:rFonts w:cstheme="minorHAnsi"/>
+          <w:sz w:val="24"/>
+          <w:szCs w:val="24"/>
+        </w:rPr>
+        <w:t>externe Festplatte</w:t>
+      </w:r>
+      <w:r>
+        <w:rPr>
+          <w:rFonts w:cstheme="minorHAnsi"/>
+          <w:sz w:val="24"/>
+          <w:szCs w:val="24"/>
+        </w:rPr>
+        <w:t xml:space="preserve"> oder USB-Stick an einem Schul-</w:t>
+      </w:r>
+      <w:r>
+        <w:rPr>
+          <w:rFonts w:cstheme="minorHAnsi"/>
+          <w:sz w:val="24"/>
+          <w:szCs w:val="24"/>
+        </w:rPr>
+        <w:t>PC abgeschlossen wurde,</w:t>
+      </w:r>
+      <w:r>
+        <w:rPr>
+          <w:rFonts w:cstheme="minorHAnsi"/>
+          <w:sz w:val="24"/>
+          <w:szCs w:val="24"/>
+        </w:rPr>
+        <w:t xml:space="preserve"> auf dem Speichermedium</w:t>
+      </w:r>
+      <w:r>
+        <w:rPr>
+          <w:rFonts w:cstheme="minorHAnsi"/>
+          <w:sz w:val="24"/>
+          <w:szCs w:val="24"/>
+        </w:rPr>
+        <w:t xml:space="preserve"> Dateien </w:t>
+      </w:r>
+      <w:r>
+        <w:rPr>
+          <w:rFonts w:cstheme="minorHAnsi"/>
+          <w:sz w:val="24"/>
+          <w:szCs w:val="24"/>
+        </w:rPr>
+        <w:t>beschädigt. Bei jedem A</w:t>
+      </w:r>
+      <w:r>
+        <w:rPr>
+          <w:rFonts w:cstheme="minorHAnsi"/>
+          <w:sz w:val="24"/>
+          <w:szCs w:val="24"/>
+        </w:rPr>
+        <w:t>nschließen mussten</w:t>
+      </w:r>
+      <w:r>
+        <w:rPr>
+          <w:rFonts w:cstheme="minorHAnsi"/>
+          <w:sz w:val="24"/>
+          <w:szCs w:val="24"/>
+        </w:rPr>
+        <w:t xml:space="preserve"> zuerst eine Analyse und Dateir</w:t>
+      </w:r>
+      <w:r>
+        <w:rPr>
+          <w:rFonts w:cstheme="minorHAnsi"/>
+          <w:sz w:val="24"/>
+          <w:szCs w:val="24"/>
+        </w:rPr>
+        <w:t xml:space="preserve">eparatur durchgeführt werden, </w:t>
+      </w:r>
+      <w:r>
+        <w:rPr>
+          <w:rFonts w:cstheme="minorHAnsi"/>
+          <w:sz w:val="24"/>
+          <w:szCs w:val="24"/>
+        </w:rPr>
+        <w:t>wodurch weitere Zeit verloren ging</w:t>
+      </w:r>
+      <w:r>
+        <w:rPr>
+          <w:rFonts w:cstheme="minorHAnsi"/>
+          <w:sz w:val="24"/>
+          <w:szCs w:val="24"/>
+        </w:rPr>
+        <w:t xml:space="preserve">.  </w:t>
       </w:r>
       <w:bookmarkStart w:id="0" w:name="_GoBack"/>
       <w:bookmarkEnd w:id="0"/>
@@ -2885,7 +2940,7 @@
 </file>
 
 <file path=word/numbering.xml><?xml version="1.0" encoding="utf-8"?>
-<w:numbering xmlns:wpc="http://schemas.microsoft.com/office/word/2010/wordprocessingCanvas" xmlns:mc="http://schemas.openxmlformats.org/markup-compatibility/2006" xmlns:o="urn:schemas-microsoft-com:office:office" xmlns:r="http://schemas.openxmlformats.org/officeDocument/2006/relationships" xmlns:m="http://schemas.openxmlformats.org/officeDocument/2006/math" xmlns:v="urn:schemas-microsoft-com:vml" xmlns:wp14="http://schemas.microsoft.com/office/word/2010/wordprocessingDrawing" xmlns:wp="http://schemas.openxmlformats.org/drawingml/2006/wordprocessingDrawing" xmlns:w10="urn:schemas-microsoft-com:office:word" xmlns:w="http://schemas.openxmlformats.org/wordprocessingml/2006/main" xmlns:w14="http://schemas.microsoft.com/office/word/2010/wordml" xmlns:wpg="http://schemas.microsoft.com/office/word/2010/wordprocessingGroup" xmlns:wpi="http://schemas.microsoft.com/office/word/2010/wordprocessingInk" xmlns:wne="http://schemas.microsoft.com/office/word/2006/wordml" xmlns:wps="http://schemas.microsoft.com/office/word/2010/wordprocessingShape" mc:Ignorable="w14 wp14">
+<w:numbering xmlns:ve="http://schemas.openxmlformats.org/markup-compatibility/2006" xmlns:o="urn:schemas-microsoft-com:office:office" xmlns:r="http://schemas.openxmlformats.org/officeDocument/2006/relationships" xmlns:m="http://schemas.openxmlformats.org/officeDocument/2006/math" xmlns:v="urn:schemas-microsoft-com:vml" xmlns:wp="http://schemas.openxmlformats.org/drawingml/2006/wordprocessingDrawing" xmlns:w10="urn:schemas-microsoft-com:office:word" xmlns:w="http://schemas.openxmlformats.org/wordprocessingml/2006/main" xmlns:wne="http://schemas.microsoft.com/office/word/2006/wordml">
   <w:abstractNum w:abstractNumId="0">
     <w:nsid w:val="02CA3EB0"/>
     <w:multiLevelType w:val="hybridMultilevel"/>
@@ -3338,7 +3393,7 @@
 </file>
 
 <file path=word/styles.xml><?xml version="1.0" encoding="utf-8"?>
-<w:styles xmlns:mc="http://schemas.openxmlformats.org/markup-compatibility/2006" xmlns:r="http://schemas.openxmlformats.org/officeDocument/2006/relationships" xmlns:w="http://schemas.openxmlformats.org/wordprocessingml/2006/main" xmlns:w14="http://schemas.microsoft.com/office/word/2010/wordml" mc:Ignorable="w14">
+<w:styles xmlns:r="http://schemas.openxmlformats.org/officeDocument/2006/relationships" xmlns:w="http://schemas.openxmlformats.org/wordprocessingml/2006/main">
   <w:docDefaults>
     <w:rPrDefault>
       <w:rPr>
@@ -3509,6 +3564,7 @@
     <w:uiPriority w:val="99"/>
     <w:semiHidden/>
     <w:unhideWhenUsed/>
+    <w:qFormat/>
     <w:tblPr>
       <w:tblInd w:w="0" w:type="dxa"/>
       <w:tblCellMar>

</xml_diff>

<commit_message>
#105 Beschreibung der Iterationen ergänzt
</commit_message>
<xml_diff>
--- a/organisation/documentation/Projektdokumentation.docx
+++ b/organisation/documentation/Projektdokumentation.docx
@@ -195,7 +195,6 @@
           <w:szCs w:val="52"/>
         </w:rPr>
       </w:pPr>
-      <w:proofErr w:type="spellStart"/>
       <w:r>
         <w:rPr>
           <w:b/>
@@ -204,7 +203,6 @@
         </w:rPr>
         <w:t>Carscout</w:t>
       </w:r>
-      <w:proofErr w:type="spellEnd"/>
     </w:p>
     <w:p>
       <w:pPr>
@@ -266,44 +264,24 @@
           <w:sz w:val="32"/>
           <w:szCs w:val="32"/>
         </w:rPr>
-        <w:t xml:space="preserve">Antonios </w:t>
-      </w:r>
-      <w:proofErr w:type="spellStart"/>
+        <w:t>Antonios Vamvakos, Milan</w:t>
+      </w:r>
       <w:r>
         <w:rPr>
           <w:b/>
           <w:sz w:val="32"/>
           <w:szCs w:val="32"/>
         </w:rPr>
-        <w:t>Vamvakos</w:t>
-      </w:r>
-      <w:proofErr w:type="spellEnd"/>
+        <w:t xml:space="preserve"> </w:t>
+      </w:r>
       <w:r>
         <w:rPr>
           <w:b/>
           <w:sz w:val="32"/>
           <w:szCs w:val="32"/>
         </w:rPr>
-        <w:t xml:space="preserve">, </w:t>
-      </w:r>
-      <w:proofErr w:type="spellStart"/>
-      <w:r>
-        <w:rPr>
-          <w:b/>
-          <w:sz w:val="32"/>
-          <w:szCs w:val="32"/>
-        </w:rPr>
-        <w:t>Milan</w:t>
-      </w:r>
-      <w:r>
-        <w:rPr>
-          <w:b/>
-          <w:sz w:val="32"/>
-          <w:szCs w:val="32"/>
-        </w:rPr>
         <w:t>Skripalle</w:t>
       </w:r>
-      <w:proofErr w:type="spellEnd"/>
       <w:r>
         <w:rPr>
           <w:b/>
@@ -1091,25 +1069,7 @@
           <w:sz w:val="24"/>
           <w:szCs w:val="24"/>
         </w:rPr>
-        <w:t xml:space="preserve">nächst simpel wirkendes Konzept umgesetzt werden kann, welches grundlegende Elemente wie beispielweise eine Registrierung, Kommunikation mit Datenbanken etc. enthält. Allerdings mit tieferem Eintauchen in die Thematik Raum für ein breites Spektrum an verschiedenen, komplexen Problemstellung liefert und somit Herausforderungen bietet. Des Weiteren </w:t>
-      </w:r>
-      <w:proofErr w:type="gramStart"/>
-      <w:r>
-        <w:rPr>
-          <w:rFonts w:cstheme="minorHAnsi"/>
-          <w:sz w:val="24"/>
-          <w:szCs w:val="24"/>
-        </w:rPr>
-        <w:t>ist</w:t>
-      </w:r>
-      <w:proofErr w:type="gramEnd"/>
-      <w:r>
-        <w:rPr>
-          <w:rFonts w:cstheme="minorHAnsi"/>
-          <w:sz w:val="24"/>
-          <w:szCs w:val="24"/>
-        </w:rPr>
-        <w:t xml:space="preserve"> das Thema der Automobile und die damit verbundene Inserierung von gebrauchten oder auch neuwertigen Fahrzeugen auf einem Onlineportal, ein interessantes sowie zukunftsfähiges Konzept. </w:t>
+        <w:t xml:space="preserve">nächst simpel wirkendes Konzept umgesetzt werden kann, welches grundlegende Elemente wie beispielweise eine Registrierung, Kommunikation mit Datenbanken etc. enthält. Allerdings mit tieferem Eintauchen in die Thematik Raum für ein breites Spektrum an verschiedenen, komplexen Problemstellung liefert und somit Herausforderungen bietet. Des Weiteren ist das Thema der Automobile und die damit verbundene Inserierung von gebrauchten oder auch neuwertigen Fahrzeugen auf einem Onlineportal, ein interessantes sowie zukunftsfähiges Konzept. </w:t>
       </w:r>
     </w:p>
     <w:p>
@@ -1979,18 +1939,8 @@
           <w:sz w:val="24"/>
           <w:szCs w:val="24"/>
         </w:rPr>
-        <w:t xml:space="preserve"> wie </w:t>
-      </w:r>
-      <w:proofErr w:type="spellStart"/>
-      <w:r>
-        <w:rPr>
-          <w:rFonts w:cstheme="minorHAnsi"/>
-          <w:sz w:val="24"/>
-          <w:szCs w:val="24"/>
-        </w:rPr>
-        <w:t>autoscout</w:t>
-      </w:r>
-      <w:proofErr w:type="spellEnd"/>
+        <w:t xml:space="preserve"> wie autoscout</w:t>
+      </w:r>
       <w:r>
         <w:rPr>
           <w:rFonts w:cstheme="minorHAnsi"/>
@@ -2360,43 +2310,7 @@
           <w:sz w:val="24"/>
           <w:szCs w:val="24"/>
         </w:rPr>
-        <w:t>Der für die Durchführung der Entwicklung gewählte Ansatz soll entsprechend der Prinzipien von agiler Softwareentwicklung diversen verschiedenen Anforderungen genügen. Bedient wird sich hierbei an dem Prinzip des Entwicklungsprozess „</w:t>
-      </w:r>
-      <w:proofErr w:type="spellStart"/>
-      <w:r>
-        <w:rPr>
-          <w:rFonts w:cstheme="minorHAnsi"/>
-          <w:sz w:val="24"/>
-          <w:szCs w:val="24"/>
-        </w:rPr>
-        <w:t>Scrum</w:t>
-      </w:r>
-      <w:proofErr w:type="spellEnd"/>
-      <w:r>
-        <w:rPr>
-          <w:rFonts w:cstheme="minorHAnsi"/>
-          <w:sz w:val="24"/>
-          <w:szCs w:val="24"/>
-        </w:rPr>
-        <w:t xml:space="preserve">“. Diese Anforderungen sind unter anderem notwendig, um die Softwareentwicklung in einem Team generell zu ermöglich bzw. zu organisieren. Dadurch wird die Entwicklung für essentielle, aber nicht planbare Änderungen offen gehalten, allerdings geschlossen für Überplanung der Ressourcen des Teams. Für die Planung des Projekts werden die einzelnen Teilfunktionalitäten und andere große Aufgabenbereiche </w:t>
-      </w:r>
-      <w:proofErr w:type="spellStart"/>
-      <w:r>
-        <w:rPr>
-          <w:rFonts w:cstheme="minorHAnsi"/>
-          <w:sz w:val="24"/>
-          <w:szCs w:val="24"/>
-        </w:rPr>
-        <w:t>geclustert</w:t>
-      </w:r>
-      <w:proofErr w:type="spellEnd"/>
-      <w:r>
-        <w:rPr>
-          <w:rFonts w:cstheme="minorHAnsi"/>
-          <w:sz w:val="24"/>
-          <w:szCs w:val="24"/>
-        </w:rPr>
-        <w:t xml:space="preserve"> und anschließend in kleine Teilaufgaben mit detaillierter Beschreibung der Anforderungen eingeteilt. Diese </w:t>
+        <w:t xml:space="preserve">Der für die Durchführung der Entwicklung gewählte Ansatz soll entsprechend der Prinzipien von agiler Softwareentwicklung diversen verschiedenen Anforderungen genügen. Bedient wird sich hierbei an dem Prinzip des Entwicklungsprozess „Scrum“. Diese Anforderungen sind unter anderem notwendig, um die Softwareentwicklung in einem Team generell zu ermöglich bzw. zu organisieren. Dadurch wird die Entwicklung für essentielle, aber nicht planbare Änderungen offen gehalten, allerdings geschlossen für Überplanung der Ressourcen des Teams. Für die Planung des Projekts werden die einzelnen Teilfunktionalitäten und andere große Aufgabenbereiche geclustert und anschließend in kleine Teilaufgaben mit detaillierter Beschreibung der Anforderungen eingeteilt. Diese </w:t>
       </w:r>
       <w:r>
         <w:rPr>
@@ -2479,15 +2393,63 @@
           <w:sz w:val="24"/>
           <w:szCs w:val="24"/>
         </w:rPr>
-        <w:t xml:space="preserve">Eine Iteration des Entwicklungszyklus hat planmäßig die Dauer von einem Berufsschulblock in welchem uns durchschnittlich 12 Schulstunden oder 9 Zeitstunden in der Berufsschule zur Verfügung stehen. </w:t>
-      </w:r>
-      <w:r>
-        <w:rPr>
-          <w:rFonts w:cstheme="minorHAnsi"/>
-          <w:sz w:val="24"/>
-          <w:szCs w:val="24"/>
-        </w:rPr>
-        <w:t>… TBD</w:t>
+        <w:t>Eine Iteration des Entwicklungszyklus hat planmäßig die Dauer von einem Berufsschulblock in welchem uns durchsch</w:t>
+      </w:r>
+      <w:r>
+        <w:rPr>
+          <w:rFonts w:cstheme="minorHAnsi"/>
+          <w:sz w:val="24"/>
+          <w:szCs w:val="24"/>
+        </w:rPr>
+        <w:t xml:space="preserve">nittlich 12 Schulstunden oder neun </w:t>
+      </w:r>
+      <w:r>
+        <w:rPr>
+          <w:rFonts w:cstheme="minorHAnsi"/>
+          <w:sz w:val="24"/>
+          <w:szCs w:val="24"/>
+        </w:rPr>
+        <w:t xml:space="preserve">Zeitstunden in der Berufsschule zur Verfügung stehen. </w:t>
+      </w:r>
+      <w:r>
+        <w:rPr>
+          <w:rFonts w:cstheme="minorHAnsi"/>
+          <w:sz w:val="24"/>
+          <w:szCs w:val="24"/>
+        </w:rPr>
+        <w:t>Die gesamte Entwicklungszeit umfasst dabei zwei vollständige Sprints zur Entwicklung und einen weiteren halben Sprint, welcher wahlweise als Verlängerung des zweiten Sprints betrachtet werden kann. Innerhalb der Sprints finden regelmäßig verschiedene Termine mit dem Team statt. Hierzu zählen Standups / Daily Scrum’s, vor jedem Sprint gibt es ein Grooming für die kommende Iteration, nach den Sprints findet eine Retrospektive statt. Das Grooming beschäftigt sich mit dem Planen der Inhalte, die Retrospektive mit der kontinuierlichen Verbesserung des Entwicklungsprozesses</w:t>
+      </w:r>
+      <w:r>
+        <w:rPr>
+          <w:rFonts w:cstheme="minorHAnsi"/>
+          <w:sz w:val="24"/>
+          <w:szCs w:val="24"/>
+        </w:rPr>
+        <w:t xml:space="preserve">, sowie </w:t>
+      </w:r>
+      <w:r>
+        <w:rPr>
+          <w:rFonts w:cstheme="minorHAnsi"/>
+          <w:sz w:val="24"/>
+          <w:szCs w:val="24"/>
+        </w:rPr>
+        <w:t xml:space="preserve"> </w:t>
+      </w:r>
+      <w:r>
+        <w:rPr>
+          <w:rFonts w:cstheme="minorHAnsi"/>
+          <w:sz w:val="24"/>
+          <w:szCs w:val="24"/>
+        </w:rPr>
+        <w:t xml:space="preserve">mit </w:t>
+      </w:r>
+      <w:r>
+        <w:rPr>
+          <w:rFonts w:cstheme="minorHAnsi"/>
+          <w:sz w:val="24"/>
+          <w:szCs w:val="24"/>
+        </w:rPr>
+        <w:t>allgemeinen Schwierigkeiten und Problem, allerdings natürlich auch mit positiven Aspekten.</w:t>
       </w:r>
     </w:p>
     <w:p>
@@ -2540,19 +2502,6 @@
         <w:jc w:val="both"/>
         <w:rPr>
           <w:rFonts w:cstheme="minorHAnsi"/>
-          <w:b/>
-          <w:sz w:val="24"/>
-          <w:szCs w:val="24"/>
-        </w:rPr>
-      </w:pPr>
-    </w:p>
-    <w:p>
-      <w:pPr>
-        <w:pStyle w:val="KeinLeerraum"/>
-        <w:spacing w:line="360" w:lineRule="auto"/>
-        <w:jc w:val="both"/>
-        <w:rPr>
-          <w:rFonts w:cstheme="minorHAnsi"/>
           <w:sz w:val="24"/>
           <w:szCs w:val="24"/>
         </w:rPr>
@@ -2715,6 +2664,7 @@
           <w:sz w:val="24"/>
           <w:szCs w:val="24"/>
         </w:rPr>
+        <w:lastRenderedPageBreak/>
         <w:t xml:space="preserve">In Betrachtung des gesamten Projekts über den kompletten Zeitraum konnten diverse Erkenntnisgewinne verzeichnet werden. </w:t>
       </w:r>
       <w:r>
@@ -2723,16 +2673,7 @@
           <w:sz w:val="24"/>
           <w:szCs w:val="24"/>
         </w:rPr>
-        <w:t xml:space="preserve">Bezüglich der Planung ist es definitiv notwendig zeitliche Puffer für nicht vorhersehbare Schwierigkeiten oder Veränderungen der Ressourcen etc. einzuplanen. Falls diese nicht benötigt werden, sind diese Zeiträume mit optionalen Features zu füllen. Bei der Planung ist auch von Vorteil, wenn bereits grobe technische </w:t>
-      </w:r>
-      <w:r>
-        <w:rPr>
-          <w:rFonts w:cstheme="minorHAnsi"/>
-          <w:sz w:val="24"/>
-          <w:szCs w:val="24"/>
-        </w:rPr>
-        <w:lastRenderedPageBreak/>
-        <w:t>Schwierigkeiten aufgenommen werden, damit diese bereits bei der Gesamtkonzept Beachtung finden können.</w:t>
+        <w:t>Bezüglich der Planung ist es definitiv notwendig zeitliche Puffer für nicht vorhersehbare Schwierigkeiten oder Veränderungen der Ressourcen etc. einzuplanen. Falls diese nicht benötigt werden, sind diese Zeiträume mit optionalen Features zu füllen. Bei der Planung ist auch von Vorteil, wenn bereits grobe technische Schwierigkeiten aufgenommen werden, damit diese bereits bei der Gesamtkonzept Beachtung finden können.</w:t>
       </w:r>
     </w:p>
     <w:p>
@@ -2807,25 +2748,7 @@
           <w:sz w:val="24"/>
           <w:szCs w:val="24"/>
         </w:rPr>
-        <w:t xml:space="preserve">Neben </w:t>
-      </w:r>
-      <w:proofErr w:type="gramStart"/>
-      <w:r>
-        <w:rPr>
-          <w:rFonts w:cstheme="minorHAnsi"/>
-          <w:sz w:val="24"/>
-          <w:szCs w:val="24"/>
-        </w:rPr>
-        <w:t>den bereits erwähnten</w:t>
-      </w:r>
-      <w:proofErr w:type="gramEnd"/>
-      <w:r>
-        <w:rPr>
-          <w:rFonts w:cstheme="minorHAnsi"/>
-          <w:sz w:val="24"/>
-          <w:szCs w:val="24"/>
-        </w:rPr>
-        <w:t xml:space="preserve"> Problem stellten sich unserem Team weitere teilweise nicht vorhersehbare Probleme und Schwierigkeiten.</w:t>
+        <w:t>Neben den bereits erwähnten Problem stellten sich unserem Team weitere teilweise nicht vorhersehbare Probleme und Schwierigkeiten.</w:t>
       </w:r>
       <w:r>
         <w:rPr>
@@ -2885,18 +2808,8 @@
           <w:sz w:val="24"/>
           <w:szCs w:val="24"/>
         </w:rPr>
-        <w:t xml:space="preserve">anderem Probleme mit den </w:t>
-      </w:r>
-      <w:proofErr w:type="spellStart"/>
-      <w:r>
-        <w:rPr>
-          <w:rFonts w:cstheme="minorHAnsi"/>
-          <w:sz w:val="24"/>
-          <w:szCs w:val="24"/>
-        </w:rPr>
-        <w:t>Node</w:t>
-      </w:r>
-      <w:proofErr w:type="spellEnd"/>
+        <w:t>anderem Probleme mit den Node</w:t>
+      </w:r>
       <w:r>
         <w:rPr>
           <w:rFonts w:cstheme="minorHAnsi"/>
@@ -2927,16 +2840,7 @@
           <w:sz w:val="24"/>
           <w:szCs w:val="24"/>
         </w:rPr>
-        <w:t xml:space="preserve"> verursachten. Selbst Neuinstallationen, löschen </w:t>
-      </w:r>
-      <w:proofErr w:type="gramStart"/>
-      <w:r>
-        <w:rPr>
-          <w:rFonts w:cstheme="minorHAnsi"/>
-          <w:sz w:val="24"/>
-          <w:szCs w:val="24"/>
-        </w:rPr>
-        <w:t>des</w:t>
+        <w:t xml:space="preserve"> verursachten. Selbst Neuinstallationen, löschen des</w:t>
       </w:r>
       <w:r>
         <w:rPr>
@@ -2952,16 +2856,7 @@
           <w:sz w:val="24"/>
           <w:szCs w:val="24"/>
         </w:rPr>
-        <w:t xml:space="preserve"> Ordners</w:t>
-      </w:r>
-      <w:proofErr w:type="gramEnd"/>
-      <w:r>
-        <w:rPr>
-          <w:rFonts w:cstheme="minorHAnsi"/>
-          <w:sz w:val="24"/>
-          <w:szCs w:val="24"/>
-        </w:rPr>
-        <w:t xml:space="preserve"> und das </w:t>
+        <w:t xml:space="preserve"> Ordners und das </w:t>
       </w:r>
       <w:r>
         <w:rPr>
@@ -2977,43 +2872,7 @@
           <w:sz w:val="24"/>
           <w:szCs w:val="24"/>
         </w:rPr>
-        <w:t xml:space="preserve">eeren des </w:t>
-      </w:r>
-      <w:proofErr w:type="spellStart"/>
-      <w:r>
-        <w:rPr>
-          <w:rFonts w:cstheme="minorHAnsi"/>
-          <w:sz w:val="24"/>
-          <w:szCs w:val="24"/>
-        </w:rPr>
-        <w:t>npm</w:t>
-      </w:r>
-      <w:proofErr w:type="spellEnd"/>
-      <w:r>
-        <w:rPr>
-          <w:rFonts w:cstheme="minorHAnsi"/>
-          <w:sz w:val="24"/>
-          <w:szCs w:val="24"/>
-        </w:rPr>
-        <w:t xml:space="preserve"> Caches konnten die Fehler nicht lösen. Außerdem störte es, dass einige Module weitere Modul-Installationen benötigten, weil die </w:t>
-      </w:r>
-      <w:proofErr w:type="spellStart"/>
-      <w:r>
-        <w:rPr>
-          <w:rFonts w:cstheme="minorHAnsi"/>
-          <w:sz w:val="24"/>
-          <w:szCs w:val="24"/>
-        </w:rPr>
-        <w:t>Dependencies</w:t>
-      </w:r>
-      <w:proofErr w:type="spellEnd"/>
-      <w:r>
-        <w:rPr>
-          <w:rFonts w:cstheme="minorHAnsi"/>
-          <w:sz w:val="24"/>
-          <w:szCs w:val="24"/>
-        </w:rPr>
-        <w:t xml:space="preserve"> nicht automatisch mit heruntergeladen wurden. Das tief verschachtelte Ordnersystem </w:t>
+        <w:t xml:space="preserve">eeren des npm Caches konnten die Fehler nicht lösen. Außerdem störte es, dass einige Module weitere Modul-Installationen benötigten, weil die Dependencies nicht automatisch mit heruntergeladen wurden. Das tief verschachtelte Ordnersystem </w:t>
       </w:r>
       <w:r>
         <w:rPr>
@@ -3029,16 +2888,7 @@
           <w:sz w:val="24"/>
           <w:szCs w:val="24"/>
         </w:rPr>
-        <w:t xml:space="preserve">führte beim Verschieben oder einfacher Einsicht in den Ordner zu Verlangsamungen. Es traten hin und wieder durch die Beschränkungen der PCs der Schule bedingte Zugriffsrecht-Konflikte auf, </w:t>
-      </w:r>
-      <w:proofErr w:type="spellStart"/>
-      <w:r>
-        <w:rPr>
-          <w:rFonts w:cstheme="minorHAnsi"/>
-          <w:sz w:val="24"/>
-          <w:szCs w:val="24"/>
-        </w:rPr>
-        <w:t>Git</w:t>
+        <w:t>führte beim Verschieben oder einfacher Einsicht in den Ordner zu Verlangsamungen. Es traten hin und wieder durch die Beschränkungen der PCs der Schule bedingte Zugriffsrecht-Konflikte auf, Git</w:t>
       </w:r>
       <w:r>
         <w:rPr>
@@ -3054,52 +2904,7 @@
           <w:sz w:val="24"/>
           <w:szCs w:val="24"/>
         </w:rPr>
-        <w:t>Extensions</w:t>
-      </w:r>
-      <w:proofErr w:type="spellEnd"/>
-      <w:r>
-        <w:rPr>
-          <w:rFonts w:cstheme="minorHAnsi"/>
-          <w:sz w:val="24"/>
-          <w:szCs w:val="24"/>
-        </w:rPr>
-        <w:t xml:space="preserve"> konnte nicht starten oder stürzte bei </w:t>
-      </w:r>
-      <w:proofErr w:type="spellStart"/>
-      <w:r>
-        <w:rPr>
-          <w:rFonts w:cstheme="minorHAnsi"/>
-          <w:sz w:val="24"/>
-          <w:szCs w:val="24"/>
-        </w:rPr>
-        <w:t>Merges</w:t>
-      </w:r>
-      <w:proofErr w:type="spellEnd"/>
-      <w:r>
-        <w:rPr>
-          <w:rFonts w:cstheme="minorHAnsi"/>
-          <w:sz w:val="24"/>
-          <w:szCs w:val="24"/>
-        </w:rPr>
-        <w:t xml:space="preserve"> und </w:t>
-      </w:r>
-      <w:proofErr w:type="spellStart"/>
-      <w:r>
-        <w:rPr>
-          <w:rFonts w:cstheme="minorHAnsi"/>
-          <w:sz w:val="24"/>
-          <w:szCs w:val="24"/>
-        </w:rPr>
-        <w:t>Commits</w:t>
-      </w:r>
-      <w:proofErr w:type="spellEnd"/>
-      <w:r>
-        <w:rPr>
-          <w:rFonts w:cstheme="minorHAnsi"/>
-          <w:sz w:val="24"/>
-          <w:szCs w:val="24"/>
-        </w:rPr>
-        <w:t xml:space="preserve"> ab, weil es laut Fehlermeldung auf bestimmte Dateien keinen lesenden Zugriff bekam</w:t>
+        <w:t>Extensions konnte nicht starten oder stürzte bei Merges und Commits ab, weil es laut Fehlermeldung auf bestimmte Dateien keinen lesenden Zugriff bekam</w:t>
       </w:r>
       <w:r>
         <w:rPr>

</xml_diff>

<commit_message>
#105 #104 #106 Doku erweitert
</commit_message>
<xml_diff>
--- a/organisation/documentation/Projektdokumentation.docx
+++ b/organisation/documentation/Projektdokumentation.docx
@@ -195,6 +195,7 @@
           <w:szCs w:val="52"/>
         </w:rPr>
       </w:pPr>
+      <w:proofErr w:type="spellStart"/>
       <w:r>
         <w:rPr>
           <w:b/>
@@ -203,6 +204,7 @@
         </w:rPr>
         <w:t>Carscout</w:t>
       </w:r>
+      <w:proofErr w:type="spellEnd"/>
     </w:p>
     <w:p>
       <w:pPr>
@@ -264,24 +266,44 @@
           <w:sz w:val="32"/>
           <w:szCs w:val="32"/>
         </w:rPr>
-        <w:t>Antonios Vamvakos, Milan</w:t>
-      </w:r>
+        <w:t xml:space="preserve">Antonios </w:t>
+      </w:r>
+      <w:proofErr w:type="spellStart"/>
       <w:r>
         <w:rPr>
           <w:b/>
           <w:sz w:val="32"/>
           <w:szCs w:val="32"/>
         </w:rPr>
-        <w:t xml:space="preserve"> </w:t>
-      </w:r>
+        <w:t>Vamvakos</w:t>
+      </w:r>
+      <w:proofErr w:type="spellEnd"/>
       <w:r>
         <w:rPr>
           <w:b/>
           <w:sz w:val="32"/>
           <w:szCs w:val="32"/>
         </w:rPr>
+        <w:t>, Milan</w:t>
+      </w:r>
+      <w:r>
+        <w:rPr>
+          <w:b/>
+          <w:sz w:val="32"/>
+          <w:szCs w:val="32"/>
+        </w:rPr>
+        <w:t xml:space="preserve"> </w:t>
+      </w:r>
+      <w:proofErr w:type="spellStart"/>
+      <w:r>
+        <w:rPr>
+          <w:b/>
+          <w:sz w:val="32"/>
+          <w:szCs w:val="32"/>
+        </w:rPr>
         <w:t>Skripalle</w:t>
       </w:r>
+      <w:proofErr w:type="spellEnd"/>
       <w:r>
         <w:rPr>
           <w:b/>
@@ -964,7 +986,25 @@
           <w:sz w:val="24"/>
           <w:szCs w:val="24"/>
         </w:rPr>
-        <w:t>Der Projektauftrag umfasst das Erstellen einer Plattform zur Inserierung von gebrauchten und neuwertigen Fahrzeugen</w:t>
+        <w:t xml:space="preserve">Der Projektauftrag umfasst das Erstellen einer Plattform zur </w:t>
+      </w:r>
+      <w:proofErr w:type="spellStart"/>
+      <w:r>
+        <w:rPr>
+          <w:rFonts w:cstheme="minorHAnsi"/>
+          <w:sz w:val="24"/>
+          <w:szCs w:val="24"/>
+        </w:rPr>
+        <w:t>Inserierung</w:t>
+      </w:r>
+      <w:proofErr w:type="spellEnd"/>
+      <w:r>
+        <w:rPr>
+          <w:rFonts w:cstheme="minorHAnsi"/>
+          <w:sz w:val="24"/>
+          <w:szCs w:val="24"/>
+        </w:rPr>
+        <w:t xml:space="preserve"> von gebrauchten und neuwertigen Fahrzeugen</w:t>
       </w:r>
       <w:r>
         <w:rPr>
@@ -988,7 +1028,23 @@
           <w:sz w:val="24"/>
           <w:szCs w:val="24"/>
         </w:rPr>
-        <w:t>Die Plattform soll einen Markt für Käufer und Verkäufer der entsprechenden Produkte bereitstellen und die beiden Vertragspartner dabei unterstützen die jeweiligen Ziele zu erreichen.</w:t>
+        <w:t>Die Plattform soll einen Markt für Käufer und Verkäufer der entsprechenden Produkte bereitstellen und die beiden Vertragspartner dabei unterstützen die jeweiligen Ziele</w:t>
+      </w:r>
+      <w:r>
+        <w:rPr>
+          <w:rFonts w:cstheme="minorHAnsi"/>
+          <w:sz w:val="24"/>
+          <w:szCs w:val="24"/>
+        </w:rPr>
+        <w:t>, sprich ein passendes Angebot finden oder ein Angebot erstellen</w:t>
+      </w:r>
+      <w:r>
+        <w:rPr>
+          <w:rFonts w:cstheme="minorHAnsi"/>
+          <w:sz w:val="24"/>
+          <w:szCs w:val="24"/>
+        </w:rPr>
+        <w:t xml:space="preserve"> zu erreichen.</w:t>
       </w:r>
     </w:p>
     <w:p>
@@ -1082,7 +1138,59 @@
           <w:sz w:val="24"/>
           <w:szCs w:val="24"/>
         </w:rPr>
-        <w:t xml:space="preserve">nächst simpel wirkendes Konzept umgesetzt werden kann, welches grundlegende Elemente wie beispielweise eine Registrierung, Kommunikation mit Datenbanken etc. enthält. Allerdings mit tieferem Eintauchen in die Thematik Raum für ein breites Spektrum an verschiedenen, komplexen Problemstellung liefert und somit Herausforderungen bietet. Des Weiteren ist das Thema der Automobile und die damit verbundene Inserierung von gebrauchten oder auch neuwertigen Fahrzeugen auf einem Onlineportal, ein interessantes sowie zukunftsfähiges Konzept. </w:t>
+        <w:t>nächst simpel wirkendes Konzept umgesetzt werden kann, welches grundlegende Elemente wie beispielweise eine Registrierung, Kommunikation mit Datenbanken etc. enthält. Allerdings mit tieferem Eintauchen in die Thematik Raum für ein breites Spektrum an verschiedenen, komplexen Problemstellung</w:t>
+      </w:r>
+      <w:r>
+        <w:rPr>
+          <w:rFonts w:cstheme="minorHAnsi"/>
+          <w:sz w:val="24"/>
+          <w:szCs w:val="24"/>
+        </w:rPr>
+        <w:t>en</w:t>
+      </w:r>
+      <w:r>
+        <w:rPr>
+          <w:rFonts w:cstheme="minorHAnsi"/>
+          <w:sz w:val="24"/>
+          <w:szCs w:val="24"/>
+        </w:rPr>
+        <w:t xml:space="preserve"> liefert und somit Herausforderungen bietet. Des Weiteren </w:t>
+      </w:r>
+      <w:proofErr w:type="gramStart"/>
+      <w:r>
+        <w:rPr>
+          <w:rFonts w:cstheme="minorHAnsi"/>
+          <w:sz w:val="24"/>
+          <w:szCs w:val="24"/>
+        </w:rPr>
+        <w:t>ist</w:t>
+      </w:r>
+      <w:proofErr w:type="gramEnd"/>
+      <w:r>
+        <w:rPr>
+          <w:rFonts w:cstheme="minorHAnsi"/>
+          <w:sz w:val="24"/>
+          <w:szCs w:val="24"/>
+        </w:rPr>
+        <w:t xml:space="preserve"> das Thema der Automobile und die damit verbundene </w:t>
+      </w:r>
+      <w:proofErr w:type="spellStart"/>
+      <w:r>
+        <w:rPr>
+          <w:rFonts w:cstheme="minorHAnsi"/>
+          <w:sz w:val="24"/>
+          <w:szCs w:val="24"/>
+        </w:rPr>
+        <w:t>Inserierung</w:t>
+      </w:r>
+      <w:proofErr w:type="spellEnd"/>
+      <w:r>
+        <w:rPr>
+          <w:rFonts w:cstheme="minorHAnsi"/>
+          <w:sz w:val="24"/>
+          <w:szCs w:val="24"/>
+        </w:rPr>
+        <w:t xml:space="preserve"> von gebrauchten oder auch neuwertigen Fahrzeugen auf einem Onlineportal, ein interessantes sowie zukunftsfähiges Konzept. </w:t>
       </w:r>
     </w:p>
     <w:p>
@@ -1138,7 +1246,7 @@
           <w:sz w:val="24"/>
           <w:szCs w:val="24"/>
         </w:rPr>
-        <w:t>Die Software wird in jedem Fall irgendein Problem lösen</w:t>
+        <w:t>Welches Problem ist zu lösen?</w:t>
       </w:r>
     </w:p>
     <w:p>
@@ -1178,7 +1286,21 @@
           <w:rFonts w:cstheme="minorHAnsi"/>
           <w:sz w:val="24"/>
         </w:rPr>
-        <w:t>Hier sind keine spontanen Rückfragen oder Diskussionen Vorort möglich. Ein Kunde entscheidet innerhalb von wenigen Sekunden, ob das Angebot für ihn interessant ist oder nicht. In der Wirtschaft außerhalb des Internet hat der Verkäufer mehr Möglichkeiten den Kunden für ein Angebot zu begeistern. Hierzu</w:t>
+        <w:t xml:space="preserve">Hier sind keine spontanen Rückfragen oder Diskussionen Vorort möglich. Ein Kunde entscheidet innerhalb von wenigen Sekunden, ob das Angebot für ihn interessant ist oder nicht. In der Wirtschaft außerhalb des Internet hat der Verkäufer mehr Möglichkeiten den Kunden für ein Angebot </w:t>
+      </w:r>
+      <w:r>
+        <w:rPr>
+          <w:rFonts w:cstheme="minorHAnsi"/>
+          <w:sz w:val="24"/>
+        </w:rPr>
+        <w:t xml:space="preserve">zu begeistern, das ist im Internet nicht so einfach möglich. </w:t>
+      </w:r>
+      <w:r>
+        <w:rPr>
+          <w:rFonts w:cstheme="minorHAnsi"/>
+          <w:sz w:val="24"/>
+        </w:rPr>
+        <w:t>Hierzu</w:t>
       </w:r>
       <w:r>
         <w:rPr>
@@ -1192,7 +1314,35 @@
           <w:rFonts w:cstheme="minorHAnsi"/>
           <w:sz w:val="24"/>
         </w:rPr>
-        <w:t xml:space="preserve">gebot abgebildet werden können und der Händler die Möglichkeit hat durch ein simples, aber gut überlegtes alle wichtig Informationen präsent und nicht überladen darzustellen. </w:t>
+        <w:t>gebot abgebildet werden können und der Händler die Möglichkeit hat durch ein simples, aber gut überlegtes</w:t>
+      </w:r>
+      <w:r>
+        <w:rPr>
+          <w:rFonts w:cstheme="minorHAnsi"/>
+          <w:sz w:val="24"/>
+        </w:rPr>
+        <w:t xml:space="preserve"> Design</w:t>
+      </w:r>
+      <w:r>
+        <w:rPr>
+          <w:rFonts w:cstheme="minorHAnsi"/>
+          <w:sz w:val="24"/>
+        </w:rPr>
+        <w:t xml:space="preserve"> alle wichtig</w:t>
+      </w:r>
+      <w:r>
+        <w:rPr>
+          <w:rFonts w:cstheme="minorHAnsi"/>
+          <w:sz w:val="24"/>
+        </w:rPr>
+        <w:t>en</w:t>
+      </w:r>
+      <w:r>
+        <w:rPr>
+          <w:rFonts w:cstheme="minorHAnsi"/>
+          <w:sz w:val="24"/>
+        </w:rPr>
+        <w:t xml:space="preserve"> Informationen präsent und nicht überladen darzustellen. </w:t>
       </w:r>
       <w:r>
         <w:rPr>
@@ -1215,26 +1365,28 @@
         </w:rPr>
         <w:t xml:space="preserve">ein durch alle Benutzerschichten einfach </w:t>
       </w:r>
-      <w:r>
-        <w:rPr>
-          <w:rFonts w:cstheme="minorHAnsi"/>
-          <w:sz w:val="24"/>
-        </w:rPr>
-        <w:t xml:space="preserve">bedienbares Produkt. </w:t>
-      </w:r>
-      <w:r>
-        <w:rPr>
-          <w:rFonts w:cstheme="minorHAnsi"/>
-          <w:sz w:val="24"/>
-        </w:rPr>
-        <w:t>Aus Sicht der Käufer bieten sich zusätzlich noch weitere Anforderungen. Der riesige Markt an gebrauchten Automobilen muss übersichtlich und beherrschbar dargestellt werden</w:t>
-      </w:r>
-      <w:r>
-        <w:rPr>
-          <w:rFonts w:cstheme="minorHAnsi"/>
-          <w:sz w:val="24"/>
-        </w:rPr>
-        <w:t xml:space="preserve"> und die gebotenen Informationen </w:t>
+      <w:proofErr w:type="spellStart"/>
+      <w:r>
+        <w:rPr>
+          <w:rFonts w:cstheme="minorHAnsi"/>
+          <w:sz w:val="24"/>
+        </w:rPr>
+        <w:t>bedienbares</w:t>
+      </w:r>
+      <w:proofErr w:type="spellEnd"/>
+      <w:r>
+        <w:rPr>
+          <w:rFonts w:cstheme="minorHAnsi"/>
+          <w:sz w:val="24"/>
+        </w:rPr>
+        <w:t xml:space="preserve"> Produkt. </w:t>
+      </w:r>
+      <w:r>
+        <w:rPr>
+          <w:rFonts w:cstheme="minorHAnsi"/>
+          <w:sz w:val="24"/>
+        </w:rPr>
+        <w:t xml:space="preserve">Aus Sicht der Käufer bieten sich zusätzlich noch weitere </w:t>
       </w:r>
       <w:r>
         <w:rPr>
@@ -1242,7 +1394,28 @@
           <w:sz w:val="24"/>
         </w:rPr>
         <w:lastRenderedPageBreak/>
-        <w:t>sollten schnell überblickt und verarbeitet werden können.</w:t>
+        <w:t>Anforderungen:</w:t>
+      </w:r>
+      <w:r>
+        <w:rPr>
+          <w:rFonts w:cstheme="minorHAnsi"/>
+          <w:sz w:val="24"/>
+        </w:rPr>
+        <w:t xml:space="preserve"> Der riesige Markt an gebrauchten Automobilen muss übersichtlich und beherrschbar dargestellt werden</w:t>
+      </w:r>
+      <w:r>
+        <w:rPr>
+          <w:rFonts w:cstheme="minorHAnsi"/>
+          <w:sz w:val="24"/>
+        </w:rPr>
+        <w:t xml:space="preserve"> und die gebotenen Informationen sollten schnell überblickt und verarbeitet werden können.</w:t>
+      </w:r>
+      <w:r>
+        <w:rPr>
+          <w:rFonts w:cstheme="minorHAnsi"/>
+          <w:sz w:val="24"/>
+        </w:rPr>
+        <w:t xml:space="preserve"> </w:t>
       </w:r>
       <w:r>
         <w:rPr>
@@ -1270,7 +1443,21 @@
           <w:rFonts w:cstheme="minorHAnsi"/>
           <w:sz w:val="24"/>
         </w:rPr>
-        <w:t>müssen zudem auch intuitiv gestaltet werden.</w:t>
+        <w:t>müssen zudem auch intuitiv gestaltet werden</w:t>
+      </w:r>
+      <w:r>
+        <w:rPr>
+          <w:rFonts w:cstheme="minorHAnsi"/>
+          <w:sz w:val="24"/>
+        </w:rPr>
+        <w:t xml:space="preserve"> und den Benutzer nicht vor große Schwierigkeiten stellen</w:t>
+      </w:r>
+      <w:r>
+        <w:rPr>
+          <w:rFonts w:cstheme="minorHAnsi"/>
+          <w:sz w:val="24"/>
+        </w:rPr>
+        <w:t>.</w:t>
       </w:r>
     </w:p>
     <w:p>
@@ -1315,6 +1502,15 @@
         </w:rPr>
         <w:t xml:space="preserve"> Arbeitsprozess momentan gelöst</w:t>
       </w:r>
+      <w:r>
+        <w:rPr>
+          <w:rFonts w:cstheme="minorHAnsi"/>
+          <w:b/>
+          <w:sz w:val="24"/>
+          <w:szCs w:val="24"/>
+        </w:rPr>
+        <w:t>?</w:t>
+      </w:r>
     </w:p>
     <w:p>
       <w:pPr>
@@ -1567,6 +1763,14 @@
         </w:rPr>
         <w:t>.</w:t>
       </w:r>
+      <w:r>
+        <w:rPr>
+          <w:rFonts w:cstheme="minorHAnsi"/>
+          <w:sz w:val="24"/>
+          <w:szCs w:val="24"/>
+        </w:rPr>
+        <w:t xml:space="preserve"> Außerdem fehlt den bisherigen Plattformen ein intuitives System zum Vergleichen verschiedener Angebote.</w:t>
+      </w:r>
     </w:p>
     <w:p>
       <w:pPr>
@@ -1632,25 +1836,51 @@
         </w:rPr>
         <w:t>Lösung für das Problem aussehen</w:t>
       </w:r>
-    </w:p>
-    <w:p>
-      <w:pPr>
-        <w:pStyle w:val="KeinLeerraum"/>
-        <w:spacing w:line="360" w:lineRule="auto"/>
-        <w:jc w:val="both"/>
-        <w:rPr>
-          <w:rFonts w:cstheme="minorHAnsi"/>
-          <w:sz w:val="24"/>
-          <w:szCs w:val="24"/>
-        </w:rPr>
-      </w:pPr>
-      <w:r>
-        <w:rPr>
-          <w:rFonts w:cstheme="minorHAnsi"/>
-          <w:sz w:val="24"/>
-          <w:szCs w:val="24"/>
-        </w:rPr>
-        <w:t>Wir bieten eine Lösung indem wir eine Plattform anbieten, welche durch simples Design und intuitive Bedienung dem Benutzer große Hürden nimmt. Die Angebotserstellung wird durch unsere Plattform denkbar einfach gestaltet, sodass jeder Verkäufer, egal ob Händler oder Privatperson problemlos ein Auto inserieren kann. Für die Käufer der Fahrzeuge bieten wir eine gut strukturierte Benutzeroberfläche mit simpler Suche und groben Übersichtskarten der Angebote. Die Details eines Angebots werden dem Benutzer gut sortiert auf einer entsprechenden Unterseite dargestellt.</w:t>
+      <w:r>
+        <w:rPr>
+          <w:rFonts w:cstheme="minorHAnsi"/>
+          <w:b/>
+          <w:sz w:val="24"/>
+          <w:szCs w:val="24"/>
+        </w:rPr>
+        <w:t>?</w:t>
+      </w:r>
+    </w:p>
+    <w:p>
+      <w:pPr>
+        <w:pStyle w:val="KeinLeerraum"/>
+        <w:spacing w:line="360" w:lineRule="auto"/>
+        <w:jc w:val="both"/>
+        <w:rPr>
+          <w:rFonts w:cstheme="minorHAnsi"/>
+          <w:sz w:val="24"/>
+          <w:szCs w:val="24"/>
+        </w:rPr>
+      </w:pPr>
+      <w:r>
+        <w:rPr>
+          <w:rFonts w:cstheme="minorHAnsi"/>
+          <w:sz w:val="24"/>
+          <w:szCs w:val="24"/>
+        </w:rPr>
+        <w:t xml:space="preserve">Wir bieten eine Lösung indem wir eine Plattform anbieten, welche durch simples Design und intuitive Bedienung dem Benutzer große Hürden nimmt. Die Angebotserstellung wird durch unsere Plattform denkbar einfach gestaltet, sodass jeder Verkäufer, egal ob Händler oder Privatperson problemlos ein Auto inserieren kann. Für die Käufer der Fahrzeuge bieten wir eine gut strukturierte Benutzeroberfläche mit simpler Suche und groben Übersichtskarten </w:t>
+      </w:r>
+      <w:r>
+        <w:rPr>
+          <w:rFonts w:cstheme="minorHAnsi"/>
+          <w:sz w:val="24"/>
+          <w:szCs w:val="24"/>
+        </w:rPr>
+        <w:lastRenderedPageBreak/>
+        <w:t>der Angebote. Die Details eines Angebots werden dem Benutzer gut sortiert auf einer entsprechenden Unterseite dargestellt.</w:t>
+      </w:r>
+      <w:r>
+        <w:rPr>
+          <w:rFonts w:cstheme="minorHAnsi"/>
+          <w:sz w:val="24"/>
+          <w:szCs w:val="24"/>
+        </w:rPr>
+        <w:t xml:space="preserve"> Im späteren Verlauf des Projekts folgen weitere Funktionalitäten wie das bereits angesprochene Vergleichen und Filtern von Angeboten.</w:t>
       </w:r>
     </w:p>
     <w:p>
@@ -1696,18 +1926,940 @@
         </w:rPr>
         <w:t xml:space="preserve"> liegen die Vorteile /Nachteile</w:t>
       </w:r>
-    </w:p>
-    <w:p>
-      <w:pPr>
-        <w:pStyle w:val="KeinLeerraum"/>
-        <w:spacing w:line="360" w:lineRule="auto"/>
-        <w:jc w:val="both"/>
-        <w:rPr>
-          <w:rFonts w:cstheme="minorHAnsi"/>
-          <w:sz w:val="24"/>
-          <w:szCs w:val="24"/>
-        </w:rPr>
-      </w:pPr>
+      <w:r>
+        <w:rPr>
+          <w:rFonts w:cstheme="minorHAnsi"/>
+          <w:b/>
+          <w:sz w:val="24"/>
+          <w:szCs w:val="24"/>
+        </w:rPr>
+        <w:t>?</w:t>
+      </w:r>
+    </w:p>
+    <w:p>
+      <w:pPr>
+        <w:pStyle w:val="KeinLeerraum"/>
+        <w:spacing w:line="360" w:lineRule="auto"/>
+        <w:jc w:val="both"/>
+        <w:rPr>
+          <w:rFonts w:cstheme="minorHAnsi"/>
+          <w:sz w:val="24"/>
+          <w:szCs w:val="24"/>
+        </w:rPr>
+      </w:pPr>
+      <w:r>
+        <w:rPr>
+          <w:rFonts w:cstheme="minorHAnsi"/>
+          <w:sz w:val="24"/>
+          <w:szCs w:val="24"/>
+        </w:rPr>
+        <w:t>Die Vorteile liegen in da</w:t>
+      </w:r>
+      <w:r>
+        <w:rPr>
+          <w:rFonts w:cstheme="minorHAnsi"/>
+          <w:sz w:val="24"/>
+          <w:szCs w:val="24"/>
+        </w:rPr>
+        <w:t xml:space="preserve">rin, dass durch </w:t>
+      </w:r>
+      <w:r>
+        <w:rPr>
+          <w:rFonts w:cstheme="minorHAnsi"/>
+          <w:sz w:val="24"/>
+          <w:szCs w:val="24"/>
+        </w:rPr>
+        <w:t xml:space="preserve">die </w:t>
+      </w:r>
+      <w:r>
+        <w:rPr>
+          <w:rFonts w:cstheme="minorHAnsi"/>
+          <w:sz w:val="24"/>
+          <w:szCs w:val="24"/>
+        </w:rPr>
+        <w:t>einfache Benutzung ein erweitert</w:t>
+      </w:r>
+      <w:r>
+        <w:rPr>
+          <w:rFonts w:cstheme="minorHAnsi"/>
+          <w:sz w:val="24"/>
+          <w:szCs w:val="24"/>
+        </w:rPr>
+        <w:t xml:space="preserve">er Benutzerkreis Interesse hat unsere Plattform </w:t>
+      </w:r>
+      <w:r>
+        <w:rPr>
+          <w:rFonts w:cstheme="minorHAnsi"/>
+          <w:sz w:val="24"/>
+          <w:szCs w:val="24"/>
+        </w:rPr>
+        <w:t xml:space="preserve">zu nutzen. Die Benutzerfreundlichkeit </w:t>
+      </w:r>
+      <w:r>
+        <w:rPr>
+          <w:rFonts w:cstheme="minorHAnsi"/>
+          <w:sz w:val="24"/>
+          <w:szCs w:val="24"/>
+        </w:rPr>
+        <w:t>erlaubt es Kunden sich jederzeit ohne vorherige Planung Angebote anzusehen, spontane Benutzung zwischendurch wird gerade von Kunden mit begrenzter Zeit sehr geschätzt</w:t>
+      </w:r>
+      <w:r>
+        <w:rPr>
+          <w:rFonts w:cstheme="minorHAnsi"/>
+          <w:sz w:val="24"/>
+          <w:szCs w:val="24"/>
+        </w:rPr>
+        <w:t>. Es wird sich auf die grundlegenden Informationen und Daten zu beschränken.</w:t>
+      </w:r>
+    </w:p>
+    <w:p>
+      <w:pPr>
+        <w:pStyle w:val="KeinLeerraum"/>
+        <w:spacing w:line="360" w:lineRule="auto"/>
+        <w:jc w:val="both"/>
+        <w:rPr>
+          <w:rFonts w:cstheme="minorHAnsi"/>
+          <w:sz w:val="24"/>
+          <w:szCs w:val="24"/>
+        </w:rPr>
+      </w:pPr>
+      <w:r>
+        <w:rPr>
+          <w:rFonts w:cstheme="minorHAnsi"/>
+          <w:sz w:val="24"/>
+          <w:szCs w:val="24"/>
+        </w:rPr>
+        <w:t>Ein</w:t>
+      </w:r>
+      <w:r>
+        <w:rPr>
+          <w:rFonts w:cstheme="minorHAnsi"/>
+          <w:sz w:val="24"/>
+          <w:szCs w:val="24"/>
+        </w:rPr>
+        <w:t xml:space="preserve"> Nachteil ist, dass wir von einem absoluten Basisstand ohne jegliche Benutzerstämme oder Angebotsdaten anfangen müssen.</w:t>
+      </w:r>
+      <w:r>
+        <w:rPr>
+          <w:rFonts w:cstheme="minorHAnsi"/>
+          <w:sz w:val="24"/>
+          <w:szCs w:val="24"/>
+        </w:rPr>
+        <w:t xml:space="preserve"> </w:t>
+      </w:r>
+      <w:r>
+        <w:rPr>
+          <w:rFonts w:cstheme="minorHAnsi"/>
+          <w:sz w:val="24"/>
+          <w:szCs w:val="24"/>
+        </w:rPr>
+        <w:t>W</w:t>
+      </w:r>
+      <w:r>
+        <w:rPr>
+          <w:rFonts w:cstheme="minorHAnsi"/>
+          <w:sz w:val="24"/>
+          <w:szCs w:val="24"/>
+        </w:rPr>
+        <w:t>ir verkaufen selbst kein</w:t>
+      </w:r>
+      <w:r>
+        <w:rPr>
+          <w:rFonts w:cstheme="minorHAnsi"/>
+          <w:sz w:val="24"/>
+          <w:szCs w:val="24"/>
+        </w:rPr>
+        <w:t>e</w:t>
+      </w:r>
+      <w:r>
+        <w:rPr>
+          <w:rFonts w:cstheme="minorHAnsi"/>
+          <w:sz w:val="24"/>
+          <w:szCs w:val="24"/>
+        </w:rPr>
+        <w:t xml:space="preserve"> Autos, sondern bieten nur eine Plat</w:t>
+      </w:r>
+      <w:r>
+        <w:rPr>
+          <w:rFonts w:cstheme="minorHAnsi"/>
+          <w:sz w:val="24"/>
+          <w:szCs w:val="24"/>
+        </w:rPr>
+        <w:t>t</w:t>
+      </w:r>
+      <w:r>
+        <w:rPr>
+          <w:rFonts w:cstheme="minorHAnsi"/>
+          <w:sz w:val="24"/>
+          <w:szCs w:val="24"/>
+        </w:rPr>
+        <w:t>form. Das</w:t>
+      </w:r>
+      <w:r>
+        <w:rPr>
+          <w:rFonts w:cstheme="minorHAnsi"/>
+          <w:sz w:val="24"/>
+          <w:szCs w:val="24"/>
+        </w:rPr>
+        <w:t xml:space="preserve"> bedeutet</w:t>
+      </w:r>
+      <w:r>
+        <w:rPr>
+          <w:rFonts w:cstheme="minorHAnsi"/>
+          <w:sz w:val="24"/>
+          <w:szCs w:val="24"/>
+        </w:rPr>
+        <w:t xml:space="preserve"> für uns, dass wir</w:t>
+      </w:r>
+      <w:r>
+        <w:rPr>
+          <w:rFonts w:cstheme="minorHAnsi"/>
+          <w:sz w:val="24"/>
+          <w:szCs w:val="24"/>
+        </w:rPr>
+        <w:t xml:space="preserve"> erst eine Basis an Händlern aufbauen müssen, denn erst wenn genügend Autos angeboten werden, haben Kun</w:t>
+      </w:r>
+      <w:r>
+        <w:rPr>
+          <w:rFonts w:cstheme="minorHAnsi"/>
+          <w:sz w:val="24"/>
+          <w:szCs w:val="24"/>
+        </w:rPr>
+        <w:t>den einen Grund, unsere Plattform zu nutzen</w:t>
+      </w:r>
+      <w:r>
+        <w:rPr>
+          <w:rFonts w:cstheme="minorHAnsi"/>
+          <w:sz w:val="24"/>
+          <w:szCs w:val="24"/>
+        </w:rPr>
+        <w:t xml:space="preserve">. </w:t>
+      </w:r>
+      <w:r>
+        <w:rPr>
+          <w:rFonts w:cstheme="minorHAnsi"/>
+          <w:sz w:val="24"/>
+          <w:szCs w:val="24"/>
+        </w:rPr>
+        <w:t xml:space="preserve"> Dazu </w:t>
+      </w:r>
+      <w:r>
+        <w:rPr>
+          <w:rFonts w:cstheme="minorHAnsi"/>
+          <w:sz w:val="24"/>
+          <w:szCs w:val="24"/>
+        </w:rPr>
+        <w:t>es wird sehr schwierig</w:t>
+      </w:r>
+      <w:r>
+        <w:rPr>
+          <w:rFonts w:cstheme="minorHAnsi"/>
+          <w:sz w:val="24"/>
+          <w:szCs w:val="24"/>
+        </w:rPr>
+        <w:t>,</w:t>
+      </w:r>
+      <w:r>
+        <w:rPr>
+          <w:rFonts w:cstheme="minorHAnsi"/>
+          <w:sz w:val="24"/>
+          <w:szCs w:val="24"/>
+        </w:rPr>
+        <w:t xml:space="preserve"> so </w:t>
+      </w:r>
+      <w:r>
+        <w:rPr>
+          <w:rFonts w:cstheme="minorHAnsi"/>
+          <w:sz w:val="24"/>
+          <w:szCs w:val="24"/>
+        </w:rPr>
+        <w:t xml:space="preserve">stark </w:t>
+      </w:r>
+      <w:r>
+        <w:rPr>
+          <w:rFonts w:cstheme="minorHAnsi"/>
+          <w:sz w:val="24"/>
+          <w:szCs w:val="24"/>
+        </w:rPr>
+        <w:t xml:space="preserve">etablierten </w:t>
+      </w:r>
+      <w:r>
+        <w:rPr>
+          <w:rFonts w:cstheme="minorHAnsi"/>
+          <w:sz w:val="24"/>
+          <w:szCs w:val="24"/>
+        </w:rPr>
+        <w:t>und weit verbreiteten Anbietern</w:t>
+      </w:r>
+      <w:r>
+        <w:rPr>
+          <w:rFonts w:cstheme="minorHAnsi"/>
+          <w:sz w:val="24"/>
+          <w:szCs w:val="24"/>
+        </w:rPr>
+        <w:t xml:space="preserve"> wie </w:t>
+      </w:r>
+      <w:proofErr w:type="spellStart"/>
+      <w:r>
+        <w:rPr>
+          <w:rFonts w:cstheme="minorHAnsi"/>
+          <w:sz w:val="24"/>
+          <w:szCs w:val="24"/>
+        </w:rPr>
+        <w:t>autoscout</w:t>
+      </w:r>
+      <w:proofErr w:type="spellEnd"/>
+      <w:r>
+        <w:rPr>
+          <w:rFonts w:cstheme="minorHAnsi"/>
+          <w:sz w:val="24"/>
+          <w:szCs w:val="24"/>
+        </w:rPr>
+        <w:t xml:space="preserve"> oder mobile.de</w:t>
+      </w:r>
+      <w:r>
+        <w:rPr>
+          <w:rFonts w:cstheme="minorHAnsi"/>
+          <w:sz w:val="24"/>
+          <w:szCs w:val="24"/>
+        </w:rPr>
+        <w:t>, welche im Grunde den Markt dominieren,</w:t>
+      </w:r>
+      <w:r>
+        <w:rPr>
+          <w:rFonts w:cstheme="minorHAnsi"/>
+          <w:sz w:val="24"/>
+          <w:szCs w:val="24"/>
+        </w:rPr>
+        <w:t xml:space="preserve"> Kunden abzuwerben. </w:t>
+      </w:r>
+      <w:r>
+        <w:rPr>
+          <w:rFonts w:cstheme="minorHAnsi"/>
+          <w:sz w:val="24"/>
+          <w:szCs w:val="24"/>
+        </w:rPr>
+        <w:t>Andererseits hat ein Händler, welcher bereits diese bestehenden Seiten verwendet keinen Nachteil wenn er dieselben Autos auch bei uns einstellt</w:t>
+      </w:r>
+      <w:r>
+        <w:rPr>
+          <w:rFonts w:cstheme="minorHAnsi"/>
+          <w:sz w:val="24"/>
+          <w:szCs w:val="24"/>
+        </w:rPr>
+        <w:t>. Dieser</w:t>
+      </w:r>
+      <w:r>
+        <w:rPr>
+          <w:rFonts w:cstheme="minorHAnsi"/>
+          <w:sz w:val="24"/>
+          <w:szCs w:val="24"/>
+        </w:rPr>
+        <w:t xml:space="preserve"> erweitert damit tatsächlich seinen potentiellen Kundenkreis</w:t>
+      </w:r>
+      <w:r>
+        <w:rPr>
+          <w:rFonts w:cstheme="minorHAnsi"/>
+          <w:sz w:val="24"/>
+          <w:szCs w:val="24"/>
+        </w:rPr>
+        <w:t xml:space="preserve"> und erschafft sich so eine größere Reichweite für seine Angebote</w:t>
+      </w:r>
+      <w:r>
+        <w:rPr>
+          <w:rFonts w:cstheme="minorHAnsi"/>
+          <w:sz w:val="24"/>
+          <w:szCs w:val="24"/>
+        </w:rPr>
+        <w:t>.</w:t>
+      </w:r>
+    </w:p>
+    <w:p>
+      <w:pPr>
+        <w:pStyle w:val="KeinLeerraum"/>
+        <w:spacing w:line="360" w:lineRule="auto"/>
+        <w:jc w:val="both"/>
+        <w:rPr>
+          <w:rFonts w:cstheme="minorHAnsi"/>
+          <w:sz w:val="24"/>
+          <w:szCs w:val="24"/>
+        </w:rPr>
+      </w:pPr>
+    </w:p>
+    <w:p>
+      <w:pPr>
+        <w:pStyle w:val="KeinLeerraum"/>
+        <w:spacing w:line="360" w:lineRule="auto"/>
+        <w:jc w:val="both"/>
+        <w:rPr>
+          <w:rFonts w:cstheme="minorHAnsi"/>
+          <w:b/>
+          <w:sz w:val="24"/>
+          <w:szCs w:val="24"/>
+        </w:rPr>
+      </w:pPr>
+      <w:r>
+        <w:rPr>
+          <w:rFonts w:cstheme="minorHAnsi"/>
+          <w:b/>
+          <w:sz w:val="24"/>
+          <w:szCs w:val="24"/>
+        </w:rPr>
+        <w:t>G</w:t>
+      </w:r>
+      <w:r>
+        <w:rPr>
+          <w:rFonts w:cstheme="minorHAnsi"/>
+          <w:b/>
+          <w:sz w:val="24"/>
+          <w:szCs w:val="24"/>
+        </w:rPr>
+        <w:t>ewählte Architektur beschrieben</w:t>
+      </w:r>
+    </w:p>
+    <w:p>
+      <w:pPr>
+        <w:pStyle w:val="KeinLeerraum"/>
+        <w:spacing w:line="360" w:lineRule="auto"/>
+        <w:jc w:val="both"/>
+        <w:rPr>
+          <w:rFonts w:cstheme="minorHAnsi"/>
+          <w:sz w:val="24"/>
+          <w:szCs w:val="24"/>
+        </w:rPr>
+      </w:pPr>
+      <w:r>
+        <w:rPr>
+          <w:rFonts w:cstheme="minorHAnsi"/>
+          <w:sz w:val="24"/>
+          <w:szCs w:val="24"/>
+        </w:rPr>
+        <w:t xml:space="preserve">Für die Umsetzung des Projekts wurde als Technologie Angular in der Version 5.2.4 gewählt. Dadurch wurde uns bei der Architektur bereits </w:t>
+      </w:r>
+    </w:p>
+    <w:p>
+      <w:pPr>
+        <w:pStyle w:val="KeinLeerraum"/>
+        <w:spacing w:line="360" w:lineRule="auto"/>
+        <w:jc w:val="both"/>
+        <w:rPr>
+          <w:rFonts w:cstheme="minorHAnsi"/>
+          <w:b/>
+          <w:sz w:val="24"/>
+          <w:szCs w:val="24"/>
+        </w:rPr>
+      </w:pPr>
+    </w:p>
+    <w:p>
+      <w:pPr>
+        <w:pStyle w:val="KeinLeerraum"/>
+        <w:spacing w:line="360" w:lineRule="auto"/>
+        <w:jc w:val="both"/>
+        <w:rPr>
+          <w:rFonts w:cstheme="minorHAnsi"/>
+          <w:b/>
+          <w:sz w:val="24"/>
+          <w:szCs w:val="24"/>
+        </w:rPr>
+      </w:pPr>
+      <w:r>
+        <w:rPr>
+          <w:rFonts w:cstheme="minorHAnsi"/>
+          <w:b/>
+          <w:sz w:val="24"/>
+          <w:szCs w:val="24"/>
+        </w:rPr>
+        <w:t>Gep</w:t>
+      </w:r>
+      <w:r>
+        <w:rPr>
+          <w:rFonts w:cstheme="minorHAnsi"/>
+          <w:b/>
+          <w:sz w:val="24"/>
+          <w:szCs w:val="24"/>
+        </w:rPr>
+        <w:t>lante Vorgehensweise skizzieren</w:t>
+      </w:r>
+    </w:p>
+    <w:p>
+      <w:pPr>
+        <w:pStyle w:val="KeinLeerraum"/>
+        <w:spacing w:line="360" w:lineRule="auto"/>
+        <w:jc w:val="both"/>
+        <w:rPr>
+          <w:rFonts w:cstheme="minorHAnsi"/>
+          <w:sz w:val="24"/>
+          <w:szCs w:val="24"/>
+        </w:rPr>
+      </w:pPr>
+    </w:p>
+    <w:p>
+      <w:pPr>
+        <w:pStyle w:val="KeinLeerraum"/>
+        <w:spacing w:line="360" w:lineRule="auto"/>
+        <w:jc w:val="both"/>
+        <w:rPr>
+          <w:rFonts w:cstheme="minorHAnsi"/>
+          <w:b/>
+          <w:sz w:val="24"/>
+          <w:szCs w:val="24"/>
+        </w:rPr>
+      </w:pPr>
+      <w:r>
+        <w:rPr>
+          <w:rFonts w:cstheme="minorHAnsi"/>
+          <w:b/>
+          <w:sz w:val="24"/>
+          <w:szCs w:val="24"/>
+        </w:rPr>
+        <w:t>Ideen grafisch darstellen (UML)</w:t>
+      </w:r>
+    </w:p>
+    <w:p>
+      <w:pPr>
+        <w:pStyle w:val="KeinLeerraum"/>
+        <w:spacing w:line="360" w:lineRule="auto"/>
+        <w:jc w:val="both"/>
+        <w:rPr>
+          <w:rFonts w:cstheme="minorHAnsi"/>
+          <w:sz w:val="24"/>
+          <w:szCs w:val="24"/>
+        </w:rPr>
+      </w:pPr>
+    </w:p>
+    <w:p>
+      <w:pPr>
+        <w:pStyle w:val="KeinLeerraum"/>
+        <w:spacing w:line="360" w:lineRule="auto"/>
+        <w:jc w:val="both"/>
+        <w:rPr>
+          <w:rFonts w:cstheme="minorHAnsi"/>
+          <w:sz w:val="24"/>
+          <w:szCs w:val="24"/>
+        </w:rPr>
+      </w:pPr>
+    </w:p>
+    <w:p>
+      <w:pPr>
+        <w:pStyle w:val="KeinLeerraum"/>
+        <w:spacing w:line="360" w:lineRule="auto"/>
+        <w:jc w:val="both"/>
+        <w:rPr>
+          <w:rFonts w:cstheme="minorHAnsi"/>
+          <w:b/>
+          <w:sz w:val="24"/>
+          <w:szCs w:val="24"/>
+        </w:rPr>
+      </w:pPr>
+      <w:r>
+        <w:rPr>
+          <w:rFonts w:cstheme="minorHAnsi"/>
+          <w:b/>
+          <w:sz w:val="24"/>
+          <w:szCs w:val="24"/>
+        </w:rPr>
+        <w:t>Projektstrukturplan</w:t>
+      </w:r>
+    </w:p>
+    <w:p>
+      <w:pPr>
+        <w:pStyle w:val="KeinLeerraum"/>
+        <w:spacing w:line="360" w:lineRule="auto"/>
+        <w:jc w:val="both"/>
+        <w:rPr>
+          <w:rFonts w:cstheme="minorHAnsi"/>
+          <w:sz w:val="24"/>
+          <w:szCs w:val="24"/>
+        </w:rPr>
+      </w:pPr>
+    </w:p>
+    <w:p>
+      <w:pPr>
+        <w:pStyle w:val="KeinLeerraum"/>
+        <w:spacing w:line="360" w:lineRule="auto"/>
+        <w:jc w:val="both"/>
+        <w:rPr>
+          <w:rFonts w:cstheme="minorHAnsi"/>
+          <w:sz w:val="24"/>
+          <w:szCs w:val="24"/>
+        </w:rPr>
+      </w:pPr>
+    </w:p>
+    <w:p>
+      <w:pPr>
+        <w:pStyle w:val="KeinLeerraum"/>
+        <w:spacing w:line="360" w:lineRule="auto"/>
+        <w:jc w:val="both"/>
+        <w:rPr>
+          <w:rFonts w:cstheme="minorHAnsi"/>
+          <w:b/>
+          <w:sz w:val="24"/>
+          <w:szCs w:val="24"/>
+        </w:rPr>
+      </w:pPr>
+      <w:r>
+        <w:rPr>
+          <w:rFonts w:cstheme="minorHAnsi"/>
+          <w:b/>
+          <w:sz w:val="24"/>
+          <w:szCs w:val="24"/>
+        </w:rPr>
+        <w:t>Zeitplanung (GANTT)</w:t>
+      </w:r>
+    </w:p>
+    <w:p>
+      <w:pPr>
+        <w:pStyle w:val="KeinLeerraum"/>
+        <w:spacing w:line="360" w:lineRule="auto"/>
+        <w:jc w:val="both"/>
+        <w:rPr>
+          <w:rFonts w:cstheme="minorHAnsi"/>
+          <w:sz w:val="24"/>
+          <w:szCs w:val="24"/>
+        </w:rPr>
+      </w:pPr>
+    </w:p>
+    <w:p>
+      <w:pPr>
+        <w:pStyle w:val="KeinLeerraum"/>
+        <w:spacing w:line="360" w:lineRule="auto"/>
+        <w:jc w:val="both"/>
+        <w:rPr>
+          <w:rFonts w:cstheme="minorHAnsi"/>
+          <w:b/>
+          <w:sz w:val="24"/>
+          <w:szCs w:val="24"/>
+        </w:rPr>
+      </w:pPr>
+      <w:r>
+        <w:rPr>
+          <w:rFonts w:cstheme="minorHAnsi"/>
+          <w:b/>
+          <w:sz w:val="24"/>
+          <w:szCs w:val="24"/>
+        </w:rPr>
+        <w:t>Beschreibung der Durchführung</w:t>
+      </w:r>
+    </w:p>
+    <w:p>
+      <w:pPr>
+        <w:pStyle w:val="KeinLeerraum"/>
+        <w:spacing w:line="360" w:lineRule="auto"/>
+        <w:jc w:val="both"/>
+        <w:rPr>
+          <w:rFonts w:cstheme="minorHAnsi"/>
+          <w:sz w:val="24"/>
+          <w:szCs w:val="24"/>
+        </w:rPr>
+      </w:pPr>
+      <w:r>
+        <w:rPr>
+          <w:rFonts w:cstheme="minorHAnsi"/>
+          <w:sz w:val="24"/>
+          <w:szCs w:val="24"/>
+        </w:rPr>
+        <w:t>Der für die Durchführung der Entwicklung gewählte Ansatz soll entsprechend der Prinzipien von agiler Softwareentwicklung diversen verschiedenen Anforderungen genügen. Bedient wird sich hierbei an dem Prinzip des Entwicklungsprozess „</w:t>
+      </w:r>
+      <w:proofErr w:type="spellStart"/>
+      <w:r>
+        <w:rPr>
+          <w:rFonts w:cstheme="minorHAnsi"/>
+          <w:sz w:val="24"/>
+          <w:szCs w:val="24"/>
+        </w:rPr>
+        <w:t>Scrum</w:t>
+      </w:r>
+      <w:proofErr w:type="spellEnd"/>
+      <w:r>
+        <w:rPr>
+          <w:rFonts w:cstheme="minorHAnsi"/>
+          <w:sz w:val="24"/>
+          <w:szCs w:val="24"/>
+        </w:rPr>
+        <w:t xml:space="preserve">“. Diese Anforderungen sind unter anderem notwendig, um die Softwareentwicklung in einem Team generell zu ermöglich bzw. zu organisieren. Dadurch wird die Entwicklung für essentielle, aber nicht planbare Änderungen offen gehalten, allerdings geschlossen für Überplanung der Ressourcen des Teams. Für die Planung des Projekts werden die einzelnen </w:t>
+      </w:r>
+      <w:r>
+        <w:rPr>
+          <w:rFonts w:cstheme="minorHAnsi"/>
+          <w:sz w:val="24"/>
+          <w:szCs w:val="24"/>
+        </w:rPr>
+        <w:t>F</w:t>
+      </w:r>
+      <w:r>
+        <w:rPr>
+          <w:rFonts w:cstheme="minorHAnsi"/>
+          <w:sz w:val="24"/>
+          <w:szCs w:val="24"/>
+        </w:rPr>
+        <w:t xml:space="preserve">unktionalitäten und andere große Aufgabenbereiche </w:t>
+      </w:r>
+      <w:proofErr w:type="spellStart"/>
+      <w:r>
+        <w:rPr>
+          <w:rFonts w:cstheme="minorHAnsi"/>
+          <w:sz w:val="24"/>
+          <w:szCs w:val="24"/>
+        </w:rPr>
+        <w:t>geclustert</w:t>
+      </w:r>
+      <w:proofErr w:type="spellEnd"/>
+      <w:r>
+        <w:rPr>
+          <w:rFonts w:cstheme="minorHAnsi"/>
+          <w:sz w:val="24"/>
+          <w:szCs w:val="24"/>
+        </w:rPr>
+        <w:t xml:space="preserve"> und anschließend in kleine Teilaufgaben mit detaillierter Beschreibung der Anforderungen eingeteilt. Diese Teilaufgaben werden  mit deren zeitlichen Aufwänden geschätzt und den verschiedenen Sprints</w:t>
+      </w:r>
+      <w:r>
+        <w:rPr>
+          <w:rFonts w:cstheme="minorHAnsi"/>
+          <w:sz w:val="24"/>
+          <w:szCs w:val="24"/>
+        </w:rPr>
+        <w:t xml:space="preserve"> bzw. Iterationen</w:t>
+      </w:r>
+      <w:r>
+        <w:rPr>
+          <w:rFonts w:cstheme="minorHAnsi"/>
+          <w:sz w:val="24"/>
+          <w:szCs w:val="24"/>
+        </w:rPr>
+        <w:t xml:space="preserve"> zugeordnet. Diese Aufgaben können sich innerhalb der Entwicklungszyklen per  „Pull“-Prinzip genommen und bearbeitet werden. Es werden keine Aufgaben von einer leitenden Person zugeteilt, sondern jeder entscheidet selber welche Aufgaben man bearbeitet. Die so entstehende Eigenorganisation des Teams ist ein wesentlicher Bestandteil der agilen Softwareentwick</w:t>
+      </w:r>
+      <w:r>
+        <w:rPr>
+          <w:rFonts w:cstheme="minorHAnsi"/>
+          <w:sz w:val="24"/>
+          <w:szCs w:val="24"/>
+        </w:rPr>
+        <w:t xml:space="preserve">lung und soll dazu beitragen kurze Durchlaufzeiten der einzelnen Tickets zu erreichen. Um den Prozess abzubilden nutzt unser Team das Online-Tool </w:t>
+      </w:r>
+      <w:r>
+        <w:rPr>
+          <w:rFonts w:cstheme="minorHAnsi"/>
+          <w:sz w:val="24"/>
+          <w:szCs w:val="24"/>
+        </w:rPr>
+        <w:t>„</w:t>
+      </w:r>
+      <w:proofErr w:type="spellStart"/>
+      <w:r>
+        <w:rPr>
+          <w:sz w:val="24"/>
+          <w:szCs w:val="24"/>
+        </w:rPr>
+        <w:t>Flying</w:t>
+      </w:r>
+      <w:proofErr w:type="spellEnd"/>
+      <w:r>
+        <w:rPr>
+          <w:sz w:val="24"/>
+          <w:szCs w:val="24"/>
+        </w:rPr>
+        <w:t xml:space="preserve"> Donut</w:t>
+      </w:r>
+      <w:r>
+        <w:rPr>
+          <w:rFonts w:cstheme="minorHAnsi"/>
+          <w:sz w:val="24"/>
+          <w:szCs w:val="24"/>
+        </w:rPr>
+        <w:t>“</w:t>
+      </w:r>
+      <w:r>
+        <w:rPr>
+          <w:rFonts w:cstheme="minorHAnsi"/>
+          <w:sz w:val="24"/>
+          <w:szCs w:val="24"/>
+        </w:rPr>
+        <w:t xml:space="preserve"> in der Version v1.93.3. Ergänzend dazu wird das Versionskontrollsystem </w:t>
+      </w:r>
+      <w:proofErr w:type="spellStart"/>
+      <w:r>
+        <w:rPr>
+          <w:rFonts w:cstheme="minorHAnsi"/>
+          <w:sz w:val="24"/>
+          <w:szCs w:val="24"/>
+        </w:rPr>
+        <w:t>Git</w:t>
+      </w:r>
+      <w:proofErr w:type="spellEnd"/>
+      <w:r>
+        <w:rPr>
+          <w:rFonts w:cstheme="minorHAnsi"/>
+          <w:sz w:val="24"/>
+          <w:szCs w:val="24"/>
+        </w:rPr>
+        <w:t xml:space="preserve"> eingesetzt. Dadurch wird es uns ermöglicht einzelne Zwischenstände der Software festzuhalten und organisiert an der Software Änderungen vorzunehmen.</w:t>
+      </w:r>
+      <w:r>
+        <w:rPr>
+          <w:rFonts w:cstheme="minorHAnsi"/>
+          <w:sz w:val="24"/>
+          <w:szCs w:val="24"/>
+        </w:rPr>
+        <w:t xml:space="preserve"> „</w:t>
+      </w:r>
+      <w:proofErr w:type="spellStart"/>
+      <w:r>
+        <w:rPr>
+          <w:rFonts w:cstheme="minorHAnsi"/>
+          <w:sz w:val="24"/>
+          <w:szCs w:val="24"/>
+        </w:rPr>
+        <w:t>Flying</w:t>
+      </w:r>
+      <w:proofErr w:type="spellEnd"/>
+      <w:r>
+        <w:rPr>
+          <w:rFonts w:cstheme="minorHAnsi"/>
+          <w:sz w:val="24"/>
+          <w:szCs w:val="24"/>
+        </w:rPr>
+        <w:t xml:space="preserve"> Donut“ besitzt eine </w:t>
+      </w:r>
+      <w:proofErr w:type="spellStart"/>
+      <w:r>
+        <w:rPr>
+          <w:rFonts w:cstheme="minorHAnsi"/>
+          <w:sz w:val="24"/>
+          <w:szCs w:val="24"/>
+        </w:rPr>
+        <w:t>Git</w:t>
+      </w:r>
+      <w:proofErr w:type="spellEnd"/>
+      <w:r>
+        <w:rPr>
+          <w:rFonts w:cstheme="minorHAnsi"/>
+          <w:sz w:val="24"/>
+          <w:szCs w:val="24"/>
+        </w:rPr>
+        <w:t xml:space="preserve"> Integration, somit ist es möglich die Softwareänderungen den Tickets zuzuordnen.</w:t>
+      </w:r>
+    </w:p>
+    <w:p>
+      <w:pPr>
+        <w:pStyle w:val="KeinLeerraum"/>
+        <w:spacing w:line="360" w:lineRule="auto"/>
+        <w:jc w:val="both"/>
+        <w:rPr>
+          <w:rFonts w:cstheme="minorHAnsi"/>
+          <w:sz w:val="24"/>
+          <w:szCs w:val="24"/>
+        </w:rPr>
+      </w:pPr>
+    </w:p>
+    <w:p>
+      <w:pPr>
+        <w:pStyle w:val="KeinLeerraum"/>
+        <w:spacing w:line="360" w:lineRule="auto"/>
+        <w:jc w:val="both"/>
+        <w:rPr>
+          <w:rFonts w:cstheme="minorHAnsi"/>
+          <w:b/>
+          <w:sz w:val="24"/>
+          <w:szCs w:val="24"/>
+        </w:rPr>
+      </w:pPr>
+      <w:r>
+        <w:rPr>
+          <w:rFonts w:cstheme="minorHAnsi"/>
+          <w:b/>
+          <w:sz w:val="24"/>
+          <w:szCs w:val="24"/>
+        </w:rPr>
+        <w:t>Beschreibung der Iterationen</w:t>
+      </w:r>
+    </w:p>
+    <w:p>
+      <w:pPr>
+        <w:pStyle w:val="KeinLeerraum"/>
+        <w:spacing w:line="360" w:lineRule="auto"/>
+        <w:jc w:val="both"/>
+        <w:rPr>
+          <w:rFonts w:cstheme="minorHAnsi"/>
+          <w:sz w:val="24"/>
+          <w:szCs w:val="24"/>
+        </w:rPr>
+      </w:pPr>
+      <w:r>
+        <w:rPr>
+          <w:rFonts w:cstheme="minorHAnsi"/>
+          <w:sz w:val="24"/>
+          <w:szCs w:val="24"/>
+        </w:rPr>
+        <w:t>Eine Iteration des Entwicklungszyklus hat planmäßig die Dauer von einem Berufsschulblock in welchem uns durchsch</w:t>
+      </w:r>
+      <w:r>
+        <w:rPr>
+          <w:rFonts w:cstheme="minorHAnsi"/>
+          <w:sz w:val="24"/>
+          <w:szCs w:val="24"/>
+        </w:rPr>
+        <w:t xml:space="preserve">nittlich 12 Schulstunden oder neun </w:t>
+      </w:r>
+      <w:r>
+        <w:rPr>
+          <w:rFonts w:cstheme="minorHAnsi"/>
+          <w:sz w:val="24"/>
+          <w:szCs w:val="24"/>
+        </w:rPr>
+        <w:t xml:space="preserve">Zeitstunden in der Berufsschule zur Verfügung stehen. </w:t>
+      </w:r>
+      <w:r>
+        <w:rPr>
+          <w:rFonts w:cstheme="minorHAnsi"/>
+          <w:sz w:val="24"/>
+          <w:szCs w:val="24"/>
+        </w:rPr>
+        <w:t xml:space="preserve">Die gesamte Entwicklungszeit umfasst dabei zwei vollständige Sprints zur Entwicklung und einen weiteren halben Sprint, welcher wahlweise als Verlängerung des zweiten Sprints betrachtet werden kann. Innerhalb der Sprints finden regelmäßig verschiedene Termine mit dem Team statt. Hierzu </w:t>
+      </w:r>
+      <w:r>
+        <w:rPr>
+          <w:rFonts w:cstheme="minorHAnsi"/>
+          <w:sz w:val="24"/>
+          <w:szCs w:val="24"/>
+        </w:rPr>
+        <w:t xml:space="preserve">zählen </w:t>
+      </w:r>
+      <w:proofErr w:type="spellStart"/>
+      <w:r>
+        <w:rPr>
+          <w:rFonts w:cstheme="minorHAnsi"/>
+          <w:sz w:val="24"/>
+          <w:szCs w:val="24"/>
+        </w:rPr>
+        <w:t>Standups</w:t>
+      </w:r>
+      <w:proofErr w:type="spellEnd"/>
+      <w:r>
+        <w:rPr>
+          <w:rFonts w:cstheme="minorHAnsi"/>
+          <w:sz w:val="24"/>
+          <w:szCs w:val="24"/>
+        </w:rPr>
+        <w:t xml:space="preserve"> / Daily </w:t>
+      </w:r>
+      <w:proofErr w:type="spellStart"/>
+      <w:r>
+        <w:rPr>
+          <w:rFonts w:cstheme="minorHAnsi"/>
+          <w:sz w:val="24"/>
+          <w:szCs w:val="24"/>
+        </w:rPr>
+        <w:t>Scrum’s</w:t>
+      </w:r>
+      <w:proofErr w:type="spellEnd"/>
+      <w:r>
+        <w:rPr>
+          <w:rFonts w:cstheme="minorHAnsi"/>
+          <w:sz w:val="24"/>
+          <w:szCs w:val="24"/>
+        </w:rPr>
+        <w:t xml:space="preserve"> zur </w:t>
+      </w:r>
       <w:r>
         <w:rPr>
           <w:rFonts w:cstheme="minorHAnsi"/>
@@ -1715,100 +2867,643 @@
           <w:szCs w:val="24"/>
         </w:rPr>
         <w:lastRenderedPageBreak/>
-        <w:t>Die Vorteile liegen in da</w:t>
-      </w:r>
-      <w:r>
-        <w:rPr>
-          <w:rFonts w:cstheme="minorHAnsi"/>
-          <w:sz w:val="24"/>
-          <w:szCs w:val="24"/>
-        </w:rPr>
-        <w:t xml:space="preserve">rin, dass durch </w:t>
-      </w:r>
-      <w:r>
-        <w:rPr>
-          <w:rFonts w:cstheme="minorHAnsi"/>
-          <w:sz w:val="24"/>
-          <w:szCs w:val="24"/>
-        </w:rPr>
-        <w:t xml:space="preserve">die </w:t>
-      </w:r>
-      <w:r>
-        <w:rPr>
-          <w:rFonts w:cstheme="minorHAnsi"/>
-          <w:sz w:val="24"/>
-          <w:szCs w:val="24"/>
-        </w:rPr>
-        <w:t>einfache Benutzung ein erweitert</w:t>
-      </w:r>
-      <w:r>
-        <w:rPr>
-          <w:rFonts w:cstheme="minorHAnsi"/>
-          <w:sz w:val="24"/>
-          <w:szCs w:val="24"/>
-        </w:rPr>
-        <w:t xml:space="preserve">er Benutzerkreis Interesse hat unsere Plattform </w:t>
-      </w:r>
-      <w:r>
-        <w:rPr>
-          <w:rFonts w:cstheme="minorHAnsi"/>
-          <w:sz w:val="24"/>
-          <w:szCs w:val="24"/>
-        </w:rPr>
-        <w:t xml:space="preserve">zu benutzen. Die Benutzerfreundlichkeit </w:t>
-      </w:r>
-      <w:r>
-        <w:rPr>
-          <w:rFonts w:cstheme="minorHAnsi"/>
-          <w:sz w:val="24"/>
-          <w:szCs w:val="24"/>
-        </w:rPr>
-        <w:t>erlaubt es Kunden sich jederzeit ohne vorherige Planung Angebote anzusehen, spontane Benutzung zwischendurch wird gerade von Kunden mit begrenzter Zeit sehr geschätzt</w:t>
-      </w:r>
-      <w:r>
-        <w:rPr>
-          <w:rFonts w:cstheme="minorHAnsi"/>
-          <w:sz w:val="24"/>
-          <w:szCs w:val="24"/>
-        </w:rPr>
-        <w:t>. Es wird sich auf die grundlegenden Informationen und Daten zu beschränken.</w:t>
-      </w:r>
-    </w:p>
-    <w:p>
-      <w:pPr>
-        <w:pStyle w:val="KeinLeerraum"/>
-        <w:spacing w:line="360" w:lineRule="auto"/>
-        <w:jc w:val="both"/>
-        <w:rPr>
-          <w:rFonts w:cstheme="minorHAnsi"/>
-          <w:sz w:val="24"/>
-          <w:szCs w:val="24"/>
-        </w:rPr>
-      </w:pPr>
-      <w:r>
-        <w:rPr>
-          <w:rFonts w:cstheme="minorHAnsi"/>
-          <w:sz w:val="24"/>
-          <w:szCs w:val="24"/>
-        </w:rPr>
-        <w:t>Ein</w:t>
-      </w:r>
-      <w:r>
-        <w:rPr>
-          <w:rFonts w:cstheme="minorHAnsi"/>
-          <w:sz w:val="24"/>
-          <w:szCs w:val="24"/>
-        </w:rPr>
-        <w:t xml:space="preserve"> Nachteil ist, dass wir von einem absoluten Basisstand ohne jegliche Benutzerstämme oder Angebotsdaten anfangen müssen.W</w:t>
-      </w:r>
-      <w:r>
-        <w:rPr>
-          <w:rFonts w:cstheme="minorHAnsi"/>
-          <w:sz w:val="24"/>
-          <w:szCs w:val="24"/>
-        </w:rPr>
-        <w:t>ir verkaufen selbst kein Autos, sondern bieten nur eine Service</w:t>
-      </w:r>
+        <w:t>Besprechung aktueller Themen und Problemen. Sowie</w:t>
+      </w:r>
+      <w:r>
+        <w:rPr>
+          <w:rFonts w:cstheme="minorHAnsi"/>
+          <w:sz w:val="24"/>
+          <w:szCs w:val="24"/>
+        </w:rPr>
+        <w:t xml:space="preserve"> vor jedem Sprint ein </w:t>
+      </w:r>
+      <w:proofErr w:type="spellStart"/>
+      <w:r>
+        <w:rPr>
+          <w:rFonts w:cstheme="minorHAnsi"/>
+          <w:sz w:val="24"/>
+          <w:szCs w:val="24"/>
+        </w:rPr>
+        <w:t>Groo</w:t>
+      </w:r>
+      <w:r>
+        <w:rPr>
+          <w:rFonts w:cstheme="minorHAnsi"/>
+          <w:sz w:val="24"/>
+          <w:szCs w:val="24"/>
+        </w:rPr>
+        <w:t>ming</w:t>
+      </w:r>
+      <w:proofErr w:type="spellEnd"/>
+      <w:r>
+        <w:rPr>
+          <w:rFonts w:cstheme="minorHAnsi"/>
+          <w:sz w:val="24"/>
+          <w:szCs w:val="24"/>
+        </w:rPr>
+        <w:t xml:space="preserve"> für die kommende Iteration und nach den Sprints</w:t>
+      </w:r>
+      <w:r>
+        <w:rPr>
+          <w:rFonts w:cstheme="minorHAnsi"/>
+          <w:sz w:val="24"/>
+          <w:szCs w:val="24"/>
+        </w:rPr>
+        <w:t xml:space="preserve"> eine Retrospektive. Das </w:t>
+      </w:r>
+      <w:proofErr w:type="spellStart"/>
+      <w:r>
+        <w:rPr>
+          <w:rFonts w:cstheme="minorHAnsi"/>
+          <w:sz w:val="24"/>
+          <w:szCs w:val="24"/>
+        </w:rPr>
+        <w:t>Grooming</w:t>
+      </w:r>
+      <w:proofErr w:type="spellEnd"/>
+      <w:r>
+        <w:rPr>
+          <w:rFonts w:cstheme="minorHAnsi"/>
+          <w:sz w:val="24"/>
+          <w:szCs w:val="24"/>
+        </w:rPr>
+        <w:t xml:space="preserve"> beschäftigt sich mit dem Planen der Inhalte</w:t>
+      </w:r>
+      <w:r>
+        <w:rPr>
+          <w:rFonts w:cstheme="minorHAnsi"/>
+          <w:sz w:val="24"/>
+          <w:szCs w:val="24"/>
+        </w:rPr>
+        <w:t xml:space="preserve"> für den kommenden Sprint</w:t>
+      </w:r>
+      <w:r>
+        <w:rPr>
+          <w:rFonts w:cstheme="minorHAnsi"/>
+          <w:sz w:val="24"/>
+          <w:szCs w:val="24"/>
+        </w:rPr>
+        <w:t>, die Retrospektive mit der kontinuierlichen Verbesserung des Entwicklungsprozesses</w:t>
+      </w:r>
+      <w:r>
+        <w:rPr>
+          <w:rFonts w:cstheme="minorHAnsi"/>
+          <w:sz w:val="24"/>
+          <w:szCs w:val="24"/>
+        </w:rPr>
+        <w:t xml:space="preserve">, sowie </w:t>
+      </w:r>
+      <w:r>
+        <w:rPr>
+          <w:rFonts w:cstheme="minorHAnsi"/>
+          <w:sz w:val="24"/>
+          <w:szCs w:val="24"/>
+        </w:rPr>
+        <w:t xml:space="preserve"> </w:t>
+      </w:r>
+      <w:r>
+        <w:rPr>
+          <w:rFonts w:cstheme="minorHAnsi"/>
+          <w:sz w:val="24"/>
+          <w:szCs w:val="24"/>
+        </w:rPr>
+        <w:t xml:space="preserve">mit </w:t>
+      </w:r>
+      <w:r>
+        <w:rPr>
+          <w:rFonts w:cstheme="minorHAnsi"/>
+          <w:sz w:val="24"/>
+          <w:szCs w:val="24"/>
+        </w:rPr>
+        <w:t>allgemeinen Schwierigkeiten und Problem, allerdings natürlich auch mit positiven Aspekten.</w:t>
+      </w:r>
+    </w:p>
+    <w:p>
+      <w:pPr>
+        <w:pStyle w:val="KeinLeerraum"/>
+        <w:spacing w:line="360" w:lineRule="auto"/>
+        <w:jc w:val="both"/>
+        <w:rPr>
+          <w:rFonts w:cstheme="minorHAnsi"/>
+          <w:sz w:val="24"/>
+          <w:szCs w:val="24"/>
+        </w:rPr>
+      </w:pPr>
+    </w:p>
+    <w:p>
+      <w:pPr>
+        <w:pStyle w:val="KeinLeerraum"/>
+        <w:spacing w:line="360" w:lineRule="auto"/>
+        <w:jc w:val="both"/>
+        <w:rPr>
+          <w:rFonts w:cstheme="minorHAnsi"/>
+          <w:b/>
+          <w:sz w:val="24"/>
+          <w:szCs w:val="24"/>
+        </w:rPr>
+      </w:pPr>
+      <w:r>
+        <w:rPr>
+          <w:rFonts w:cstheme="minorHAnsi"/>
+          <w:b/>
+          <w:sz w:val="24"/>
+          <w:szCs w:val="24"/>
+        </w:rPr>
+        <w:t>Probl</w:t>
+      </w:r>
+      <w:r>
+        <w:rPr>
+          <w:rFonts w:cstheme="minorHAnsi"/>
+          <w:b/>
+          <w:sz w:val="24"/>
+          <w:szCs w:val="24"/>
+        </w:rPr>
+        <w:t>eme der Durchführung skizzieren</w:t>
+      </w:r>
+    </w:p>
+    <w:p>
+      <w:pPr>
+        <w:pStyle w:val="KeinLeerraum"/>
+        <w:spacing w:line="360" w:lineRule="auto"/>
+        <w:jc w:val="both"/>
+        <w:rPr>
+          <w:rFonts w:cstheme="minorHAnsi"/>
+          <w:sz w:val="24"/>
+          <w:szCs w:val="24"/>
+        </w:rPr>
+      </w:pPr>
+      <w:r>
+        <w:rPr>
+          <w:rFonts w:cstheme="minorHAnsi"/>
+          <w:sz w:val="24"/>
+          <w:szCs w:val="24"/>
+        </w:rPr>
+        <w:t xml:space="preserve">Bei der Durchführung traten durch diverse Faktoren verschiedene Probleme auf. Die langen Zeiten zwischen den jeweiligen Berufsschulblöcken sorgten dafür, dass es jedes Mal eine Einarbeitungsphase notwendig </w:t>
+      </w:r>
+      <w:r>
+        <w:rPr>
+          <w:rFonts w:cstheme="minorHAnsi"/>
+          <w:sz w:val="24"/>
+          <w:szCs w:val="24"/>
+        </w:rPr>
+        <w:t>war, welche einige Zeit benötigt. Daneben hat ein neu zusammengestelltes Team anfangs auch Schwierigkeiten die eigene Teamleistung einzuschätzen, wodurch es zu Fehleinschätzungen kam. Außerdem empfanden wir das Tool „</w:t>
+      </w:r>
+      <w:proofErr w:type="spellStart"/>
+      <w:r>
+        <w:rPr>
+          <w:rFonts w:cstheme="minorHAnsi"/>
+          <w:sz w:val="24"/>
+          <w:szCs w:val="24"/>
+        </w:rPr>
+        <w:t>Flying</w:t>
+      </w:r>
+      <w:proofErr w:type="spellEnd"/>
+      <w:r>
+        <w:rPr>
+          <w:rFonts w:cstheme="minorHAnsi"/>
+          <w:sz w:val="24"/>
+          <w:szCs w:val="24"/>
+        </w:rPr>
+        <w:t xml:space="preserve"> Donut“, welches eigentlich den Entwicklungsprozess unterstützen sollte, als nicht intuitiv und umständlich zu bedienen. Fehler wie beispielsweise das Loggen von zu viel Zeit an einem Ticket konnten aus unserer Sicht nicht rückgängig gemacht werden. Somit wurden natürlich auch Statistiken verfälscht.</w:t>
+      </w:r>
+    </w:p>
+    <w:p>
+      <w:pPr>
+        <w:pStyle w:val="KeinLeerraum"/>
+        <w:spacing w:line="360" w:lineRule="auto"/>
+        <w:jc w:val="both"/>
+        <w:rPr>
+          <w:rFonts w:cstheme="minorHAnsi"/>
+          <w:b/>
+          <w:sz w:val="24"/>
+          <w:szCs w:val="24"/>
+        </w:rPr>
+      </w:pPr>
+    </w:p>
+    <w:p>
+      <w:pPr>
+        <w:pStyle w:val="KeinLeerraum"/>
+        <w:spacing w:line="360" w:lineRule="auto"/>
+        <w:jc w:val="both"/>
+        <w:rPr>
+          <w:rFonts w:cstheme="minorHAnsi"/>
+          <w:b/>
+          <w:sz w:val="24"/>
+          <w:szCs w:val="24"/>
+        </w:rPr>
+      </w:pPr>
+      <w:r>
+        <w:rPr>
+          <w:rFonts w:cstheme="minorHAnsi"/>
+          <w:b/>
+          <w:sz w:val="24"/>
+          <w:szCs w:val="24"/>
+        </w:rPr>
+        <w:t>Beschreibung wie diese gelöst wurden</w:t>
+      </w:r>
+    </w:p>
+    <w:p>
+      <w:pPr>
+        <w:pStyle w:val="KeinLeerraum"/>
+        <w:spacing w:line="360" w:lineRule="auto"/>
+        <w:jc w:val="both"/>
+        <w:rPr>
+          <w:rFonts w:cstheme="minorHAnsi"/>
+          <w:sz w:val="24"/>
+          <w:szCs w:val="24"/>
+        </w:rPr>
+      </w:pPr>
+      <w:r>
+        <w:rPr>
+          <w:rFonts w:cstheme="minorHAnsi"/>
+          <w:sz w:val="24"/>
+          <w:szCs w:val="24"/>
+        </w:rPr>
+        <w:t>Um die negativen Auswirkungen der auftretenden Problem</w:t>
+      </w:r>
+      <w:r>
+        <w:rPr>
+          <w:rFonts w:cstheme="minorHAnsi"/>
+          <w:sz w:val="24"/>
+          <w:szCs w:val="24"/>
+        </w:rPr>
+        <w:t>e</w:t>
+      </w:r>
+      <w:r>
+        <w:rPr>
+          <w:rFonts w:cstheme="minorHAnsi"/>
+          <w:sz w:val="24"/>
+          <w:szCs w:val="24"/>
+        </w:rPr>
+        <w:t xml:space="preserve"> möglichst gering zu halten oder im </w:t>
+      </w:r>
+      <w:proofErr w:type="spellStart"/>
+      <w:r>
+        <w:rPr>
+          <w:rFonts w:cstheme="minorHAnsi"/>
+          <w:sz w:val="24"/>
+          <w:szCs w:val="24"/>
+        </w:rPr>
+        <w:t>Optimalfall</w:t>
+      </w:r>
+      <w:proofErr w:type="spellEnd"/>
+      <w:r>
+        <w:rPr>
+          <w:rFonts w:cstheme="minorHAnsi"/>
+          <w:sz w:val="24"/>
+          <w:szCs w:val="24"/>
+        </w:rPr>
+        <w:t xml:space="preserve"> sogar komplett zu eliminieren bedienten wir uns </w:t>
+      </w:r>
+      <w:r>
+        <w:rPr>
+          <w:rFonts w:cstheme="minorHAnsi"/>
+          <w:sz w:val="24"/>
+          <w:szCs w:val="24"/>
+        </w:rPr>
+        <w:t>verschiedener Hilfsmittel. Um während den langen Pausen zwischen den Schulblöcken</w:t>
+      </w:r>
+      <w:r>
+        <w:rPr>
+          <w:rFonts w:cstheme="minorHAnsi"/>
+          <w:sz w:val="24"/>
+          <w:szCs w:val="24"/>
+        </w:rPr>
+        <w:t xml:space="preserve"> </w:t>
+      </w:r>
+      <w:r>
+        <w:rPr>
+          <w:rFonts w:cstheme="minorHAnsi"/>
+          <w:sz w:val="24"/>
+          <w:szCs w:val="24"/>
+        </w:rPr>
+        <w:t>weiter organisiert an dem Projekt arbeiten zu können, wurde beispielsweise über verschiedene Kommunikationskanäle über das Projekt diskutiert und sich gegenseitig unterstützt.</w:t>
+      </w:r>
+      <w:r>
+        <w:rPr>
+          <w:rFonts w:cstheme="minorHAnsi"/>
+          <w:sz w:val="24"/>
+          <w:szCs w:val="24"/>
+        </w:rPr>
+        <w:t xml:space="preserve"> Auf Fehleinschätzungen und nicht planbare Probleme versuchten wir mit Anpassungen der Ziele und einer angepassten </w:t>
+      </w:r>
+      <w:proofErr w:type="spellStart"/>
+      <w:r>
+        <w:rPr>
+          <w:rFonts w:cstheme="minorHAnsi"/>
+          <w:sz w:val="24"/>
+          <w:szCs w:val="24"/>
+        </w:rPr>
+        <w:t>Priorisierung</w:t>
+      </w:r>
+      <w:proofErr w:type="spellEnd"/>
+      <w:r>
+        <w:rPr>
+          <w:rFonts w:cstheme="minorHAnsi"/>
+          <w:sz w:val="24"/>
+          <w:szCs w:val="24"/>
+        </w:rPr>
+        <w:t xml:space="preserve"> der Features zu reagieren.</w:t>
+      </w:r>
+    </w:p>
+    <w:p>
+      <w:pPr>
+        <w:pStyle w:val="KeinLeerraum"/>
+        <w:spacing w:line="360" w:lineRule="auto"/>
+        <w:jc w:val="both"/>
+        <w:rPr>
+          <w:rFonts w:cstheme="minorHAnsi"/>
+          <w:b/>
+          <w:sz w:val="28"/>
+          <w:szCs w:val="24"/>
+        </w:rPr>
+      </w:pPr>
+    </w:p>
+    <w:p>
+      <w:pPr>
+        <w:pStyle w:val="KeinLeerraum"/>
+        <w:spacing w:line="360" w:lineRule="auto"/>
+        <w:jc w:val="both"/>
+        <w:rPr>
+          <w:rFonts w:cstheme="minorHAnsi"/>
+          <w:b/>
+          <w:sz w:val="28"/>
+          <w:szCs w:val="24"/>
+        </w:rPr>
+      </w:pPr>
+      <w:r>
+        <w:rPr>
+          <w:rFonts w:cstheme="minorHAnsi"/>
+          <w:b/>
+          <w:sz w:val="28"/>
+          <w:szCs w:val="24"/>
+        </w:rPr>
+        <w:t>Fazit</w:t>
+      </w:r>
+    </w:p>
+    <w:p>
+      <w:pPr>
+        <w:pStyle w:val="KeinLeerraum"/>
+        <w:spacing w:line="360" w:lineRule="auto"/>
+        <w:jc w:val="both"/>
+        <w:rPr>
+          <w:rFonts w:cstheme="minorHAnsi"/>
+          <w:b/>
+          <w:sz w:val="24"/>
+          <w:szCs w:val="24"/>
+        </w:rPr>
+      </w:pPr>
+      <w:r>
+        <w:rPr>
+          <w:rFonts w:cstheme="minorHAnsi"/>
+          <w:b/>
+          <w:sz w:val="24"/>
+          <w:szCs w:val="24"/>
+        </w:rPr>
+        <w:t>Erkenntnisgewinn</w:t>
+      </w:r>
+    </w:p>
+    <w:p>
+      <w:pPr>
+        <w:pStyle w:val="KeinLeerraum"/>
+        <w:spacing w:line="360" w:lineRule="auto"/>
+        <w:jc w:val="both"/>
+        <w:rPr>
+          <w:rFonts w:cstheme="minorHAnsi"/>
+          <w:sz w:val="24"/>
+          <w:szCs w:val="24"/>
+        </w:rPr>
+      </w:pPr>
+      <w:r>
+        <w:rPr>
+          <w:rFonts w:cstheme="minorHAnsi"/>
+          <w:sz w:val="24"/>
+          <w:szCs w:val="24"/>
+        </w:rPr>
+        <w:t xml:space="preserve">In Betrachtung des gesamten Projekts über den kompletten Zeitraum konnten diverse Erkenntnisgewinne verzeichnet werden. </w:t>
+      </w:r>
+      <w:r>
+        <w:rPr>
+          <w:rFonts w:cstheme="minorHAnsi"/>
+          <w:sz w:val="24"/>
+          <w:szCs w:val="24"/>
+        </w:rPr>
+        <w:t xml:space="preserve">Bezüglich der Planung ist es definitiv notwendig zeitliche Puffer für nicht vorhersehbare Schwierigkeiten oder Veränderungen der Ressourcen etc. einzuplanen. Falls diese nicht benötigt werden, sind diese Zeiträume mit optionalen </w:t>
+      </w:r>
+      <w:r>
+        <w:rPr>
+          <w:rFonts w:cstheme="minorHAnsi"/>
+          <w:sz w:val="24"/>
+          <w:szCs w:val="24"/>
+        </w:rPr>
+        <w:lastRenderedPageBreak/>
+        <w:t>Features zu füllen. Bei der Planung ist auch von Vorteil, wenn bereits grobe technische Schwierigkeiten aufgenommen werden, damit diese bereits bei der Gesamtkonzept Beachtung finden können.</w:t>
+      </w:r>
+      <w:r>
+        <w:rPr>
+          <w:rFonts w:cstheme="minorHAnsi"/>
+          <w:sz w:val="24"/>
+          <w:szCs w:val="24"/>
+        </w:rPr>
+        <w:t xml:space="preserve"> Fehler während der Konzeption</w:t>
+      </w:r>
+      <w:r>
+        <w:rPr>
+          <w:rFonts w:cstheme="minorHAnsi"/>
+          <w:sz w:val="24"/>
+          <w:szCs w:val="24"/>
+        </w:rPr>
+        <w:t xml:space="preserve"> </w:t>
+      </w:r>
+      <w:r>
+        <w:rPr>
+          <w:rFonts w:cstheme="minorHAnsi"/>
+          <w:sz w:val="24"/>
+          <w:szCs w:val="24"/>
+        </w:rPr>
+        <w:t xml:space="preserve">von Features können zudem später weitreichende Folgen haben. Gerade bei absolut fundamentalen Bestandteilen des Projekts wie beispielweise der Datenbank ist es vorteilhaft mehr Zeit einzuplanen, um das Konzept bereits in Betrachtung der späteren Features zu überprüfen. Neben den negativen Aspekten aus denen wir Erkenntnisse gewonnen haben, wurde natürlich auch während des Projekts viel über das allgemeine </w:t>
+      </w:r>
+      <w:r>
+        <w:rPr>
+          <w:rFonts w:cstheme="minorHAnsi"/>
+          <w:sz w:val="24"/>
+          <w:szCs w:val="24"/>
+        </w:rPr>
+        <w:t>Z</w:t>
+      </w:r>
+      <w:r>
+        <w:rPr>
+          <w:rFonts w:cstheme="minorHAnsi"/>
+          <w:sz w:val="24"/>
+          <w:szCs w:val="24"/>
+        </w:rPr>
+        <w:t xml:space="preserve">usammenarbeiten, das Organisieren eines Projekts und </w:t>
+      </w:r>
+      <w:r>
+        <w:rPr>
+          <w:rFonts w:cstheme="minorHAnsi"/>
+          <w:sz w:val="24"/>
+          <w:szCs w:val="24"/>
+        </w:rPr>
+        <w:t>die verwendeten Technologien gelernt.</w:t>
+      </w:r>
+    </w:p>
+    <w:p>
+      <w:pPr>
+        <w:pStyle w:val="KeinLeerraum"/>
+        <w:spacing w:line="360" w:lineRule="auto"/>
+        <w:jc w:val="both"/>
+        <w:rPr>
+          <w:rFonts w:cstheme="minorHAnsi"/>
+          <w:b/>
+          <w:sz w:val="24"/>
+          <w:szCs w:val="24"/>
+        </w:rPr>
+      </w:pPr>
+    </w:p>
+    <w:p>
+      <w:pPr>
+        <w:pStyle w:val="KeinLeerraum"/>
+        <w:spacing w:line="360" w:lineRule="auto"/>
+        <w:jc w:val="both"/>
+        <w:rPr>
+          <w:rFonts w:cstheme="minorHAnsi"/>
+          <w:b/>
+          <w:sz w:val="24"/>
+          <w:szCs w:val="24"/>
+        </w:rPr>
+      </w:pPr>
+      <w:r>
+        <w:rPr>
+          <w:rFonts w:cstheme="minorHAnsi"/>
+          <w:b/>
+          <w:sz w:val="24"/>
+          <w:szCs w:val="24"/>
+        </w:rPr>
+        <w:t>Probleme</w:t>
+      </w:r>
+    </w:p>
+    <w:p>
+      <w:pPr>
+        <w:pStyle w:val="KeinLeerraum"/>
+        <w:spacing w:line="360" w:lineRule="auto"/>
+        <w:jc w:val="both"/>
+        <w:rPr>
+          <w:rFonts w:cstheme="minorHAnsi"/>
+          <w:sz w:val="24"/>
+          <w:szCs w:val="24"/>
+        </w:rPr>
+      </w:pPr>
+      <w:r>
+        <w:rPr>
+          <w:rFonts w:cstheme="minorHAnsi"/>
+          <w:sz w:val="24"/>
+          <w:szCs w:val="24"/>
+        </w:rPr>
+        <w:t>Neben den bereits erwähnten Problem</w:t>
+      </w:r>
+      <w:r>
+        <w:rPr>
+          <w:rFonts w:cstheme="minorHAnsi"/>
+          <w:sz w:val="24"/>
+          <w:szCs w:val="24"/>
+        </w:rPr>
+        <w:t>en</w:t>
+      </w:r>
+      <w:r>
+        <w:rPr>
+          <w:rFonts w:cstheme="minorHAnsi"/>
+          <w:sz w:val="24"/>
+          <w:szCs w:val="24"/>
+        </w:rPr>
+        <w:t xml:space="preserve"> stellten sich unserem Team weitere teilweise nicht vorhersehbare Probleme und Schwierigkeiten.</w:t>
+      </w:r>
+      <w:r>
+        <w:rPr>
+          <w:rFonts w:cstheme="minorHAnsi"/>
+          <w:sz w:val="24"/>
+          <w:szCs w:val="24"/>
+        </w:rPr>
+        <w:t xml:space="preserve"> Zunächst einmal zu den personellen Ressourcen:</w:t>
+      </w:r>
+      <w:r>
+        <w:rPr>
+          <w:rFonts w:cstheme="minorHAnsi"/>
+          <w:sz w:val="24"/>
+          <w:szCs w:val="24"/>
+        </w:rPr>
+        <w:t xml:space="preserve"> Die Umsetzung und der Umfang des Projekts wurde anfangs geplant mit der Verfügbarkeit von sechs Personen. Nach kurzer Zeit fiel jedoch eine davon aus und somit wurde die verfügbare Arbeitskraft um 20% gesenkt.</w:t>
+      </w:r>
+      <w:r>
+        <w:rPr>
+          <w:rFonts w:cstheme="minorHAnsi"/>
+          <w:sz w:val="24"/>
+          <w:szCs w:val="24"/>
+        </w:rPr>
+        <w:t xml:space="preserve"> Diese 20% konnten von uns im Verlauf des Projekts nicht wieder aufgeholt werden und fehlten schlichtweg.</w:t>
+      </w:r>
+      <w:r>
+        <w:rPr>
+          <w:rFonts w:cstheme="minorHAnsi"/>
+          <w:sz w:val="24"/>
+          <w:szCs w:val="24"/>
+        </w:rPr>
+        <w:t xml:space="preserve"> </w:t>
+      </w:r>
+    </w:p>
+    <w:p>
+      <w:pPr>
+        <w:pStyle w:val="KeinLeerraum"/>
+        <w:spacing w:line="360" w:lineRule="auto"/>
+        <w:jc w:val="both"/>
+        <w:rPr>
+          <w:rFonts w:cstheme="minorHAnsi"/>
+          <w:sz w:val="24"/>
+          <w:szCs w:val="24"/>
+        </w:rPr>
+      </w:pPr>
+      <w:r>
+        <w:rPr>
+          <w:rFonts w:cstheme="minorHAnsi"/>
+          <w:sz w:val="24"/>
+          <w:szCs w:val="24"/>
+        </w:rPr>
+        <w:t>Des Weiteren g</w:t>
+      </w:r>
+      <w:r>
+        <w:rPr>
+          <w:rFonts w:cstheme="minorHAnsi"/>
+          <w:sz w:val="24"/>
+          <w:szCs w:val="24"/>
+        </w:rPr>
+        <w:t xml:space="preserve">ab </w:t>
+      </w:r>
+      <w:r>
+        <w:rPr>
+          <w:rFonts w:cstheme="minorHAnsi"/>
+          <w:sz w:val="24"/>
+          <w:szCs w:val="24"/>
+        </w:rPr>
+        <w:t>es unter</w:t>
+      </w:r>
+      <w:r>
+        <w:rPr>
+          <w:rFonts w:cstheme="minorHAnsi"/>
+          <w:sz w:val="24"/>
+          <w:szCs w:val="24"/>
+        </w:rPr>
+        <w:t xml:space="preserve">anderem Probleme mit den </w:t>
+      </w:r>
+      <w:proofErr w:type="spellStart"/>
+      <w:r>
+        <w:rPr>
+          <w:rFonts w:cstheme="minorHAnsi"/>
+          <w:sz w:val="24"/>
+          <w:szCs w:val="24"/>
+        </w:rPr>
+        <w:t>Node</w:t>
+      </w:r>
+      <w:proofErr w:type="spellEnd"/>
       <w:r>
         <w:rPr>
           <w:rFonts w:cstheme="minorHAnsi"/>
@@ -1823,491 +3518,276 @@
           <w:sz w:val="24"/>
           <w:szCs w:val="24"/>
         </w:rPr>
-        <w:t>Plat</w:t>
-      </w:r>
-      <w:r>
-        <w:rPr>
-          <w:rFonts w:cstheme="minorHAnsi"/>
-          <w:sz w:val="24"/>
-          <w:szCs w:val="24"/>
-        </w:rPr>
-        <w:t>t</w:t>
-      </w:r>
-      <w:r>
-        <w:rPr>
-          <w:rFonts w:cstheme="minorHAnsi"/>
-          <w:sz w:val="24"/>
-          <w:szCs w:val="24"/>
-        </w:rPr>
-        <w:t>form. Das</w:t>
-      </w:r>
-      <w:r>
-        <w:rPr>
-          <w:rFonts w:cstheme="minorHAnsi"/>
-          <w:sz w:val="24"/>
-          <w:szCs w:val="24"/>
-        </w:rPr>
-        <w:t xml:space="preserve"> bedeutet</w:t>
-      </w:r>
-      <w:r>
-        <w:rPr>
-          <w:rFonts w:cstheme="minorHAnsi"/>
-          <w:sz w:val="24"/>
-          <w:szCs w:val="24"/>
-        </w:rPr>
-        <w:t xml:space="preserve"> für uns, dass wir</w:t>
-      </w:r>
-      <w:r>
-        <w:rPr>
-          <w:rFonts w:cstheme="minorHAnsi"/>
-          <w:sz w:val="24"/>
-          <w:szCs w:val="24"/>
-        </w:rPr>
-        <w:t xml:space="preserve"> erst eine Basis an Händlern aufbauen müssen, denn erst wenn genügend Autos angeboten werden, haben Kun</w:t>
-      </w:r>
-      <w:r>
-        <w:rPr>
-          <w:rFonts w:cstheme="minorHAnsi"/>
-          <w:sz w:val="24"/>
-          <w:szCs w:val="24"/>
-        </w:rPr>
-        <w:t>den einen Grund, unsere Plattform zu nutzen</w:t>
-      </w:r>
-      <w:r>
-        <w:rPr>
-          <w:rFonts w:cstheme="minorHAnsi"/>
-          <w:sz w:val="24"/>
-          <w:szCs w:val="24"/>
-        </w:rPr>
-        <w:t xml:space="preserve">. </w:t>
-      </w:r>
-      <w:r>
-        <w:rPr>
-          <w:rFonts w:cstheme="minorHAnsi"/>
-          <w:sz w:val="24"/>
-          <w:szCs w:val="24"/>
-        </w:rPr>
-        <w:t xml:space="preserve"> Dazu </w:t>
-      </w:r>
-      <w:r>
-        <w:rPr>
-          <w:rFonts w:cstheme="minorHAnsi"/>
-          <w:sz w:val="24"/>
-          <w:szCs w:val="24"/>
-        </w:rPr>
-        <w:t>es wird sehr schwierig</w:t>
-      </w:r>
-      <w:r>
-        <w:rPr>
-          <w:rFonts w:cstheme="minorHAnsi"/>
-          <w:sz w:val="24"/>
-          <w:szCs w:val="24"/>
-        </w:rPr>
-        <w:t>,</w:t>
-      </w:r>
-      <w:r>
-        <w:rPr>
-          <w:rFonts w:cstheme="minorHAnsi"/>
-          <w:sz w:val="24"/>
-          <w:szCs w:val="24"/>
-        </w:rPr>
-        <w:t xml:space="preserve"> so </w:t>
-      </w:r>
-      <w:r>
-        <w:rPr>
-          <w:rFonts w:cstheme="minorHAnsi"/>
-          <w:sz w:val="24"/>
-          <w:szCs w:val="24"/>
-        </w:rPr>
-        <w:t xml:space="preserve">stark </w:t>
-      </w:r>
-      <w:r>
-        <w:rPr>
-          <w:rFonts w:cstheme="minorHAnsi"/>
-          <w:sz w:val="24"/>
-          <w:szCs w:val="24"/>
-        </w:rPr>
-        <w:t xml:space="preserve">etablierten </w:t>
-      </w:r>
-      <w:r>
-        <w:rPr>
-          <w:rFonts w:cstheme="minorHAnsi"/>
-          <w:sz w:val="24"/>
-          <w:szCs w:val="24"/>
-        </w:rPr>
-        <w:t>und weit verbreiteten Anbietern</w:t>
-      </w:r>
-      <w:r>
-        <w:rPr>
-          <w:rFonts w:cstheme="minorHAnsi"/>
-          <w:sz w:val="24"/>
-          <w:szCs w:val="24"/>
-        </w:rPr>
-        <w:t xml:space="preserve"> wie autoscout</w:t>
-      </w:r>
-      <w:r>
-        <w:rPr>
-          <w:rFonts w:cstheme="minorHAnsi"/>
-          <w:sz w:val="24"/>
-          <w:szCs w:val="24"/>
-        </w:rPr>
-        <w:t xml:space="preserve"> oder mobile.de</w:t>
-      </w:r>
-      <w:r>
-        <w:rPr>
-          <w:rFonts w:cstheme="minorHAnsi"/>
-          <w:sz w:val="24"/>
-          <w:szCs w:val="24"/>
-        </w:rPr>
-        <w:t>, welche im Grunde den Markt dominieren,</w:t>
-      </w:r>
-      <w:r>
-        <w:rPr>
-          <w:rFonts w:cstheme="minorHAnsi"/>
-          <w:sz w:val="24"/>
-          <w:szCs w:val="24"/>
-        </w:rPr>
-        <w:t xml:space="preserve"> Kunden abzuwerben. </w:t>
-      </w:r>
-      <w:r>
-        <w:rPr>
-          <w:rFonts w:cstheme="minorHAnsi"/>
-          <w:sz w:val="24"/>
-          <w:szCs w:val="24"/>
-        </w:rPr>
-        <w:t>Andererseits hat ein Händler, welcher bereits diese bestehenden Seiten verwendet keinen Nachteil wenn er dieselben Autos auch bei uns einstellt</w:t>
-      </w:r>
-      <w:r>
-        <w:rPr>
-          <w:rFonts w:cstheme="minorHAnsi"/>
-          <w:sz w:val="24"/>
-          <w:szCs w:val="24"/>
-        </w:rPr>
-        <w:t>. Dieser</w:t>
-      </w:r>
-      <w:r>
-        <w:rPr>
-          <w:rFonts w:cstheme="minorHAnsi"/>
-          <w:sz w:val="24"/>
-          <w:szCs w:val="24"/>
-        </w:rPr>
-        <w:t xml:space="preserve"> erweitert damit tatsächlich seinen potentiellen Kundenkreis</w:t>
-      </w:r>
-      <w:r>
-        <w:rPr>
-          <w:rFonts w:cstheme="minorHAnsi"/>
-          <w:sz w:val="24"/>
-          <w:szCs w:val="24"/>
-        </w:rPr>
-        <w:t xml:space="preserve"> und erschafft sich so eine größere Reichweite für seine Angebote</w:t>
-      </w:r>
-      <w:r>
-        <w:rPr>
-          <w:rFonts w:cstheme="minorHAnsi"/>
-          <w:sz w:val="24"/>
-          <w:szCs w:val="24"/>
-        </w:rPr>
-        <w:t>.</w:t>
-      </w:r>
-    </w:p>
-    <w:p>
-      <w:pPr>
-        <w:pStyle w:val="KeinLeerraum"/>
-        <w:spacing w:line="360" w:lineRule="auto"/>
-        <w:jc w:val="both"/>
-        <w:rPr>
-          <w:rFonts w:cstheme="minorHAnsi"/>
-          <w:sz w:val="24"/>
-          <w:szCs w:val="24"/>
-        </w:rPr>
-      </w:pPr>
-    </w:p>
-    <w:p>
-      <w:pPr>
-        <w:pStyle w:val="KeinLeerraum"/>
-        <w:spacing w:line="360" w:lineRule="auto"/>
-        <w:jc w:val="both"/>
-        <w:rPr>
-          <w:rFonts w:cstheme="minorHAnsi"/>
-          <w:b/>
-          <w:sz w:val="24"/>
-          <w:szCs w:val="24"/>
-        </w:rPr>
-      </w:pPr>
-      <w:r>
-        <w:rPr>
-          <w:rFonts w:cstheme="minorHAnsi"/>
-          <w:b/>
-          <w:sz w:val="24"/>
-          <w:szCs w:val="24"/>
-        </w:rPr>
-        <w:t>G</w:t>
-      </w:r>
-      <w:r>
-        <w:rPr>
-          <w:rFonts w:cstheme="minorHAnsi"/>
-          <w:b/>
-          <w:sz w:val="24"/>
-          <w:szCs w:val="24"/>
-        </w:rPr>
-        <w:t>ewählte Architektur beschrieben</w:t>
-      </w:r>
-    </w:p>
-    <w:p>
-      <w:pPr>
-        <w:pStyle w:val="KeinLeerraum"/>
-        <w:spacing w:line="360" w:lineRule="auto"/>
-        <w:jc w:val="both"/>
-        <w:rPr>
-          <w:rFonts w:cstheme="minorHAnsi"/>
-          <w:sz w:val="24"/>
-          <w:szCs w:val="24"/>
-        </w:rPr>
-      </w:pPr>
-      <w:r>
-        <w:rPr>
-          <w:rFonts w:cstheme="minorHAnsi"/>
-          <w:sz w:val="24"/>
-          <w:szCs w:val="24"/>
-        </w:rPr>
-        <w:t>Unsere Architektur ist Komponenten-basiert.</w:t>
-      </w:r>
-    </w:p>
-    <w:p>
-      <w:pPr>
-        <w:pStyle w:val="KeinLeerraum"/>
-        <w:spacing w:line="360" w:lineRule="auto"/>
-        <w:jc w:val="both"/>
-        <w:rPr>
-          <w:rFonts w:cstheme="minorHAnsi"/>
-          <w:sz w:val="24"/>
-          <w:szCs w:val="24"/>
-        </w:rPr>
-      </w:pPr>
-      <w:r>
-        <w:rPr>
-          <w:rFonts w:cstheme="minorHAnsi"/>
-          <w:sz w:val="24"/>
-          <w:szCs w:val="24"/>
-        </w:rPr>
-        <w:t>TBD</w:t>
-      </w:r>
-    </w:p>
-    <w:p>
-      <w:pPr>
-        <w:pStyle w:val="KeinLeerraum"/>
-        <w:spacing w:line="360" w:lineRule="auto"/>
-        <w:jc w:val="both"/>
-        <w:rPr>
-          <w:rFonts w:cstheme="minorHAnsi"/>
-          <w:b/>
-          <w:sz w:val="24"/>
-          <w:szCs w:val="24"/>
-        </w:rPr>
-      </w:pPr>
-    </w:p>
-    <w:p>
-      <w:pPr>
-        <w:pStyle w:val="KeinLeerraum"/>
-        <w:spacing w:line="360" w:lineRule="auto"/>
-        <w:jc w:val="both"/>
-        <w:rPr>
-          <w:rFonts w:cstheme="minorHAnsi"/>
-          <w:b/>
-          <w:sz w:val="24"/>
-          <w:szCs w:val="24"/>
-        </w:rPr>
-      </w:pPr>
-      <w:r>
-        <w:rPr>
-          <w:rFonts w:cstheme="minorHAnsi"/>
-          <w:b/>
-          <w:sz w:val="24"/>
-          <w:szCs w:val="24"/>
-        </w:rPr>
-        <w:t>Gep</w:t>
-      </w:r>
-      <w:r>
-        <w:rPr>
-          <w:rFonts w:cstheme="minorHAnsi"/>
-          <w:b/>
-          <w:sz w:val="24"/>
-          <w:szCs w:val="24"/>
-        </w:rPr>
-        <w:t>lante Vorgehensweise skizzieren</w:t>
-      </w:r>
-    </w:p>
-    <w:p>
-      <w:pPr>
-        <w:pStyle w:val="KeinLeerraum"/>
-        <w:spacing w:line="360" w:lineRule="auto"/>
-        <w:jc w:val="both"/>
-        <w:rPr>
-          <w:rFonts w:cstheme="minorHAnsi"/>
-          <w:sz w:val="24"/>
-          <w:szCs w:val="24"/>
-        </w:rPr>
-      </w:pPr>
-    </w:p>
-    <w:p>
-      <w:pPr>
-        <w:pStyle w:val="KeinLeerraum"/>
-        <w:spacing w:line="360" w:lineRule="auto"/>
-        <w:jc w:val="both"/>
-        <w:rPr>
-          <w:rFonts w:cstheme="minorHAnsi"/>
-          <w:b/>
-          <w:sz w:val="24"/>
-          <w:szCs w:val="24"/>
-        </w:rPr>
-      </w:pPr>
-      <w:r>
-        <w:rPr>
-          <w:rFonts w:cstheme="minorHAnsi"/>
-          <w:b/>
-          <w:sz w:val="24"/>
-          <w:szCs w:val="24"/>
-        </w:rPr>
-        <w:t>Ideen grafisch darstellen (UML)</w:t>
-      </w:r>
-    </w:p>
-    <w:p>
-      <w:pPr>
-        <w:pStyle w:val="KeinLeerraum"/>
-        <w:spacing w:line="360" w:lineRule="auto"/>
-        <w:jc w:val="both"/>
-        <w:rPr>
-          <w:rFonts w:cstheme="minorHAnsi"/>
-          <w:sz w:val="24"/>
-          <w:szCs w:val="24"/>
-        </w:rPr>
-      </w:pPr>
-    </w:p>
-    <w:p>
-      <w:pPr>
-        <w:pStyle w:val="KeinLeerraum"/>
-        <w:spacing w:line="360" w:lineRule="auto"/>
-        <w:jc w:val="both"/>
-        <w:rPr>
-          <w:rFonts w:cstheme="minorHAnsi"/>
-          <w:sz w:val="24"/>
-          <w:szCs w:val="24"/>
-        </w:rPr>
-      </w:pPr>
-    </w:p>
-    <w:p>
-      <w:pPr>
-        <w:pStyle w:val="KeinLeerraum"/>
-        <w:spacing w:line="360" w:lineRule="auto"/>
-        <w:jc w:val="both"/>
-        <w:rPr>
-          <w:rFonts w:cstheme="minorHAnsi"/>
-          <w:b/>
-          <w:sz w:val="24"/>
-          <w:szCs w:val="24"/>
-        </w:rPr>
-      </w:pPr>
-      <w:r>
-        <w:rPr>
-          <w:rFonts w:cstheme="minorHAnsi"/>
-          <w:b/>
-          <w:sz w:val="24"/>
-          <w:szCs w:val="24"/>
-        </w:rPr>
-        <w:t>Projektstrukturplan</w:t>
-      </w:r>
-    </w:p>
-    <w:p>
-      <w:pPr>
-        <w:pStyle w:val="KeinLeerraum"/>
-        <w:spacing w:line="360" w:lineRule="auto"/>
-        <w:jc w:val="both"/>
-        <w:rPr>
-          <w:rFonts w:cstheme="minorHAnsi"/>
-          <w:sz w:val="24"/>
-          <w:szCs w:val="24"/>
-        </w:rPr>
-      </w:pPr>
-    </w:p>
-    <w:p>
-      <w:pPr>
-        <w:pStyle w:val="KeinLeerraum"/>
-        <w:spacing w:line="360" w:lineRule="auto"/>
-        <w:jc w:val="both"/>
-        <w:rPr>
-          <w:rFonts w:cstheme="minorHAnsi"/>
-          <w:sz w:val="24"/>
-          <w:szCs w:val="24"/>
-        </w:rPr>
-      </w:pPr>
-    </w:p>
-    <w:p>
-      <w:pPr>
-        <w:pStyle w:val="KeinLeerraum"/>
-        <w:spacing w:line="360" w:lineRule="auto"/>
-        <w:jc w:val="both"/>
-        <w:rPr>
-          <w:rFonts w:cstheme="minorHAnsi"/>
-          <w:b/>
-          <w:sz w:val="24"/>
-          <w:szCs w:val="24"/>
-        </w:rPr>
-      </w:pPr>
-      <w:r>
-        <w:rPr>
-          <w:rFonts w:cstheme="minorHAnsi"/>
-          <w:b/>
-          <w:sz w:val="24"/>
-          <w:szCs w:val="24"/>
-        </w:rPr>
-        <w:t>Zeitplanung (GANTT)</w:t>
-      </w:r>
-    </w:p>
-    <w:p>
-      <w:pPr>
-        <w:pStyle w:val="KeinLeerraum"/>
-        <w:spacing w:line="360" w:lineRule="auto"/>
-        <w:jc w:val="both"/>
-        <w:rPr>
-          <w:rFonts w:cstheme="minorHAnsi"/>
-          <w:sz w:val="24"/>
-          <w:szCs w:val="24"/>
-        </w:rPr>
-      </w:pPr>
-    </w:p>
-    <w:p>
-      <w:pPr>
-        <w:pStyle w:val="KeinLeerraum"/>
-        <w:spacing w:line="360" w:lineRule="auto"/>
-        <w:jc w:val="both"/>
-        <w:rPr>
-          <w:rFonts w:cstheme="minorHAnsi"/>
-          <w:b/>
-          <w:sz w:val="24"/>
-          <w:szCs w:val="24"/>
-        </w:rPr>
-      </w:pPr>
-      <w:r>
-        <w:rPr>
-          <w:rFonts w:cstheme="minorHAnsi"/>
-          <w:b/>
-          <w:sz w:val="24"/>
-          <w:szCs w:val="24"/>
-        </w:rPr>
-        <w:t>Beschreibung der Durchführung</w:t>
-      </w:r>
-    </w:p>
-    <w:p>
-      <w:pPr>
-        <w:pStyle w:val="KeinLeerraum"/>
-        <w:spacing w:line="360" w:lineRule="auto"/>
-        <w:jc w:val="both"/>
-        <w:rPr>
-          <w:rFonts w:cstheme="minorHAnsi"/>
-          <w:sz w:val="24"/>
-          <w:szCs w:val="24"/>
-        </w:rPr>
-      </w:pPr>
+        <w:t>Modulen, die fehlerhaft installiert w</w:t>
+      </w:r>
+      <w:r>
+        <w:rPr>
+          <w:rFonts w:cstheme="minorHAnsi"/>
+          <w:sz w:val="24"/>
+          <w:szCs w:val="24"/>
+        </w:rPr>
+        <w:t>urden, und ständig neue Schwierigkeiten</w:t>
+      </w:r>
+      <w:r>
+        <w:rPr>
+          <w:rFonts w:cstheme="minorHAnsi"/>
+          <w:sz w:val="24"/>
+          <w:szCs w:val="24"/>
+        </w:rPr>
+        <w:t xml:space="preserve"> verursachten. Selbst Neuinstallationen, löschen </w:t>
+      </w:r>
+      <w:proofErr w:type="gramStart"/>
+      <w:r>
+        <w:rPr>
+          <w:rFonts w:cstheme="minorHAnsi"/>
+          <w:sz w:val="24"/>
+          <w:szCs w:val="24"/>
+        </w:rPr>
+        <w:t>des</w:t>
+      </w:r>
+      <w:r>
+        <w:rPr>
+          <w:rFonts w:cstheme="minorHAnsi"/>
+          <w:sz w:val="24"/>
+          <w:szCs w:val="24"/>
+        </w:rPr>
+        <w:t xml:space="preserve"> entsprechenden</w:t>
+      </w:r>
+      <w:r>
+        <w:rPr>
+          <w:rFonts w:cstheme="minorHAnsi"/>
+          <w:sz w:val="24"/>
+          <w:szCs w:val="24"/>
+        </w:rPr>
+        <w:t xml:space="preserve"> Ordners</w:t>
+      </w:r>
+      <w:proofErr w:type="gramEnd"/>
+      <w:r>
+        <w:rPr>
+          <w:rFonts w:cstheme="minorHAnsi"/>
+          <w:sz w:val="24"/>
+          <w:szCs w:val="24"/>
+        </w:rPr>
+        <w:t xml:space="preserve"> und das </w:t>
+      </w:r>
+      <w:r>
+        <w:rPr>
+          <w:rFonts w:cstheme="minorHAnsi"/>
+          <w:sz w:val="24"/>
+          <w:szCs w:val="24"/>
+        </w:rPr>
+        <w:t>L</w:t>
+      </w:r>
+      <w:r>
+        <w:rPr>
+          <w:rFonts w:cstheme="minorHAnsi"/>
+          <w:sz w:val="24"/>
+          <w:szCs w:val="24"/>
+        </w:rPr>
+        <w:t xml:space="preserve">eeren des </w:t>
+      </w:r>
+      <w:proofErr w:type="spellStart"/>
+      <w:r>
+        <w:rPr>
+          <w:rFonts w:cstheme="minorHAnsi"/>
+          <w:sz w:val="24"/>
+          <w:szCs w:val="24"/>
+        </w:rPr>
+        <w:t>npm</w:t>
+      </w:r>
+      <w:proofErr w:type="spellEnd"/>
+      <w:r>
+        <w:rPr>
+          <w:rFonts w:cstheme="minorHAnsi"/>
+          <w:sz w:val="24"/>
+          <w:szCs w:val="24"/>
+        </w:rPr>
+        <w:t xml:space="preserve"> Caches konnten die Fehler nicht lösen. Außerdem störte es, dass einige Module weitere Modul-Installationen benötigten, weil die </w:t>
+      </w:r>
+      <w:proofErr w:type="spellStart"/>
+      <w:r>
+        <w:rPr>
+          <w:rFonts w:cstheme="minorHAnsi"/>
+          <w:sz w:val="24"/>
+          <w:szCs w:val="24"/>
+        </w:rPr>
+        <w:t>Dependencies</w:t>
+      </w:r>
+      <w:proofErr w:type="spellEnd"/>
+      <w:r>
+        <w:rPr>
+          <w:rFonts w:cstheme="minorHAnsi"/>
+          <w:sz w:val="24"/>
+          <w:szCs w:val="24"/>
+        </w:rPr>
+        <w:t xml:space="preserve"> nicht automatisch mit heruntergeladen wurden. Das tief verschachtelte Ordnersystem </w:t>
+      </w:r>
+      <w:r>
+        <w:rPr>
+          <w:rFonts w:cstheme="minorHAnsi"/>
+          <w:sz w:val="24"/>
+          <w:szCs w:val="24"/>
+        </w:rPr>
+        <w:t xml:space="preserve">mit teilweise einer enormen Anzahl an Dateien </w:t>
+      </w:r>
+      <w:r>
+        <w:rPr>
+          <w:rFonts w:cstheme="minorHAnsi"/>
+          <w:sz w:val="24"/>
+          <w:szCs w:val="24"/>
+        </w:rPr>
+        <w:t xml:space="preserve">führte beim Verschieben oder einfacher Einsicht in den Ordner zu Verlangsamungen. Es traten hin und wieder durch die Beschränkungen der PCs der Schule bedingte Zugriffsrecht-Konflikte auf, </w:t>
+      </w:r>
+      <w:proofErr w:type="spellStart"/>
+      <w:r>
+        <w:rPr>
+          <w:rFonts w:cstheme="minorHAnsi"/>
+          <w:sz w:val="24"/>
+          <w:szCs w:val="24"/>
+        </w:rPr>
+        <w:t>Git</w:t>
+      </w:r>
+      <w:r>
+        <w:rPr>
+          <w:rFonts w:cstheme="minorHAnsi"/>
+          <w:sz w:val="24"/>
+          <w:szCs w:val="24"/>
+        </w:rPr>
+        <w:t>-</w:t>
+      </w:r>
+      <w:r>
+        <w:rPr>
+          <w:rFonts w:cstheme="minorHAnsi"/>
+          <w:sz w:val="24"/>
+          <w:szCs w:val="24"/>
+        </w:rPr>
+        <w:t>Extensions</w:t>
+      </w:r>
+      <w:proofErr w:type="spellEnd"/>
+      <w:r>
+        <w:rPr>
+          <w:rFonts w:cstheme="minorHAnsi"/>
+          <w:sz w:val="24"/>
+          <w:szCs w:val="24"/>
+        </w:rPr>
+        <w:t xml:space="preserve"> konnte nicht starten oder stürzte bei </w:t>
+      </w:r>
+      <w:proofErr w:type="spellStart"/>
+      <w:r>
+        <w:rPr>
+          <w:rFonts w:cstheme="minorHAnsi"/>
+          <w:sz w:val="24"/>
+          <w:szCs w:val="24"/>
+        </w:rPr>
+        <w:t>Merges</w:t>
+      </w:r>
+      <w:proofErr w:type="spellEnd"/>
+      <w:r>
+        <w:rPr>
+          <w:rFonts w:cstheme="minorHAnsi"/>
+          <w:sz w:val="24"/>
+          <w:szCs w:val="24"/>
+        </w:rPr>
+        <w:t xml:space="preserve"> und </w:t>
+      </w:r>
+      <w:proofErr w:type="spellStart"/>
+      <w:r>
+        <w:rPr>
+          <w:rFonts w:cstheme="minorHAnsi"/>
+          <w:sz w:val="24"/>
+          <w:szCs w:val="24"/>
+        </w:rPr>
+        <w:t>Commits</w:t>
+      </w:r>
+      <w:proofErr w:type="spellEnd"/>
+      <w:r>
+        <w:rPr>
+          <w:rFonts w:cstheme="minorHAnsi"/>
+          <w:sz w:val="24"/>
+          <w:szCs w:val="24"/>
+        </w:rPr>
+        <w:t xml:space="preserve"> ab, weil es laut Fehlermeldung auf bestimmte Dateien keinen lesenden Zugriff bekam</w:t>
+      </w:r>
+      <w:r>
+        <w:rPr>
+          <w:rFonts w:cstheme="minorHAnsi"/>
+          <w:sz w:val="24"/>
+          <w:szCs w:val="24"/>
+        </w:rPr>
+        <w:t>. Zudem dauerte das Einrichten der PCs, um diese in der Schule für die Entwicklung vorzubereiten, selbst das Hochfahren und Laden des Benutzerprofils, jedesmal einige Zeit.</w:t>
+      </w:r>
+      <w:r>
+        <w:rPr>
+          <w:rFonts w:cstheme="minorHAnsi"/>
+          <w:sz w:val="24"/>
+          <w:szCs w:val="24"/>
+        </w:rPr>
+        <w:t xml:space="preserve"> </w:t>
+      </w:r>
+      <w:r>
+        <w:rPr>
+          <w:rFonts w:cstheme="minorHAnsi"/>
+          <w:sz w:val="24"/>
+          <w:szCs w:val="24"/>
+        </w:rPr>
+        <w:t>D</w:t>
+      </w:r>
+      <w:r>
+        <w:rPr>
+          <w:rFonts w:cstheme="minorHAnsi"/>
+          <w:sz w:val="24"/>
+          <w:szCs w:val="24"/>
+        </w:rPr>
+        <w:t>iese Probleme traten auf einem</w:t>
+      </w:r>
+      <w:r>
+        <w:rPr>
+          <w:rFonts w:cstheme="minorHAnsi"/>
+          <w:sz w:val="24"/>
+          <w:szCs w:val="24"/>
+        </w:rPr>
+        <w:t xml:space="preserve"> normalen Heim-PC nie auf. Des Weiteren wurde sobald eine </w:t>
+      </w:r>
+      <w:r>
+        <w:rPr>
+          <w:rFonts w:cstheme="minorHAnsi"/>
+          <w:sz w:val="24"/>
+          <w:szCs w:val="24"/>
+        </w:rPr>
+        <w:t>externe Festplatte</w:t>
+      </w:r>
+      <w:r>
+        <w:rPr>
+          <w:rFonts w:cstheme="minorHAnsi"/>
+          <w:sz w:val="24"/>
+          <w:szCs w:val="24"/>
+        </w:rPr>
+        <w:t xml:space="preserve"> oder USB-Stick an einem Schul-</w:t>
+      </w:r>
+      <w:r>
+        <w:rPr>
+          <w:rFonts w:cstheme="minorHAnsi"/>
+          <w:sz w:val="24"/>
+          <w:szCs w:val="24"/>
+        </w:rPr>
+        <w:t>PC abgeschlossen wurde,</w:t>
+      </w:r>
+      <w:r>
+        <w:rPr>
+          <w:rFonts w:cstheme="minorHAnsi"/>
+          <w:sz w:val="24"/>
+          <w:szCs w:val="24"/>
+        </w:rPr>
+        <w:t xml:space="preserve"> auf dem Speichermedium</w:t>
+      </w:r>
+      <w:r>
+        <w:rPr>
+          <w:rFonts w:cstheme="minorHAnsi"/>
+          <w:sz w:val="24"/>
+          <w:szCs w:val="24"/>
+        </w:rPr>
+        <w:t xml:space="preserve"> Dateien </w:t>
+      </w:r>
       <w:r>
         <w:rPr>
           <w:rFonts w:cstheme="minorHAnsi"/>
@@ -2315,748 +3795,6 @@
           <w:szCs w:val="24"/>
         </w:rPr>
         <w:lastRenderedPageBreak/>
-        <w:t>Der für die Durchführung der Entwicklung gewählte Ansatz soll entsprechend der Prinzipien von agiler Softwareentwicklung diversen verschiedenen Anforderungen genügen. Bedient wird sich hierbei an dem Prinzip des Entwicklungsprozess „Scrum“. Diese Anforderungen sind unter anderem notwendig, um die Softwareentwicklung in einem Team generell zu ermöglich bzw. zu organisieren. Dadurch wird die Entwicklung für essentielle, aber nicht planbare Änderungen offen gehalten, allerdings geschlossen für Überplanung der Ressourcen des Teams. Für die Planung des Projekts werden die einzelnen Teilfunktionalitäten und andere große Aufgabenbereiche geclustert und anschließend in kleine Teilaufgaben mit detaillierter Beschreibung der Anforderungen eingeteilt. Diese Teilaufgaben werden  mit deren zeitlichen Aufwänden geschätzt und den verschiedenen Sprints zugeordnet. Diese Aufgaben können sich innerhalb der Entwicklungszyklen per  „Pull“-Prinzip genommen und bearbeitet werden. Es werden keine Aufgaben von einer leitenden Person zugeteilt, sondern jeder entscheidet selber welche Aufgaben man bearbeitet. Die so entstehende Eigenorganisation des Teams ist ein wesentlicher Bestandteil der agilen Softwareentwicklung.</w:t>
-      </w:r>
-    </w:p>
-    <w:p>
-      <w:pPr>
-        <w:pStyle w:val="KeinLeerraum"/>
-        <w:spacing w:line="360" w:lineRule="auto"/>
-        <w:jc w:val="both"/>
-        <w:rPr>
-          <w:rFonts w:cstheme="minorHAnsi"/>
-          <w:sz w:val="24"/>
-          <w:szCs w:val="24"/>
-        </w:rPr>
-      </w:pPr>
-      <w:r>
-        <w:rPr>
-          <w:rFonts w:cstheme="minorHAnsi"/>
-          <w:sz w:val="24"/>
-          <w:szCs w:val="24"/>
-        </w:rPr>
-        <w:t>…TBD</w:t>
-      </w:r>
-    </w:p>
-    <w:p>
-      <w:pPr>
-        <w:pStyle w:val="KeinLeerraum"/>
-        <w:spacing w:line="360" w:lineRule="auto"/>
-        <w:jc w:val="both"/>
-        <w:rPr>
-          <w:rFonts w:cstheme="minorHAnsi"/>
-          <w:sz w:val="24"/>
-          <w:szCs w:val="24"/>
-        </w:rPr>
-      </w:pPr>
-    </w:p>
-    <w:p>
-      <w:pPr>
-        <w:pStyle w:val="KeinLeerraum"/>
-        <w:spacing w:line="360" w:lineRule="auto"/>
-        <w:jc w:val="both"/>
-        <w:rPr>
-          <w:rFonts w:cstheme="minorHAnsi"/>
-          <w:b/>
-          <w:sz w:val="24"/>
-          <w:szCs w:val="24"/>
-        </w:rPr>
-      </w:pPr>
-      <w:r>
-        <w:rPr>
-          <w:rFonts w:cstheme="minorHAnsi"/>
-          <w:b/>
-          <w:sz w:val="24"/>
-          <w:szCs w:val="24"/>
-        </w:rPr>
-        <w:t>Beschreibung der Iterationen</w:t>
-      </w:r>
-    </w:p>
-    <w:p>
-      <w:pPr>
-        <w:pStyle w:val="KeinLeerraum"/>
-        <w:spacing w:line="360" w:lineRule="auto"/>
-        <w:jc w:val="both"/>
-        <w:rPr>
-          <w:rFonts w:cstheme="minorHAnsi"/>
-          <w:sz w:val="24"/>
-          <w:szCs w:val="24"/>
-        </w:rPr>
-      </w:pPr>
-      <w:r>
-        <w:rPr>
-          <w:rFonts w:cstheme="minorHAnsi"/>
-          <w:sz w:val="24"/>
-          <w:szCs w:val="24"/>
-        </w:rPr>
-        <w:t>Eine Iteration des Entwicklungszyklus hat planmäßig die Dauer von einem Berufsschulblock in welchem uns durchsch</w:t>
-      </w:r>
-      <w:r>
-        <w:rPr>
-          <w:rFonts w:cstheme="minorHAnsi"/>
-          <w:sz w:val="24"/>
-          <w:szCs w:val="24"/>
-        </w:rPr>
-        <w:t xml:space="preserve">nittlich 12 Schulstunden oder neun </w:t>
-      </w:r>
-      <w:r>
-        <w:rPr>
-          <w:rFonts w:cstheme="minorHAnsi"/>
-          <w:sz w:val="24"/>
-          <w:szCs w:val="24"/>
-        </w:rPr>
-        <w:t xml:space="preserve">Zeitstunden in der Berufsschule zur Verfügung stehen. </w:t>
-      </w:r>
-      <w:r>
-        <w:rPr>
-          <w:rFonts w:cstheme="minorHAnsi"/>
-          <w:sz w:val="24"/>
-          <w:szCs w:val="24"/>
-        </w:rPr>
-        <w:t>Die gesamte Entwicklungszeit umfasst dabei zwei vollständige Sprints zur Entwicklung und einen weiteren halben Sprint, welcher wahlweise als Verlängerung des zweiten Sprints betrachtet werden kann. Innerhalb der Sprints finden regelmäßig verschiedene Termine mit dem Team statt. Hierzu zählen Standups / Daily Scrum’s, vor jedem Sprint gibt es ein Grooming für die kommende Iteration, nach den Sprints findet eine Retrospektive statt. Das Grooming beschäftigt sich mit dem Planen der Inhalte, die Retrospektive mit der kontinuierlichen Verbesserung des Entwicklungsprozesses</w:t>
-      </w:r>
-      <w:r>
-        <w:rPr>
-          <w:rFonts w:cstheme="minorHAnsi"/>
-          <w:sz w:val="24"/>
-          <w:szCs w:val="24"/>
-        </w:rPr>
-        <w:t xml:space="preserve">, sowie </w:t>
-      </w:r>
-      <w:r>
-        <w:rPr>
-          <w:rFonts w:cstheme="minorHAnsi"/>
-          <w:sz w:val="24"/>
-          <w:szCs w:val="24"/>
-        </w:rPr>
-        <w:t xml:space="preserve"> </w:t>
-      </w:r>
-      <w:r>
-        <w:rPr>
-          <w:rFonts w:cstheme="minorHAnsi"/>
-          <w:sz w:val="24"/>
-          <w:szCs w:val="24"/>
-        </w:rPr>
-        <w:t xml:space="preserve">mit </w:t>
-      </w:r>
-      <w:r>
-        <w:rPr>
-          <w:rFonts w:cstheme="minorHAnsi"/>
-          <w:sz w:val="24"/>
-          <w:szCs w:val="24"/>
-        </w:rPr>
-        <w:t>allgemeinen Schwierigkeiten und Problem, allerdings natürlich auch mit positiven Aspekten.</w:t>
-      </w:r>
-    </w:p>
-    <w:p>
-      <w:pPr>
-        <w:pStyle w:val="KeinLeerraum"/>
-        <w:spacing w:line="360" w:lineRule="auto"/>
-        <w:jc w:val="both"/>
-        <w:rPr>
-          <w:rFonts w:cstheme="minorHAnsi"/>
-          <w:sz w:val="24"/>
-          <w:szCs w:val="24"/>
-        </w:rPr>
-      </w:pPr>
-    </w:p>
-    <w:p>
-      <w:pPr>
-        <w:pStyle w:val="KeinLeerraum"/>
-        <w:spacing w:line="360" w:lineRule="auto"/>
-        <w:jc w:val="both"/>
-        <w:rPr>
-          <w:rFonts w:cstheme="minorHAnsi"/>
-          <w:b/>
-          <w:sz w:val="24"/>
-          <w:szCs w:val="24"/>
-        </w:rPr>
-      </w:pPr>
-      <w:r>
-        <w:rPr>
-          <w:rFonts w:cstheme="minorHAnsi"/>
-          <w:b/>
-          <w:sz w:val="24"/>
-          <w:szCs w:val="24"/>
-        </w:rPr>
-        <w:t>Probl</w:t>
-      </w:r>
-      <w:r>
-        <w:rPr>
-          <w:rFonts w:cstheme="minorHAnsi"/>
-          <w:b/>
-          <w:sz w:val="24"/>
-          <w:szCs w:val="24"/>
-        </w:rPr>
-        <w:t>eme der Durchführung skizzieren</w:t>
-      </w:r>
-    </w:p>
-    <w:p>
-      <w:pPr>
-        <w:pStyle w:val="KeinLeerraum"/>
-        <w:spacing w:line="360" w:lineRule="auto"/>
-        <w:jc w:val="both"/>
-        <w:rPr>
-          <w:rFonts w:cstheme="minorHAnsi"/>
-          <w:sz w:val="24"/>
-          <w:szCs w:val="24"/>
-        </w:rPr>
-      </w:pPr>
-      <w:r>
-        <w:rPr>
-          <w:rFonts w:cstheme="minorHAnsi"/>
-          <w:sz w:val="24"/>
-          <w:szCs w:val="24"/>
-        </w:rPr>
-        <w:lastRenderedPageBreak/>
-        <w:t xml:space="preserve">Bei der Durchführung traten durch diverse Faktoren verschiedene Probleme auf. Die langen Zeiten zwischen den jeweiligen Berufsschulblöcken sorgten dafür, dass es jedes Mal eine Einarbeitungsphase notwendig ist, welche einige Zeit benötigt. </w:t>
-      </w:r>
-    </w:p>
-    <w:p>
-      <w:pPr>
-        <w:pStyle w:val="KeinLeerraum"/>
-        <w:spacing w:line="360" w:lineRule="auto"/>
-        <w:jc w:val="both"/>
-        <w:rPr>
-          <w:rFonts w:cstheme="minorHAnsi"/>
-          <w:sz w:val="24"/>
-          <w:szCs w:val="24"/>
-        </w:rPr>
-      </w:pPr>
-      <w:r>
-        <w:rPr>
-          <w:rFonts w:cstheme="minorHAnsi"/>
-          <w:sz w:val="24"/>
-          <w:szCs w:val="24"/>
-        </w:rPr>
-        <w:t>TBD</w:t>
-      </w:r>
-    </w:p>
-    <w:p>
-      <w:pPr>
-        <w:pStyle w:val="KeinLeerraum"/>
-        <w:spacing w:line="360" w:lineRule="auto"/>
-        <w:jc w:val="both"/>
-        <w:rPr>
-          <w:rFonts w:cstheme="minorHAnsi"/>
-          <w:b/>
-          <w:sz w:val="24"/>
-          <w:szCs w:val="24"/>
-        </w:rPr>
-      </w:pPr>
-    </w:p>
-    <w:p>
-      <w:pPr>
-        <w:pStyle w:val="KeinLeerraum"/>
-        <w:spacing w:line="360" w:lineRule="auto"/>
-        <w:jc w:val="both"/>
-        <w:rPr>
-          <w:rFonts w:cstheme="minorHAnsi"/>
-          <w:b/>
-          <w:sz w:val="24"/>
-          <w:szCs w:val="24"/>
-        </w:rPr>
-      </w:pPr>
-      <w:r>
-        <w:rPr>
-          <w:rFonts w:cstheme="minorHAnsi"/>
-          <w:b/>
-          <w:sz w:val="24"/>
-          <w:szCs w:val="24"/>
-        </w:rPr>
-        <w:t>Wie wurden sie umschifft</w:t>
-      </w:r>
-    </w:p>
-    <w:p>
-      <w:pPr>
-        <w:pStyle w:val="KeinLeerraum"/>
-        <w:spacing w:line="360" w:lineRule="auto"/>
-        <w:jc w:val="both"/>
-        <w:rPr>
-          <w:rFonts w:cstheme="minorHAnsi"/>
-          <w:sz w:val="24"/>
-          <w:szCs w:val="24"/>
-        </w:rPr>
-      </w:pPr>
-      <w:r>
-        <w:rPr>
-          <w:rFonts w:cstheme="minorHAnsi"/>
-          <w:sz w:val="24"/>
-          <w:szCs w:val="24"/>
-        </w:rPr>
-        <w:t>Um die negativen Auswirkungen der auftretenden Problem</w:t>
-      </w:r>
-      <w:r>
-        <w:rPr>
-          <w:rFonts w:cstheme="minorHAnsi"/>
-          <w:sz w:val="24"/>
-          <w:szCs w:val="24"/>
-        </w:rPr>
-        <w:t>e</w:t>
-      </w:r>
-      <w:r>
-        <w:rPr>
-          <w:rFonts w:cstheme="minorHAnsi"/>
-          <w:sz w:val="24"/>
-          <w:szCs w:val="24"/>
-        </w:rPr>
-        <w:t xml:space="preserve"> möglichst gering zu halten oder im Optimalfall sogar komplett zu eliminieren bedienten wir uns </w:t>
-      </w:r>
-      <w:r>
-        <w:rPr>
-          <w:rFonts w:cstheme="minorHAnsi"/>
-          <w:sz w:val="24"/>
-          <w:szCs w:val="24"/>
-        </w:rPr>
-        <w:t>verschiedener Hilfsmittel. Um während den langen Pausen zwischen den Schulblöcken</w:t>
-      </w:r>
-      <w:r>
-        <w:rPr>
-          <w:rFonts w:cstheme="minorHAnsi"/>
-          <w:sz w:val="24"/>
-          <w:szCs w:val="24"/>
-        </w:rPr>
-        <w:t xml:space="preserve"> </w:t>
-      </w:r>
-      <w:r>
-        <w:rPr>
-          <w:rFonts w:cstheme="minorHAnsi"/>
-          <w:sz w:val="24"/>
-          <w:szCs w:val="24"/>
-        </w:rPr>
-        <w:t>weiter organisiert an dem Projekt arbeiten zu können, wurde beispielsweise über verschiedene Kommunikationskanäle über das Projekt diskutiert und sich gegenseitig unterstützt.</w:t>
-      </w:r>
-    </w:p>
-    <w:p>
-      <w:pPr>
-        <w:pStyle w:val="KeinLeerraum"/>
-        <w:spacing w:line="360" w:lineRule="auto"/>
-        <w:jc w:val="both"/>
-        <w:rPr>
-          <w:rFonts w:cstheme="minorHAnsi"/>
-          <w:sz w:val="24"/>
-          <w:szCs w:val="24"/>
-        </w:rPr>
-      </w:pPr>
-      <w:r>
-        <w:rPr>
-          <w:rFonts w:cstheme="minorHAnsi"/>
-          <w:sz w:val="24"/>
-          <w:szCs w:val="24"/>
-        </w:rPr>
-        <w:t>TBD</w:t>
-      </w:r>
-    </w:p>
-    <w:p>
-      <w:pPr>
-        <w:pStyle w:val="KeinLeerraum"/>
-        <w:spacing w:line="360" w:lineRule="auto"/>
-        <w:jc w:val="both"/>
-        <w:rPr>
-          <w:rFonts w:cstheme="minorHAnsi"/>
-          <w:b/>
-          <w:sz w:val="28"/>
-          <w:szCs w:val="24"/>
-        </w:rPr>
-      </w:pPr>
-    </w:p>
-    <w:p>
-      <w:pPr>
-        <w:pStyle w:val="KeinLeerraum"/>
-        <w:spacing w:line="360" w:lineRule="auto"/>
-        <w:jc w:val="both"/>
-        <w:rPr>
-          <w:rFonts w:cstheme="minorHAnsi"/>
-          <w:b/>
-          <w:sz w:val="28"/>
-          <w:szCs w:val="24"/>
-        </w:rPr>
-      </w:pPr>
-      <w:r>
-        <w:rPr>
-          <w:rFonts w:cstheme="minorHAnsi"/>
-          <w:b/>
-          <w:sz w:val="28"/>
-          <w:szCs w:val="24"/>
-        </w:rPr>
-        <w:t>Fazit</w:t>
-      </w:r>
-    </w:p>
-    <w:p>
-      <w:pPr>
-        <w:pStyle w:val="KeinLeerraum"/>
-        <w:spacing w:line="360" w:lineRule="auto"/>
-        <w:jc w:val="both"/>
-        <w:rPr>
-          <w:rFonts w:cstheme="minorHAnsi"/>
-          <w:b/>
-          <w:sz w:val="24"/>
-          <w:szCs w:val="24"/>
-        </w:rPr>
-      </w:pPr>
-      <w:r>
-        <w:rPr>
-          <w:rFonts w:cstheme="minorHAnsi"/>
-          <w:b/>
-          <w:sz w:val="24"/>
-          <w:szCs w:val="24"/>
-        </w:rPr>
-        <w:t>Erkenntnisgewinn</w:t>
-      </w:r>
-    </w:p>
-    <w:p>
-      <w:pPr>
-        <w:pStyle w:val="KeinLeerraum"/>
-        <w:spacing w:line="360" w:lineRule="auto"/>
-        <w:jc w:val="both"/>
-        <w:rPr>
-          <w:rFonts w:cstheme="minorHAnsi"/>
-          <w:sz w:val="24"/>
-          <w:szCs w:val="24"/>
-        </w:rPr>
-      </w:pPr>
-      <w:r>
-        <w:rPr>
-          <w:rFonts w:cstheme="minorHAnsi"/>
-          <w:sz w:val="24"/>
-          <w:szCs w:val="24"/>
-        </w:rPr>
-        <w:t xml:space="preserve">In Betrachtung des gesamten Projekts über den kompletten Zeitraum konnten diverse Erkenntnisgewinne verzeichnet werden. </w:t>
-      </w:r>
-      <w:r>
-        <w:rPr>
-          <w:rFonts w:cstheme="minorHAnsi"/>
-          <w:sz w:val="24"/>
-          <w:szCs w:val="24"/>
-        </w:rPr>
-        <w:t>Bezüglich der Planung ist es definitiv notwendig zeitliche Puffer für nicht vorhersehbare Schwierigkeiten oder Veränderungen der Ressourcen etc. einzuplanen. Falls diese nicht benötigt werden, sind diese Zeiträume mit optionalen Features zu füllen. Bei der Planung ist auch von Vorteil, wenn bereits grobe technische Schwierigkeiten aufgenommen werden, damit diese bereits bei der Gesamtkonzept Beachtung finden können.</w:t>
-      </w:r>
-    </w:p>
-    <w:p>
-      <w:pPr>
-        <w:pStyle w:val="KeinLeerraum"/>
-        <w:spacing w:line="360" w:lineRule="auto"/>
-        <w:jc w:val="both"/>
-        <w:rPr>
-          <w:rFonts w:cstheme="minorHAnsi"/>
-          <w:sz w:val="24"/>
-          <w:szCs w:val="24"/>
-        </w:rPr>
-      </w:pPr>
-      <w:r>
-        <w:rPr>
-          <w:rFonts w:cstheme="minorHAnsi"/>
-          <w:sz w:val="24"/>
-          <w:szCs w:val="24"/>
-        </w:rPr>
-        <w:t>TBD</w:t>
-      </w:r>
-    </w:p>
-    <w:p>
-      <w:pPr>
-        <w:pStyle w:val="KeinLeerraum"/>
-        <w:spacing w:line="360" w:lineRule="auto"/>
-        <w:jc w:val="both"/>
-        <w:rPr>
-          <w:rFonts w:cstheme="minorHAnsi"/>
-          <w:b/>
-          <w:sz w:val="24"/>
-          <w:szCs w:val="24"/>
-        </w:rPr>
-      </w:pPr>
-    </w:p>
-    <w:p>
-      <w:pPr>
-        <w:pStyle w:val="KeinLeerraum"/>
-        <w:spacing w:line="360" w:lineRule="auto"/>
-        <w:jc w:val="both"/>
-        <w:rPr>
-          <w:rFonts w:cstheme="minorHAnsi"/>
-          <w:b/>
-          <w:sz w:val="24"/>
-          <w:szCs w:val="24"/>
-        </w:rPr>
-      </w:pPr>
-      <w:r>
-        <w:rPr>
-          <w:rFonts w:cstheme="minorHAnsi"/>
-          <w:b/>
-          <w:sz w:val="24"/>
-          <w:szCs w:val="24"/>
-        </w:rPr>
-        <w:t>Probleme</w:t>
-      </w:r>
-    </w:p>
-    <w:p>
-      <w:pPr>
-        <w:pStyle w:val="KeinLeerraum"/>
-        <w:spacing w:line="360" w:lineRule="auto"/>
-        <w:jc w:val="both"/>
-        <w:rPr>
-          <w:rFonts w:cstheme="minorHAnsi"/>
-          <w:sz w:val="24"/>
-          <w:szCs w:val="24"/>
-        </w:rPr>
-      </w:pPr>
-      <w:r>
-        <w:rPr>
-          <w:rFonts w:cstheme="minorHAnsi"/>
-          <w:sz w:val="24"/>
-          <w:szCs w:val="24"/>
-        </w:rPr>
-        <w:t>Neben den bereits erwähnten Problem stellten sich unserem Team weitere teilweise nicht vorhersehbare Probleme und Schwierigkeiten.</w:t>
-      </w:r>
-      <w:r>
-        <w:rPr>
-          <w:rFonts w:cstheme="minorHAnsi"/>
-          <w:sz w:val="24"/>
-          <w:szCs w:val="24"/>
-        </w:rPr>
-        <w:t xml:space="preserve"> Zunächst einmal zu den personellen Ressourcen:</w:t>
-      </w:r>
-      <w:r>
-        <w:rPr>
-          <w:rFonts w:cstheme="minorHAnsi"/>
-          <w:sz w:val="24"/>
-          <w:szCs w:val="24"/>
-        </w:rPr>
-        <w:t xml:space="preserve"> Die Umsetzung und der Umfang des Projekts wurde anfangs geplant mit der Verfügbarkeit von sechs Personen. Nach kurzer Zeit fiel jedoch eine davon aus und somit wurde die verfügbare Arbeitskraft um 20% gesenkt. </w:t>
-      </w:r>
-    </w:p>
-    <w:p>
-      <w:pPr>
-        <w:pStyle w:val="KeinLeerraum"/>
-        <w:spacing w:line="360" w:lineRule="auto"/>
-        <w:jc w:val="both"/>
-        <w:rPr>
-          <w:rFonts w:cstheme="minorHAnsi"/>
-          <w:sz w:val="24"/>
-          <w:szCs w:val="24"/>
-        </w:rPr>
-      </w:pPr>
-      <w:r>
-        <w:rPr>
-          <w:rFonts w:cstheme="minorHAnsi"/>
-          <w:sz w:val="24"/>
-          <w:szCs w:val="24"/>
-        </w:rPr>
-        <w:t>Des Weiteren g</w:t>
-      </w:r>
-      <w:r>
-        <w:rPr>
-          <w:rFonts w:cstheme="minorHAnsi"/>
-          <w:sz w:val="24"/>
-          <w:szCs w:val="24"/>
-        </w:rPr>
-        <w:t xml:space="preserve">ab </w:t>
-      </w:r>
-      <w:r>
-        <w:rPr>
-          <w:rFonts w:cstheme="minorHAnsi"/>
-          <w:sz w:val="24"/>
-          <w:szCs w:val="24"/>
-        </w:rPr>
-        <w:t>es unter</w:t>
-      </w:r>
-      <w:r>
-        <w:rPr>
-          <w:rFonts w:cstheme="minorHAnsi"/>
-          <w:sz w:val="24"/>
-          <w:szCs w:val="24"/>
-        </w:rPr>
-        <w:t>anderem Probleme mit den Node</w:t>
-      </w:r>
-      <w:r>
-        <w:rPr>
-          <w:rFonts w:cstheme="minorHAnsi"/>
-          <w:sz w:val="24"/>
-          <w:szCs w:val="24"/>
-        </w:rPr>
-        <w:t>-</w:t>
-      </w:r>
-      <w:r>
-        <w:rPr>
-          <w:rFonts w:cstheme="minorHAnsi"/>
-          <w:sz w:val="24"/>
-          <w:szCs w:val="24"/>
-        </w:rPr>
-        <w:t>Modulen, die fehlerhaft installiert w</w:t>
-      </w:r>
-      <w:r>
-        <w:rPr>
-          <w:rFonts w:cstheme="minorHAnsi"/>
-          <w:sz w:val="24"/>
-          <w:szCs w:val="24"/>
-        </w:rPr>
-        <w:t>urden, und ständig neue Schwierigkeiten</w:t>
-      </w:r>
-      <w:r>
-        <w:rPr>
-          <w:rFonts w:cstheme="minorHAnsi"/>
-          <w:sz w:val="24"/>
-          <w:szCs w:val="24"/>
-        </w:rPr>
-        <w:t xml:space="preserve"> verursachten. Selbst Neuinstallationen, </w:t>
-      </w:r>
-      <w:r>
-        <w:rPr>
-          <w:rFonts w:cstheme="minorHAnsi"/>
-          <w:sz w:val="24"/>
-          <w:szCs w:val="24"/>
-        </w:rPr>
-        <w:lastRenderedPageBreak/>
-        <w:t>löschen des</w:t>
-      </w:r>
-      <w:r>
-        <w:rPr>
-          <w:rFonts w:cstheme="minorHAnsi"/>
-          <w:sz w:val="24"/>
-          <w:szCs w:val="24"/>
-        </w:rPr>
-        <w:t xml:space="preserve"> entsprechenden</w:t>
-      </w:r>
-      <w:r>
-        <w:rPr>
-          <w:rFonts w:cstheme="minorHAnsi"/>
-          <w:sz w:val="24"/>
-          <w:szCs w:val="24"/>
-        </w:rPr>
-        <w:t xml:space="preserve"> Ordners und das </w:t>
-      </w:r>
-      <w:r>
-        <w:rPr>
-          <w:rFonts w:cstheme="minorHAnsi"/>
-          <w:sz w:val="24"/>
-          <w:szCs w:val="24"/>
-        </w:rPr>
-        <w:t>L</w:t>
-      </w:r>
-      <w:r>
-        <w:rPr>
-          <w:rFonts w:cstheme="minorHAnsi"/>
-          <w:sz w:val="24"/>
-          <w:szCs w:val="24"/>
-        </w:rPr>
-        <w:t xml:space="preserve">eeren des npm Caches konnten die Fehler nicht lösen. Außerdem störte es, dass einige Module weitere Modul-Installationen benötigten, weil die Dependencies nicht automatisch mit heruntergeladen wurden. Das tief verschachtelte Ordnersystem </w:t>
-      </w:r>
-      <w:r>
-        <w:rPr>
-          <w:rFonts w:cstheme="minorHAnsi"/>
-          <w:sz w:val="24"/>
-          <w:szCs w:val="24"/>
-        </w:rPr>
-        <w:t xml:space="preserve">mit teilweise einer enormen Anzahl an Dateien </w:t>
-      </w:r>
-      <w:r>
-        <w:rPr>
-          <w:rFonts w:cstheme="minorHAnsi"/>
-          <w:sz w:val="24"/>
-          <w:szCs w:val="24"/>
-        </w:rPr>
-        <w:t>führte beim Verschieben oder einfacher Einsicht in den Ordner zu Verlangsamungen. Es traten hin und wieder durch die Beschränkungen der PCs der Schule bedingte Zugriffsrecht-Konflikte auf, Git</w:t>
-      </w:r>
-      <w:r>
-        <w:rPr>
-          <w:rFonts w:cstheme="minorHAnsi"/>
-          <w:sz w:val="24"/>
-          <w:szCs w:val="24"/>
-        </w:rPr>
-        <w:t>-</w:t>
-      </w:r>
-      <w:r>
-        <w:rPr>
-          <w:rFonts w:cstheme="minorHAnsi"/>
-          <w:sz w:val="24"/>
-          <w:szCs w:val="24"/>
-        </w:rPr>
-        <w:t>Extensions konnte nicht starten oder stürzte bei Merges und Commits ab, weil es laut Fehlermeldung auf bestimmte Dateien keinen lesenden Zugriff bekam</w:t>
-      </w:r>
-      <w:r>
-        <w:rPr>
-          <w:rFonts w:cstheme="minorHAnsi"/>
-          <w:sz w:val="24"/>
-          <w:szCs w:val="24"/>
-        </w:rPr>
-        <w:t>. Zudem dauerte das Einrichten der PCs, um diese in der Schule für die Entwicklung vorzubereiten, selbst das Hochfahren und Laden des Benutzerprofils, jedesmal einige Zeit.</w:t>
-      </w:r>
-      <w:r>
-        <w:rPr>
-          <w:rFonts w:cstheme="minorHAnsi"/>
-          <w:sz w:val="24"/>
-          <w:szCs w:val="24"/>
-        </w:rPr>
-        <w:t xml:space="preserve"> </w:t>
-      </w:r>
-      <w:r>
-        <w:rPr>
-          <w:rFonts w:cstheme="minorHAnsi"/>
-          <w:sz w:val="24"/>
-          <w:szCs w:val="24"/>
-        </w:rPr>
-        <w:t>D</w:t>
-      </w:r>
-      <w:r>
-        <w:rPr>
-          <w:rFonts w:cstheme="minorHAnsi"/>
-          <w:sz w:val="24"/>
-          <w:szCs w:val="24"/>
-        </w:rPr>
-        <w:t>iese Probleme traten auf einem</w:t>
-      </w:r>
-      <w:r>
-        <w:rPr>
-          <w:rFonts w:cstheme="minorHAnsi"/>
-          <w:sz w:val="24"/>
-          <w:szCs w:val="24"/>
-        </w:rPr>
-        <w:t xml:space="preserve"> normalen Heim-PC nie auf. Des Weiteren wurde sobald eine </w:t>
-      </w:r>
-      <w:r>
-        <w:rPr>
-          <w:rFonts w:cstheme="minorHAnsi"/>
-          <w:sz w:val="24"/>
-          <w:szCs w:val="24"/>
-        </w:rPr>
-        <w:t>externe Festplatte</w:t>
-      </w:r>
-      <w:r>
-        <w:rPr>
-          <w:rFonts w:cstheme="minorHAnsi"/>
-          <w:sz w:val="24"/>
-          <w:szCs w:val="24"/>
-        </w:rPr>
-        <w:t xml:space="preserve"> oder USB-Stick an einem Schul-</w:t>
-      </w:r>
-      <w:r>
-        <w:rPr>
-          <w:rFonts w:cstheme="minorHAnsi"/>
-          <w:sz w:val="24"/>
-          <w:szCs w:val="24"/>
-        </w:rPr>
-        <w:t>PC abgeschlossen wurde,</w:t>
-      </w:r>
-      <w:r>
-        <w:rPr>
-          <w:rFonts w:cstheme="minorHAnsi"/>
-          <w:sz w:val="24"/>
-          <w:szCs w:val="24"/>
-        </w:rPr>
-        <w:t xml:space="preserve"> auf dem Speichermedium</w:t>
-      </w:r>
-      <w:r>
-        <w:rPr>
-          <w:rFonts w:cstheme="minorHAnsi"/>
-          <w:sz w:val="24"/>
-          <w:szCs w:val="24"/>
-        </w:rPr>
-        <w:t xml:space="preserve"> Dateien </w:t>
-      </w:r>
-      <w:r>
-        <w:rPr>
-          <w:rFonts w:cstheme="minorHAnsi"/>
-          <w:sz w:val="24"/>
-          <w:szCs w:val="24"/>
-        </w:rPr>
         <w:t>beschädigt. Bei jedem A</w:t>
       </w:r>
       <w:r>

</xml_diff>

<commit_message>
#105 #104 Doku erweitert + gantt angepasst
</commit_message>
<xml_diff>
--- a/organisation/documentation/Projektdokumentation.docx
+++ b/organisation/documentation/Projektdokumentation.docx
@@ -195,7 +195,6 @@
           <w:szCs w:val="52"/>
         </w:rPr>
       </w:pPr>
-      <w:proofErr w:type="spellStart"/>
       <w:r>
         <w:rPr>
           <w:b/>
@@ -204,7 +203,6 @@
         </w:rPr>
         <w:t>Carscout</w:t>
       </w:r>
-      <w:proofErr w:type="spellEnd"/>
     </w:p>
     <w:p>
       <w:pPr>
@@ -266,25 +264,23 @@
           <w:sz w:val="32"/>
           <w:szCs w:val="32"/>
         </w:rPr>
-        <w:t xml:space="preserve">Antonios </w:t>
-      </w:r>
-      <w:proofErr w:type="spellStart"/>
+        <w:t>Antonios Vamvakos, Milan</w:t>
+      </w:r>
       <w:r>
         <w:rPr>
           <w:b/>
           <w:sz w:val="32"/>
           <w:szCs w:val="32"/>
         </w:rPr>
-        <w:t>Vamvakos</w:t>
-      </w:r>
-      <w:proofErr w:type="spellEnd"/>
+        <w:t xml:space="preserve"> </w:t>
+      </w:r>
       <w:r>
         <w:rPr>
           <w:b/>
           <w:sz w:val="32"/>
           <w:szCs w:val="32"/>
         </w:rPr>
-        <w:t>, Milan</w:t>
+        <w:t>Skripalle</w:t>
       </w:r>
       <w:r>
         <w:rPr>
@@ -292,25 +288,23 @@
           <w:sz w:val="32"/>
           <w:szCs w:val="32"/>
         </w:rPr>
-        <w:t xml:space="preserve"> </w:t>
-      </w:r>
-      <w:proofErr w:type="spellStart"/>
+        <w:t>, Phi</w:t>
+      </w:r>
       <w:r>
         <w:rPr>
           <w:b/>
           <w:sz w:val="32"/>
           <w:szCs w:val="32"/>
         </w:rPr>
-        <w:t>Skripalle</w:t>
-      </w:r>
-      <w:proofErr w:type="spellEnd"/>
+        <w:t>lip</w:t>
+      </w:r>
       <w:r>
         <w:rPr>
           <w:b/>
           <w:sz w:val="32"/>
           <w:szCs w:val="32"/>
         </w:rPr>
-        <w:t>, Phillip</w:t>
+        <w:t>p</w:t>
       </w:r>
       <w:r>
         <w:rPr>
@@ -986,25 +980,7 @@
           <w:sz w:val="24"/>
           <w:szCs w:val="24"/>
         </w:rPr>
-        <w:t xml:space="preserve">Der Projektauftrag umfasst das Erstellen einer Plattform zur </w:t>
-      </w:r>
-      <w:proofErr w:type="spellStart"/>
-      <w:r>
-        <w:rPr>
-          <w:rFonts w:cstheme="minorHAnsi"/>
-          <w:sz w:val="24"/>
-          <w:szCs w:val="24"/>
-        </w:rPr>
-        <w:t>Inserierung</w:t>
-      </w:r>
-      <w:proofErr w:type="spellEnd"/>
-      <w:r>
-        <w:rPr>
-          <w:rFonts w:cstheme="minorHAnsi"/>
-          <w:sz w:val="24"/>
-          <w:szCs w:val="24"/>
-        </w:rPr>
-        <w:t xml:space="preserve"> von gebrauchten und neuwertigen Fahrzeugen</w:t>
+        <w:t>Der Projektauftrag umfasst das Erstellen einer Plattform zur Inserierung von gebrauchten und neuwertigen Fahrzeugen</w:t>
       </w:r>
       <w:r>
         <w:rPr>
@@ -1154,43 +1130,7 @@
           <w:sz w:val="24"/>
           <w:szCs w:val="24"/>
         </w:rPr>
-        <w:t xml:space="preserve"> liefert und somit Herausforderungen bietet. Des Weiteren </w:t>
-      </w:r>
-      <w:proofErr w:type="gramStart"/>
-      <w:r>
-        <w:rPr>
-          <w:rFonts w:cstheme="minorHAnsi"/>
-          <w:sz w:val="24"/>
-          <w:szCs w:val="24"/>
-        </w:rPr>
-        <w:t>ist</w:t>
-      </w:r>
-      <w:proofErr w:type="gramEnd"/>
-      <w:r>
-        <w:rPr>
-          <w:rFonts w:cstheme="minorHAnsi"/>
-          <w:sz w:val="24"/>
-          <w:szCs w:val="24"/>
-        </w:rPr>
-        <w:t xml:space="preserve"> das Thema der Automobile und die damit verbundene </w:t>
-      </w:r>
-      <w:proofErr w:type="spellStart"/>
-      <w:r>
-        <w:rPr>
-          <w:rFonts w:cstheme="minorHAnsi"/>
-          <w:sz w:val="24"/>
-          <w:szCs w:val="24"/>
-        </w:rPr>
-        <w:t>Inserierung</w:t>
-      </w:r>
-      <w:proofErr w:type="spellEnd"/>
-      <w:r>
-        <w:rPr>
-          <w:rFonts w:cstheme="minorHAnsi"/>
-          <w:sz w:val="24"/>
-          <w:szCs w:val="24"/>
-        </w:rPr>
-        <w:t xml:space="preserve"> von gebrauchten oder auch neuwertigen Fahrzeugen auf einem Onlineportal, ein interessantes sowie zukunftsfähiges Konzept. </w:t>
+        <w:t xml:space="preserve"> liefert und somit Herausforderungen bietet. Des Weiteren ist das Thema der Automobile und die damit verbundene Inserierung von gebrauchten oder auch neuwertigen Fahrzeugen auf einem Onlineportal, ein interessantes sowie zukunftsfähiges Konzept. </w:t>
       </w:r>
     </w:p>
     <w:p>
@@ -1365,21 +1305,12 @@
         </w:rPr>
         <w:t xml:space="preserve">ein durch alle Benutzerschichten einfach </w:t>
       </w:r>
-      <w:proofErr w:type="spellStart"/>
-      <w:r>
-        <w:rPr>
-          <w:rFonts w:cstheme="minorHAnsi"/>
-          <w:sz w:val="24"/>
-        </w:rPr>
-        <w:t>bedienbares</w:t>
-      </w:r>
-      <w:proofErr w:type="spellEnd"/>
-      <w:r>
-        <w:rPr>
-          <w:rFonts w:cstheme="minorHAnsi"/>
-          <w:sz w:val="24"/>
-        </w:rPr>
-        <w:t xml:space="preserve"> Produkt. </w:t>
+      <w:r>
+        <w:rPr>
+          <w:rFonts w:cstheme="minorHAnsi"/>
+          <w:sz w:val="24"/>
+        </w:rPr>
+        <w:t xml:space="preserve">bedienbares Produkt. </w:t>
       </w:r>
       <w:r>
         <w:rPr>
@@ -2197,18 +2128,8 @@
           <w:sz w:val="24"/>
           <w:szCs w:val="24"/>
         </w:rPr>
-        <w:t xml:space="preserve"> wie </w:t>
-      </w:r>
-      <w:proofErr w:type="spellStart"/>
-      <w:r>
-        <w:rPr>
-          <w:rFonts w:cstheme="minorHAnsi"/>
-          <w:sz w:val="24"/>
-          <w:szCs w:val="24"/>
-        </w:rPr>
-        <w:t>autoscout</w:t>
-      </w:r>
-      <w:proofErr w:type="spellEnd"/>
+        <w:t xml:space="preserve"> wie autoscout</w:t>
+      </w:r>
       <w:r>
         <w:rPr>
           <w:rFonts w:cstheme="minorHAnsi"/>
@@ -2334,7 +2255,880 @@
           <w:sz w:val="24"/>
           <w:szCs w:val="24"/>
         </w:rPr>
-        <w:t xml:space="preserve">Für die Umsetzung des Projekts wurde als Technologie Angular in der Version 5.2.4 gewählt. Dadurch wurde uns bei der Architektur bereits </w:t>
+        <w:t>Für die Umsetzung des Projekts wurde als Technologie</w:t>
+      </w:r>
+      <w:r>
+        <w:rPr>
+          <w:rFonts w:cstheme="minorHAnsi"/>
+          <w:sz w:val="24"/>
+          <w:szCs w:val="24"/>
+        </w:rPr>
+        <w:t>basis</w:t>
+      </w:r>
+      <w:r>
+        <w:rPr>
+          <w:rFonts w:cstheme="minorHAnsi"/>
+          <w:sz w:val="24"/>
+          <w:szCs w:val="24"/>
+        </w:rPr>
+        <w:t xml:space="preserve"> Angular in der Version 5.2.4</w:t>
+      </w:r>
+      <w:r>
+        <w:rPr>
+          <w:rFonts w:cstheme="minorHAnsi"/>
+          <w:sz w:val="24"/>
+          <w:szCs w:val="24"/>
+        </w:rPr>
+        <w:t xml:space="preserve"> in Verbindung mit TypeScript</w:t>
+      </w:r>
+      <w:r>
+        <w:rPr>
+          <w:rFonts w:cstheme="minorHAnsi"/>
+          <w:sz w:val="24"/>
+          <w:szCs w:val="24"/>
+        </w:rPr>
+        <w:t xml:space="preserve"> und Node.js</w:t>
+      </w:r>
+      <w:r>
+        <w:rPr>
+          <w:rFonts w:cstheme="minorHAnsi"/>
+          <w:sz w:val="24"/>
+          <w:szCs w:val="24"/>
+        </w:rPr>
+        <w:t xml:space="preserve"> gewählt. Dadurch wurde uns bei der Architektur bereits </w:t>
+      </w:r>
+      <w:r>
+        <w:rPr>
+          <w:rFonts w:cstheme="minorHAnsi"/>
+          <w:sz w:val="24"/>
+          <w:szCs w:val="24"/>
+        </w:rPr>
+        <w:t xml:space="preserve">das Prinzip der Komponenten, verschachtelt in einem Baum vorgeschrieben. </w:t>
+      </w:r>
+      <w:r>
+        <w:rPr>
+          <w:rFonts w:cstheme="minorHAnsi"/>
+          <w:sz w:val="24"/>
+          <w:szCs w:val="24"/>
+        </w:rPr>
+        <w:t>Wobei in unserem Projekt keine starke Verschachtelung notwendig war und wir uns eher an einer flachen Hierarchie orientierten.</w:t>
+      </w:r>
+    </w:p>
+    <w:p>
+      <w:pPr>
+        <w:pStyle w:val="KeinLeerraum"/>
+        <w:spacing w:line="360" w:lineRule="auto"/>
+        <w:jc w:val="both"/>
+        <w:rPr>
+          <w:sz w:val="24"/>
+          <w:szCs w:val="24"/>
+        </w:rPr>
+      </w:pPr>
+      <w:r>
+        <w:rPr>
+          <w:rFonts w:cstheme="minorHAnsi"/>
+          <w:sz w:val="24"/>
+          <w:szCs w:val="24"/>
+        </w:rPr>
+        <w:t>Generell besteht eine</w:t>
+      </w:r>
+      <w:r>
+        <w:rPr>
+          <w:rFonts w:cstheme="minorHAnsi"/>
+          <w:sz w:val="24"/>
+          <w:szCs w:val="24"/>
+        </w:rPr>
+        <w:t xml:space="preserve"> der erwähnten Komponenten aus </w:t>
+      </w:r>
+      <w:r>
+        <w:rPr>
+          <w:sz w:val="24"/>
+          <w:szCs w:val="24"/>
+        </w:rPr>
+        <w:t>einem Template</w:t>
+      </w:r>
+      <w:r>
+        <w:rPr>
+          <w:sz w:val="24"/>
+          <w:szCs w:val="24"/>
+        </w:rPr>
+        <w:t xml:space="preserve"> mit HTML Struktur</w:t>
+      </w:r>
+      <w:r>
+        <w:rPr>
+          <w:rFonts w:cstheme="minorHAnsi"/>
+          <w:sz w:val="24"/>
+          <w:szCs w:val="24"/>
+        </w:rPr>
+        <w:t xml:space="preserve">, </w:t>
+      </w:r>
+      <w:r>
+        <w:rPr>
+          <w:sz w:val="24"/>
+          <w:szCs w:val="24"/>
+        </w:rPr>
+        <w:t xml:space="preserve">einer Komponentenklasse und optional einem Stylesheet. Das Template strukturiert die Benutzeroberfläche und ist für die Darstellung der Informationen relevant. Die Komponentenklasse enthält die Logik </w:t>
+      </w:r>
+      <w:r>
+        <w:rPr>
+          <w:sz w:val="24"/>
+          <w:szCs w:val="24"/>
+        </w:rPr>
+        <w:t xml:space="preserve">und Daten </w:t>
+      </w:r>
+      <w:r>
+        <w:rPr>
+          <w:sz w:val="24"/>
+          <w:szCs w:val="24"/>
+        </w:rPr>
+        <w:t xml:space="preserve">für die View. </w:t>
+      </w:r>
+      <w:r>
+        <w:rPr>
+          <w:sz w:val="24"/>
+          <w:szCs w:val="24"/>
+        </w:rPr>
+        <w:t>Jedoch keine komplexe Business-Logik, diese sollte</w:t>
+      </w:r>
+      <w:r>
+        <w:rPr>
+          <w:sz w:val="24"/>
+          <w:szCs w:val="24"/>
+        </w:rPr>
+        <w:t xml:space="preserve"> möglichst in eigene Services ausgelagert werden. Zusätzlich dazu </w:t>
+      </w:r>
+      <w:r>
+        <w:rPr>
+          <w:sz w:val="24"/>
+          <w:szCs w:val="24"/>
+        </w:rPr>
+        <w:lastRenderedPageBreak/>
+        <w:t>gibt es in unserem Projekt pro eigenständige Komponente eine Datei mit automatisierten Tests</w:t>
+      </w:r>
+      <w:r>
+        <w:rPr>
+          <w:sz w:val="24"/>
+          <w:szCs w:val="24"/>
+        </w:rPr>
+        <w:t xml:space="preserve">, um die Fehler in der Software bestmöglich zu minimieren. Der Ansatz des Test-Driven-Development (TDD) fand auch Beachtung in dem Projekt. </w:t>
+      </w:r>
+    </w:p>
+    <w:p>
+      <w:pPr>
+        <w:pStyle w:val="KeinLeerraum"/>
+        <w:spacing w:line="360" w:lineRule="auto"/>
+        <w:jc w:val="both"/>
+        <w:rPr>
+          <w:rFonts w:cstheme="minorHAnsi"/>
+          <w:sz w:val="24"/>
+          <w:szCs w:val="24"/>
+        </w:rPr>
+      </w:pPr>
+      <w:r>
+        <w:rPr>
+          <w:rFonts w:cstheme="minorHAnsi"/>
+          <w:sz w:val="24"/>
+          <w:szCs w:val="24"/>
+        </w:rPr>
+        <w:t xml:space="preserve">Unser Projekt „carscout“ besteht aus insgesamt zwei einzelnen Projekten. Eines davon „backend“ stellt die Backend-Funktionalität dar. Dort wird mit der Datenbank kommuniziert und eine REST-Schnittstelle aufgebaut. Für das Frontend ist das Projekt „project“ zuständig. Dort werden die Komponenten welche das Frontend abbilden hinterlegt. Das Frontend kann sich dementsprechend über die REST-Schnittstelle von dem Backend die notwendigen Daten </w:t>
+      </w:r>
+      <w:r>
+        <w:rPr>
+          <w:rFonts w:cstheme="minorHAnsi"/>
+          <w:sz w:val="24"/>
+          <w:szCs w:val="24"/>
+        </w:rPr>
+        <w:t>holen und diese für den Anwender anzeigen und auf Aktionen des selbigen reagieren.</w:t>
+      </w:r>
+    </w:p>
+    <w:p>
+      <w:pPr>
+        <w:pStyle w:val="KeinLeerraum"/>
+        <w:spacing w:line="360" w:lineRule="auto"/>
+        <w:jc w:val="both"/>
+        <w:rPr>
+          <w:rFonts w:cstheme="minorHAnsi"/>
+          <w:sz w:val="24"/>
+          <w:szCs w:val="24"/>
+        </w:rPr>
+      </w:pPr>
+      <w:r>
+        <w:rPr>
+          <w:rFonts w:cstheme="minorHAnsi"/>
+          <w:sz w:val="24"/>
+          <w:szCs w:val="24"/>
+        </w:rPr>
+        <w:t>Das Backend enthält also DAOs (Data Access Object) für die Kommunikation mit der Datenbank. Models, um die einzelnen Objektklassen abzubilden und Router, um das Routing umzusetzen.</w:t>
+      </w:r>
+    </w:p>
+    <w:p>
+      <w:pPr>
+        <w:pStyle w:val="KeinLeerraum"/>
+        <w:spacing w:line="360" w:lineRule="auto"/>
+        <w:jc w:val="both"/>
+        <w:rPr>
+          <w:rFonts w:cstheme="minorHAnsi"/>
+          <w:sz w:val="24"/>
+          <w:szCs w:val="24"/>
+        </w:rPr>
+      </w:pPr>
+      <w:r>
+        <w:rPr>
+          <w:rFonts w:cstheme="minorHAnsi"/>
+          <w:sz w:val="24"/>
+          <w:szCs w:val="24"/>
+        </w:rPr>
+        <w:t>Das Frontend besteht aus einem Routing Module, den gleichen Models, welche im Backend existieren</w:t>
+      </w:r>
+      <w:r>
+        <w:rPr>
+          <w:rFonts w:cstheme="minorHAnsi"/>
+          <w:sz w:val="24"/>
+          <w:szCs w:val="24"/>
+        </w:rPr>
+        <w:t xml:space="preserve"> zuzüglichen einer </w:t>
+      </w:r>
+      <w:r>
+        <w:rPr>
+          <w:rStyle w:val="y0nh2b"/>
+        </w:rPr>
+        <w:t>Enumeration von Message-Types</w:t>
+      </w:r>
+      <w:r>
+        <w:rPr>
+          <w:rFonts w:cstheme="minorHAnsi"/>
+          <w:sz w:val="24"/>
+          <w:szCs w:val="24"/>
+        </w:rPr>
+        <w:t>, verschiedenen Services und diversen Komponenten.</w:t>
+      </w:r>
+      <w:r>
+        <w:rPr>
+          <w:rFonts w:cstheme="minorHAnsi"/>
+          <w:sz w:val="24"/>
+          <w:szCs w:val="24"/>
+        </w:rPr>
+        <w:t xml:space="preserve"> Die Services </w:t>
+      </w:r>
+      <w:r>
+        <w:rPr>
+          <w:rFonts w:cstheme="minorHAnsi"/>
+          <w:sz w:val="24"/>
+          <w:szCs w:val="24"/>
+        </w:rPr>
+        <w:t xml:space="preserve">können per </w:t>
+      </w:r>
+      <w:r>
+        <w:t>Dependency Injection in den Komponenten verwendet werden</w:t>
+      </w:r>
+      <w:r>
+        <w:t>. Als Services implementierten wir</w:t>
+      </w:r>
+      <w:r>
+        <w:rPr>
+          <w:rFonts w:cstheme="minorHAnsi"/>
+          <w:sz w:val="24"/>
+          <w:szCs w:val="24"/>
+        </w:rPr>
+        <w:t xml:space="preserve"> einen Service für die REST-Schnittstelle, einen zum Darstellen von Messages für den Benutzer und einen, um die Suche nach Angeboten zu ermöglichen.</w:t>
+      </w:r>
+      <w:r>
+        <w:rPr>
+          <w:rFonts w:cstheme="minorHAnsi"/>
+          <w:sz w:val="24"/>
+          <w:szCs w:val="24"/>
+        </w:rPr>
+        <w:t xml:space="preserve"> D</w:t>
+      </w:r>
+      <w:r>
+        <w:rPr>
+          <w:rFonts w:cstheme="minorHAnsi"/>
+          <w:sz w:val="24"/>
+          <w:szCs w:val="24"/>
+        </w:rPr>
+        <w:t>i</w:t>
+      </w:r>
+      <w:r>
+        <w:rPr>
+          <w:rFonts w:cstheme="minorHAnsi"/>
+          <w:sz w:val="24"/>
+          <w:szCs w:val="24"/>
+        </w:rPr>
+        <w:t>e Komponenten für den Aufbau der Anwendung werden im Folgenden dargestellt:</w:t>
+      </w:r>
+    </w:p>
+    <w:p>
+      <w:pPr>
+        <w:pStyle w:val="KeinLeerraum"/>
+        <w:spacing w:line="360" w:lineRule="auto"/>
+        <w:jc w:val="both"/>
+        <w:rPr>
+          <w:rFonts w:cstheme="minorHAnsi"/>
+          <w:sz w:val="24"/>
+          <w:szCs w:val="24"/>
+        </w:rPr>
+      </w:pPr>
+    </w:p>
+    <w:p>
+      <w:pPr>
+        <w:pStyle w:val="KeinLeerraum"/>
+        <w:numPr>
+          <w:ilvl w:val="0"/>
+          <w:numId w:val="6"/>
+        </w:numPr>
+        <w:jc w:val="both"/>
+        <w:rPr>
+          <w:rFonts w:cstheme="minorHAnsi"/>
+          <w:sz w:val="20"/>
+          <w:szCs w:val="24"/>
+        </w:rPr>
+      </w:pPr>
+      <w:r>
+        <w:rPr>
+          <w:rFonts w:cstheme="minorHAnsi"/>
+          <w:sz w:val="20"/>
+          <w:szCs w:val="24"/>
+        </w:rPr>
+        <w:t>Angebotsdetail</w:t>
+      </w:r>
+      <w:r>
+        <w:rPr>
+          <w:rFonts w:cstheme="minorHAnsi"/>
+          <w:sz w:val="20"/>
+          <w:szCs w:val="24"/>
+        </w:rPr>
+        <w:t>seite (</w:t>
+      </w:r>
+      <w:r>
+        <w:rPr>
+          <w:rFonts w:cstheme="minorHAnsi"/>
+          <w:sz w:val="20"/>
+          <w:szCs w:val="24"/>
+        </w:rPr>
+        <w:t>angebots-detail</w:t>
+      </w:r>
+      <w:r>
+        <w:rPr>
+          <w:rFonts w:cstheme="minorHAnsi"/>
+          <w:sz w:val="20"/>
+          <w:szCs w:val="24"/>
+        </w:rPr>
+        <w:t>)</w:t>
+      </w:r>
+    </w:p>
+    <w:p>
+      <w:pPr>
+        <w:pStyle w:val="KeinLeerraum"/>
+        <w:numPr>
+          <w:ilvl w:val="0"/>
+          <w:numId w:val="6"/>
+        </w:numPr>
+        <w:jc w:val="both"/>
+        <w:rPr>
+          <w:rFonts w:cstheme="minorHAnsi"/>
+          <w:sz w:val="20"/>
+          <w:szCs w:val="24"/>
+        </w:rPr>
+      </w:pPr>
+      <w:r>
+        <w:rPr>
+          <w:rFonts w:cstheme="minorHAnsi"/>
+          <w:sz w:val="20"/>
+          <w:szCs w:val="24"/>
+        </w:rPr>
+        <w:t>Favoriten</w:t>
+      </w:r>
+      <w:r>
+        <w:rPr>
+          <w:rFonts w:cstheme="minorHAnsi"/>
+          <w:sz w:val="20"/>
+          <w:szCs w:val="24"/>
+        </w:rPr>
+        <w:t xml:space="preserve"> (favorites)</w:t>
+      </w:r>
+    </w:p>
+    <w:p>
+      <w:pPr>
+        <w:pStyle w:val="KeinLeerraum"/>
+        <w:numPr>
+          <w:ilvl w:val="0"/>
+          <w:numId w:val="6"/>
+        </w:numPr>
+        <w:jc w:val="both"/>
+        <w:rPr>
+          <w:rFonts w:cstheme="minorHAnsi"/>
+          <w:sz w:val="20"/>
+          <w:szCs w:val="24"/>
+        </w:rPr>
+      </w:pPr>
+      <w:r>
+        <w:rPr>
+          <w:rFonts w:cstheme="minorHAnsi"/>
+          <w:sz w:val="20"/>
+          <w:szCs w:val="24"/>
+        </w:rPr>
+        <w:t>Startseite</w:t>
+      </w:r>
+      <w:r>
+        <w:rPr>
+          <w:rFonts w:cstheme="minorHAnsi"/>
+          <w:sz w:val="20"/>
+          <w:szCs w:val="24"/>
+        </w:rPr>
+        <w:t xml:space="preserve"> (home)</w:t>
+      </w:r>
+    </w:p>
+    <w:p>
+      <w:pPr>
+        <w:pStyle w:val="KeinLeerraum"/>
+        <w:numPr>
+          <w:ilvl w:val="0"/>
+          <w:numId w:val="6"/>
+        </w:numPr>
+        <w:jc w:val="both"/>
+        <w:rPr>
+          <w:rFonts w:cstheme="minorHAnsi"/>
+          <w:sz w:val="20"/>
+          <w:szCs w:val="24"/>
+        </w:rPr>
+      </w:pPr>
+      <w:r>
+        <w:rPr>
+          <w:rFonts w:cstheme="minorHAnsi"/>
+          <w:sz w:val="20"/>
+          <w:szCs w:val="24"/>
+        </w:rPr>
+        <w:t>Rechtsinformationen</w:t>
+      </w:r>
+      <w:r>
+        <w:rPr>
+          <w:rFonts w:cstheme="minorHAnsi"/>
+          <w:sz w:val="20"/>
+          <w:szCs w:val="24"/>
+        </w:rPr>
+        <w:t xml:space="preserve"> (legal-information)</w:t>
+      </w:r>
+    </w:p>
+    <w:p>
+      <w:pPr>
+        <w:pStyle w:val="KeinLeerraum"/>
+        <w:numPr>
+          <w:ilvl w:val="1"/>
+          <w:numId w:val="6"/>
+        </w:numPr>
+        <w:jc w:val="both"/>
+        <w:rPr>
+          <w:rFonts w:cstheme="minorHAnsi"/>
+          <w:sz w:val="20"/>
+          <w:szCs w:val="24"/>
+        </w:rPr>
+      </w:pPr>
+      <w:r>
+        <w:rPr>
+          <w:rFonts w:cstheme="minorHAnsi"/>
+          <w:sz w:val="20"/>
+          <w:szCs w:val="24"/>
+        </w:rPr>
+        <w:t>ABG</w:t>
+      </w:r>
+      <w:r>
+        <w:rPr>
+          <w:rFonts w:cstheme="minorHAnsi"/>
+          <w:sz w:val="20"/>
+          <w:szCs w:val="24"/>
+        </w:rPr>
+        <w:t xml:space="preserve"> (agb)</w:t>
+      </w:r>
+    </w:p>
+    <w:p>
+      <w:pPr>
+        <w:pStyle w:val="KeinLeerraum"/>
+        <w:numPr>
+          <w:ilvl w:val="1"/>
+          <w:numId w:val="6"/>
+        </w:numPr>
+        <w:jc w:val="both"/>
+        <w:rPr>
+          <w:rFonts w:cstheme="minorHAnsi"/>
+          <w:sz w:val="20"/>
+          <w:szCs w:val="24"/>
+        </w:rPr>
+      </w:pPr>
+      <w:r>
+        <w:rPr>
+          <w:rFonts w:cstheme="minorHAnsi"/>
+          <w:sz w:val="20"/>
+          <w:szCs w:val="24"/>
+        </w:rPr>
+        <w:t>Impressum</w:t>
+      </w:r>
+      <w:r>
+        <w:rPr>
+          <w:rFonts w:cstheme="minorHAnsi"/>
+          <w:sz w:val="20"/>
+          <w:szCs w:val="24"/>
+        </w:rPr>
+        <w:t xml:space="preserve"> (impressum)</w:t>
+      </w:r>
+    </w:p>
+    <w:p>
+      <w:pPr>
+        <w:pStyle w:val="KeinLeerraum"/>
+        <w:numPr>
+          <w:ilvl w:val="1"/>
+          <w:numId w:val="6"/>
+        </w:numPr>
+        <w:jc w:val="both"/>
+        <w:rPr>
+          <w:rFonts w:cstheme="minorHAnsi"/>
+          <w:sz w:val="20"/>
+          <w:szCs w:val="24"/>
+        </w:rPr>
+      </w:pPr>
+      <w:r>
+        <w:rPr>
+          <w:rFonts w:cstheme="minorHAnsi"/>
+          <w:sz w:val="20"/>
+          <w:szCs w:val="24"/>
+        </w:rPr>
+        <w:t>Datenschutz</w:t>
+      </w:r>
+      <w:r>
+        <w:rPr>
+          <w:rFonts w:cstheme="minorHAnsi"/>
+          <w:sz w:val="20"/>
+          <w:szCs w:val="24"/>
+        </w:rPr>
+        <w:t xml:space="preserve"> (privacy-policy)</w:t>
+      </w:r>
+    </w:p>
+    <w:p>
+      <w:pPr>
+        <w:pStyle w:val="KeinLeerraum"/>
+        <w:numPr>
+          <w:ilvl w:val="0"/>
+          <w:numId w:val="6"/>
+        </w:numPr>
+        <w:jc w:val="both"/>
+        <w:rPr>
+          <w:rFonts w:cstheme="minorHAnsi"/>
+          <w:sz w:val="20"/>
+          <w:szCs w:val="24"/>
+        </w:rPr>
+      </w:pPr>
+      <w:r>
+        <w:rPr>
+          <w:rFonts w:cstheme="minorHAnsi"/>
+          <w:sz w:val="20"/>
+          <w:szCs w:val="24"/>
+        </w:rPr>
+        <w:t>Login</w:t>
+      </w:r>
+      <w:r>
+        <w:rPr>
+          <w:rFonts w:cstheme="minorHAnsi"/>
+          <w:sz w:val="20"/>
+          <w:szCs w:val="24"/>
+        </w:rPr>
+        <w:t xml:space="preserve"> (login)</w:t>
+      </w:r>
+    </w:p>
+    <w:p>
+      <w:pPr>
+        <w:pStyle w:val="KeinLeerraum"/>
+        <w:numPr>
+          <w:ilvl w:val="0"/>
+          <w:numId w:val="6"/>
+        </w:numPr>
+        <w:jc w:val="both"/>
+        <w:rPr>
+          <w:rFonts w:cstheme="minorHAnsi"/>
+          <w:sz w:val="20"/>
+          <w:szCs w:val="24"/>
+        </w:rPr>
+      </w:pPr>
+      <w:r>
+        <w:rPr>
+          <w:rFonts w:cstheme="minorHAnsi"/>
+          <w:sz w:val="20"/>
+          <w:szCs w:val="24"/>
+        </w:rPr>
+        <w:t>Logout</w:t>
+      </w:r>
+      <w:r>
+        <w:rPr>
+          <w:rFonts w:cstheme="minorHAnsi"/>
+          <w:sz w:val="20"/>
+          <w:szCs w:val="24"/>
+        </w:rPr>
+        <w:t xml:space="preserve"> (logout)</w:t>
+      </w:r>
+    </w:p>
+    <w:p>
+      <w:pPr>
+        <w:pStyle w:val="KeinLeerraum"/>
+        <w:numPr>
+          <w:ilvl w:val="0"/>
+          <w:numId w:val="6"/>
+        </w:numPr>
+        <w:jc w:val="both"/>
+        <w:rPr>
+          <w:rFonts w:cstheme="minorHAnsi"/>
+          <w:sz w:val="20"/>
+          <w:szCs w:val="24"/>
+        </w:rPr>
+      </w:pPr>
+      <w:r>
+        <w:rPr>
+          <w:rFonts w:cstheme="minorHAnsi"/>
+          <w:sz w:val="20"/>
+          <w:szCs w:val="24"/>
+        </w:rPr>
+        <w:t>Benutzermitteilungen (messagebox)</w:t>
+      </w:r>
+    </w:p>
+    <w:p>
+      <w:pPr>
+        <w:pStyle w:val="KeinLeerraum"/>
+        <w:numPr>
+          <w:ilvl w:val="0"/>
+          <w:numId w:val="6"/>
+        </w:numPr>
+        <w:jc w:val="both"/>
+        <w:rPr>
+          <w:rFonts w:cstheme="minorHAnsi"/>
+          <w:sz w:val="20"/>
+          <w:szCs w:val="24"/>
+        </w:rPr>
+      </w:pPr>
+      <w:r>
+        <w:rPr>
+          <w:rFonts w:cstheme="minorHAnsi"/>
+          <w:sz w:val="20"/>
+          <w:szCs w:val="24"/>
+        </w:rPr>
+        <w:t>Mein Konto</w:t>
+      </w:r>
+      <w:r>
+        <w:rPr>
+          <w:rFonts w:cstheme="minorHAnsi"/>
+          <w:sz w:val="20"/>
+          <w:szCs w:val="24"/>
+        </w:rPr>
+        <w:t xml:space="preserve"> (my-account)</w:t>
+      </w:r>
+    </w:p>
+    <w:p>
+      <w:pPr>
+        <w:pStyle w:val="KeinLeerraum"/>
+        <w:numPr>
+          <w:ilvl w:val="0"/>
+          <w:numId w:val="6"/>
+        </w:numPr>
+        <w:jc w:val="both"/>
+        <w:rPr>
+          <w:rFonts w:cstheme="minorHAnsi"/>
+          <w:sz w:val="20"/>
+          <w:szCs w:val="24"/>
+        </w:rPr>
+      </w:pPr>
+      <w:r>
+        <w:rPr>
+          <w:rFonts w:cstheme="minorHAnsi"/>
+          <w:sz w:val="20"/>
+          <w:szCs w:val="24"/>
+        </w:rPr>
+        <w:t>Fehlerseite</w:t>
+      </w:r>
+      <w:r>
+        <w:rPr>
+          <w:rFonts w:cstheme="minorHAnsi"/>
+          <w:sz w:val="20"/>
+          <w:szCs w:val="24"/>
+        </w:rPr>
+        <w:t xml:space="preserve"> (not-found)</w:t>
+      </w:r>
+    </w:p>
+    <w:p>
+      <w:pPr>
+        <w:pStyle w:val="KeinLeerraum"/>
+        <w:numPr>
+          <w:ilvl w:val="0"/>
+          <w:numId w:val="6"/>
+        </w:numPr>
+        <w:jc w:val="both"/>
+        <w:rPr>
+          <w:rFonts w:cstheme="minorHAnsi"/>
+          <w:sz w:val="20"/>
+          <w:szCs w:val="24"/>
+        </w:rPr>
+      </w:pPr>
+      <w:r>
+        <w:rPr>
+          <w:rFonts w:cstheme="minorHAnsi"/>
+          <w:sz w:val="20"/>
+          <w:szCs w:val="24"/>
+        </w:rPr>
+        <w:t>Angebotserstellung</w:t>
+      </w:r>
+      <w:r>
+        <w:rPr>
+          <w:rFonts w:cstheme="minorHAnsi"/>
+          <w:sz w:val="20"/>
+          <w:szCs w:val="24"/>
+        </w:rPr>
+        <w:t xml:space="preserve"> (proposal)</w:t>
+      </w:r>
+    </w:p>
+    <w:p>
+      <w:pPr>
+        <w:pStyle w:val="KeinLeerraum"/>
+        <w:numPr>
+          <w:ilvl w:val="0"/>
+          <w:numId w:val="6"/>
+        </w:numPr>
+        <w:jc w:val="both"/>
+        <w:rPr>
+          <w:rFonts w:cstheme="minorHAnsi"/>
+          <w:sz w:val="20"/>
+          <w:szCs w:val="24"/>
+        </w:rPr>
+      </w:pPr>
+      <w:r>
+        <w:rPr>
+          <w:rFonts w:cstheme="minorHAnsi"/>
+          <w:sz w:val="20"/>
+          <w:szCs w:val="24"/>
+        </w:rPr>
+        <w:t>Registrierung</w:t>
+      </w:r>
+      <w:r>
+        <w:rPr>
+          <w:rFonts w:cstheme="minorHAnsi"/>
+          <w:sz w:val="20"/>
+          <w:szCs w:val="24"/>
+        </w:rPr>
+        <w:t xml:space="preserve"> (register)</w:t>
+      </w:r>
+    </w:p>
+    <w:p>
+      <w:pPr>
+        <w:pStyle w:val="KeinLeerraum"/>
+        <w:numPr>
+          <w:ilvl w:val="0"/>
+          <w:numId w:val="6"/>
+        </w:numPr>
+        <w:jc w:val="both"/>
+        <w:rPr>
+          <w:rFonts w:cstheme="minorHAnsi"/>
+          <w:sz w:val="20"/>
+          <w:szCs w:val="24"/>
+        </w:rPr>
+      </w:pPr>
+      <w:r>
+        <w:rPr>
+          <w:rFonts w:cstheme="minorHAnsi"/>
+          <w:sz w:val="20"/>
+          <w:szCs w:val="24"/>
+        </w:rPr>
+        <w:t>Ergebnisseite</w:t>
+      </w:r>
+      <w:r>
+        <w:rPr>
+          <w:rFonts w:cstheme="minorHAnsi"/>
+          <w:sz w:val="20"/>
+          <w:szCs w:val="24"/>
+        </w:rPr>
+        <w:t xml:space="preserve"> (result-page)</w:t>
+      </w:r>
+    </w:p>
+    <w:p>
+      <w:pPr>
+        <w:pStyle w:val="KeinLeerraum"/>
+        <w:numPr>
+          <w:ilvl w:val="0"/>
+          <w:numId w:val="6"/>
+        </w:numPr>
+        <w:jc w:val="both"/>
+        <w:rPr>
+          <w:rFonts w:cstheme="minorHAnsi"/>
+          <w:sz w:val="20"/>
+          <w:szCs w:val="24"/>
+        </w:rPr>
+      </w:pPr>
+      <w:r>
+        <w:rPr>
+          <w:rFonts w:cstheme="minorHAnsi"/>
+          <w:sz w:val="20"/>
+          <w:szCs w:val="24"/>
+        </w:rPr>
+        <w:t>Suche</w:t>
+      </w:r>
+      <w:r>
+        <w:rPr>
+          <w:rFonts w:cstheme="minorHAnsi"/>
+          <w:sz w:val="20"/>
+          <w:szCs w:val="24"/>
+        </w:rPr>
+        <w:t xml:space="preserve"> (search)</w:t>
+      </w:r>
+    </w:p>
+    <w:p>
+      <w:pPr>
+        <w:pStyle w:val="KeinLeerraum"/>
+        <w:spacing w:line="360" w:lineRule="auto"/>
+        <w:jc w:val="both"/>
+        <w:rPr>
+          <w:rFonts w:cstheme="minorHAnsi"/>
+          <w:b/>
+          <w:sz w:val="24"/>
+          <w:szCs w:val="24"/>
+        </w:rPr>
+      </w:pPr>
+    </w:p>
+    <w:p>
+      <w:pPr>
+        <w:pStyle w:val="KeinLeerraum"/>
+        <w:spacing w:line="360" w:lineRule="auto"/>
+        <w:jc w:val="both"/>
+        <w:rPr>
+          <w:rFonts w:cstheme="minorHAnsi"/>
+          <w:sz w:val="24"/>
+          <w:szCs w:val="24"/>
+        </w:rPr>
+      </w:pPr>
+      <w:r>
+        <w:rPr>
+          <w:rFonts w:cstheme="minorHAnsi"/>
+          <w:sz w:val="24"/>
+          <w:szCs w:val="24"/>
+        </w:rPr>
+        <w:t xml:space="preserve">Unabhängig von der erwähnten Architektur achteten wir darauf, dass jede Komponente nur eine Zuständigkeit hat und diese </w:t>
+      </w:r>
+      <w:r>
+        <w:rPr>
+          <w:rFonts w:cstheme="minorHAnsi"/>
+          <w:sz w:val="24"/>
+          <w:szCs w:val="24"/>
+        </w:rPr>
+        <w:t xml:space="preserve">voneinander </w:t>
+      </w:r>
+      <w:r>
+        <w:rPr>
+          <w:rFonts w:cstheme="minorHAnsi"/>
+          <w:sz w:val="24"/>
+          <w:szCs w:val="24"/>
+        </w:rPr>
+        <w:t xml:space="preserve">klar getrennt sind. Durch das Prinzip der </w:t>
+      </w:r>
+      <w:r>
+        <w:rPr>
+          <w:rFonts w:cstheme="minorHAnsi"/>
+          <w:sz w:val="24"/>
+          <w:szCs w:val="24"/>
+        </w:rPr>
+        <w:lastRenderedPageBreak/>
+        <w:t>einzelnen Komponenten und Services ist eine einfache Austauschbarkeit und damit leichte Wartung und Erweiterung des Projekts gegeben.</w:t>
       </w:r>
     </w:p>
     <w:p>
@@ -2400,6 +3194,30 @@
         <w:jc w:val="both"/>
         <w:rPr>
           <w:rFonts w:cstheme="minorHAnsi"/>
+          <w:sz w:val="24"/>
+          <w:szCs w:val="24"/>
+        </w:rPr>
+      </w:pPr>
+    </w:p>
+    <w:p>
+      <w:pPr>
+        <w:pStyle w:val="KeinLeerraum"/>
+        <w:spacing w:line="360" w:lineRule="auto"/>
+        <w:jc w:val="both"/>
+        <w:rPr>
+          <w:rFonts w:cstheme="minorHAnsi"/>
+          <w:sz w:val="24"/>
+          <w:szCs w:val="24"/>
+        </w:rPr>
+      </w:pPr>
+    </w:p>
+    <w:p>
+      <w:pPr>
+        <w:pStyle w:val="KeinLeerraum"/>
+        <w:spacing w:line="360" w:lineRule="auto"/>
+        <w:jc w:val="both"/>
+        <w:rPr>
+          <w:rFonts w:cstheme="minorHAnsi"/>
           <w:b/>
           <w:sz w:val="24"/>
           <w:szCs w:val="24"/>
@@ -2446,6 +3264,54 @@
         <w:jc w:val="both"/>
         <w:rPr>
           <w:rFonts w:cstheme="minorHAnsi"/>
+          <w:sz w:val="24"/>
+          <w:szCs w:val="24"/>
+        </w:rPr>
+      </w:pPr>
+    </w:p>
+    <w:p>
+      <w:pPr>
+        <w:pStyle w:val="KeinLeerraum"/>
+        <w:spacing w:line="360" w:lineRule="auto"/>
+        <w:jc w:val="both"/>
+        <w:rPr>
+          <w:rFonts w:cstheme="minorHAnsi"/>
+          <w:sz w:val="24"/>
+          <w:szCs w:val="24"/>
+        </w:rPr>
+      </w:pPr>
+    </w:p>
+    <w:p>
+      <w:pPr>
+        <w:pStyle w:val="KeinLeerraum"/>
+        <w:spacing w:line="360" w:lineRule="auto"/>
+        <w:jc w:val="both"/>
+        <w:rPr>
+          <w:rFonts w:cstheme="minorHAnsi"/>
+          <w:sz w:val="24"/>
+          <w:szCs w:val="24"/>
+        </w:rPr>
+      </w:pPr>
+    </w:p>
+    <w:p>
+      <w:pPr>
+        <w:pStyle w:val="KeinLeerraum"/>
+        <w:spacing w:line="360" w:lineRule="auto"/>
+        <w:jc w:val="both"/>
+        <w:rPr>
+          <w:rFonts w:cstheme="minorHAnsi"/>
+          <w:sz w:val="24"/>
+          <w:szCs w:val="24"/>
+        </w:rPr>
+      </w:pPr>
+    </w:p>
+    <w:p>
+      <w:pPr>
+        <w:pStyle w:val="KeinLeerraum"/>
+        <w:spacing w:line="360" w:lineRule="auto"/>
+        <w:jc w:val="both"/>
+        <w:rPr>
+          <w:rFonts w:cstheme="minorHAnsi"/>
           <w:b/>
           <w:sz w:val="24"/>
           <w:szCs w:val="24"/>
@@ -2492,6 +3358,18 @@
         <w:jc w:val="both"/>
         <w:rPr>
           <w:rFonts w:cstheme="minorHAnsi"/>
+          <w:sz w:val="24"/>
+          <w:szCs w:val="24"/>
+        </w:rPr>
+      </w:pPr>
+    </w:p>
+    <w:p>
+      <w:pPr>
+        <w:pStyle w:val="KeinLeerraum"/>
+        <w:spacing w:line="360" w:lineRule="auto"/>
+        <w:jc w:val="both"/>
+        <w:rPr>
+          <w:rFonts w:cstheme="minorHAnsi"/>
           <w:b/>
           <w:sz w:val="24"/>
           <w:szCs w:val="24"/>
@@ -2514,6 +3392,70 @@
         <w:jc w:val="both"/>
         <w:rPr>
           <w:rFonts w:cstheme="minorHAnsi"/>
+          <w:b/>
+          <w:sz w:val="24"/>
+          <w:szCs w:val="24"/>
+        </w:rPr>
+      </w:pPr>
+      <w:r>
+        <w:rPr>
+          <w:szCs w:val="24"/>
+        </w:rPr>
+        <w:lastRenderedPageBreak/>
+        <w:drawing>
+          <wp:inline distT="0" distB="0" distL="0" distR="0">
+            <wp:extent cx="5760720" cy="7863445"/>
+            <wp:effectExtent l="19050" t="0" r="0" b="0"/>
+            <wp:docPr id="4" name="Bild 4"/>
+            <wp:cNvGraphicFramePr>
+              <a:graphicFrameLocks xmlns:a="http://schemas.openxmlformats.org/drawingml/2006/main" noChangeAspect="1"/>
+            </wp:cNvGraphicFramePr>
+            <a:graphic xmlns:a="http://schemas.openxmlformats.org/drawingml/2006/main">
+              <a:graphicData uri="http://schemas.openxmlformats.org/drawingml/2006/picture">
+                <pic:pic xmlns:pic="http://schemas.openxmlformats.org/drawingml/2006/picture">
+                  <pic:nvPicPr>
+                    <pic:cNvPr id="0" name="Picture 4"/>
+                    <pic:cNvPicPr>
+                      <a:picLocks noChangeAspect="1" noChangeArrowheads="1"/>
+                    </pic:cNvPicPr>
+                  </pic:nvPicPr>
+                  <pic:blipFill>
+                    <a:blip r:embed="rId7"/>
+                    <a:srcRect/>
+                    <a:stretch>
+                      <a:fillRect/>
+                    </a:stretch>
+                  </pic:blipFill>
+                  <pic:spPr bwMode="auto">
+                    <a:xfrm>
+                      <a:off x="0" y="0"/>
+                      <a:ext cx="5760720" cy="7863445"/>
+                    </a:xfrm>
+                    <a:prstGeom prst="rect">
+                      <a:avLst/>
+                    </a:prstGeom>
+                    <a:noFill/>
+                    <a:ln w="9525">
+                      <a:noFill/>
+                      <a:miter lim="800000"/>
+                      <a:headEnd/>
+                      <a:tailEnd/>
+                    </a:ln>
+                  </pic:spPr>
+                </pic:pic>
+              </a:graphicData>
+            </a:graphic>
+          </wp:inline>
+        </w:drawing>
+      </w:r>
+    </w:p>
+    <w:p>
+      <w:pPr>
+        <w:pStyle w:val="KeinLeerraum"/>
+        <w:spacing w:line="360" w:lineRule="auto"/>
+        <w:jc w:val="both"/>
+        <w:rPr>
+          <w:rFonts w:cstheme="minorHAnsi"/>
           <w:sz w:val="24"/>
           <w:szCs w:val="24"/>
         </w:rPr>
@@ -2558,25 +3500,16 @@
           <w:sz w:val="24"/>
           <w:szCs w:val="24"/>
         </w:rPr>
-        <w:t>Der für die Durchführung der Entwicklung gewählte Ansatz soll entsprechend der Prinzipien von agiler Softwareentwicklung diversen verschiedenen Anforderungen genügen. Bedient wird sich hierbei an dem Prinzip des Entwicklungsprozess „</w:t>
-      </w:r>
-      <w:proofErr w:type="spellStart"/>
-      <w:r>
-        <w:rPr>
-          <w:rFonts w:cstheme="minorHAnsi"/>
-          <w:sz w:val="24"/>
-          <w:szCs w:val="24"/>
-        </w:rPr>
-        <w:t>Scrum</w:t>
-      </w:r>
-      <w:proofErr w:type="spellEnd"/>
-      <w:r>
-        <w:rPr>
-          <w:rFonts w:cstheme="minorHAnsi"/>
-          <w:sz w:val="24"/>
-          <w:szCs w:val="24"/>
-        </w:rPr>
-        <w:t xml:space="preserve">“. Diese Anforderungen sind unter anderem notwendig, um die Softwareentwicklung in einem Team generell zu ermöglich bzw. zu organisieren. Dadurch wird die Entwicklung für essentielle, aber nicht planbare Änderungen offen gehalten, allerdings geschlossen für Überplanung der Ressourcen des Teams. Für die Planung des Projekts werden die einzelnen </w:t>
+        <w:t xml:space="preserve">Der für die Durchführung der Entwicklung gewählte Ansatz soll entsprechend der Prinzipien von agiler Softwareentwicklung diversen verschiedenen Anforderungen genügen. Bedient </w:t>
+      </w:r>
+      <w:r>
+        <w:rPr>
+          <w:rFonts w:cstheme="minorHAnsi"/>
+          <w:sz w:val="24"/>
+          <w:szCs w:val="24"/>
+        </w:rPr>
+        <w:lastRenderedPageBreak/>
+        <w:t xml:space="preserve">wird sich hierbei an dem Prinzip des Entwicklungsprozess „Scrum“. Diese Anforderungen sind unter anderem notwendig, um die Softwareentwicklung in einem Team generell zu ermöglich bzw. zu organisieren. Dadurch wird die Entwicklung für essentielle, aber nicht planbare Änderungen offen gehalten, allerdings geschlossen für Überplanung der Ressourcen des Teams. Für die Planung des Projekts werden die einzelnen </w:t>
       </w:r>
       <w:r>
         <w:rPr>
@@ -2592,25 +3525,7 @@
           <w:sz w:val="24"/>
           <w:szCs w:val="24"/>
         </w:rPr>
-        <w:t xml:space="preserve">unktionalitäten und andere große Aufgabenbereiche </w:t>
-      </w:r>
-      <w:proofErr w:type="spellStart"/>
-      <w:r>
-        <w:rPr>
-          <w:rFonts w:cstheme="minorHAnsi"/>
-          <w:sz w:val="24"/>
-          <w:szCs w:val="24"/>
-        </w:rPr>
-        <w:t>geclustert</w:t>
-      </w:r>
-      <w:proofErr w:type="spellEnd"/>
-      <w:r>
-        <w:rPr>
-          <w:rFonts w:cstheme="minorHAnsi"/>
-          <w:sz w:val="24"/>
-          <w:szCs w:val="24"/>
-        </w:rPr>
-        <w:t xml:space="preserve"> und anschließend in kleine Teilaufgaben mit detaillierter Beschreibung der Anforderungen eingeteilt. Diese Teilaufgaben werden  mit deren zeitlichen Aufwänden geschätzt und den verschiedenen Sprints</w:t>
+        <w:t>unktionalitäten und andere große Aufgabenbereiche geclustert und anschließend in kleine Teilaufgaben mit detaillierter Beschreibung der Anforderungen eingeteilt. Diese Teilaufgaben werden  mit deren zeitlichen Aufwänden geschätzt und den verschiedenen Sprints</w:t>
       </w:r>
       <w:r>
         <w:rPr>
@@ -2644,21 +3559,12 @@
         </w:rPr>
         <w:t>„</w:t>
       </w:r>
-      <w:proofErr w:type="spellStart"/>
-      <w:r>
-        <w:rPr>
-          <w:sz w:val="24"/>
-          <w:szCs w:val="24"/>
-        </w:rPr>
-        <w:t>Flying</w:t>
-      </w:r>
-      <w:proofErr w:type="spellEnd"/>
-      <w:r>
-        <w:rPr>
-          <w:sz w:val="24"/>
-          <w:szCs w:val="24"/>
-        </w:rPr>
-        <w:t xml:space="preserve"> Donut</w:t>
+      <w:r>
+        <w:rPr>
+          <w:sz w:val="24"/>
+          <w:szCs w:val="24"/>
+        </w:rPr>
+        <w:t>Flying Donut</w:t>
       </w:r>
       <w:r>
         <w:rPr>
@@ -2674,69 +3580,15 @@
           <w:sz w:val="24"/>
           <w:szCs w:val="24"/>
         </w:rPr>
-        <w:t xml:space="preserve"> in der Version v1.93.3. Ergänzend dazu wird das Versionskontrollsystem </w:t>
-      </w:r>
-      <w:proofErr w:type="spellStart"/>
-      <w:r>
-        <w:rPr>
-          <w:rFonts w:cstheme="minorHAnsi"/>
-          <w:sz w:val="24"/>
-          <w:szCs w:val="24"/>
-        </w:rPr>
-        <w:t>Git</w:t>
-      </w:r>
-      <w:proofErr w:type="spellEnd"/>
-      <w:r>
-        <w:rPr>
-          <w:rFonts w:cstheme="minorHAnsi"/>
-          <w:sz w:val="24"/>
-          <w:szCs w:val="24"/>
-        </w:rPr>
-        <w:t xml:space="preserve"> eingesetzt. Dadurch wird es uns ermöglicht einzelne Zwischenstände der Software festzuhalten und organisiert an der Software Änderungen vorzunehmen.</w:t>
-      </w:r>
-      <w:r>
-        <w:rPr>
-          <w:rFonts w:cstheme="minorHAnsi"/>
-          <w:sz w:val="24"/>
-          <w:szCs w:val="24"/>
-        </w:rPr>
-        <w:t xml:space="preserve"> „</w:t>
-      </w:r>
-      <w:proofErr w:type="spellStart"/>
-      <w:r>
-        <w:rPr>
-          <w:rFonts w:cstheme="minorHAnsi"/>
-          <w:sz w:val="24"/>
-          <w:szCs w:val="24"/>
-        </w:rPr>
-        <w:t>Flying</w:t>
-      </w:r>
-      <w:proofErr w:type="spellEnd"/>
-      <w:r>
-        <w:rPr>
-          <w:rFonts w:cstheme="minorHAnsi"/>
-          <w:sz w:val="24"/>
-          <w:szCs w:val="24"/>
-        </w:rPr>
-        <w:t xml:space="preserve"> Donut“ besitzt eine </w:t>
-      </w:r>
-      <w:proofErr w:type="spellStart"/>
-      <w:r>
-        <w:rPr>
-          <w:rFonts w:cstheme="minorHAnsi"/>
-          <w:sz w:val="24"/>
-          <w:szCs w:val="24"/>
-        </w:rPr>
-        <w:t>Git</w:t>
-      </w:r>
-      <w:proofErr w:type="spellEnd"/>
-      <w:r>
-        <w:rPr>
-          <w:rFonts w:cstheme="minorHAnsi"/>
-          <w:sz w:val="24"/>
-          <w:szCs w:val="24"/>
-        </w:rPr>
-        <w:t xml:space="preserve"> Integration, somit ist es möglich die Softwareänderungen den Tickets zuzuordnen.</w:t>
+        <w:t xml:space="preserve"> in der Version v1.93.3. Ergänzend dazu wird das Versionskontrollsystem Git eingesetzt. Dadurch wird es uns ermöglicht einzelne Zwischenstände der Software festzuhalten und organisiert an der Software Änderungen vorzunehmen.</w:t>
+      </w:r>
+      <w:r>
+        <w:rPr>
+          <w:rFonts w:cstheme="minorHAnsi"/>
+          <w:sz w:val="24"/>
+          <w:szCs w:val="24"/>
+        </w:rPr>
+        <w:t xml:space="preserve"> „Flying Donut“ besitzt eine Git Integration, somit ist es möglich die Softwareänderungen den Tickets zuzuordnen.</w:t>
       </w:r>
     </w:p>
     <w:p>
@@ -2822,136 +3674,230 @@
           <w:sz w:val="24"/>
           <w:szCs w:val="24"/>
         </w:rPr>
-        <w:t xml:space="preserve">zählen </w:t>
-      </w:r>
-      <w:proofErr w:type="spellStart"/>
-      <w:r>
-        <w:rPr>
-          <w:rFonts w:cstheme="minorHAnsi"/>
-          <w:sz w:val="24"/>
-          <w:szCs w:val="24"/>
-        </w:rPr>
-        <w:t>Standups</w:t>
-      </w:r>
-      <w:proofErr w:type="spellEnd"/>
-      <w:r>
-        <w:rPr>
-          <w:rFonts w:cstheme="minorHAnsi"/>
-          <w:sz w:val="24"/>
-          <w:szCs w:val="24"/>
-        </w:rPr>
-        <w:t xml:space="preserve"> / Daily </w:t>
-      </w:r>
-      <w:proofErr w:type="spellStart"/>
-      <w:r>
-        <w:rPr>
-          <w:rFonts w:cstheme="minorHAnsi"/>
-          <w:sz w:val="24"/>
-          <w:szCs w:val="24"/>
-        </w:rPr>
-        <w:t>Scrum’s</w:t>
-      </w:r>
-      <w:proofErr w:type="spellEnd"/>
-      <w:r>
-        <w:rPr>
-          <w:rFonts w:cstheme="minorHAnsi"/>
-          <w:sz w:val="24"/>
-          <w:szCs w:val="24"/>
-        </w:rPr>
-        <w:t xml:space="preserve"> zur </w:t>
-      </w:r>
-      <w:r>
-        <w:rPr>
-          <w:rFonts w:cstheme="minorHAnsi"/>
+        <w:t>zählen Standups / Daily Scrum’s zur Besprechung aktueller Themen und Problemen. Sowie</w:t>
+      </w:r>
+      <w:r>
+        <w:rPr>
+          <w:rFonts w:cstheme="minorHAnsi"/>
+          <w:sz w:val="24"/>
+          <w:szCs w:val="24"/>
+        </w:rPr>
+        <w:t xml:space="preserve"> vor jedem Sprint ein Groo</w:t>
+      </w:r>
+      <w:r>
+        <w:rPr>
+          <w:rFonts w:cstheme="minorHAnsi"/>
+          <w:sz w:val="24"/>
+          <w:szCs w:val="24"/>
+        </w:rPr>
+        <w:t>ming für die kommende Iteration und nach den Sprints</w:t>
+      </w:r>
+      <w:r>
+        <w:rPr>
+          <w:rFonts w:cstheme="minorHAnsi"/>
+          <w:sz w:val="24"/>
+          <w:szCs w:val="24"/>
+        </w:rPr>
+        <w:t xml:space="preserve"> eine Retrospektive. Das Grooming beschäftigt sich mit dem Planen der Inhalte</w:t>
+      </w:r>
+      <w:r>
+        <w:rPr>
+          <w:rFonts w:cstheme="minorHAnsi"/>
+          <w:sz w:val="24"/>
+          <w:szCs w:val="24"/>
+        </w:rPr>
+        <w:t xml:space="preserve"> für den kommenden Sprint</w:t>
+      </w:r>
+      <w:r>
+        <w:rPr>
+          <w:rFonts w:cstheme="minorHAnsi"/>
+          <w:sz w:val="24"/>
+          <w:szCs w:val="24"/>
+        </w:rPr>
+        <w:t>, die Retrospektive mit der kontinuierlichen Verbesserung des Entwicklungsprozesses</w:t>
+      </w:r>
+      <w:r>
+        <w:rPr>
+          <w:rFonts w:cstheme="minorHAnsi"/>
+          <w:sz w:val="24"/>
+          <w:szCs w:val="24"/>
+        </w:rPr>
+        <w:t xml:space="preserve">, sowie </w:t>
+      </w:r>
+      <w:r>
+        <w:rPr>
+          <w:rFonts w:cstheme="minorHAnsi"/>
+          <w:sz w:val="24"/>
+          <w:szCs w:val="24"/>
+        </w:rPr>
+        <w:t xml:space="preserve"> </w:t>
+      </w:r>
+      <w:r>
+        <w:rPr>
+          <w:rFonts w:cstheme="minorHAnsi"/>
+          <w:sz w:val="24"/>
+          <w:szCs w:val="24"/>
+        </w:rPr>
+        <w:t xml:space="preserve">mit </w:t>
+      </w:r>
+      <w:r>
+        <w:rPr>
+          <w:rFonts w:cstheme="minorHAnsi"/>
+          <w:sz w:val="24"/>
+          <w:szCs w:val="24"/>
+        </w:rPr>
+        <w:t>allgemeinen Schwierigkeiten und Problem, allerdings natürlich auch mit positiven Aspekten.</w:t>
+      </w:r>
+    </w:p>
+    <w:p>
+      <w:pPr>
+        <w:pStyle w:val="KeinLeerraum"/>
+        <w:spacing w:line="360" w:lineRule="auto"/>
+        <w:jc w:val="both"/>
+        <w:rPr>
+          <w:rFonts w:cstheme="minorHAnsi"/>
+          <w:sz w:val="24"/>
+          <w:szCs w:val="24"/>
+        </w:rPr>
+      </w:pPr>
+    </w:p>
+    <w:p>
+      <w:pPr>
+        <w:pStyle w:val="KeinLeerraum"/>
+        <w:spacing w:line="360" w:lineRule="auto"/>
+        <w:jc w:val="both"/>
+        <w:rPr>
+          <w:rFonts w:cstheme="minorHAnsi"/>
+          <w:b/>
+          <w:sz w:val="24"/>
+          <w:szCs w:val="24"/>
+        </w:rPr>
+      </w:pPr>
+      <w:r>
+        <w:rPr>
+          <w:rFonts w:cstheme="minorHAnsi"/>
+          <w:b/>
           <w:sz w:val="24"/>
           <w:szCs w:val="24"/>
         </w:rPr>
         <w:lastRenderedPageBreak/>
-        <w:t>Besprechung aktueller Themen und Problemen. Sowie</w:t>
-      </w:r>
-      <w:r>
-        <w:rPr>
-          <w:rFonts w:cstheme="minorHAnsi"/>
-          <w:sz w:val="24"/>
-          <w:szCs w:val="24"/>
-        </w:rPr>
-        <w:t xml:space="preserve"> vor jedem Sprint ein </w:t>
-      </w:r>
-      <w:proofErr w:type="spellStart"/>
-      <w:r>
-        <w:rPr>
-          <w:rFonts w:cstheme="minorHAnsi"/>
-          <w:sz w:val="24"/>
-          <w:szCs w:val="24"/>
-        </w:rPr>
-        <w:t>Groo</w:t>
-      </w:r>
-      <w:r>
-        <w:rPr>
-          <w:rFonts w:cstheme="minorHAnsi"/>
-          <w:sz w:val="24"/>
-          <w:szCs w:val="24"/>
-        </w:rPr>
-        <w:t>ming</w:t>
-      </w:r>
-      <w:proofErr w:type="spellEnd"/>
-      <w:r>
-        <w:rPr>
-          <w:rFonts w:cstheme="minorHAnsi"/>
-          <w:sz w:val="24"/>
-          <w:szCs w:val="24"/>
-        </w:rPr>
-        <w:t xml:space="preserve"> für die kommende Iteration und nach den Sprints</w:t>
-      </w:r>
-      <w:r>
-        <w:rPr>
-          <w:rFonts w:cstheme="minorHAnsi"/>
-          <w:sz w:val="24"/>
-          <w:szCs w:val="24"/>
-        </w:rPr>
-        <w:t xml:space="preserve"> eine Retrospektive. Das </w:t>
-      </w:r>
-      <w:proofErr w:type="spellStart"/>
-      <w:r>
-        <w:rPr>
-          <w:rFonts w:cstheme="minorHAnsi"/>
-          <w:sz w:val="24"/>
-          <w:szCs w:val="24"/>
-        </w:rPr>
-        <w:t>Grooming</w:t>
-      </w:r>
-      <w:proofErr w:type="spellEnd"/>
-      <w:r>
-        <w:rPr>
-          <w:rFonts w:cstheme="minorHAnsi"/>
-          <w:sz w:val="24"/>
-          <w:szCs w:val="24"/>
-        </w:rPr>
-        <w:t xml:space="preserve"> beschäftigt sich mit dem Planen der Inhalte</w:t>
-      </w:r>
-      <w:r>
-        <w:rPr>
-          <w:rFonts w:cstheme="minorHAnsi"/>
-          <w:sz w:val="24"/>
-          <w:szCs w:val="24"/>
-        </w:rPr>
-        <w:t xml:space="preserve"> für den kommenden Sprint</w:t>
-      </w:r>
-      <w:r>
-        <w:rPr>
-          <w:rFonts w:cstheme="minorHAnsi"/>
-          <w:sz w:val="24"/>
-          <w:szCs w:val="24"/>
-        </w:rPr>
-        <w:t>, die Retrospektive mit der kontinuierlichen Verbesserung des Entwicklungsprozesses</w:t>
-      </w:r>
-      <w:r>
-        <w:rPr>
-          <w:rFonts w:cstheme="minorHAnsi"/>
-          <w:sz w:val="24"/>
-          <w:szCs w:val="24"/>
-        </w:rPr>
-        <w:t xml:space="preserve">, sowie </w:t>
+        <w:t>Probl</w:t>
+      </w:r>
+      <w:r>
+        <w:rPr>
+          <w:rFonts w:cstheme="minorHAnsi"/>
+          <w:b/>
+          <w:sz w:val="24"/>
+          <w:szCs w:val="24"/>
+        </w:rPr>
+        <w:t>eme der Durchführung skizzieren</w:t>
+      </w:r>
+    </w:p>
+    <w:p>
+      <w:pPr>
+        <w:pStyle w:val="KeinLeerraum"/>
+        <w:spacing w:line="360" w:lineRule="auto"/>
+        <w:jc w:val="both"/>
+        <w:rPr>
+          <w:rFonts w:cstheme="minorHAnsi"/>
+          <w:sz w:val="24"/>
+          <w:szCs w:val="24"/>
+        </w:rPr>
+      </w:pPr>
+      <w:r>
+        <w:rPr>
+          <w:rFonts w:cstheme="minorHAnsi"/>
+          <w:sz w:val="24"/>
+          <w:szCs w:val="24"/>
+        </w:rPr>
+        <w:t xml:space="preserve">Bei der Durchführung traten durch diverse Faktoren verschiedene Probleme auf. Die langen Zeiten zwischen den jeweiligen Berufsschulblöcken sorgten dafür, dass es jedes Mal eine Einarbeitungsphase notwendig </w:t>
+      </w:r>
+      <w:r>
+        <w:rPr>
+          <w:rFonts w:cstheme="minorHAnsi"/>
+          <w:sz w:val="24"/>
+          <w:szCs w:val="24"/>
+        </w:rPr>
+        <w:t>war, welche einige Zeit benötigt. Daneben hat ein neu zusammengestelltes Team anfangs auch Schwierigkeiten die eigene Teamleistung einzuschätzen, wodurch es zu Fehleinschätzungen kam. Außerdem empfanden wir das Tool „Flying Donut“, welches eigentlich den Entwicklungsprozess unterstützen sollte, als nicht intuitiv und umständlich zu bedienen. Fehler wie beispielsweise das Loggen von zu viel Zeit an einem Ticket konnten aus unserer Sicht nicht rückgängig gemacht werden. Somit wurden natürlich auch Statistiken verfälscht.</w:t>
+      </w:r>
+    </w:p>
+    <w:p>
+      <w:pPr>
+        <w:pStyle w:val="KeinLeerraum"/>
+        <w:spacing w:line="360" w:lineRule="auto"/>
+        <w:jc w:val="both"/>
+        <w:rPr>
+          <w:rFonts w:cstheme="minorHAnsi"/>
+          <w:b/>
+          <w:sz w:val="24"/>
+          <w:szCs w:val="24"/>
+        </w:rPr>
+      </w:pPr>
+    </w:p>
+    <w:p>
+      <w:pPr>
+        <w:pStyle w:val="KeinLeerraum"/>
+        <w:spacing w:line="360" w:lineRule="auto"/>
+        <w:jc w:val="both"/>
+        <w:rPr>
+          <w:rFonts w:cstheme="minorHAnsi"/>
+          <w:b/>
+          <w:sz w:val="24"/>
+          <w:szCs w:val="24"/>
+        </w:rPr>
+      </w:pPr>
+      <w:r>
+        <w:rPr>
+          <w:rFonts w:cstheme="minorHAnsi"/>
+          <w:b/>
+          <w:sz w:val="24"/>
+          <w:szCs w:val="24"/>
+        </w:rPr>
+        <w:t>Beschreibung wie diese gelöst wurden</w:t>
+      </w:r>
+    </w:p>
+    <w:p>
+      <w:pPr>
+        <w:pStyle w:val="KeinLeerraum"/>
+        <w:spacing w:line="360" w:lineRule="auto"/>
+        <w:jc w:val="both"/>
+        <w:rPr>
+          <w:rFonts w:cstheme="minorHAnsi"/>
+          <w:sz w:val="24"/>
+          <w:szCs w:val="24"/>
+        </w:rPr>
+      </w:pPr>
+      <w:r>
+        <w:rPr>
+          <w:rFonts w:cstheme="minorHAnsi"/>
+          <w:sz w:val="24"/>
+          <w:szCs w:val="24"/>
+        </w:rPr>
+        <w:t>Um die negativen Auswirkungen der auftretenden Problem</w:t>
+      </w:r>
+      <w:r>
+        <w:rPr>
+          <w:rFonts w:cstheme="minorHAnsi"/>
+          <w:sz w:val="24"/>
+          <w:szCs w:val="24"/>
+        </w:rPr>
+        <w:t>e</w:t>
+      </w:r>
+      <w:r>
+        <w:rPr>
+          <w:rFonts w:cstheme="minorHAnsi"/>
+          <w:sz w:val="24"/>
+          <w:szCs w:val="24"/>
+        </w:rPr>
+        <w:t xml:space="preserve"> möglichst gering zu halten oder im Optimalfall sogar komplett zu eliminieren bedienten wir uns </w:t>
+      </w:r>
+      <w:r>
+        <w:rPr>
+          <w:rFonts w:cstheme="minorHAnsi"/>
+          <w:sz w:val="24"/>
+          <w:szCs w:val="24"/>
+        </w:rPr>
+        <w:t>verschiedener Hilfsmittel. Um während den langen Pausen zwischen den Schulblöcken</w:t>
       </w:r>
       <w:r>
         <w:rPr>
@@ -2967,201 +3913,15 @@
           <w:sz w:val="24"/>
           <w:szCs w:val="24"/>
         </w:rPr>
-        <w:t xml:space="preserve">mit </w:t>
-      </w:r>
-      <w:r>
-        <w:rPr>
-          <w:rFonts w:cstheme="minorHAnsi"/>
-          <w:sz w:val="24"/>
-          <w:szCs w:val="24"/>
-        </w:rPr>
-        <w:t>allgemeinen Schwierigkeiten und Problem, allerdings natürlich auch mit positiven Aspekten.</w:t>
-      </w:r>
-    </w:p>
-    <w:p>
-      <w:pPr>
-        <w:pStyle w:val="KeinLeerraum"/>
-        <w:spacing w:line="360" w:lineRule="auto"/>
-        <w:jc w:val="both"/>
-        <w:rPr>
-          <w:rFonts w:cstheme="minorHAnsi"/>
-          <w:sz w:val="24"/>
-          <w:szCs w:val="24"/>
-        </w:rPr>
-      </w:pPr>
-    </w:p>
-    <w:p>
-      <w:pPr>
-        <w:pStyle w:val="KeinLeerraum"/>
-        <w:spacing w:line="360" w:lineRule="auto"/>
-        <w:jc w:val="both"/>
-        <w:rPr>
-          <w:rFonts w:cstheme="minorHAnsi"/>
-          <w:b/>
-          <w:sz w:val="24"/>
-          <w:szCs w:val="24"/>
-        </w:rPr>
-      </w:pPr>
-      <w:r>
-        <w:rPr>
-          <w:rFonts w:cstheme="minorHAnsi"/>
-          <w:b/>
-          <w:sz w:val="24"/>
-          <w:szCs w:val="24"/>
-        </w:rPr>
-        <w:t>Probl</w:t>
-      </w:r>
-      <w:r>
-        <w:rPr>
-          <w:rFonts w:cstheme="minorHAnsi"/>
-          <w:b/>
-          <w:sz w:val="24"/>
-          <w:szCs w:val="24"/>
-        </w:rPr>
-        <w:t>eme der Durchführung skizzieren</w:t>
-      </w:r>
-    </w:p>
-    <w:p>
-      <w:pPr>
-        <w:pStyle w:val="KeinLeerraum"/>
-        <w:spacing w:line="360" w:lineRule="auto"/>
-        <w:jc w:val="both"/>
-        <w:rPr>
-          <w:rFonts w:cstheme="minorHAnsi"/>
-          <w:sz w:val="24"/>
-          <w:szCs w:val="24"/>
-        </w:rPr>
-      </w:pPr>
-      <w:r>
-        <w:rPr>
-          <w:rFonts w:cstheme="minorHAnsi"/>
-          <w:sz w:val="24"/>
-          <w:szCs w:val="24"/>
-        </w:rPr>
-        <w:t xml:space="preserve">Bei der Durchführung traten durch diverse Faktoren verschiedene Probleme auf. Die langen Zeiten zwischen den jeweiligen Berufsschulblöcken sorgten dafür, dass es jedes Mal eine Einarbeitungsphase notwendig </w:t>
-      </w:r>
-      <w:r>
-        <w:rPr>
-          <w:rFonts w:cstheme="minorHAnsi"/>
-          <w:sz w:val="24"/>
-          <w:szCs w:val="24"/>
-        </w:rPr>
-        <w:t>war, welche einige Zeit benötigt. Daneben hat ein neu zusammengestelltes Team anfangs auch Schwierigkeiten die eigene Teamleistung einzuschätzen, wodurch es zu Fehleinschätzungen kam. Außerdem empfanden wir das Tool „</w:t>
-      </w:r>
-      <w:proofErr w:type="spellStart"/>
-      <w:r>
-        <w:rPr>
-          <w:rFonts w:cstheme="minorHAnsi"/>
-          <w:sz w:val="24"/>
-          <w:szCs w:val="24"/>
-        </w:rPr>
-        <w:t>Flying</w:t>
-      </w:r>
-      <w:proofErr w:type="spellEnd"/>
-      <w:r>
-        <w:rPr>
-          <w:rFonts w:cstheme="minorHAnsi"/>
-          <w:sz w:val="24"/>
-          <w:szCs w:val="24"/>
-        </w:rPr>
-        <w:t xml:space="preserve"> Donut“, welches eigentlich den Entwicklungsprozess unterstützen sollte, als nicht intuitiv und umständlich zu bedienen. Fehler wie beispielsweise das Loggen von zu viel Zeit an einem Ticket konnten aus unserer Sicht nicht rückgängig gemacht werden. Somit wurden natürlich auch Statistiken verfälscht.</w:t>
-      </w:r>
-    </w:p>
-    <w:p>
-      <w:pPr>
-        <w:pStyle w:val="KeinLeerraum"/>
-        <w:spacing w:line="360" w:lineRule="auto"/>
-        <w:jc w:val="both"/>
-        <w:rPr>
-          <w:rFonts w:cstheme="minorHAnsi"/>
-          <w:b/>
-          <w:sz w:val="24"/>
-          <w:szCs w:val="24"/>
-        </w:rPr>
-      </w:pPr>
-    </w:p>
-    <w:p>
-      <w:pPr>
-        <w:pStyle w:val="KeinLeerraum"/>
-        <w:spacing w:line="360" w:lineRule="auto"/>
-        <w:jc w:val="both"/>
-        <w:rPr>
-          <w:rFonts w:cstheme="minorHAnsi"/>
-          <w:b/>
-          <w:sz w:val="24"/>
-          <w:szCs w:val="24"/>
-        </w:rPr>
-      </w:pPr>
-      <w:r>
-        <w:rPr>
-          <w:rFonts w:cstheme="minorHAnsi"/>
-          <w:b/>
-          <w:sz w:val="24"/>
-          <w:szCs w:val="24"/>
-        </w:rPr>
-        <w:t>Beschreibung wie diese gelöst wurden</w:t>
-      </w:r>
-    </w:p>
-    <w:p>
-      <w:pPr>
-        <w:pStyle w:val="KeinLeerraum"/>
-        <w:spacing w:line="360" w:lineRule="auto"/>
-        <w:jc w:val="both"/>
-        <w:rPr>
-          <w:rFonts w:cstheme="minorHAnsi"/>
-          <w:sz w:val="24"/>
-          <w:szCs w:val="24"/>
-        </w:rPr>
-      </w:pPr>
-      <w:r>
-        <w:rPr>
-          <w:rFonts w:cstheme="minorHAnsi"/>
-          <w:sz w:val="24"/>
-          <w:szCs w:val="24"/>
-        </w:rPr>
-        <w:t>Um die negativen Auswirkungen der auftretenden Problem</w:t>
-      </w:r>
-      <w:r>
-        <w:rPr>
-          <w:rFonts w:cstheme="minorHAnsi"/>
-          <w:sz w:val="24"/>
-          <w:szCs w:val="24"/>
-        </w:rPr>
-        <w:t>e</w:t>
-      </w:r>
-      <w:r>
-        <w:rPr>
-          <w:rFonts w:cstheme="minorHAnsi"/>
-          <w:sz w:val="24"/>
-          <w:szCs w:val="24"/>
-        </w:rPr>
-        <w:t xml:space="preserve"> möglichst gering zu halten oder im </w:t>
-      </w:r>
-      <w:proofErr w:type="spellStart"/>
-      <w:r>
-        <w:rPr>
-          <w:rFonts w:cstheme="minorHAnsi"/>
-          <w:sz w:val="24"/>
-          <w:szCs w:val="24"/>
-        </w:rPr>
-        <w:t>Optimalfall</w:t>
-      </w:r>
-      <w:proofErr w:type="spellEnd"/>
-      <w:r>
-        <w:rPr>
-          <w:rFonts w:cstheme="minorHAnsi"/>
-          <w:sz w:val="24"/>
-          <w:szCs w:val="24"/>
-        </w:rPr>
-        <w:t xml:space="preserve"> sogar komplett zu eliminieren bedienten wir uns </w:t>
-      </w:r>
-      <w:r>
-        <w:rPr>
-          <w:rFonts w:cstheme="minorHAnsi"/>
-          <w:sz w:val="24"/>
-          <w:szCs w:val="24"/>
-        </w:rPr>
-        <w:t>verschiedener Hilfsmittel. Um während den langen Pausen zwischen den Schulblöcken</w:t>
+        <w:t>weiter organisiert an dem Projekt arbeiten zu können, wurde beispielsweise über verschiedene Kommunikationskanäle über das Projekt diskutiert und sich gegenseitig unterstützt.</w:t>
+      </w:r>
+      <w:r>
+        <w:rPr>
+          <w:rFonts w:cstheme="minorHAnsi"/>
+          <w:sz w:val="24"/>
+          <w:szCs w:val="24"/>
+        </w:rPr>
+        <w:t xml:space="preserve"> Auf Fehleinschätzungen und nicht planbare Probleme versuchten wir mit Anpassungen der Ziele und einer angepassten</w:t>
       </w:r>
       <w:r>
         <w:rPr>
@@ -3177,33 +3937,7 @@
           <w:sz w:val="24"/>
           <w:szCs w:val="24"/>
         </w:rPr>
-        <w:t>weiter organisiert an dem Projekt arbeiten zu können, wurde beispielsweise über verschiedene Kommunikationskanäle über das Projekt diskutiert und sich gegenseitig unterstützt.</w:t>
-      </w:r>
-      <w:r>
-        <w:rPr>
-          <w:rFonts w:cstheme="minorHAnsi"/>
-          <w:sz w:val="24"/>
-          <w:szCs w:val="24"/>
-        </w:rPr>
-        <w:t xml:space="preserve"> Auf Fehleinschätzungen und nicht planbare Probleme versuchten wir mit Anpassungen der Ziele und einer angepassten </w:t>
-      </w:r>
-      <w:proofErr w:type="spellStart"/>
-      <w:r>
-        <w:rPr>
-          <w:rFonts w:cstheme="minorHAnsi"/>
-          <w:sz w:val="24"/>
-          <w:szCs w:val="24"/>
-        </w:rPr>
-        <w:t>Priorisierung</w:t>
-      </w:r>
-      <w:proofErr w:type="spellEnd"/>
-      <w:r>
-        <w:rPr>
-          <w:rFonts w:cstheme="minorHAnsi"/>
-          <w:sz w:val="24"/>
-          <w:szCs w:val="24"/>
-        </w:rPr>
-        <w:t xml:space="preserve"> der Features zu reagieren.</w:t>
+        <w:t>Priorisierung der Features zu reagieren.</w:t>
       </w:r>
     </w:p>
     <w:p>
@@ -3288,7 +4022,31 @@
           <w:sz w:val="24"/>
           <w:szCs w:val="24"/>
         </w:rPr>
-        <w:t xml:space="preserve">Bezüglich der Planung ist es definitiv notwendig zeitliche Puffer für nicht vorhersehbare Schwierigkeiten oder Veränderungen der Ressourcen etc. einzuplanen. Falls diese nicht benötigt werden, sind diese Zeiträume mit optionalen </w:t>
+        <w:t>Bezüglich der Planung ist es definitiv notwendig zeitliche Puffer für nicht vorhersehbare Schwierigkeiten oder Veränderungen der Ressourcen etc. einzuplanen. Falls diese nicht benötigt werden, sind diese Zeiträume mit optionalen Features zu füllen. Bei der Planung ist auch von Vorteil, wenn bereits grobe technische Schwierigkeiten aufgenommen werden, damit diese bereits bei der Gesamtkonzept Beachtung finden können.</w:t>
+      </w:r>
+      <w:r>
+        <w:rPr>
+          <w:rFonts w:cstheme="minorHAnsi"/>
+          <w:sz w:val="24"/>
+          <w:szCs w:val="24"/>
+        </w:rPr>
+        <w:t xml:space="preserve"> Fehler während der Konzeption</w:t>
+      </w:r>
+      <w:r>
+        <w:rPr>
+          <w:rFonts w:cstheme="minorHAnsi"/>
+          <w:sz w:val="24"/>
+          <w:szCs w:val="24"/>
+        </w:rPr>
+        <w:t xml:space="preserve"> </w:t>
+      </w:r>
+      <w:r>
+        <w:rPr>
+          <w:rFonts w:cstheme="minorHAnsi"/>
+          <w:sz w:val="24"/>
+          <w:szCs w:val="24"/>
+        </w:rPr>
+        <w:t xml:space="preserve">von Features können zudem später weitreichende Folgen haben. Gerade bei absolut fundamentalen Bestandteilen des Projekts wie beispielweise der Datenbank ist es vorteilhaft mehr Zeit einzuplanen, um das Konzept bereits in Betrachtung der späteren Features zu überprüfen. Neben den negativen </w:t>
       </w:r>
       <w:r>
         <w:rPr>
@@ -3297,15 +4055,126 @@
           <w:szCs w:val="24"/>
         </w:rPr>
         <w:lastRenderedPageBreak/>
-        <w:t>Features zu füllen. Bei der Planung ist auch von Vorteil, wenn bereits grobe technische Schwierigkeiten aufgenommen werden, damit diese bereits bei der Gesamtkonzept Beachtung finden können.</w:t>
-      </w:r>
-      <w:r>
-        <w:rPr>
-          <w:rFonts w:cstheme="minorHAnsi"/>
-          <w:sz w:val="24"/>
-          <w:szCs w:val="24"/>
-        </w:rPr>
-        <w:t xml:space="preserve"> Fehler während der Konzeption</w:t>
+        <w:t xml:space="preserve">Aspekten aus denen wir Erkenntnisse gewonnen haben, wurde natürlich auch während des Projekts viel über das allgemeine </w:t>
+      </w:r>
+      <w:r>
+        <w:rPr>
+          <w:rFonts w:cstheme="minorHAnsi"/>
+          <w:sz w:val="24"/>
+          <w:szCs w:val="24"/>
+        </w:rPr>
+        <w:t>Z</w:t>
+      </w:r>
+      <w:r>
+        <w:rPr>
+          <w:rFonts w:cstheme="minorHAnsi"/>
+          <w:sz w:val="24"/>
+          <w:szCs w:val="24"/>
+        </w:rPr>
+        <w:t xml:space="preserve">usammenarbeiten, das Organisieren eines Projekts und </w:t>
+      </w:r>
+      <w:r>
+        <w:rPr>
+          <w:rFonts w:cstheme="minorHAnsi"/>
+          <w:sz w:val="24"/>
+          <w:szCs w:val="24"/>
+        </w:rPr>
+        <w:t>die verwendeten Technologien gelernt.</w:t>
+      </w:r>
+    </w:p>
+    <w:p>
+      <w:pPr>
+        <w:pStyle w:val="KeinLeerraum"/>
+        <w:spacing w:line="360" w:lineRule="auto"/>
+        <w:jc w:val="both"/>
+        <w:rPr>
+          <w:rFonts w:cstheme="minorHAnsi"/>
+          <w:b/>
+          <w:sz w:val="24"/>
+          <w:szCs w:val="24"/>
+        </w:rPr>
+      </w:pPr>
+    </w:p>
+    <w:p>
+      <w:pPr>
+        <w:pStyle w:val="KeinLeerraum"/>
+        <w:spacing w:line="360" w:lineRule="auto"/>
+        <w:jc w:val="both"/>
+        <w:rPr>
+          <w:rFonts w:cstheme="minorHAnsi"/>
+          <w:b/>
+          <w:sz w:val="24"/>
+          <w:szCs w:val="24"/>
+        </w:rPr>
+      </w:pPr>
+      <w:r>
+        <w:rPr>
+          <w:rFonts w:cstheme="minorHAnsi"/>
+          <w:b/>
+          <w:sz w:val="24"/>
+          <w:szCs w:val="24"/>
+        </w:rPr>
+        <w:t>Probleme</w:t>
+      </w:r>
+    </w:p>
+    <w:p>
+      <w:pPr>
+        <w:pStyle w:val="KeinLeerraum"/>
+        <w:spacing w:line="360" w:lineRule="auto"/>
+        <w:jc w:val="both"/>
+        <w:rPr>
+          <w:rFonts w:cstheme="minorHAnsi"/>
+          <w:sz w:val="24"/>
+          <w:szCs w:val="24"/>
+        </w:rPr>
+      </w:pPr>
+      <w:r>
+        <w:rPr>
+          <w:rFonts w:cstheme="minorHAnsi"/>
+          <w:sz w:val="24"/>
+          <w:szCs w:val="24"/>
+        </w:rPr>
+        <w:t>Neben den bereits erwähnten Problem</w:t>
+      </w:r>
+      <w:r>
+        <w:rPr>
+          <w:rFonts w:cstheme="minorHAnsi"/>
+          <w:sz w:val="24"/>
+          <w:szCs w:val="24"/>
+        </w:rPr>
+        <w:t>en</w:t>
+      </w:r>
+      <w:r>
+        <w:rPr>
+          <w:rFonts w:cstheme="minorHAnsi"/>
+          <w:sz w:val="24"/>
+          <w:szCs w:val="24"/>
+        </w:rPr>
+        <w:t xml:space="preserve"> stellten sich unserem Team weitere teilweise nicht vorhersehbare Probleme und Schwierigkeiten.</w:t>
+      </w:r>
+      <w:r>
+        <w:rPr>
+          <w:rFonts w:cstheme="minorHAnsi"/>
+          <w:sz w:val="24"/>
+          <w:szCs w:val="24"/>
+        </w:rPr>
+        <w:t xml:space="preserve"> Zunächst einmal zu den personellen Ressourcen:</w:t>
+      </w:r>
+      <w:r>
+        <w:rPr>
+          <w:rFonts w:cstheme="minorHAnsi"/>
+          <w:sz w:val="24"/>
+          <w:szCs w:val="24"/>
+        </w:rPr>
+        <w:t xml:space="preserve"> Die Umsetzung und der Umfang des Projekts wurde anfangs geplant mit der Verfügbarkeit von sechs Personen. Nach kurzer Zeit fiel jedoch eine davon aus und somit wurde die verfügbare Arbeitskraft um 20% gesenkt.</w:t>
+      </w:r>
+      <w:r>
+        <w:rPr>
+          <w:rFonts w:cstheme="minorHAnsi"/>
+          <w:sz w:val="24"/>
+          <w:szCs w:val="24"/>
+        </w:rPr>
+        <w:t xml:space="preserve"> Diese 20% konnten von uns im Verlauf des Projekts nicht wieder aufgeholt werden und fehlten schlichtweg.</w:t>
       </w:r>
       <w:r>
         <w:rPr>
@@ -3315,132 +4184,153 @@
         </w:rPr>
         <w:t xml:space="preserve"> </w:t>
       </w:r>
-      <w:r>
-        <w:rPr>
-          <w:rFonts w:cstheme="minorHAnsi"/>
-          <w:sz w:val="24"/>
-          <w:szCs w:val="24"/>
-        </w:rPr>
-        <w:t xml:space="preserve">von Features können zudem später weitreichende Folgen haben. Gerade bei absolut fundamentalen Bestandteilen des Projekts wie beispielweise der Datenbank ist es vorteilhaft mehr Zeit einzuplanen, um das Konzept bereits in Betrachtung der späteren Features zu überprüfen. Neben den negativen Aspekten aus denen wir Erkenntnisse gewonnen haben, wurde natürlich auch während des Projekts viel über das allgemeine </w:t>
-      </w:r>
-      <w:r>
-        <w:rPr>
-          <w:rFonts w:cstheme="minorHAnsi"/>
-          <w:sz w:val="24"/>
-          <w:szCs w:val="24"/>
-        </w:rPr>
-        <w:t>Z</w:t>
-      </w:r>
-      <w:r>
-        <w:rPr>
-          <w:rFonts w:cstheme="minorHAnsi"/>
-          <w:sz w:val="24"/>
-          <w:szCs w:val="24"/>
-        </w:rPr>
-        <w:t xml:space="preserve">usammenarbeiten, das Organisieren eines Projekts und </w:t>
-      </w:r>
-      <w:r>
-        <w:rPr>
-          <w:rFonts w:cstheme="minorHAnsi"/>
-          <w:sz w:val="24"/>
-          <w:szCs w:val="24"/>
-        </w:rPr>
-        <w:t>die verwendeten Technologien gelernt.</w:t>
-      </w:r>
-    </w:p>
-    <w:p>
-      <w:pPr>
-        <w:pStyle w:val="KeinLeerraum"/>
-        <w:spacing w:line="360" w:lineRule="auto"/>
-        <w:jc w:val="both"/>
-        <w:rPr>
-          <w:rFonts w:cstheme="minorHAnsi"/>
-          <w:b/>
-          <w:sz w:val="24"/>
-          <w:szCs w:val="24"/>
-        </w:rPr>
-      </w:pPr>
-    </w:p>
-    <w:p>
-      <w:pPr>
-        <w:pStyle w:val="KeinLeerraum"/>
-        <w:spacing w:line="360" w:lineRule="auto"/>
-        <w:jc w:val="both"/>
-        <w:rPr>
-          <w:rFonts w:cstheme="minorHAnsi"/>
-          <w:b/>
-          <w:sz w:val="24"/>
-          <w:szCs w:val="24"/>
-        </w:rPr>
-      </w:pPr>
-      <w:r>
-        <w:rPr>
-          <w:rFonts w:cstheme="minorHAnsi"/>
-          <w:b/>
-          <w:sz w:val="24"/>
-          <w:szCs w:val="24"/>
-        </w:rPr>
-        <w:t>Probleme</w:t>
-      </w:r>
-    </w:p>
-    <w:p>
-      <w:pPr>
-        <w:pStyle w:val="KeinLeerraum"/>
-        <w:spacing w:line="360" w:lineRule="auto"/>
-        <w:jc w:val="both"/>
-        <w:rPr>
-          <w:rFonts w:cstheme="minorHAnsi"/>
-          <w:sz w:val="24"/>
-          <w:szCs w:val="24"/>
-        </w:rPr>
-      </w:pPr>
-      <w:r>
-        <w:rPr>
-          <w:rFonts w:cstheme="minorHAnsi"/>
-          <w:sz w:val="24"/>
-          <w:szCs w:val="24"/>
-        </w:rPr>
-        <w:t>Neben den bereits erwähnten Problem</w:t>
-      </w:r>
-      <w:r>
-        <w:rPr>
-          <w:rFonts w:cstheme="minorHAnsi"/>
-          <w:sz w:val="24"/>
-          <w:szCs w:val="24"/>
-        </w:rPr>
-        <w:t>en</w:t>
-      </w:r>
-      <w:r>
-        <w:rPr>
-          <w:rFonts w:cstheme="minorHAnsi"/>
-          <w:sz w:val="24"/>
-          <w:szCs w:val="24"/>
-        </w:rPr>
-        <w:t xml:space="preserve"> stellten sich unserem Team weitere teilweise nicht vorhersehbare Probleme und Schwierigkeiten.</w:t>
-      </w:r>
-      <w:r>
-        <w:rPr>
-          <w:rFonts w:cstheme="minorHAnsi"/>
-          <w:sz w:val="24"/>
-          <w:szCs w:val="24"/>
-        </w:rPr>
-        <w:t xml:space="preserve"> Zunächst einmal zu den personellen Ressourcen:</w:t>
-      </w:r>
-      <w:r>
-        <w:rPr>
-          <w:rFonts w:cstheme="minorHAnsi"/>
-          <w:sz w:val="24"/>
-          <w:szCs w:val="24"/>
-        </w:rPr>
-        <w:t xml:space="preserve"> Die Umsetzung und der Umfang des Projekts wurde anfangs geplant mit der Verfügbarkeit von sechs Personen. Nach kurzer Zeit fiel jedoch eine davon aus und somit wurde die verfügbare Arbeitskraft um 20% gesenkt.</w:t>
-      </w:r>
-      <w:r>
-        <w:rPr>
-          <w:rFonts w:cstheme="minorHAnsi"/>
-          <w:sz w:val="24"/>
-          <w:szCs w:val="24"/>
-        </w:rPr>
-        <w:t xml:space="preserve"> Diese 20% konnten von uns im Verlauf des Projekts nicht wieder aufgeholt werden und fehlten schlichtweg.</w:t>
+    </w:p>
+    <w:p>
+      <w:pPr>
+        <w:pStyle w:val="KeinLeerraum"/>
+        <w:spacing w:line="360" w:lineRule="auto"/>
+        <w:jc w:val="both"/>
+        <w:rPr>
+          <w:rFonts w:cstheme="minorHAnsi"/>
+          <w:sz w:val="24"/>
+          <w:szCs w:val="24"/>
+        </w:rPr>
+      </w:pPr>
+      <w:r>
+        <w:rPr>
+          <w:rFonts w:cstheme="minorHAnsi"/>
+          <w:sz w:val="24"/>
+          <w:szCs w:val="24"/>
+        </w:rPr>
+        <w:t>Des Weiteren g</w:t>
+      </w:r>
+      <w:r>
+        <w:rPr>
+          <w:rFonts w:cstheme="minorHAnsi"/>
+          <w:sz w:val="24"/>
+          <w:szCs w:val="24"/>
+        </w:rPr>
+        <w:t xml:space="preserve">ab </w:t>
+      </w:r>
+      <w:r>
+        <w:rPr>
+          <w:rFonts w:cstheme="minorHAnsi"/>
+          <w:sz w:val="24"/>
+          <w:szCs w:val="24"/>
+        </w:rPr>
+        <w:t>es unter</w:t>
+      </w:r>
+      <w:r>
+        <w:rPr>
+          <w:rFonts w:cstheme="minorHAnsi"/>
+          <w:sz w:val="24"/>
+          <w:szCs w:val="24"/>
+        </w:rPr>
+        <w:t>anderem Probleme mit den Node</w:t>
+      </w:r>
+      <w:r>
+        <w:rPr>
+          <w:rFonts w:cstheme="minorHAnsi"/>
+          <w:sz w:val="24"/>
+          <w:szCs w:val="24"/>
+        </w:rPr>
+        <w:t>-</w:t>
+      </w:r>
+      <w:r>
+        <w:rPr>
+          <w:rFonts w:cstheme="minorHAnsi"/>
+          <w:sz w:val="24"/>
+          <w:szCs w:val="24"/>
+        </w:rPr>
+        <w:t>Modulen, die fehlerhaft installiert w</w:t>
+      </w:r>
+      <w:r>
+        <w:rPr>
+          <w:rFonts w:cstheme="minorHAnsi"/>
+          <w:sz w:val="24"/>
+          <w:szCs w:val="24"/>
+        </w:rPr>
+        <w:t>urden, und ständig neue Schwierigkeiten</w:t>
+      </w:r>
+      <w:r>
+        <w:rPr>
+          <w:rFonts w:cstheme="minorHAnsi"/>
+          <w:sz w:val="24"/>
+          <w:szCs w:val="24"/>
+        </w:rPr>
+        <w:t xml:space="preserve"> verursachten. Selbst Neuinstallationen, löschen des</w:t>
+      </w:r>
+      <w:r>
+        <w:rPr>
+          <w:rFonts w:cstheme="minorHAnsi"/>
+          <w:sz w:val="24"/>
+          <w:szCs w:val="24"/>
+        </w:rPr>
+        <w:t xml:space="preserve"> entsprechenden</w:t>
+      </w:r>
+      <w:r>
+        <w:rPr>
+          <w:rFonts w:cstheme="minorHAnsi"/>
+          <w:sz w:val="24"/>
+          <w:szCs w:val="24"/>
+        </w:rPr>
+        <w:t xml:space="preserve"> Ordners und das </w:t>
+      </w:r>
+      <w:r>
+        <w:rPr>
+          <w:rFonts w:cstheme="minorHAnsi"/>
+          <w:sz w:val="24"/>
+          <w:szCs w:val="24"/>
+        </w:rPr>
+        <w:t>L</w:t>
+      </w:r>
+      <w:r>
+        <w:rPr>
+          <w:rFonts w:cstheme="minorHAnsi"/>
+          <w:sz w:val="24"/>
+          <w:szCs w:val="24"/>
+        </w:rPr>
+        <w:t xml:space="preserve">eeren des npm Caches konnten die Fehler nicht lösen. Außerdem störte es, dass einige Module weitere Modul-Installationen benötigten, weil die Dependencies nicht automatisch mit heruntergeladen wurden. Das tief verschachtelte Ordnersystem </w:t>
+      </w:r>
+      <w:r>
+        <w:rPr>
+          <w:rFonts w:cstheme="minorHAnsi"/>
+          <w:sz w:val="24"/>
+          <w:szCs w:val="24"/>
+        </w:rPr>
+        <w:t xml:space="preserve">mit teilweise einer enormen Anzahl an Dateien </w:t>
+      </w:r>
+      <w:r>
+        <w:rPr>
+          <w:rFonts w:cstheme="minorHAnsi"/>
+          <w:sz w:val="24"/>
+          <w:szCs w:val="24"/>
+        </w:rPr>
+        <w:t>führte beim Verschieben oder einfacher Einsicht in den Ordner zu Verlangsamungen. Es traten hin und wieder durch die Beschränkungen der PCs der Schule bedingte Zugriffsrecht-Konflikte auf, Git</w:t>
+      </w:r>
+      <w:r>
+        <w:rPr>
+          <w:rFonts w:cstheme="minorHAnsi"/>
+          <w:sz w:val="24"/>
+          <w:szCs w:val="24"/>
+        </w:rPr>
+        <w:t>-</w:t>
+      </w:r>
+      <w:r>
+        <w:rPr>
+          <w:rFonts w:cstheme="minorHAnsi"/>
+          <w:sz w:val="24"/>
+          <w:szCs w:val="24"/>
+        </w:rPr>
+        <w:t>Extensions konnte nicht starten oder stürzte bei Merges und Commits ab, weil es laut Fehlermeldung auf bestimmte Dateien keinen lesenden Zugriff bekam</w:t>
+      </w:r>
+      <w:r>
+        <w:rPr>
+          <w:rFonts w:cstheme="minorHAnsi"/>
+          <w:sz w:val="24"/>
+          <w:szCs w:val="24"/>
+        </w:rPr>
+        <w:t>. Zudem dauerte das Einrichten der PCs, um diese in der Schule für die Entwicklung vorzubereiten, selbst das Hochfahren und Laden des Benutzerprofils, jedesmal einige Zeit.</w:t>
       </w:r>
       <w:r>
         <w:rPr>
@@ -3450,280 +4340,6 @@
         </w:rPr>
         <w:t xml:space="preserve"> </w:t>
       </w:r>
-    </w:p>
-    <w:p>
-      <w:pPr>
-        <w:pStyle w:val="KeinLeerraum"/>
-        <w:spacing w:line="360" w:lineRule="auto"/>
-        <w:jc w:val="both"/>
-        <w:rPr>
-          <w:rFonts w:cstheme="minorHAnsi"/>
-          <w:sz w:val="24"/>
-          <w:szCs w:val="24"/>
-        </w:rPr>
-      </w:pPr>
-      <w:r>
-        <w:rPr>
-          <w:rFonts w:cstheme="minorHAnsi"/>
-          <w:sz w:val="24"/>
-          <w:szCs w:val="24"/>
-        </w:rPr>
-        <w:t>Des Weiteren g</w:t>
-      </w:r>
-      <w:r>
-        <w:rPr>
-          <w:rFonts w:cstheme="minorHAnsi"/>
-          <w:sz w:val="24"/>
-          <w:szCs w:val="24"/>
-        </w:rPr>
-        <w:t xml:space="preserve">ab </w:t>
-      </w:r>
-      <w:r>
-        <w:rPr>
-          <w:rFonts w:cstheme="minorHAnsi"/>
-          <w:sz w:val="24"/>
-          <w:szCs w:val="24"/>
-        </w:rPr>
-        <w:t>es unter</w:t>
-      </w:r>
-      <w:r>
-        <w:rPr>
-          <w:rFonts w:cstheme="minorHAnsi"/>
-          <w:sz w:val="24"/>
-          <w:szCs w:val="24"/>
-        </w:rPr>
-        <w:t xml:space="preserve">anderem Probleme mit den </w:t>
-      </w:r>
-      <w:proofErr w:type="spellStart"/>
-      <w:r>
-        <w:rPr>
-          <w:rFonts w:cstheme="minorHAnsi"/>
-          <w:sz w:val="24"/>
-          <w:szCs w:val="24"/>
-        </w:rPr>
-        <w:t>Node</w:t>
-      </w:r>
-      <w:proofErr w:type="spellEnd"/>
-      <w:r>
-        <w:rPr>
-          <w:rFonts w:cstheme="minorHAnsi"/>
-          <w:sz w:val="24"/>
-          <w:szCs w:val="24"/>
-        </w:rPr>
-        <w:t>-</w:t>
-      </w:r>
-      <w:r>
-        <w:rPr>
-          <w:rFonts w:cstheme="minorHAnsi"/>
-          <w:sz w:val="24"/>
-          <w:szCs w:val="24"/>
-        </w:rPr>
-        <w:t>Modulen, die fehlerhaft installiert w</w:t>
-      </w:r>
-      <w:r>
-        <w:rPr>
-          <w:rFonts w:cstheme="minorHAnsi"/>
-          <w:sz w:val="24"/>
-          <w:szCs w:val="24"/>
-        </w:rPr>
-        <w:t>urden, und ständig neue Schwierigkeiten</w:t>
-      </w:r>
-      <w:r>
-        <w:rPr>
-          <w:rFonts w:cstheme="minorHAnsi"/>
-          <w:sz w:val="24"/>
-          <w:szCs w:val="24"/>
-        </w:rPr>
-        <w:t xml:space="preserve"> verursachten. Selbst Neuinstallationen, löschen </w:t>
-      </w:r>
-      <w:proofErr w:type="gramStart"/>
-      <w:r>
-        <w:rPr>
-          <w:rFonts w:cstheme="minorHAnsi"/>
-          <w:sz w:val="24"/>
-          <w:szCs w:val="24"/>
-        </w:rPr>
-        <w:t>des</w:t>
-      </w:r>
-      <w:r>
-        <w:rPr>
-          <w:rFonts w:cstheme="minorHAnsi"/>
-          <w:sz w:val="24"/>
-          <w:szCs w:val="24"/>
-        </w:rPr>
-        <w:t xml:space="preserve"> entsprechenden</w:t>
-      </w:r>
-      <w:r>
-        <w:rPr>
-          <w:rFonts w:cstheme="minorHAnsi"/>
-          <w:sz w:val="24"/>
-          <w:szCs w:val="24"/>
-        </w:rPr>
-        <w:t xml:space="preserve"> Ordners</w:t>
-      </w:r>
-      <w:proofErr w:type="gramEnd"/>
-      <w:r>
-        <w:rPr>
-          <w:rFonts w:cstheme="minorHAnsi"/>
-          <w:sz w:val="24"/>
-          <w:szCs w:val="24"/>
-        </w:rPr>
-        <w:t xml:space="preserve"> und das </w:t>
-      </w:r>
-      <w:r>
-        <w:rPr>
-          <w:rFonts w:cstheme="minorHAnsi"/>
-          <w:sz w:val="24"/>
-          <w:szCs w:val="24"/>
-        </w:rPr>
-        <w:t>L</w:t>
-      </w:r>
-      <w:r>
-        <w:rPr>
-          <w:rFonts w:cstheme="minorHAnsi"/>
-          <w:sz w:val="24"/>
-          <w:szCs w:val="24"/>
-        </w:rPr>
-        <w:t xml:space="preserve">eeren des </w:t>
-      </w:r>
-      <w:proofErr w:type="spellStart"/>
-      <w:r>
-        <w:rPr>
-          <w:rFonts w:cstheme="minorHAnsi"/>
-          <w:sz w:val="24"/>
-          <w:szCs w:val="24"/>
-        </w:rPr>
-        <w:t>npm</w:t>
-      </w:r>
-      <w:proofErr w:type="spellEnd"/>
-      <w:r>
-        <w:rPr>
-          <w:rFonts w:cstheme="minorHAnsi"/>
-          <w:sz w:val="24"/>
-          <w:szCs w:val="24"/>
-        </w:rPr>
-        <w:t xml:space="preserve"> Caches konnten die Fehler nicht lösen. Außerdem störte es, dass einige Module weitere Modul-Installationen benötigten, weil die </w:t>
-      </w:r>
-      <w:proofErr w:type="spellStart"/>
-      <w:r>
-        <w:rPr>
-          <w:rFonts w:cstheme="minorHAnsi"/>
-          <w:sz w:val="24"/>
-          <w:szCs w:val="24"/>
-        </w:rPr>
-        <w:t>Dependencies</w:t>
-      </w:r>
-      <w:proofErr w:type="spellEnd"/>
-      <w:r>
-        <w:rPr>
-          <w:rFonts w:cstheme="minorHAnsi"/>
-          <w:sz w:val="24"/>
-          <w:szCs w:val="24"/>
-        </w:rPr>
-        <w:t xml:space="preserve"> nicht automatisch mit heruntergeladen wurden. Das tief verschachtelte Ordnersystem </w:t>
-      </w:r>
-      <w:r>
-        <w:rPr>
-          <w:rFonts w:cstheme="minorHAnsi"/>
-          <w:sz w:val="24"/>
-          <w:szCs w:val="24"/>
-        </w:rPr>
-        <w:t xml:space="preserve">mit teilweise einer enormen Anzahl an Dateien </w:t>
-      </w:r>
-      <w:r>
-        <w:rPr>
-          <w:rFonts w:cstheme="minorHAnsi"/>
-          <w:sz w:val="24"/>
-          <w:szCs w:val="24"/>
-        </w:rPr>
-        <w:t xml:space="preserve">führte beim Verschieben oder einfacher Einsicht in den Ordner zu Verlangsamungen. Es traten hin und wieder durch die Beschränkungen der PCs der Schule bedingte Zugriffsrecht-Konflikte auf, </w:t>
-      </w:r>
-      <w:proofErr w:type="spellStart"/>
-      <w:r>
-        <w:rPr>
-          <w:rFonts w:cstheme="minorHAnsi"/>
-          <w:sz w:val="24"/>
-          <w:szCs w:val="24"/>
-        </w:rPr>
-        <w:t>Git</w:t>
-      </w:r>
-      <w:r>
-        <w:rPr>
-          <w:rFonts w:cstheme="minorHAnsi"/>
-          <w:sz w:val="24"/>
-          <w:szCs w:val="24"/>
-        </w:rPr>
-        <w:t>-</w:t>
-      </w:r>
-      <w:r>
-        <w:rPr>
-          <w:rFonts w:cstheme="minorHAnsi"/>
-          <w:sz w:val="24"/>
-          <w:szCs w:val="24"/>
-        </w:rPr>
-        <w:t>Extensions</w:t>
-      </w:r>
-      <w:proofErr w:type="spellEnd"/>
-      <w:r>
-        <w:rPr>
-          <w:rFonts w:cstheme="minorHAnsi"/>
-          <w:sz w:val="24"/>
-          <w:szCs w:val="24"/>
-        </w:rPr>
-        <w:t xml:space="preserve"> konnte nicht starten oder stürzte bei </w:t>
-      </w:r>
-      <w:proofErr w:type="spellStart"/>
-      <w:r>
-        <w:rPr>
-          <w:rFonts w:cstheme="minorHAnsi"/>
-          <w:sz w:val="24"/>
-          <w:szCs w:val="24"/>
-        </w:rPr>
-        <w:t>Merges</w:t>
-      </w:r>
-      <w:proofErr w:type="spellEnd"/>
-      <w:r>
-        <w:rPr>
-          <w:rFonts w:cstheme="minorHAnsi"/>
-          <w:sz w:val="24"/>
-          <w:szCs w:val="24"/>
-        </w:rPr>
-        <w:t xml:space="preserve"> und </w:t>
-      </w:r>
-      <w:proofErr w:type="spellStart"/>
-      <w:r>
-        <w:rPr>
-          <w:rFonts w:cstheme="minorHAnsi"/>
-          <w:sz w:val="24"/>
-          <w:szCs w:val="24"/>
-        </w:rPr>
-        <w:t>Commits</w:t>
-      </w:r>
-      <w:proofErr w:type="spellEnd"/>
-      <w:r>
-        <w:rPr>
-          <w:rFonts w:cstheme="minorHAnsi"/>
-          <w:sz w:val="24"/>
-          <w:szCs w:val="24"/>
-        </w:rPr>
-        <w:t xml:space="preserve"> ab, weil es laut Fehlermeldung auf bestimmte Dateien keinen lesenden Zugriff bekam</w:t>
-      </w:r>
-      <w:r>
-        <w:rPr>
-          <w:rFonts w:cstheme="minorHAnsi"/>
-          <w:sz w:val="24"/>
-          <w:szCs w:val="24"/>
-        </w:rPr>
-        <w:t>. Zudem dauerte das Einrichten der PCs, um diese in der Schule für die Entwicklung vorzubereiten, selbst das Hochfahren und Laden des Benutzerprofils, jedesmal einige Zeit.</w:t>
-      </w:r>
-      <w:r>
-        <w:rPr>
-          <w:rFonts w:cstheme="minorHAnsi"/>
-          <w:sz w:val="24"/>
-          <w:szCs w:val="24"/>
-        </w:rPr>
-        <w:t xml:space="preserve"> </w:t>
-      </w:r>
       <w:r>
         <w:rPr>
           <w:rFonts w:cstheme="minorHAnsi"/>
@@ -3794,7 +4410,6 @@
           <w:sz w:val="24"/>
           <w:szCs w:val="24"/>
         </w:rPr>
-        <w:lastRenderedPageBreak/>
         <w:t>beschädigt. Bei jedem A</w:t>
       </w:r>
       <w:r>
@@ -3841,6 +4456,7 @@
       <w:bookmarkEnd w:id="0"/>
     </w:p>
     <w:sectPr>
+      <w:footerReference w:type="default" r:id="rId8"/>
       <w:pgSz w:w="11906" w:h="16838"/>
       <w:pgMar w:top="1417" w:right="1417" w:bottom="1134" w:left="1417" w:header="708" w:footer="708" w:gutter="0"/>
       <w:cols w:space="708"/>
@@ -3848,6 +4464,91 @@
     </w:sectPr>
   </w:body>
 </w:document>
+</file>
+
+<file path=word/endnotes.xml><?xml version="1.0" encoding="utf-8"?>
+<w:endnotes xmlns:ve="http://schemas.openxmlformats.org/markup-compatibility/2006" xmlns:o="urn:schemas-microsoft-com:office:office" xmlns:r="http://schemas.openxmlformats.org/officeDocument/2006/relationships" xmlns:m="http://schemas.openxmlformats.org/officeDocument/2006/math" xmlns:v="urn:schemas-microsoft-com:vml" xmlns:wp="http://schemas.openxmlformats.org/drawingml/2006/wordprocessingDrawing" xmlns:w10="urn:schemas-microsoft-com:office:word" xmlns:w="http://schemas.openxmlformats.org/wordprocessingml/2006/main" xmlns:wne="http://schemas.microsoft.com/office/word/2006/wordml">
+  <w:endnote w:type="separator" w:id="0">
+    <w:p>
+      <w:pPr>
+        <w:spacing w:after="0" w:line="240" w:lineRule="auto"/>
+      </w:pPr>
+      <w:r>
+        <w:separator/>
+      </w:r>
+    </w:p>
+  </w:endnote>
+  <w:endnote w:type="continuationSeparator" w:id="1">
+    <w:p>
+      <w:pPr>
+        <w:spacing w:after="0" w:line="240" w:lineRule="auto"/>
+      </w:pPr>
+      <w:r>
+        <w:continuationSeparator/>
+      </w:r>
+    </w:p>
+  </w:endnote>
+</w:endnotes>
+</file>
+
+<file path=word/footer1.xml><?xml version="1.0" encoding="utf-8"?>
+<w:ftr xmlns:ve="http://schemas.openxmlformats.org/markup-compatibility/2006" xmlns:o="urn:schemas-microsoft-com:office:office" xmlns:r="http://schemas.openxmlformats.org/officeDocument/2006/relationships" xmlns:m="http://schemas.openxmlformats.org/officeDocument/2006/math" xmlns:v="urn:schemas-microsoft-com:vml" xmlns:wp="http://schemas.openxmlformats.org/drawingml/2006/wordprocessingDrawing" xmlns:w10="urn:schemas-microsoft-com:office:word" xmlns:w="http://schemas.openxmlformats.org/wordprocessingml/2006/main" xmlns:wne="http://schemas.microsoft.com/office/word/2006/wordml">
+  <w:sdt>
+    <w:sdtPr>
+      <w:id w:val="241588922"/>
+      <w:docPartObj>
+        <w:docPartGallery w:val="Page Numbers (Bottom of Page)"/>
+        <w:docPartUnique/>
+      </w:docPartObj>
+    </w:sdtPr>
+    <w:sdtContent>
+      <w:p>
+        <w:pPr>
+          <w:pStyle w:val="Fuzeile"/>
+          <w:jc w:val="right"/>
+        </w:pPr>
+        <w:fldSimple w:instr=" PAGE   \* MERGEFORMAT ">
+          <w:r>
+            <w:rPr>
+              <w:noProof/>
+            </w:rPr>
+            <w:t>7</w:t>
+          </w:r>
+        </w:fldSimple>
+      </w:p>
+    </w:sdtContent>
+  </w:sdt>
+  <w:p>
+    <w:pPr>
+      <w:pStyle w:val="Fuzeile"/>
+    </w:pPr>
+  </w:p>
+</w:ftr>
+</file>
+
+<file path=word/footnotes.xml><?xml version="1.0" encoding="utf-8"?>
+<w:footnotes xmlns:ve="http://schemas.openxmlformats.org/markup-compatibility/2006" xmlns:o="urn:schemas-microsoft-com:office:office" xmlns:r="http://schemas.openxmlformats.org/officeDocument/2006/relationships" xmlns:m="http://schemas.openxmlformats.org/officeDocument/2006/math" xmlns:v="urn:schemas-microsoft-com:vml" xmlns:wp="http://schemas.openxmlformats.org/drawingml/2006/wordprocessingDrawing" xmlns:w10="urn:schemas-microsoft-com:office:word" xmlns:w="http://schemas.openxmlformats.org/wordprocessingml/2006/main" xmlns:wne="http://schemas.microsoft.com/office/word/2006/wordml">
+  <w:footnote w:type="separator" w:id="0">
+    <w:p>
+      <w:pPr>
+        <w:spacing w:after="0" w:line="240" w:lineRule="auto"/>
+      </w:pPr>
+      <w:r>
+        <w:separator/>
+      </w:r>
+    </w:p>
+  </w:footnote>
+  <w:footnote w:type="continuationSeparator" w:id="1">
+    <w:p>
+      <w:pPr>
+        <w:spacing w:after="0" w:line="240" w:lineRule="auto"/>
+      </w:pPr>
+      <w:r>
+        <w:continuationSeparator/>
+      </w:r>
+    </w:p>
+  </w:footnote>
+</w:footnotes>
 </file>
 
 <file path=word/numbering.xml><?xml version="1.0" encoding="utf-8"?>
@@ -4197,6 +4898,119 @@
     </w:lvl>
   </w:abstractNum>
   <w:abstractNum w:abstractNumId="4">
+    <w:nsid w:val="55695920"/>
+    <w:multiLevelType w:val="hybridMultilevel"/>
+    <w:tmpl w:val="BA86600E"/>
+    <w:lvl w:ilvl="0" w:tplc="04070001">
+      <w:start w:val="1"/>
+      <w:numFmt w:val="bullet"/>
+      <w:lvlText w:val=""/>
+      <w:lvlJc w:val="left"/>
+      <w:pPr>
+        <w:ind w:left="720" w:hanging="360"/>
+      </w:pPr>
+      <w:rPr>
+        <w:rFonts w:ascii="Symbol" w:hAnsi="Symbol" w:hint="default"/>
+      </w:rPr>
+    </w:lvl>
+    <w:lvl w:ilvl="1" w:tplc="04070003">
+      <w:start w:val="1"/>
+      <w:numFmt w:val="bullet"/>
+      <w:lvlText w:val="o"/>
+      <w:lvlJc w:val="left"/>
+      <w:pPr>
+        <w:ind w:left="1440" w:hanging="360"/>
+      </w:pPr>
+      <w:rPr>
+        <w:rFonts w:ascii="Courier New" w:hAnsi="Courier New" w:cs="Courier New" w:hint="default"/>
+      </w:rPr>
+    </w:lvl>
+    <w:lvl w:ilvl="2" w:tplc="04070005" w:tentative="1">
+      <w:start w:val="1"/>
+      <w:numFmt w:val="bullet"/>
+      <w:lvlText w:val=""/>
+      <w:lvlJc w:val="left"/>
+      <w:pPr>
+        <w:ind w:left="2160" w:hanging="360"/>
+      </w:pPr>
+      <w:rPr>
+        <w:rFonts w:ascii="Wingdings" w:hAnsi="Wingdings" w:hint="default"/>
+      </w:rPr>
+    </w:lvl>
+    <w:lvl w:ilvl="3" w:tplc="04070001" w:tentative="1">
+      <w:start w:val="1"/>
+      <w:numFmt w:val="bullet"/>
+      <w:lvlText w:val=""/>
+      <w:lvlJc w:val="left"/>
+      <w:pPr>
+        <w:ind w:left="2880" w:hanging="360"/>
+      </w:pPr>
+      <w:rPr>
+        <w:rFonts w:ascii="Symbol" w:hAnsi="Symbol" w:hint="default"/>
+      </w:rPr>
+    </w:lvl>
+    <w:lvl w:ilvl="4" w:tplc="04070003" w:tentative="1">
+      <w:start w:val="1"/>
+      <w:numFmt w:val="bullet"/>
+      <w:lvlText w:val="o"/>
+      <w:lvlJc w:val="left"/>
+      <w:pPr>
+        <w:ind w:left="3600" w:hanging="360"/>
+      </w:pPr>
+      <w:rPr>
+        <w:rFonts w:ascii="Courier New" w:hAnsi="Courier New" w:cs="Courier New" w:hint="default"/>
+      </w:rPr>
+    </w:lvl>
+    <w:lvl w:ilvl="5" w:tplc="04070005" w:tentative="1">
+      <w:start w:val="1"/>
+      <w:numFmt w:val="bullet"/>
+      <w:lvlText w:val=""/>
+      <w:lvlJc w:val="left"/>
+      <w:pPr>
+        <w:ind w:left="4320" w:hanging="360"/>
+      </w:pPr>
+      <w:rPr>
+        <w:rFonts w:ascii="Wingdings" w:hAnsi="Wingdings" w:hint="default"/>
+      </w:rPr>
+    </w:lvl>
+    <w:lvl w:ilvl="6" w:tplc="04070001" w:tentative="1">
+      <w:start w:val="1"/>
+      <w:numFmt w:val="bullet"/>
+      <w:lvlText w:val=""/>
+      <w:lvlJc w:val="left"/>
+      <w:pPr>
+        <w:ind w:left="5040" w:hanging="360"/>
+      </w:pPr>
+      <w:rPr>
+        <w:rFonts w:ascii="Symbol" w:hAnsi="Symbol" w:hint="default"/>
+      </w:rPr>
+    </w:lvl>
+    <w:lvl w:ilvl="7" w:tplc="04070003" w:tentative="1">
+      <w:start w:val="1"/>
+      <w:numFmt w:val="bullet"/>
+      <w:lvlText w:val="o"/>
+      <w:lvlJc w:val="left"/>
+      <w:pPr>
+        <w:ind w:left="5760" w:hanging="360"/>
+      </w:pPr>
+      <w:rPr>
+        <w:rFonts w:ascii="Courier New" w:hAnsi="Courier New" w:cs="Courier New" w:hint="default"/>
+      </w:rPr>
+    </w:lvl>
+    <w:lvl w:ilvl="8" w:tplc="04070005" w:tentative="1">
+      <w:start w:val="1"/>
+      <w:numFmt w:val="bullet"/>
+      <w:lvlText w:val=""/>
+      <w:lvlJc w:val="left"/>
+      <w:pPr>
+        <w:ind w:left="6480" w:hanging="360"/>
+      </w:pPr>
+      <w:rPr>
+        <w:rFonts w:ascii="Wingdings" w:hAnsi="Wingdings" w:hint="default"/>
+      </w:rPr>
+    </w:lvl>
+  </w:abstractNum>
+  <w:abstractNum w:abstractNumId="5">
     <w:nsid w:val="63BF616A"/>
     <w:multiLevelType w:val="hybridMultilevel"/>
     <w:tmpl w:val="57629C94"/>
@@ -4286,7 +5100,7 @@
     </w:lvl>
   </w:abstractNum>
   <w:num w:numId="1">
-    <w:abstractNumId w:val="4"/>
+    <w:abstractNumId w:val="5"/>
   </w:num>
   <w:num w:numId="2">
     <w:abstractNumId w:val="0"/>
@@ -4299,6 +5113,9 @@
   </w:num>
   <w:num w:numId="5">
     <w:abstractNumId w:val="3"/>
+  </w:num>
+  <w:num w:numId="6">
+    <w:abstractNumId w:val="4"/>
   </w:num>
 </w:numbering>
 </file>
@@ -4511,6 +5328,87 @@
       <w:ind w:left="720"/>
       <w:contextualSpacing/>
     </w:pPr>
+  </w:style>
+  <w:style w:type="paragraph" w:styleId="Sprechblasentext">
+    <w:name w:val="Balloon Text"/>
+    <w:basedOn w:val="Standard"/>
+    <w:link w:val="SprechblasentextZchn"/>
+    <w:uiPriority w:val="99"/>
+    <w:semiHidden/>
+    <w:unhideWhenUsed/>
+    <w:rsid w:val="002A10D1"/>
+    <w:pPr>
+      <w:spacing w:after="0" w:line="240" w:lineRule="auto"/>
+    </w:pPr>
+    <w:rPr>
+      <w:rFonts w:ascii="Tahoma" w:hAnsi="Tahoma" w:cs="Tahoma"/>
+      <w:sz w:val="16"/>
+      <w:szCs w:val="16"/>
+    </w:rPr>
+  </w:style>
+  <w:style w:type="character" w:customStyle="1" w:styleId="SprechblasentextZchn">
+    <w:name w:val="Sprechblasentext Zchn"/>
+    <w:basedOn w:val="Absatz-Standardschriftart"/>
+    <w:link w:val="Sprechblasentext"/>
+    <w:uiPriority w:val="99"/>
+    <w:semiHidden/>
+    <w:rsid w:val="002A10D1"/>
+    <w:rPr>
+      <w:rFonts w:ascii="Tahoma" w:hAnsi="Tahoma" w:cs="Tahoma"/>
+      <w:sz w:val="16"/>
+      <w:szCs w:val="16"/>
+    </w:rPr>
+  </w:style>
+  <w:style w:type="character" w:customStyle="1" w:styleId="y0nh2b">
+    <w:name w:val="y0nh2b"/>
+    <w:basedOn w:val="Absatz-Standardschriftart"/>
+    <w:rsid w:val="001A4CA1"/>
+  </w:style>
+  <w:style w:type="paragraph" w:styleId="Kopfzeile">
+    <w:name w:val="header"/>
+    <w:basedOn w:val="Standard"/>
+    <w:link w:val="KopfzeileZchn"/>
+    <w:uiPriority w:val="99"/>
+    <w:semiHidden/>
+    <w:unhideWhenUsed/>
+    <w:rsid w:val="00DC0801"/>
+    <w:pPr>
+      <w:tabs>
+        <w:tab w:val="center" w:pos="4536"/>
+        <w:tab w:val="right" w:pos="9072"/>
+      </w:tabs>
+      <w:spacing w:after="0" w:line="240" w:lineRule="auto"/>
+    </w:pPr>
+  </w:style>
+  <w:style w:type="character" w:customStyle="1" w:styleId="KopfzeileZchn">
+    <w:name w:val="Kopfzeile Zchn"/>
+    <w:basedOn w:val="Absatz-Standardschriftart"/>
+    <w:link w:val="Kopfzeile"/>
+    <w:uiPriority w:val="99"/>
+    <w:semiHidden/>
+    <w:rsid w:val="00DC0801"/>
+  </w:style>
+  <w:style w:type="paragraph" w:styleId="Fuzeile">
+    <w:name w:val="footer"/>
+    <w:basedOn w:val="Standard"/>
+    <w:link w:val="FuzeileZchn"/>
+    <w:uiPriority w:val="99"/>
+    <w:unhideWhenUsed/>
+    <w:rsid w:val="00DC0801"/>
+    <w:pPr>
+      <w:tabs>
+        <w:tab w:val="center" w:pos="4536"/>
+        <w:tab w:val="right" w:pos="9072"/>
+      </w:tabs>
+      <w:spacing w:after="0" w:line="240" w:lineRule="auto"/>
+    </w:pPr>
+  </w:style>
+  <w:style w:type="character" w:customStyle="1" w:styleId="FuzeileZchn">
+    <w:name w:val="Fußzeile Zchn"/>
+    <w:basedOn w:val="Absatz-Standardschriftart"/>
+    <w:link w:val="Fuzeile"/>
+    <w:uiPriority w:val="99"/>
+    <w:rsid w:val="00DC0801"/>
   </w:style>
 </w:styles>
 </file>

</xml_diff>

<commit_message>
#105 UML und PSP hinzugefügt, Projektdokumentation hat 15 Seiten
- Daniel
</commit_message>
<xml_diff>
--- a/organisation/documentation/Projektdokumentation.docx
+++ b/organisation/documentation/Projektdokumentation.docx
@@ -1,6 +1,6 @@
 
 <file path=word/document.xml><?xml version="1.0" encoding="utf-8"?>
-<w:document xmlns:wpc="http://schemas.microsoft.com/office/word/2010/wordprocessingCanvas" xmlns:cx="http://schemas.microsoft.com/office/drawing/2014/chartex" xmlns:cx1="http://schemas.microsoft.com/office/drawing/2015/9/8/chartex" xmlns:cx2="http://schemas.microsoft.com/office/drawing/2015/10/21/chartex" xmlns:cx3="http://schemas.microsoft.com/office/drawing/2016/5/9/chartex" xmlns:cx4="http://schemas.microsoft.com/office/drawing/2016/5/10/chartex" xmlns:cx5="http://schemas.microsoft.com/office/drawing/2016/5/11/chartex" xmlns:cx6="http://schemas.microsoft.com/office/drawing/2016/5/12/chartex" xmlns:cx7="http://schemas.microsoft.com/office/drawing/2016/5/13/chartex" xmlns:cx8="http://schemas.microsoft.com/office/drawing/2016/5/14/chartex" xmlns:mc="http://schemas.openxmlformats.org/markup-compatibility/2006" xmlns:aink="http://schemas.microsoft.com/office/drawing/2016/ink" xmlns:am3d="http://schemas.microsoft.com/office/drawing/2017/model3d" xmlns:o="urn:schemas-microsoft-com:office:office" xmlns:r="http://schemas.openxmlformats.org/officeDocument/2006/relationships" xmlns:m="http://schemas.openxmlformats.org/officeDocument/2006/math" xmlns:v="urn:schemas-microsoft-com:vml" xmlns:wp14="http://schemas.microsoft.com/office/word/2010/wordprocessingDrawing" xmlns:wp="http://schemas.openxmlformats.org/drawingml/2006/wordprocessingDrawing" xmlns:w10="urn:schemas-microsoft-com:office:word" xmlns:w="http://schemas.openxmlformats.org/wordprocessingml/2006/main" xmlns:w14="http://schemas.microsoft.com/office/word/2010/wordml" xmlns:w15="http://schemas.microsoft.com/office/word/2012/wordml" xmlns:w16cid="http://schemas.microsoft.com/office/word/2016/wordml/cid" xmlns:w16se="http://schemas.microsoft.com/office/word/2015/wordml/symex" xmlns:wpg="http://schemas.microsoft.com/office/word/2010/wordprocessingGroup" xmlns:wpi="http://schemas.microsoft.com/office/word/2010/wordprocessingInk" xmlns:wne="http://schemas.microsoft.com/office/word/2006/wordml" xmlns:wps="http://schemas.microsoft.com/office/word/2010/wordprocessingShape" mc:Ignorable="w14 w15 w16se w16cid wp14">
+<w:document xmlns:ve="http://schemas.openxmlformats.org/markup-compatibility/2006" xmlns:o="urn:schemas-microsoft-com:office:office" xmlns:r="http://schemas.openxmlformats.org/officeDocument/2006/relationships" xmlns:m="http://schemas.openxmlformats.org/officeDocument/2006/math" xmlns:v="urn:schemas-microsoft-com:vml" xmlns:wp="http://schemas.openxmlformats.org/drawingml/2006/wordprocessingDrawing" xmlns:w10="urn:schemas-microsoft-com:office:word" xmlns:w="http://schemas.openxmlformats.org/wordprocessingml/2006/main" xmlns:wne="http://schemas.microsoft.com/office/word/2006/wordml">
   <w:body>
     <w:p>
       <w:pPr>
@@ -2969,13 +2969,23 @@
         </w:rPr>
         <w:t xml:space="preserve"> zuzüglichen einer </w:t>
       </w:r>
+      <w:proofErr w:type="spellStart"/>
       <w:r>
         <w:rPr>
           <w:rStyle w:val="y0nh2b"/>
           <w:sz w:val="24"/>
           <w:szCs w:val="24"/>
         </w:rPr>
-        <w:t>Enumeration von Message-</w:t>
+        <w:t>Enumeration</w:t>
+      </w:r>
+      <w:proofErr w:type="spellEnd"/>
+      <w:r>
+        <w:rPr>
+          <w:rStyle w:val="y0nh2b"/>
+          <w:sz w:val="24"/>
+          <w:szCs w:val="24"/>
+        </w:rPr>
+        <w:t xml:space="preserve"> von Message-</w:t>
       </w:r>
       <w:proofErr w:type="spellStart"/>
       <w:r>
@@ -3481,6 +3491,7 @@
           <w:szCs w:val="24"/>
         </w:rPr>
       </w:pPr>
+      <w:proofErr w:type="spellStart"/>
       <w:r>
         <w:rPr>
           <w:rFonts w:cstheme="minorHAnsi"/>
@@ -3489,6 +3500,7 @@
         </w:rPr>
         <w:t>Logout</w:t>
       </w:r>
+      <w:proofErr w:type="spellEnd"/>
       <w:r>
         <w:rPr>
           <w:rFonts w:cstheme="minorHAnsi"/>
@@ -3790,7 +3802,7 @@
           <w:sz w:val="20"/>
           <w:szCs w:val="24"/>
         </w:rPr>
-        <w:t>result</w:t>
+        <w:t>result-page</w:t>
       </w:r>
       <w:proofErr w:type="spellEnd"/>
       <w:r>
@@ -3799,7 +3811,7 @@
           <w:sz w:val="20"/>
           <w:szCs w:val="24"/>
         </w:rPr>
-        <w:t>-page)</w:t>
+        <w:t>)</w:t>
       </w:r>
     </w:p>
     <w:p>
@@ -3943,42 +3955,6 @@
         <w:jc w:val="both"/>
         <w:rPr>
           <w:rFonts w:cstheme="minorHAnsi"/>
-          <w:sz w:val="24"/>
-          <w:szCs w:val="24"/>
-        </w:rPr>
-      </w:pPr>
-    </w:p>
-    <w:p>
-      <w:pPr>
-        <w:pStyle w:val="KeinLeerraum"/>
-        <w:spacing w:line="360" w:lineRule="auto"/>
-        <w:jc w:val="both"/>
-        <w:rPr>
-          <w:rFonts w:cstheme="minorHAnsi"/>
-          <w:sz w:val="24"/>
-          <w:szCs w:val="24"/>
-        </w:rPr>
-      </w:pPr>
-    </w:p>
-    <w:p>
-      <w:pPr>
-        <w:pStyle w:val="KeinLeerraum"/>
-        <w:spacing w:line="360" w:lineRule="auto"/>
-        <w:jc w:val="both"/>
-        <w:rPr>
-          <w:rFonts w:cstheme="minorHAnsi"/>
-          <w:sz w:val="24"/>
-          <w:szCs w:val="24"/>
-        </w:rPr>
-      </w:pPr>
-    </w:p>
-    <w:p>
-      <w:pPr>
-        <w:pStyle w:val="KeinLeerraum"/>
-        <w:spacing w:line="360" w:lineRule="auto"/>
-        <w:jc w:val="both"/>
-        <w:rPr>
-          <w:rFonts w:cstheme="minorHAnsi"/>
           <w:b/>
           <w:sz w:val="24"/>
           <w:szCs w:val="24"/>
@@ -4004,76 +3980,246 @@
       </w:r>
     </w:p>
     <w:p>
-      <w:pPr>
-        <w:pStyle w:val="KeinLeerraum"/>
-        <w:spacing w:line="360" w:lineRule="auto"/>
-        <w:jc w:val="both"/>
-        <w:rPr>
-          <w:rFonts w:cstheme="minorHAnsi"/>
-          <w:sz w:val="24"/>
-          <w:szCs w:val="24"/>
-        </w:rPr>
-      </w:pPr>
-    </w:p>
-    <w:p>
-      <w:pPr>
-        <w:pStyle w:val="KeinLeerraum"/>
-        <w:spacing w:line="360" w:lineRule="auto"/>
-        <w:jc w:val="both"/>
-        <w:rPr>
-          <w:rFonts w:cstheme="minorHAnsi"/>
-          <w:sz w:val="24"/>
-          <w:szCs w:val="24"/>
-        </w:rPr>
-      </w:pPr>
-    </w:p>
-    <w:p>
-      <w:pPr>
-        <w:pStyle w:val="KeinLeerraum"/>
-        <w:spacing w:line="360" w:lineRule="auto"/>
-        <w:jc w:val="both"/>
-        <w:rPr>
-          <w:rFonts w:cstheme="minorHAnsi"/>
-          <w:sz w:val="24"/>
-          <w:szCs w:val="24"/>
-        </w:rPr>
-      </w:pPr>
-    </w:p>
-    <w:p>
-      <w:pPr>
-        <w:pStyle w:val="KeinLeerraum"/>
-        <w:spacing w:line="360" w:lineRule="auto"/>
-        <w:jc w:val="both"/>
-        <w:rPr>
-          <w:rFonts w:cstheme="minorHAnsi"/>
-          <w:sz w:val="24"/>
-          <w:szCs w:val="24"/>
-        </w:rPr>
-      </w:pPr>
-    </w:p>
-    <w:p>
-      <w:pPr>
-        <w:pStyle w:val="KeinLeerraum"/>
-        <w:spacing w:line="360" w:lineRule="auto"/>
-        <w:jc w:val="both"/>
-        <w:rPr>
-          <w:rFonts w:cstheme="minorHAnsi"/>
-          <w:sz w:val="24"/>
-          <w:szCs w:val="24"/>
-        </w:rPr>
-      </w:pPr>
-    </w:p>
-    <w:p>
-      <w:pPr>
-        <w:pStyle w:val="KeinLeerraum"/>
-        <w:spacing w:line="360" w:lineRule="auto"/>
-        <w:jc w:val="both"/>
-        <w:rPr>
-          <w:rFonts w:cstheme="minorHAnsi"/>
-          <w:sz w:val="24"/>
-          <w:szCs w:val="24"/>
-        </w:rPr>
-      </w:pPr>
+      <w:r>
+        <w:t>Teil 1</w:t>
+      </w:r>
+    </w:p>
+    <w:p>
+      <w:r>
+        <w:rPr>
+          <w:noProof/>
+          <w:lang w:eastAsia="de-DE"/>
+        </w:rPr>
+        <w:drawing>
+          <wp:inline distT="0" distB="0" distL="0" distR="0">
+            <wp:extent cx="5757545" cy="3165475"/>
+            <wp:effectExtent l="19050" t="0" r="0" b="0"/>
+            <wp:docPr id="2" name="Bild 1"/>
+            <wp:cNvGraphicFramePr>
+              <a:graphicFrameLocks xmlns:a="http://schemas.openxmlformats.org/drawingml/2006/main" noChangeAspect="1"/>
+            </wp:cNvGraphicFramePr>
+            <a:graphic xmlns:a="http://schemas.openxmlformats.org/drawingml/2006/main">
+              <a:graphicData uri="http://schemas.openxmlformats.org/drawingml/2006/picture">
+                <pic:pic xmlns:pic="http://schemas.openxmlformats.org/drawingml/2006/picture">
+                  <pic:nvPicPr>
+                    <pic:cNvPr id="0" name="Picture 1"/>
+                    <pic:cNvPicPr>
+                      <a:picLocks noChangeAspect="1" noChangeArrowheads="1"/>
+                    </pic:cNvPicPr>
+                  </pic:nvPicPr>
+                  <pic:blipFill>
+                    <a:blip r:embed="rId7" cstate="print"/>
+                    <a:srcRect/>
+                    <a:stretch>
+                      <a:fillRect/>
+                    </a:stretch>
+                  </pic:blipFill>
+                  <pic:spPr bwMode="auto">
+                    <a:xfrm>
+                      <a:off x="0" y="0"/>
+                      <a:ext cx="5757545" cy="3165475"/>
+                    </a:xfrm>
+                    <a:prstGeom prst="rect">
+                      <a:avLst/>
+                    </a:prstGeom>
+                    <a:noFill/>
+                    <a:ln w="9525">
+                      <a:noFill/>
+                      <a:miter lim="800000"/>
+                      <a:headEnd/>
+                      <a:tailEnd/>
+                    </a:ln>
+                  </pic:spPr>
+                </pic:pic>
+              </a:graphicData>
+            </a:graphic>
+          </wp:inline>
+        </w:drawing>
+      </w:r>
+    </w:p>
+    <w:p>
+      <w:r>
+        <w:t>Teil 2</w:t>
+      </w:r>
+    </w:p>
+    <w:p>
+      <w:r>
+        <w:rPr>
+          <w:noProof/>
+          <w:lang w:eastAsia="de-DE"/>
+        </w:rPr>
+        <w:drawing>
+          <wp:inline distT="0" distB="0" distL="0" distR="0">
+            <wp:extent cx="5757545" cy="2773045"/>
+            <wp:effectExtent l="19050" t="0" r="0" b="0"/>
+            <wp:docPr id="3" name="Bild 2"/>
+            <wp:cNvGraphicFramePr>
+              <a:graphicFrameLocks xmlns:a="http://schemas.openxmlformats.org/drawingml/2006/main" noChangeAspect="1"/>
+            </wp:cNvGraphicFramePr>
+            <a:graphic xmlns:a="http://schemas.openxmlformats.org/drawingml/2006/main">
+              <a:graphicData uri="http://schemas.openxmlformats.org/drawingml/2006/picture">
+                <pic:pic xmlns:pic="http://schemas.openxmlformats.org/drawingml/2006/picture">
+                  <pic:nvPicPr>
+                    <pic:cNvPr id="0" name="Picture 2"/>
+                    <pic:cNvPicPr>
+                      <a:picLocks noChangeAspect="1" noChangeArrowheads="1"/>
+                    </pic:cNvPicPr>
+                  </pic:nvPicPr>
+                  <pic:blipFill>
+                    <a:blip r:embed="rId8" cstate="print"/>
+                    <a:srcRect/>
+                    <a:stretch>
+                      <a:fillRect/>
+                    </a:stretch>
+                  </pic:blipFill>
+                  <pic:spPr bwMode="auto">
+                    <a:xfrm>
+                      <a:off x="0" y="0"/>
+                      <a:ext cx="5757545" cy="2773045"/>
+                    </a:xfrm>
+                    <a:prstGeom prst="rect">
+                      <a:avLst/>
+                    </a:prstGeom>
+                    <a:noFill/>
+                    <a:ln w="9525">
+                      <a:noFill/>
+                      <a:miter lim="800000"/>
+                      <a:headEnd/>
+                      <a:tailEnd/>
+                    </a:ln>
+                  </pic:spPr>
+                </pic:pic>
+              </a:graphicData>
+            </a:graphic>
+          </wp:inline>
+        </w:drawing>
+      </w:r>
+      <w:r>
+        <w:br w:type="page"/>
+      </w:r>
+    </w:p>
+    <w:p>
+      <w:r>
+        <w:lastRenderedPageBreak/>
+        <w:t>Teil 3</w:t>
+      </w:r>
+    </w:p>
+    <w:p>
+      <w:r>
+        <w:rPr>
+          <w:noProof/>
+          <w:lang w:eastAsia="de-DE"/>
+        </w:rPr>
+        <w:drawing>
+          <wp:inline distT="0" distB="0" distL="0" distR="0">
+            <wp:extent cx="4652645" cy="5607050"/>
+            <wp:effectExtent l="19050" t="0" r="0" b="0"/>
+            <wp:docPr id="6" name="Bild 3"/>
+            <wp:cNvGraphicFramePr>
+              <a:graphicFrameLocks xmlns:a="http://schemas.openxmlformats.org/drawingml/2006/main" noChangeAspect="1"/>
+            </wp:cNvGraphicFramePr>
+            <a:graphic xmlns:a="http://schemas.openxmlformats.org/drawingml/2006/main">
+              <a:graphicData uri="http://schemas.openxmlformats.org/drawingml/2006/picture">
+                <pic:pic xmlns:pic="http://schemas.openxmlformats.org/drawingml/2006/picture">
+                  <pic:nvPicPr>
+                    <pic:cNvPr id="0" name="Picture 3"/>
+                    <pic:cNvPicPr>
+                      <a:picLocks noChangeAspect="1" noChangeArrowheads="1"/>
+                    </pic:cNvPicPr>
+                  </pic:nvPicPr>
+                  <pic:blipFill>
+                    <a:blip r:embed="rId9" cstate="print"/>
+                    <a:srcRect/>
+                    <a:stretch>
+                      <a:fillRect/>
+                    </a:stretch>
+                  </pic:blipFill>
+                  <pic:spPr bwMode="auto">
+                    <a:xfrm>
+                      <a:off x="0" y="0"/>
+                      <a:ext cx="4652645" cy="5607050"/>
+                    </a:xfrm>
+                    <a:prstGeom prst="rect">
+                      <a:avLst/>
+                    </a:prstGeom>
+                    <a:noFill/>
+                    <a:ln w="9525">
+                      <a:noFill/>
+                      <a:miter lim="800000"/>
+                      <a:headEnd/>
+                      <a:tailEnd/>
+                    </a:ln>
+                  </pic:spPr>
+                </pic:pic>
+              </a:graphicData>
+            </a:graphic>
+          </wp:inline>
+        </w:drawing>
+      </w:r>
+    </w:p>
+    <w:p>
+      <w:r>
+        <w:lastRenderedPageBreak/>
+        <w:t>Teil 4 (Backend)</w:t>
+      </w:r>
+      <w:r>
+        <w:rPr>
+          <w:noProof/>
+          <w:lang w:eastAsia="de-DE"/>
+        </w:rPr>
+        <w:t xml:space="preserve"> </w:t>
+      </w:r>
+      <w:r>
+        <w:rPr>
+          <w:noProof/>
+          <w:lang w:eastAsia="de-DE"/>
+        </w:rPr>
+        <w:drawing>
+          <wp:inline distT="0" distB="0" distL="0" distR="0">
+            <wp:extent cx="5750789" cy="2764301"/>
+            <wp:effectExtent l="19050" t="0" r="2311" b="0"/>
+            <wp:docPr id="8" name="Bild 4"/>
+            <wp:cNvGraphicFramePr>
+              <a:graphicFrameLocks xmlns:a="http://schemas.openxmlformats.org/drawingml/2006/main" noChangeAspect="1"/>
+            </wp:cNvGraphicFramePr>
+            <a:graphic xmlns:a="http://schemas.openxmlformats.org/drawingml/2006/main">
+              <a:graphicData uri="http://schemas.openxmlformats.org/drawingml/2006/picture">
+                <pic:pic xmlns:pic="http://schemas.openxmlformats.org/drawingml/2006/picture">
+                  <pic:nvPicPr>
+                    <pic:cNvPr id="0" name="Picture 4"/>
+                    <pic:cNvPicPr>
+                      <a:picLocks noChangeAspect="1" noChangeArrowheads="1"/>
+                    </pic:cNvPicPr>
+                  </pic:nvPicPr>
+                  <pic:blipFill>
+                    <a:blip r:embed="rId10" cstate="print"/>
+                    <a:srcRect/>
+                    <a:stretch>
+                      <a:fillRect/>
+                    </a:stretch>
+                  </pic:blipFill>
+                  <pic:spPr bwMode="auto">
+                    <a:xfrm>
+                      <a:off x="0" y="0"/>
+                      <a:ext cx="5753100" cy="2765412"/>
+                    </a:xfrm>
+                    <a:prstGeom prst="rect">
+                      <a:avLst/>
+                    </a:prstGeom>
+                    <a:noFill/>
+                    <a:ln w="9525">
+                      <a:noFill/>
+                      <a:miter lim="800000"/>
+                      <a:headEnd/>
+                      <a:tailEnd/>
+                    </a:ln>
+                  </pic:spPr>
+                </pic:pic>
+              </a:graphicData>
+            </a:graphic>
+          </wp:inline>
+        </w:drawing>
+      </w:r>
     </w:p>
     <w:p>
       <w:pPr>
@@ -4098,60 +4244,489 @@
       </w:r>
     </w:p>
     <w:p>
-      <w:pPr>
-        <w:pStyle w:val="KeinLeerraum"/>
-        <w:spacing w:line="360" w:lineRule="auto"/>
-        <w:jc w:val="both"/>
-        <w:rPr>
-          <w:rFonts w:cstheme="minorHAnsi"/>
-          <w:sz w:val="24"/>
-          <w:szCs w:val="24"/>
-        </w:rPr>
-      </w:pPr>
-    </w:p>
-    <w:p>
-      <w:pPr>
-        <w:pStyle w:val="KeinLeerraum"/>
-        <w:spacing w:line="360" w:lineRule="auto"/>
-        <w:jc w:val="both"/>
-        <w:rPr>
-          <w:rFonts w:cstheme="minorHAnsi"/>
-          <w:sz w:val="24"/>
-          <w:szCs w:val="24"/>
-        </w:rPr>
-      </w:pPr>
-    </w:p>
-    <w:p>
-      <w:pPr>
-        <w:pStyle w:val="KeinLeerraum"/>
-        <w:spacing w:line="360" w:lineRule="auto"/>
-        <w:jc w:val="both"/>
-        <w:rPr>
-          <w:rFonts w:cstheme="minorHAnsi"/>
-          <w:sz w:val="24"/>
-          <w:szCs w:val="24"/>
-        </w:rPr>
-      </w:pPr>
-    </w:p>
-    <w:p>
-      <w:pPr>
-        <w:pStyle w:val="KeinLeerraum"/>
-        <w:spacing w:line="360" w:lineRule="auto"/>
-        <w:jc w:val="both"/>
-        <w:rPr>
-          <w:rFonts w:cstheme="minorHAnsi"/>
-          <w:b/>
-          <w:sz w:val="24"/>
-          <w:szCs w:val="24"/>
-        </w:rPr>
-      </w:pPr>
-      <w:r>
-        <w:rPr>
-          <w:rFonts w:cstheme="minorHAnsi"/>
-          <w:b/>
-          <w:sz w:val="24"/>
-          <w:szCs w:val="24"/>
-        </w:rPr>
+      <w:r>
+        <w:t>Teil 1</w:t>
+      </w:r>
+    </w:p>
+    <w:p>
+      <w:r>
+        <w:rPr>
+          <w:noProof/>
+          <w:lang w:eastAsia="de-DE"/>
+        </w:rPr>
+        <w:drawing>
+          <wp:inline distT="0" distB="0" distL="0" distR="0">
+            <wp:extent cx="5757545" cy="3547110"/>
+            <wp:effectExtent l="19050" t="0" r="0" b="0"/>
+            <wp:docPr id="9" name="Bild 4"/>
+            <wp:cNvGraphicFramePr>
+              <a:graphicFrameLocks xmlns:a="http://schemas.openxmlformats.org/drawingml/2006/main" noChangeAspect="1"/>
+            </wp:cNvGraphicFramePr>
+            <a:graphic xmlns:a="http://schemas.openxmlformats.org/drawingml/2006/main">
+              <a:graphicData uri="http://schemas.openxmlformats.org/drawingml/2006/picture">
+                <pic:pic xmlns:pic="http://schemas.openxmlformats.org/drawingml/2006/picture">
+                  <pic:nvPicPr>
+                    <pic:cNvPr id="0" name="Picture 4"/>
+                    <pic:cNvPicPr>
+                      <a:picLocks noChangeAspect="1" noChangeArrowheads="1"/>
+                    </pic:cNvPicPr>
+                  </pic:nvPicPr>
+                  <pic:blipFill>
+                    <a:blip r:embed="rId11" cstate="print"/>
+                    <a:srcRect/>
+                    <a:stretch>
+                      <a:fillRect/>
+                    </a:stretch>
+                  </pic:blipFill>
+                  <pic:spPr bwMode="auto">
+                    <a:xfrm>
+                      <a:off x="0" y="0"/>
+                      <a:ext cx="5757545" cy="3547110"/>
+                    </a:xfrm>
+                    <a:prstGeom prst="rect">
+                      <a:avLst/>
+                    </a:prstGeom>
+                    <a:noFill/>
+                    <a:ln w="9525">
+                      <a:noFill/>
+                      <a:miter lim="800000"/>
+                      <a:headEnd/>
+                      <a:tailEnd/>
+                    </a:ln>
+                  </pic:spPr>
+                </pic:pic>
+              </a:graphicData>
+            </a:graphic>
+          </wp:inline>
+        </w:drawing>
+      </w:r>
+    </w:p>
+    <w:p/>
+    <w:p/>
+    <w:p/>
+    <w:p/>
+    <w:p/>
+    <w:p>
+      <w:r>
+        <w:lastRenderedPageBreak/>
+        <w:t>Teil 2</w:t>
+      </w:r>
+    </w:p>
+    <w:p>
+      <w:r>
+        <w:rPr>
+          <w:noProof/>
+          <w:lang w:eastAsia="de-DE"/>
+        </w:rPr>
+        <w:drawing>
+          <wp:inline distT="0" distB="0" distL="0" distR="0">
+            <wp:extent cx="5762625" cy="3303905"/>
+            <wp:effectExtent l="19050" t="0" r="9525" b="0"/>
+            <wp:docPr id="10" name="Bild 5"/>
+            <wp:cNvGraphicFramePr>
+              <a:graphicFrameLocks xmlns:a="http://schemas.openxmlformats.org/drawingml/2006/main" noChangeAspect="1"/>
+            </wp:cNvGraphicFramePr>
+            <a:graphic xmlns:a="http://schemas.openxmlformats.org/drawingml/2006/main">
+              <a:graphicData uri="http://schemas.openxmlformats.org/drawingml/2006/picture">
+                <pic:pic xmlns:pic="http://schemas.openxmlformats.org/drawingml/2006/picture">
+                  <pic:nvPicPr>
+                    <pic:cNvPr id="0" name="Picture 5"/>
+                    <pic:cNvPicPr>
+                      <a:picLocks noChangeAspect="1" noChangeArrowheads="1"/>
+                    </pic:cNvPicPr>
+                  </pic:nvPicPr>
+                  <pic:blipFill>
+                    <a:blip r:embed="rId12" cstate="print"/>
+                    <a:srcRect/>
+                    <a:stretch>
+                      <a:fillRect/>
+                    </a:stretch>
+                  </pic:blipFill>
+                  <pic:spPr bwMode="auto">
+                    <a:xfrm>
+                      <a:off x="0" y="0"/>
+                      <a:ext cx="5762625" cy="3303905"/>
+                    </a:xfrm>
+                    <a:prstGeom prst="rect">
+                      <a:avLst/>
+                    </a:prstGeom>
+                    <a:noFill/>
+                    <a:ln w="9525">
+                      <a:noFill/>
+                      <a:miter lim="800000"/>
+                      <a:headEnd/>
+                      <a:tailEnd/>
+                    </a:ln>
+                  </pic:spPr>
+                </pic:pic>
+              </a:graphicData>
+            </a:graphic>
+          </wp:inline>
+        </w:drawing>
+      </w:r>
+    </w:p>
+    <w:p/>
+    <w:p>
+      <w:r>
+        <w:t>Teil 3</w:t>
+      </w:r>
+    </w:p>
+    <w:p>
+      <w:r>
+        <w:rPr>
+          <w:noProof/>
+          <w:lang w:eastAsia="de-DE"/>
+        </w:rPr>
+        <w:drawing>
+          <wp:inline distT="0" distB="0" distL="0" distR="0">
+            <wp:extent cx="5762625" cy="3226435"/>
+            <wp:effectExtent l="19050" t="0" r="9525" b="0"/>
+            <wp:docPr id="11" name="Bild 6"/>
+            <wp:cNvGraphicFramePr>
+              <a:graphicFrameLocks xmlns:a="http://schemas.openxmlformats.org/drawingml/2006/main" noChangeAspect="1"/>
+            </wp:cNvGraphicFramePr>
+            <a:graphic xmlns:a="http://schemas.openxmlformats.org/drawingml/2006/main">
+              <a:graphicData uri="http://schemas.openxmlformats.org/drawingml/2006/picture">
+                <pic:pic xmlns:pic="http://schemas.openxmlformats.org/drawingml/2006/picture">
+                  <pic:nvPicPr>
+                    <pic:cNvPr id="0" name="Picture 6"/>
+                    <pic:cNvPicPr>
+                      <a:picLocks noChangeAspect="1" noChangeArrowheads="1"/>
+                    </pic:cNvPicPr>
+                  </pic:nvPicPr>
+                  <pic:blipFill>
+                    <a:blip r:embed="rId13" cstate="print"/>
+                    <a:srcRect/>
+                    <a:stretch>
+                      <a:fillRect/>
+                    </a:stretch>
+                  </pic:blipFill>
+                  <pic:spPr bwMode="auto">
+                    <a:xfrm>
+                      <a:off x="0" y="0"/>
+                      <a:ext cx="5762625" cy="3226435"/>
+                    </a:xfrm>
+                    <a:prstGeom prst="rect">
+                      <a:avLst/>
+                    </a:prstGeom>
+                    <a:noFill/>
+                    <a:ln w="9525">
+                      <a:noFill/>
+                      <a:miter lim="800000"/>
+                      <a:headEnd/>
+                      <a:tailEnd/>
+                    </a:ln>
+                  </pic:spPr>
+                </pic:pic>
+              </a:graphicData>
+            </a:graphic>
+          </wp:inline>
+        </w:drawing>
+      </w:r>
+    </w:p>
+    <w:p/>
+    <w:p/>
+    <w:p/>
+    <w:p/>
+    <w:p>
+      <w:r>
+        <w:lastRenderedPageBreak/>
+        <w:t>Teil 4</w:t>
+      </w:r>
+    </w:p>
+    <w:p>
+      <w:r>
+        <w:rPr>
+          <w:noProof/>
+          <w:lang w:eastAsia="de-DE"/>
+        </w:rPr>
+        <w:drawing>
+          <wp:inline distT="0" distB="0" distL="0" distR="0">
+            <wp:extent cx="5757545" cy="3195320"/>
+            <wp:effectExtent l="19050" t="0" r="0" b="0"/>
+            <wp:docPr id="12" name="Bild 7"/>
+            <wp:cNvGraphicFramePr>
+              <a:graphicFrameLocks xmlns:a="http://schemas.openxmlformats.org/drawingml/2006/main" noChangeAspect="1"/>
+            </wp:cNvGraphicFramePr>
+            <a:graphic xmlns:a="http://schemas.openxmlformats.org/drawingml/2006/main">
+              <a:graphicData uri="http://schemas.openxmlformats.org/drawingml/2006/picture">
+                <pic:pic xmlns:pic="http://schemas.openxmlformats.org/drawingml/2006/picture">
+                  <pic:nvPicPr>
+                    <pic:cNvPr id="0" name="Picture 7"/>
+                    <pic:cNvPicPr>
+                      <a:picLocks noChangeAspect="1" noChangeArrowheads="1"/>
+                    </pic:cNvPicPr>
+                  </pic:nvPicPr>
+                  <pic:blipFill>
+                    <a:blip r:embed="rId14" cstate="print"/>
+                    <a:srcRect/>
+                    <a:stretch>
+                      <a:fillRect/>
+                    </a:stretch>
+                  </pic:blipFill>
+                  <pic:spPr bwMode="auto">
+                    <a:xfrm>
+                      <a:off x="0" y="0"/>
+                      <a:ext cx="5757545" cy="3195320"/>
+                    </a:xfrm>
+                    <a:prstGeom prst="rect">
+                      <a:avLst/>
+                    </a:prstGeom>
+                    <a:noFill/>
+                    <a:ln w="9525">
+                      <a:noFill/>
+                      <a:miter lim="800000"/>
+                      <a:headEnd/>
+                      <a:tailEnd/>
+                    </a:ln>
+                  </pic:spPr>
+                </pic:pic>
+              </a:graphicData>
+            </a:graphic>
+          </wp:inline>
+        </w:drawing>
+      </w:r>
+    </w:p>
+    <w:p/>
+    <w:p/>
+    <w:p>
+      <w:pPr>
+        <w:pStyle w:val="KeinLeerraum"/>
+        <w:spacing w:line="360" w:lineRule="auto"/>
+        <w:jc w:val="both"/>
+        <w:rPr>
+          <w:rFonts w:cstheme="minorHAnsi"/>
+          <w:sz w:val="24"/>
+          <w:szCs w:val="24"/>
+        </w:rPr>
+      </w:pPr>
+    </w:p>
+    <w:p>
+      <w:pPr>
+        <w:pStyle w:val="KeinLeerraum"/>
+        <w:spacing w:line="360" w:lineRule="auto"/>
+        <w:jc w:val="both"/>
+        <w:rPr>
+          <w:rFonts w:cstheme="minorHAnsi"/>
+          <w:sz w:val="24"/>
+          <w:szCs w:val="24"/>
+        </w:rPr>
+      </w:pPr>
+    </w:p>
+    <w:p>
+      <w:pPr>
+        <w:pStyle w:val="KeinLeerraum"/>
+        <w:spacing w:line="360" w:lineRule="auto"/>
+        <w:jc w:val="both"/>
+        <w:rPr>
+          <w:rFonts w:cstheme="minorHAnsi"/>
+          <w:sz w:val="24"/>
+          <w:szCs w:val="24"/>
+        </w:rPr>
+      </w:pPr>
+    </w:p>
+    <w:p>
+      <w:pPr>
+        <w:pStyle w:val="KeinLeerraum"/>
+        <w:spacing w:line="360" w:lineRule="auto"/>
+        <w:jc w:val="both"/>
+        <w:rPr>
+          <w:rFonts w:cstheme="minorHAnsi"/>
+          <w:b/>
+          <w:sz w:val="24"/>
+          <w:szCs w:val="24"/>
+        </w:rPr>
+      </w:pPr>
+    </w:p>
+    <w:p>
+      <w:pPr>
+        <w:pStyle w:val="KeinLeerraum"/>
+        <w:spacing w:line="360" w:lineRule="auto"/>
+        <w:jc w:val="both"/>
+        <w:rPr>
+          <w:rFonts w:cstheme="minorHAnsi"/>
+          <w:b/>
+          <w:sz w:val="24"/>
+          <w:szCs w:val="24"/>
+        </w:rPr>
+      </w:pPr>
+    </w:p>
+    <w:p>
+      <w:pPr>
+        <w:pStyle w:val="KeinLeerraum"/>
+        <w:spacing w:line="360" w:lineRule="auto"/>
+        <w:jc w:val="both"/>
+        <w:rPr>
+          <w:rFonts w:cstheme="minorHAnsi"/>
+          <w:b/>
+          <w:sz w:val="24"/>
+          <w:szCs w:val="24"/>
+        </w:rPr>
+      </w:pPr>
+    </w:p>
+    <w:p>
+      <w:pPr>
+        <w:pStyle w:val="KeinLeerraum"/>
+        <w:spacing w:line="360" w:lineRule="auto"/>
+        <w:jc w:val="both"/>
+        <w:rPr>
+          <w:rFonts w:cstheme="minorHAnsi"/>
+          <w:b/>
+          <w:sz w:val="24"/>
+          <w:szCs w:val="24"/>
+        </w:rPr>
+      </w:pPr>
+    </w:p>
+    <w:p>
+      <w:pPr>
+        <w:pStyle w:val="KeinLeerraum"/>
+        <w:spacing w:line="360" w:lineRule="auto"/>
+        <w:jc w:val="both"/>
+        <w:rPr>
+          <w:rFonts w:cstheme="minorHAnsi"/>
+          <w:b/>
+          <w:sz w:val="24"/>
+          <w:szCs w:val="24"/>
+        </w:rPr>
+      </w:pPr>
+    </w:p>
+    <w:p>
+      <w:pPr>
+        <w:pStyle w:val="KeinLeerraum"/>
+        <w:spacing w:line="360" w:lineRule="auto"/>
+        <w:jc w:val="both"/>
+        <w:rPr>
+          <w:rFonts w:cstheme="minorHAnsi"/>
+          <w:b/>
+          <w:sz w:val="24"/>
+          <w:szCs w:val="24"/>
+        </w:rPr>
+      </w:pPr>
+    </w:p>
+    <w:p>
+      <w:pPr>
+        <w:pStyle w:val="KeinLeerraum"/>
+        <w:spacing w:line="360" w:lineRule="auto"/>
+        <w:jc w:val="both"/>
+        <w:rPr>
+          <w:rFonts w:cstheme="minorHAnsi"/>
+          <w:b/>
+          <w:sz w:val="24"/>
+          <w:szCs w:val="24"/>
+        </w:rPr>
+      </w:pPr>
+    </w:p>
+    <w:p>
+      <w:pPr>
+        <w:pStyle w:val="KeinLeerraum"/>
+        <w:spacing w:line="360" w:lineRule="auto"/>
+        <w:jc w:val="both"/>
+        <w:rPr>
+          <w:rFonts w:cstheme="minorHAnsi"/>
+          <w:b/>
+          <w:sz w:val="24"/>
+          <w:szCs w:val="24"/>
+        </w:rPr>
+      </w:pPr>
+    </w:p>
+    <w:p>
+      <w:pPr>
+        <w:pStyle w:val="KeinLeerraum"/>
+        <w:spacing w:line="360" w:lineRule="auto"/>
+        <w:jc w:val="both"/>
+        <w:rPr>
+          <w:rFonts w:cstheme="minorHAnsi"/>
+          <w:b/>
+          <w:sz w:val="24"/>
+          <w:szCs w:val="24"/>
+        </w:rPr>
+      </w:pPr>
+    </w:p>
+    <w:p>
+      <w:pPr>
+        <w:pStyle w:val="KeinLeerraum"/>
+        <w:spacing w:line="360" w:lineRule="auto"/>
+        <w:jc w:val="both"/>
+        <w:rPr>
+          <w:rFonts w:cstheme="minorHAnsi"/>
+          <w:b/>
+          <w:sz w:val="24"/>
+          <w:szCs w:val="24"/>
+        </w:rPr>
+      </w:pPr>
+    </w:p>
+    <w:p>
+      <w:pPr>
+        <w:pStyle w:val="KeinLeerraum"/>
+        <w:spacing w:line="360" w:lineRule="auto"/>
+        <w:jc w:val="both"/>
+        <w:rPr>
+          <w:rFonts w:cstheme="minorHAnsi"/>
+          <w:b/>
+          <w:sz w:val="24"/>
+          <w:szCs w:val="24"/>
+        </w:rPr>
+      </w:pPr>
+    </w:p>
+    <w:p>
+      <w:pPr>
+        <w:pStyle w:val="KeinLeerraum"/>
+        <w:spacing w:line="360" w:lineRule="auto"/>
+        <w:jc w:val="both"/>
+        <w:rPr>
+          <w:rFonts w:cstheme="minorHAnsi"/>
+          <w:b/>
+          <w:sz w:val="24"/>
+          <w:szCs w:val="24"/>
+        </w:rPr>
+      </w:pPr>
+    </w:p>
+    <w:p>
+      <w:pPr>
+        <w:pStyle w:val="KeinLeerraum"/>
+        <w:spacing w:line="360" w:lineRule="auto"/>
+        <w:jc w:val="both"/>
+        <w:rPr>
+          <w:rFonts w:cstheme="minorHAnsi"/>
+          <w:b/>
+          <w:sz w:val="24"/>
+          <w:szCs w:val="24"/>
+        </w:rPr>
+      </w:pPr>
+    </w:p>
+    <w:p>
+      <w:pPr>
+        <w:pStyle w:val="KeinLeerraum"/>
+        <w:spacing w:line="360" w:lineRule="auto"/>
+        <w:jc w:val="both"/>
+        <w:rPr>
+          <w:rFonts w:cstheme="minorHAnsi"/>
+          <w:b/>
+          <w:sz w:val="24"/>
+          <w:szCs w:val="24"/>
+        </w:rPr>
+      </w:pPr>
+    </w:p>
+    <w:p>
+      <w:pPr>
+        <w:pStyle w:val="KeinLeerraum"/>
+        <w:spacing w:line="360" w:lineRule="auto"/>
+        <w:jc w:val="both"/>
+        <w:rPr>
+          <w:rFonts w:cstheme="minorHAnsi"/>
+          <w:b/>
+          <w:sz w:val="24"/>
+          <w:szCs w:val="24"/>
+        </w:rPr>
+      </w:pPr>
+      <w:r>
+        <w:rPr>
+          <w:rFonts w:cstheme="minorHAnsi"/>
+          <w:b/>
+          <w:sz w:val="24"/>
+          <w:szCs w:val="24"/>
+        </w:rPr>
+        <w:lastRenderedPageBreak/>
         <w:t>Zeitplanung (GANTT)</w:t>
       </w:r>
     </w:p>
@@ -4173,7 +4748,6 @@
           <w:szCs w:val="24"/>
           <w:lang w:eastAsia="de-DE"/>
         </w:rPr>
-        <w:lastRenderedPageBreak/>
         <w:drawing>
           <wp:inline distT="0" distB="0" distL="0" distR="0">
             <wp:extent cx="5760720" cy="7863445"/>
@@ -4192,7 +4766,7 @@
                     </pic:cNvPicPr>
                   </pic:nvPicPr>
                   <pic:blipFill>
-                    <a:blip r:embed="rId7"/>
+                    <a:blip r:embed="rId15" cstate="print"/>
                     <a:srcRect/>
                     <a:stretch>
                       <a:fillRect/>
@@ -4272,16 +4846,8 @@
           <w:sz w:val="24"/>
           <w:szCs w:val="24"/>
         </w:rPr>
-        <w:t xml:space="preserve">Der für die Durchführung der Entwicklung gewählte Ansatz soll entsprechend der Prinzipien von agiler Softwareentwicklung diversen verschiedenen Anforderungen genügen. Bedient </w:t>
-      </w:r>
-      <w:r>
-        <w:rPr>
-          <w:rFonts w:cstheme="minorHAnsi"/>
-          <w:sz w:val="24"/>
-          <w:szCs w:val="24"/>
-        </w:rPr>
         <w:lastRenderedPageBreak/>
-        <w:t>wird sich hierbei an dem Prinzip des Entwicklungsprozess</w:t>
+        <w:t>Der für die Durchführung der Entwicklung gewählte Ansatz soll entsprechend der Prinzipien von agiler Softwareentwicklung diversen verschiedenen Anforderungen genügen. Bedient wird sich hierbei an dem Prinzip des Entwicklungsprozess</w:t>
       </w:r>
       <w:r>
         <w:rPr>
@@ -4450,25 +5016,7 @@
           <w:sz w:val="24"/>
           <w:szCs w:val="24"/>
         </w:rPr>
-        <w:t xml:space="preserve"> in der Version v1.93.3. </w:t>
-      </w:r>
-      <w:proofErr w:type="gramStart"/>
-      <w:r>
-        <w:rPr>
-          <w:rFonts w:cstheme="minorHAnsi"/>
-          <w:sz w:val="24"/>
-          <w:szCs w:val="24"/>
-        </w:rPr>
-        <w:t>Ergänzend</w:t>
-      </w:r>
-      <w:proofErr w:type="gramEnd"/>
-      <w:r>
-        <w:rPr>
-          <w:rFonts w:cstheme="minorHAnsi"/>
-          <w:sz w:val="24"/>
-          <w:szCs w:val="24"/>
-        </w:rPr>
-        <w:t xml:space="preserve"> dazu wird das Versionskontrollsystem </w:t>
+        <w:t xml:space="preserve"> in der Version v1.93.3. Ergänzend dazu wird das Versionskontrollsystem </w:t>
       </w:r>
       <w:proofErr w:type="spellStart"/>
       <w:r>
@@ -4715,7 +5263,16 @@
           <w:sz w:val="24"/>
           <w:szCs w:val="24"/>
         </w:rPr>
-        <w:t>, die Retrospektive mit der kontinuierlichen Verbesserung des Entwicklungsprozesses</w:t>
+        <w:t xml:space="preserve">, die Retrospektive mit der </w:t>
+      </w:r>
+      <w:r>
+        <w:rPr>
+          <w:rFonts w:cstheme="minorHAnsi"/>
+          <w:sz w:val="24"/>
+          <w:szCs w:val="24"/>
+        </w:rPr>
+        <w:lastRenderedPageBreak/>
+        <w:t>kontinuierlichen Verbesserung des Entwicklungsprozesses</w:t>
       </w:r>
       <w:r>
         <w:rPr>
@@ -4813,336 +5370,343 @@
           <w:sz w:val="24"/>
           <w:szCs w:val="24"/>
         </w:rPr>
+        <w:t>Skizzierung der aufgetretenen Problematiken</w:t>
+      </w:r>
+    </w:p>
+    <w:p>
+      <w:pPr>
+        <w:pStyle w:val="KeinLeerraum"/>
+        <w:spacing w:line="360" w:lineRule="auto"/>
+        <w:jc w:val="both"/>
+        <w:rPr>
+          <w:rFonts w:cstheme="minorHAnsi"/>
+          <w:sz w:val="24"/>
+          <w:szCs w:val="24"/>
+        </w:rPr>
+      </w:pPr>
+      <w:r>
+        <w:rPr>
+          <w:rFonts w:cstheme="minorHAnsi"/>
+          <w:sz w:val="24"/>
+          <w:szCs w:val="24"/>
+        </w:rPr>
+        <w:t xml:space="preserve">Bei der Durchführung traten durch diverse Faktoren verschiedene Probleme auf. Die langen Zeiten zwischen den jeweiligen Berufsschulblöcken sorgten dafür, dass es jedes Mal eine Einarbeitungsphase notwendig </w:t>
+      </w:r>
+      <w:r>
+        <w:rPr>
+          <w:rFonts w:cstheme="minorHAnsi"/>
+          <w:sz w:val="24"/>
+          <w:szCs w:val="24"/>
+        </w:rPr>
+        <w:t xml:space="preserve">war, welche einige Zeit benötigt. Daneben hat ein neu zusammengestelltes Team anfangs auch Schwierigkeiten die eigene Teamleistung einzuschätzen, wodurch es zu Fehleinschätzungen kam. Außerdem empfanden wir das Tool „Flying Donut“, welches eigentlich den Entwicklungsprozess unterstützen sollte, als nicht intuitiv und umständlich zu bedienen. Fehler wie beispielsweise das Loggen von </w:t>
+      </w:r>
+      <w:r>
+        <w:rPr>
+          <w:rFonts w:cstheme="minorHAnsi"/>
+          <w:sz w:val="24"/>
+          <w:szCs w:val="24"/>
+        </w:rPr>
+        <w:t>überschüssiger</w:t>
+      </w:r>
+      <w:r>
+        <w:rPr>
+          <w:rFonts w:cstheme="minorHAnsi"/>
+          <w:sz w:val="24"/>
+          <w:szCs w:val="24"/>
+        </w:rPr>
+        <w:t xml:space="preserve"> Zeit an einem Ticket</w:t>
+      </w:r>
+      <w:r>
+        <w:rPr>
+          <w:rFonts w:cstheme="minorHAnsi"/>
+          <w:sz w:val="24"/>
+          <w:szCs w:val="24"/>
+        </w:rPr>
+        <w:t>,</w:t>
+      </w:r>
+      <w:r>
+        <w:rPr>
+          <w:rFonts w:cstheme="minorHAnsi"/>
+          <w:sz w:val="24"/>
+          <w:szCs w:val="24"/>
+        </w:rPr>
+        <w:t xml:space="preserve"> konnten aus unserer Sicht nicht rückgängig gemacht werden. Somit wurden natürlich auch Statistiken verfälscht.</w:t>
+      </w:r>
+    </w:p>
+    <w:p>
+      <w:pPr>
+        <w:pStyle w:val="KeinLeerraum"/>
+        <w:spacing w:line="360" w:lineRule="auto"/>
+        <w:jc w:val="both"/>
+        <w:rPr>
+          <w:rFonts w:cstheme="minorHAnsi"/>
+          <w:b/>
+          <w:sz w:val="24"/>
+          <w:szCs w:val="24"/>
+        </w:rPr>
+      </w:pPr>
+    </w:p>
+    <w:p>
+      <w:pPr>
+        <w:pStyle w:val="KeinLeerraum"/>
+        <w:spacing w:line="360" w:lineRule="auto"/>
+        <w:jc w:val="both"/>
+        <w:rPr>
+          <w:rFonts w:cstheme="minorHAnsi"/>
+          <w:b/>
+          <w:sz w:val="24"/>
+          <w:szCs w:val="24"/>
+        </w:rPr>
+      </w:pPr>
+      <w:r>
+        <w:rPr>
+          <w:rFonts w:cstheme="minorHAnsi"/>
+          <w:b/>
+          <w:sz w:val="24"/>
+          <w:szCs w:val="24"/>
+        </w:rPr>
+        <w:t>Beschreibung wie diese gelöst wurden</w:t>
+      </w:r>
+    </w:p>
+    <w:p>
+      <w:pPr>
+        <w:pStyle w:val="KeinLeerraum"/>
+        <w:spacing w:line="360" w:lineRule="auto"/>
+        <w:jc w:val="both"/>
+        <w:rPr>
+          <w:rFonts w:cstheme="minorHAnsi"/>
+          <w:sz w:val="24"/>
+          <w:szCs w:val="24"/>
+        </w:rPr>
+      </w:pPr>
+      <w:r>
+        <w:rPr>
+          <w:rFonts w:cstheme="minorHAnsi"/>
+          <w:sz w:val="24"/>
+          <w:szCs w:val="24"/>
+        </w:rPr>
+        <w:t>Um die negativen Auswirkungen der auftretenden Problem</w:t>
+      </w:r>
+      <w:r>
+        <w:rPr>
+          <w:rFonts w:cstheme="minorHAnsi"/>
+          <w:sz w:val="24"/>
+          <w:szCs w:val="24"/>
+        </w:rPr>
+        <w:t>e</w:t>
+      </w:r>
+      <w:r>
+        <w:rPr>
+          <w:rFonts w:cstheme="minorHAnsi"/>
+          <w:sz w:val="24"/>
+          <w:szCs w:val="24"/>
+        </w:rPr>
+        <w:t xml:space="preserve"> möglichst gering zu halten oder im Optimalfall sogar komplett zu eliminieren bedienten wir uns </w:t>
+      </w:r>
+      <w:r>
+        <w:rPr>
+          <w:rFonts w:cstheme="minorHAnsi"/>
+          <w:sz w:val="24"/>
+          <w:szCs w:val="24"/>
+        </w:rPr>
+        <w:t>verschiedener Hilfsmittel. Um während den langen Pausen zwischen den Schulblöcken</w:t>
+      </w:r>
+      <w:r>
+        <w:rPr>
+          <w:rFonts w:cstheme="minorHAnsi"/>
+          <w:sz w:val="24"/>
+          <w:szCs w:val="24"/>
+        </w:rPr>
+        <w:t xml:space="preserve"> </w:t>
+      </w:r>
+      <w:r>
+        <w:rPr>
+          <w:rFonts w:cstheme="minorHAnsi"/>
+          <w:sz w:val="24"/>
+          <w:szCs w:val="24"/>
+        </w:rPr>
+        <w:t>weiter organisiert an dem Projekt arbeiten zu können, wurde beispielsweise über verschiedene Kommunikationskanäle über das Projekt diskutiert und sich gegenseitig unterstützt.</w:t>
+      </w:r>
+      <w:r>
+        <w:rPr>
+          <w:rFonts w:cstheme="minorHAnsi"/>
+          <w:sz w:val="24"/>
+          <w:szCs w:val="24"/>
+        </w:rPr>
+        <w:t xml:space="preserve"> Auf Fehleinschätzungen und nicht planbare Probleme versuchten wir mit Anpassungen der Ziele und einer angepassten</w:t>
+      </w:r>
+      <w:r>
+        <w:rPr>
+          <w:rFonts w:cstheme="minorHAnsi"/>
+          <w:sz w:val="24"/>
+          <w:szCs w:val="24"/>
+        </w:rPr>
+        <w:t xml:space="preserve"> </w:t>
+      </w:r>
+      <w:r>
+        <w:rPr>
+          <w:rFonts w:cstheme="minorHAnsi"/>
+          <w:sz w:val="24"/>
+          <w:szCs w:val="24"/>
+        </w:rPr>
+        <w:t>Priorisierung der Features zu reagieren.</w:t>
+      </w:r>
+    </w:p>
+    <w:p>
+      <w:pPr>
+        <w:pStyle w:val="KeinLeerraum"/>
+        <w:spacing w:line="360" w:lineRule="auto"/>
+        <w:jc w:val="both"/>
+        <w:rPr>
+          <w:rFonts w:cstheme="minorHAnsi"/>
+          <w:b/>
+          <w:sz w:val="28"/>
+          <w:szCs w:val="24"/>
+        </w:rPr>
+      </w:pPr>
+    </w:p>
+    <w:p>
+      <w:pPr>
+        <w:pStyle w:val="KeinLeerraum"/>
+        <w:spacing w:line="360" w:lineRule="auto"/>
+        <w:jc w:val="both"/>
+        <w:rPr>
+          <w:rFonts w:cstheme="minorHAnsi"/>
+          <w:b/>
+          <w:sz w:val="28"/>
+          <w:szCs w:val="24"/>
+        </w:rPr>
+      </w:pPr>
+      <w:r>
+        <w:rPr>
+          <w:rFonts w:cstheme="minorHAnsi"/>
+          <w:b/>
+          <w:sz w:val="28"/>
+          <w:szCs w:val="24"/>
+        </w:rPr>
+        <w:t>Fazit</w:t>
+      </w:r>
+    </w:p>
+    <w:p>
+      <w:pPr>
+        <w:pStyle w:val="KeinLeerraum"/>
+        <w:spacing w:line="360" w:lineRule="auto"/>
+        <w:jc w:val="both"/>
+        <w:rPr>
+          <w:rFonts w:cstheme="minorHAnsi"/>
+          <w:b/>
+          <w:sz w:val="24"/>
+          <w:szCs w:val="24"/>
+        </w:rPr>
+      </w:pPr>
+      <w:r>
+        <w:rPr>
+          <w:rFonts w:cstheme="minorHAnsi"/>
+          <w:b/>
+          <w:sz w:val="24"/>
+          <w:szCs w:val="24"/>
+        </w:rPr>
+        <w:t>Erkenntnisgewinn</w:t>
+      </w:r>
+    </w:p>
+    <w:p>
+      <w:pPr>
+        <w:pStyle w:val="KeinLeerraum"/>
+        <w:spacing w:line="360" w:lineRule="auto"/>
+        <w:jc w:val="both"/>
+        <w:rPr>
+          <w:rFonts w:cstheme="minorHAnsi"/>
+          <w:sz w:val="24"/>
+          <w:szCs w:val="24"/>
+        </w:rPr>
+      </w:pPr>
+      <w:r>
+        <w:rPr>
+          <w:rFonts w:cstheme="minorHAnsi"/>
+          <w:sz w:val="24"/>
+          <w:szCs w:val="24"/>
+        </w:rPr>
+        <w:t xml:space="preserve">In Betrachtung des gesamten Projekts über den kompletten Zeitraum konnten diverse Erkenntnisgewinne verzeichnet werden. </w:t>
+      </w:r>
+      <w:r>
+        <w:rPr>
+          <w:rFonts w:cstheme="minorHAnsi"/>
+          <w:sz w:val="24"/>
+          <w:szCs w:val="24"/>
+        </w:rPr>
+        <w:t>Bezüglich der Planung ist es definitiv notwendig zeitliche Puffer für nicht vorhersehbare Schwierigkeiten oder Veränderungen der Ressourcen etc. einzuplanen. Falls diese nicht benötigt werden, sind diese Zeiträume mit optionalen Features zu füllen. Bei der Planung ist auch von Vorteil, wenn bereits grobe technische Schwierigkeiten aufgenommen werden, damit diese bereits bei der</w:t>
+      </w:r>
+      <w:r>
+        <w:rPr>
+          <w:rFonts w:cstheme="minorHAnsi"/>
+          <w:sz w:val="24"/>
+          <w:szCs w:val="24"/>
+        </w:rPr>
+        <w:t xml:space="preserve"> </w:t>
+      </w:r>
+      <w:r>
+        <w:rPr>
+          <w:rFonts w:cstheme="minorHAnsi"/>
+          <w:sz w:val="24"/>
+          <w:szCs w:val="24"/>
+        </w:rPr>
+        <w:t>Gesamtkonzept</w:t>
+      </w:r>
+      <w:r>
+        <w:rPr>
+          <w:rFonts w:cstheme="minorHAnsi"/>
+          <w:sz w:val="24"/>
+          <w:szCs w:val="24"/>
+        </w:rPr>
+        <w:t>ion</w:t>
+      </w:r>
+      <w:r>
+        <w:rPr>
+          <w:rFonts w:cstheme="minorHAnsi"/>
+          <w:sz w:val="24"/>
+          <w:szCs w:val="24"/>
+        </w:rPr>
+        <w:t xml:space="preserve"> Beachtung finden können.</w:t>
+      </w:r>
+      <w:r>
+        <w:rPr>
+          <w:rFonts w:cstheme="minorHAnsi"/>
+          <w:sz w:val="24"/>
+          <w:szCs w:val="24"/>
+        </w:rPr>
+        <w:t xml:space="preserve"> Fehler während der Konzeption</w:t>
+      </w:r>
+      <w:r>
+        <w:rPr>
+          <w:rFonts w:cstheme="minorHAnsi"/>
+          <w:sz w:val="24"/>
+          <w:szCs w:val="24"/>
+        </w:rPr>
+        <w:t xml:space="preserve"> </w:t>
+      </w:r>
+      <w:r>
+        <w:rPr>
+          <w:rFonts w:cstheme="minorHAnsi"/>
+          <w:sz w:val="24"/>
+          <w:szCs w:val="24"/>
+        </w:rPr>
+        <w:t xml:space="preserve">von Features können zudem </w:t>
+      </w:r>
+      <w:r>
+        <w:rPr>
+          <w:rFonts w:cstheme="minorHAnsi"/>
+          <w:sz w:val="24"/>
+          <w:szCs w:val="24"/>
+        </w:rPr>
         <w:lastRenderedPageBreak/>
-        <w:t>Skizzierung der aufgetretenen Problematiken</w:t>
-      </w:r>
-    </w:p>
-    <w:p>
-      <w:pPr>
-        <w:pStyle w:val="KeinLeerraum"/>
-        <w:spacing w:line="360" w:lineRule="auto"/>
-        <w:jc w:val="both"/>
-        <w:rPr>
-          <w:rFonts w:cstheme="minorHAnsi"/>
-          <w:sz w:val="24"/>
-          <w:szCs w:val="24"/>
-        </w:rPr>
-      </w:pPr>
-      <w:r>
-        <w:rPr>
-          <w:rFonts w:cstheme="minorHAnsi"/>
-          <w:sz w:val="24"/>
-          <w:szCs w:val="24"/>
-        </w:rPr>
-        <w:t xml:space="preserve">Bei der Durchführung traten durch diverse Faktoren verschiedene Probleme auf. Die langen Zeiten zwischen den jeweiligen Berufsschulblöcken sorgten dafür, dass es jedes Mal eine Einarbeitungsphase notwendig </w:t>
-      </w:r>
-      <w:r>
-        <w:rPr>
-          <w:rFonts w:cstheme="minorHAnsi"/>
-          <w:sz w:val="24"/>
-          <w:szCs w:val="24"/>
-        </w:rPr>
-        <w:t xml:space="preserve">war, welche einige Zeit benötigt. Daneben hat ein neu zusammengestelltes Team anfangs auch Schwierigkeiten die eigene Teamleistung einzuschätzen, wodurch es zu Fehleinschätzungen kam. Außerdem empfanden wir das Tool „Flying Donut“, welches eigentlich den Entwicklungsprozess unterstützen sollte, als nicht intuitiv und umständlich zu bedienen. Fehler wie beispielsweise das Loggen von </w:t>
-      </w:r>
-      <w:r>
-        <w:rPr>
-          <w:rFonts w:cstheme="minorHAnsi"/>
-          <w:sz w:val="24"/>
-          <w:szCs w:val="24"/>
-        </w:rPr>
-        <w:t>überschüssiger</w:t>
-      </w:r>
-      <w:r>
-        <w:rPr>
-          <w:rFonts w:cstheme="minorHAnsi"/>
-          <w:sz w:val="24"/>
-          <w:szCs w:val="24"/>
-        </w:rPr>
-        <w:t xml:space="preserve"> Zeit an einem Ticket</w:t>
-      </w:r>
-      <w:r>
-        <w:rPr>
-          <w:rFonts w:cstheme="minorHAnsi"/>
-          <w:sz w:val="24"/>
-          <w:szCs w:val="24"/>
-        </w:rPr>
-        <w:t>,</w:t>
-      </w:r>
-      <w:r>
-        <w:rPr>
-          <w:rFonts w:cstheme="minorHAnsi"/>
-          <w:sz w:val="24"/>
-          <w:szCs w:val="24"/>
-        </w:rPr>
-        <w:t xml:space="preserve"> konnten aus unserer Sicht nicht rückgängig gemacht werden. Somit wurden natürlich auch Statistiken verfälscht.</w:t>
-      </w:r>
-    </w:p>
-    <w:p>
-      <w:pPr>
-        <w:pStyle w:val="KeinLeerraum"/>
-        <w:spacing w:line="360" w:lineRule="auto"/>
-        <w:jc w:val="both"/>
-        <w:rPr>
-          <w:rFonts w:cstheme="minorHAnsi"/>
-          <w:b/>
-          <w:sz w:val="24"/>
-          <w:szCs w:val="24"/>
-        </w:rPr>
-      </w:pPr>
-    </w:p>
-    <w:p>
-      <w:pPr>
-        <w:pStyle w:val="KeinLeerraum"/>
-        <w:spacing w:line="360" w:lineRule="auto"/>
-        <w:jc w:val="both"/>
-        <w:rPr>
-          <w:rFonts w:cstheme="minorHAnsi"/>
-          <w:b/>
-          <w:sz w:val="24"/>
-          <w:szCs w:val="24"/>
-        </w:rPr>
-      </w:pPr>
-      <w:r>
-        <w:rPr>
-          <w:rFonts w:cstheme="minorHAnsi"/>
-          <w:b/>
-          <w:sz w:val="24"/>
-          <w:szCs w:val="24"/>
-        </w:rPr>
-        <w:t>Beschreibung wie diese gelöst wurden</w:t>
-      </w:r>
-    </w:p>
-    <w:p>
-      <w:pPr>
-        <w:pStyle w:val="KeinLeerraum"/>
-        <w:spacing w:line="360" w:lineRule="auto"/>
-        <w:jc w:val="both"/>
-        <w:rPr>
-          <w:rFonts w:cstheme="minorHAnsi"/>
-          <w:sz w:val="24"/>
-          <w:szCs w:val="24"/>
-        </w:rPr>
-      </w:pPr>
-      <w:r>
-        <w:rPr>
-          <w:rFonts w:cstheme="minorHAnsi"/>
-          <w:sz w:val="24"/>
-          <w:szCs w:val="24"/>
-        </w:rPr>
-        <w:t>Um die negativen Auswirkungen der auftretenden Problem</w:t>
-      </w:r>
-      <w:r>
-        <w:rPr>
-          <w:rFonts w:cstheme="minorHAnsi"/>
-          <w:sz w:val="24"/>
-          <w:szCs w:val="24"/>
-        </w:rPr>
-        <w:t>e</w:t>
-      </w:r>
-      <w:r>
-        <w:rPr>
-          <w:rFonts w:cstheme="minorHAnsi"/>
-          <w:sz w:val="24"/>
-          <w:szCs w:val="24"/>
-        </w:rPr>
-        <w:t xml:space="preserve"> möglichst gering zu halten oder im Optimalfall sogar komplett zu eliminieren bedienten wir uns </w:t>
-      </w:r>
-      <w:r>
-        <w:rPr>
-          <w:rFonts w:cstheme="minorHAnsi"/>
-          <w:sz w:val="24"/>
-          <w:szCs w:val="24"/>
-        </w:rPr>
-        <w:t>verschiedener Hilfsmittel. Um während den langen Pausen zwischen den Schulblöcken</w:t>
-      </w:r>
-      <w:r>
-        <w:rPr>
-          <w:rFonts w:cstheme="minorHAnsi"/>
-          <w:sz w:val="24"/>
-          <w:szCs w:val="24"/>
-        </w:rPr>
-        <w:t xml:space="preserve"> </w:t>
-      </w:r>
-      <w:r>
-        <w:rPr>
-          <w:rFonts w:cstheme="minorHAnsi"/>
-          <w:sz w:val="24"/>
-          <w:szCs w:val="24"/>
-        </w:rPr>
-        <w:t>weiter organisiert an dem Projekt arbeiten zu können, wurde beispielsweise über verschiedene Kommunikationskanäle über das Projekt diskutiert und sich gegenseitig unterstützt.</w:t>
-      </w:r>
-      <w:r>
-        <w:rPr>
-          <w:rFonts w:cstheme="minorHAnsi"/>
-          <w:sz w:val="24"/>
-          <w:szCs w:val="24"/>
-        </w:rPr>
-        <w:t xml:space="preserve"> Auf Fehleinschätzungen und nicht planbare Probleme versuchten wir mit Anpassungen der Ziele und einer angepassten</w:t>
-      </w:r>
-      <w:r>
-        <w:rPr>
-          <w:rFonts w:cstheme="minorHAnsi"/>
-          <w:sz w:val="24"/>
-          <w:szCs w:val="24"/>
-        </w:rPr>
-        <w:t xml:space="preserve"> </w:t>
-      </w:r>
-      <w:r>
-        <w:rPr>
-          <w:rFonts w:cstheme="minorHAnsi"/>
-          <w:sz w:val="24"/>
-          <w:szCs w:val="24"/>
-        </w:rPr>
-        <w:t>Priorisierung der Features zu reagieren.</w:t>
-      </w:r>
-    </w:p>
-    <w:p>
-      <w:pPr>
-        <w:pStyle w:val="KeinLeerraum"/>
-        <w:spacing w:line="360" w:lineRule="auto"/>
-        <w:jc w:val="both"/>
-        <w:rPr>
-          <w:rFonts w:cstheme="minorHAnsi"/>
-          <w:b/>
-          <w:sz w:val="28"/>
-          <w:szCs w:val="24"/>
-        </w:rPr>
-      </w:pPr>
-    </w:p>
-    <w:p>
-      <w:pPr>
-        <w:pStyle w:val="KeinLeerraum"/>
-        <w:spacing w:line="360" w:lineRule="auto"/>
-        <w:jc w:val="both"/>
-        <w:rPr>
-          <w:rFonts w:cstheme="minorHAnsi"/>
-          <w:b/>
-          <w:sz w:val="28"/>
-          <w:szCs w:val="24"/>
-        </w:rPr>
-      </w:pPr>
-      <w:r>
-        <w:rPr>
-          <w:rFonts w:cstheme="minorHAnsi"/>
-          <w:b/>
-          <w:sz w:val="28"/>
-          <w:szCs w:val="24"/>
-        </w:rPr>
-        <w:t>Fazit</w:t>
-      </w:r>
-    </w:p>
-    <w:p>
-      <w:pPr>
-        <w:pStyle w:val="KeinLeerraum"/>
-        <w:spacing w:line="360" w:lineRule="auto"/>
-        <w:jc w:val="both"/>
-        <w:rPr>
-          <w:rFonts w:cstheme="minorHAnsi"/>
-          <w:b/>
-          <w:sz w:val="24"/>
-          <w:szCs w:val="24"/>
-        </w:rPr>
-      </w:pPr>
-      <w:r>
-        <w:rPr>
-          <w:rFonts w:cstheme="minorHAnsi"/>
-          <w:b/>
-          <w:sz w:val="24"/>
-          <w:szCs w:val="24"/>
-        </w:rPr>
-        <w:t>Erkenntnisgewinn</w:t>
-      </w:r>
-    </w:p>
-    <w:p>
-      <w:pPr>
-        <w:pStyle w:val="KeinLeerraum"/>
-        <w:spacing w:line="360" w:lineRule="auto"/>
-        <w:jc w:val="both"/>
-        <w:rPr>
-          <w:rFonts w:cstheme="minorHAnsi"/>
-          <w:sz w:val="24"/>
-          <w:szCs w:val="24"/>
-        </w:rPr>
-      </w:pPr>
-      <w:r>
-        <w:rPr>
-          <w:rFonts w:cstheme="minorHAnsi"/>
-          <w:sz w:val="24"/>
-          <w:szCs w:val="24"/>
-        </w:rPr>
-        <w:t xml:space="preserve">In Betrachtung des gesamten Projekts über den kompletten Zeitraum konnten diverse Erkenntnisgewinne verzeichnet werden. </w:t>
-      </w:r>
-      <w:r>
-        <w:rPr>
-          <w:rFonts w:cstheme="minorHAnsi"/>
-          <w:sz w:val="24"/>
-          <w:szCs w:val="24"/>
-        </w:rPr>
-        <w:t>Bezüglich der Planung ist es definitiv notwendig zeitliche Puffer für nicht vorhersehbare Schwierigkeiten oder Veränderungen der Ressourcen etc. einzuplanen. Falls diese nicht benötigt werden, sind diese Zeiträume mit optionalen Features zu füllen. Bei der Planung ist auch von Vorteil, wenn bereits grobe technische Schwierigkeiten aufgenommen werden, damit diese bereits bei der</w:t>
-      </w:r>
-      <w:r>
-        <w:rPr>
-          <w:rFonts w:cstheme="minorHAnsi"/>
-          <w:sz w:val="24"/>
-          <w:szCs w:val="24"/>
-        </w:rPr>
-        <w:t xml:space="preserve"> </w:t>
-      </w:r>
-      <w:r>
-        <w:rPr>
-          <w:rFonts w:cstheme="minorHAnsi"/>
-          <w:sz w:val="24"/>
-          <w:szCs w:val="24"/>
-        </w:rPr>
-        <w:t>Gesamtkonzept</w:t>
-      </w:r>
-      <w:r>
-        <w:rPr>
-          <w:rFonts w:cstheme="minorHAnsi"/>
-          <w:sz w:val="24"/>
-          <w:szCs w:val="24"/>
-        </w:rPr>
-        <w:t>ion</w:t>
-      </w:r>
-      <w:r>
-        <w:rPr>
-          <w:rFonts w:cstheme="minorHAnsi"/>
-          <w:sz w:val="24"/>
-          <w:szCs w:val="24"/>
-        </w:rPr>
-        <w:t xml:space="preserve"> Beachtung finden können.</w:t>
-      </w:r>
-      <w:r>
-        <w:rPr>
-          <w:rFonts w:cstheme="minorHAnsi"/>
-          <w:sz w:val="24"/>
-          <w:szCs w:val="24"/>
-        </w:rPr>
-        <w:t xml:space="preserve"> Fehler während der Konzeption</w:t>
-      </w:r>
-      <w:r>
-        <w:rPr>
-          <w:rFonts w:cstheme="minorHAnsi"/>
-          <w:sz w:val="24"/>
-          <w:szCs w:val="24"/>
-        </w:rPr>
-        <w:t xml:space="preserve"> </w:t>
-      </w:r>
-      <w:r>
-        <w:rPr>
-          <w:rFonts w:cstheme="minorHAnsi"/>
-          <w:sz w:val="24"/>
-          <w:szCs w:val="24"/>
-        </w:rPr>
-        <w:t xml:space="preserve">von Features können zudem später weitreichende Folgen haben. Gerade bei absolut fundamentalen Bestandteilen des Projekts wie beispielweise der Datenbank ist es vorteilhaft mehr Zeit einzuplanen, um das Konzept bereits in Betrachtung der späteren Features zu überprüfen. Neben den negativen </w:t>
-      </w:r>
-      <w:r>
-        <w:rPr>
-          <w:rFonts w:cstheme="minorHAnsi"/>
-          <w:sz w:val="24"/>
-          <w:szCs w:val="24"/>
-        </w:rPr>
-        <w:lastRenderedPageBreak/>
+        <w:t xml:space="preserve">später weitreichende Folgen haben. Gerade bei absolut fundamentalen Bestandteilen des Projekts wie beispielweise der Datenbank ist es vorteilhaft mehr Zeit einzuplanen, um das Konzept bereits in Betrachtung der späteren Features zu überprüfen. Neben den negativen </w:t>
+      </w:r>
+      <w:r>
+        <w:rPr>
+          <w:rFonts w:cstheme="minorHAnsi"/>
+          <w:sz w:val="24"/>
+          <w:szCs w:val="24"/>
+        </w:rPr>
         <w:t>Aspekten,</w:t>
       </w:r>
       <w:r>
@@ -5700,9 +6264,53 @@
       </w:r>
       <w:bookmarkStart w:id="0" w:name="_GoBack"/>
       <w:bookmarkEnd w:id="0"/>
+      <w:r>
+        <w:rPr>
+          <w:rFonts w:cstheme="minorHAnsi"/>
+          <w:sz w:val="24"/>
+          <w:szCs w:val="24"/>
+        </w:rPr>
+        <w:t xml:space="preserve">Zuletzt fehlten bei </w:t>
+      </w:r>
+      <w:proofErr w:type="spellStart"/>
+      <w:r>
+        <w:rPr>
+          <w:rFonts w:cstheme="minorHAnsi"/>
+          <w:sz w:val="24"/>
+          <w:szCs w:val="24"/>
+        </w:rPr>
+        <w:t>Flying</w:t>
+      </w:r>
+      <w:proofErr w:type="spellEnd"/>
+      <w:r>
+        <w:rPr>
+          <w:rFonts w:cstheme="minorHAnsi"/>
+          <w:sz w:val="24"/>
+          <w:szCs w:val="24"/>
+        </w:rPr>
+        <w:t xml:space="preserve"> Donut für die zeitliche Übersicht helfende Informationen, vor allem Abschlusszeitpunkte, wann ein Ticket auf </w:t>
+      </w:r>
+      <w:proofErr w:type="spellStart"/>
+      <w:r>
+        <w:rPr>
+          <w:rFonts w:cstheme="minorHAnsi"/>
+          <w:sz w:val="24"/>
+          <w:szCs w:val="24"/>
+        </w:rPr>
+        <w:t>Done</w:t>
+      </w:r>
+      <w:proofErr w:type="spellEnd"/>
+      <w:r>
+        <w:rPr>
+          <w:rFonts w:cstheme="minorHAnsi"/>
+          <w:sz w:val="24"/>
+          <w:szCs w:val="24"/>
+        </w:rPr>
+        <w:t xml:space="preserve"> gesetzt wurde.</w:t>
+      </w:r>
     </w:p>
     <w:sectPr>
-      <w:footerReference w:type="default" r:id="rId8"/>
+      <w:footerReference w:type="default" r:id="rId16"/>
       <w:pgSz w:w="11906" w:h="16838"/>
       <w:pgMar w:top="1417" w:right="1417" w:bottom="1134" w:left="1417" w:header="708" w:footer="708" w:gutter="0"/>
       <w:cols w:space="708"/>
@@ -5713,7 +6321,7 @@
 </file>
 
 <file path=word/endnotes.xml><?xml version="1.0" encoding="utf-8"?>
-<w:endnotes xmlns:wpc="http://schemas.microsoft.com/office/word/2010/wordprocessingCanvas" xmlns:cx="http://schemas.microsoft.com/office/drawing/2014/chartex" xmlns:cx1="http://schemas.microsoft.com/office/drawing/2015/9/8/chartex" xmlns:cx2="http://schemas.microsoft.com/office/drawing/2015/10/21/chartex" xmlns:cx3="http://schemas.microsoft.com/office/drawing/2016/5/9/chartex" xmlns:cx4="http://schemas.microsoft.com/office/drawing/2016/5/10/chartex" xmlns:cx5="http://schemas.microsoft.com/office/drawing/2016/5/11/chartex" xmlns:cx6="http://schemas.microsoft.com/office/drawing/2016/5/12/chartex" xmlns:cx7="http://schemas.microsoft.com/office/drawing/2016/5/13/chartex" xmlns:cx8="http://schemas.microsoft.com/office/drawing/2016/5/14/chartex" xmlns:mc="http://schemas.openxmlformats.org/markup-compatibility/2006" xmlns:aink="http://schemas.microsoft.com/office/drawing/2016/ink" xmlns:am3d="http://schemas.microsoft.com/office/drawing/2017/model3d" xmlns:o="urn:schemas-microsoft-com:office:office" xmlns:r="http://schemas.openxmlformats.org/officeDocument/2006/relationships" xmlns:m="http://schemas.openxmlformats.org/officeDocument/2006/math" xmlns:v="urn:schemas-microsoft-com:vml" xmlns:wp14="http://schemas.microsoft.com/office/word/2010/wordprocessingDrawing" xmlns:wp="http://schemas.openxmlformats.org/drawingml/2006/wordprocessingDrawing" xmlns:w10="urn:schemas-microsoft-com:office:word" xmlns:w="http://schemas.openxmlformats.org/wordprocessingml/2006/main" xmlns:w14="http://schemas.microsoft.com/office/word/2010/wordml" xmlns:w15="http://schemas.microsoft.com/office/word/2012/wordml" xmlns:w16cid="http://schemas.microsoft.com/office/word/2016/wordml/cid" xmlns:w16se="http://schemas.microsoft.com/office/word/2015/wordml/symex" xmlns:wpg="http://schemas.microsoft.com/office/word/2010/wordprocessingGroup" xmlns:wpi="http://schemas.microsoft.com/office/word/2010/wordprocessingInk" xmlns:wne="http://schemas.microsoft.com/office/word/2006/wordml" xmlns:wps="http://schemas.microsoft.com/office/word/2010/wordprocessingShape" mc:Ignorable="w14 w15 w16se w16cid wp14">
+<w:endnotes xmlns:ve="http://schemas.openxmlformats.org/markup-compatibility/2006" xmlns:o="urn:schemas-microsoft-com:office:office" xmlns:r="http://schemas.openxmlformats.org/officeDocument/2006/relationships" xmlns:m="http://schemas.openxmlformats.org/officeDocument/2006/math" xmlns:v="urn:schemas-microsoft-com:vml" xmlns:wp="http://schemas.openxmlformats.org/drawingml/2006/wordprocessingDrawing" xmlns:w10="urn:schemas-microsoft-com:office:word" xmlns:w="http://schemas.openxmlformats.org/wordprocessingml/2006/main" xmlns:wne="http://schemas.microsoft.com/office/word/2006/wordml">
   <w:endnote w:type="separator" w:id="-1">
     <w:p>
       <w:pPr>
@@ -5738,7 +6346,7 @@
 </file>
 
 <file path=word/footer1.xml><?xml version="1.0" encoding="utf-8"?>
-<w:ftr xmlns:wpc="http://schemas.microsoft.com/office/word/2010/wordprocessingCanvas" xmlns:cx="http://schemas.microsoft.com/office/drawing/2014/chartex" xmlns:cx1="http://schemas.microsoft.com/office/drawing/2015/9/8/chartex" xmlns:cx2="http://schemas.microsoft.com/office/drawing/2015/10/21/chartex" xmlns:cx3="http://schemas.microsoft.com/office/drawing/2016/5/9/chartex" xmlns:cx4="http://schemas.microsoft.com/office/drawing/2016/5/10/chartex" xmlns:cx5="http://schemas.microsoft.com/office/drawing/2016/5/11/chartex" xmlns:cx6="http://schemas.microsoft.com/office/drawing/2016/5/12/chartex" xmlns:cx7="http://schemas.microsoft.com/office/drawing/2016/5/13/chartex" xmlns:cx8="http://schemas.microsoft.com/office/drawing/2016/5/14/chartex" xmlns:mc="http://schemas.openxmlformats.org/markup-compatibility/2006" xmlns:aink="http://schemas.microsoft.com/office/drawing/2016/ink" xmlns:am3d="http://schemas.microsoft.com/office/drawing/2017/model3d" xmlns:o="urn:schemas-microsoft-com:office:office" xmlns:r="http://schemas.openxmlformats.org/officeDocument/2006/relationships" xmlns:m="http://schemas.openxmlformats.org/officeDocument/2006/math" xmlns:v="urn:schemas-microsoft-com:vml" xmlns:wp14="http://schemas.microsoft.com/office/word/2010/wordprocessingDrawing" xmlns:wp="http://schemas.openxmlformats.org/drawingml/2006/wordprocessingDrawing" xmlns:w10="urn:schemas-microsoft-com:office:word" xmlns:w="http://schemas.openxmlformats.org/wordprocessingml/2006/main" xmlns:w14="http://schemas.microsoft.com/office/word/2010/wordml" xmlns:w15="http://schemas.microsoft.com/office/word/2012/wordml" xmlns:w16cid="http://schemas.microsoft.com/office/word/2016/wordml/cid" xmlns:w16se="http://schemas.microsoft.com/office/word/2015/wordml/symex" xmlns:wpg="http://schemas.microsoft.com/office/word/2010/wordprocessingGroup" xmlns:wpi="http://schemas.microsoft.com/office/word/2010/wordprocessingInk" xmlns:wne="http://schemas.microsoft.com/office/word/2006/wordml" xmlns:wps="http://schemas.microsoft.com/office/word/2010/wordprocessingShape" mc:Ignorable="w14 w15 w16se w16cid wp14">
+<w:ftr xmlns:ve="http://schemas.openxmlformats.org/markup-compatibility/2006" xmlns:o="urn:schemas-microsoft-com:office:office" xmlns:r="http://schemas.openxmlformats.org/officeDocument/2006/relationships" xmlns:m="http://schemas.openxmlformats.org/officeDocument/2006/math" xmlns:v="urn:schemas-microsoft-com:vml" xmlns:wp="http://schemas.openxmlformats.org/drawingml/2006/wordprocessingDrawing" xmlns:w10="urn:schemas-microsoft-com:office:word" xmlns:w="http://schemas.openxmlformats.org/wordprocessingml/2006/main" xmlns:wne="http://schemas.microsoft.com/office/word/2006/wordml">
   <w:sdt>
     <w:sdtPr>
       <w:id w:val="241588922"/>
@@ -5747,7 +6355,6 @@
         <w:docPartUnique/>
       </w:docPartObj>
     </w:sdtPr>
-    <w:sdtEndPr/>
     <w:sdtContent>
       <w:p>
         <w:pPr>
@@ -5767,7 +6374,7 @@
           <w:rPr>
             <w:noProof/>
           </w:rPr>
-          <w:t>10</w:t>
+          <w:t>14</w:t>
         </w:r>
         <w:r>
           <w:rPr>
@@ -5787,7 +6394,7 @@
 </file>
 
 <file path=word/footnotes.xml><?xml version="1.0" encoding="utf-8"?>
-<w:footnotes xmlns:wpc="http://schemas.microsoft.com/office/word/2010/wordprocessingCanvas" xmlns:cx="http://schemas.microsoft.com/office/drawing/2014/chartex" xmlns:cx1="http://schemas.microsoft.com/office/drawing/2015/9/8/chartex" xmlns:cx2="http://schemas.microsoft.com/office/drawing/2015/10/21/chartex" xmlns:cx3="http://schemas.microsoft.com/office/drawing/2016/5/9/chartex" xmlns:cx4="http://schemas.microsoft.com/office/drawing/2016/5/10/chartex" xmlns:cx5="http://schemas.microsoft.com/office/drawing/2016/5/11/chartex" xmlns:cx6="http://schemas.microsoft.com/office/drawing/2016/5/12/chartex" xmlns:cx7="http://schemas.microsoft.com/office/drawing/2016/5/13/chartex" xmlns:cx8="http://schemas.microsoft.com/office/drawing/2016/5/14/chartex" xmlns:mc="http://schemas.openxmlformats.org/markup-compatibility/2006" xmlns:aink="http://schemas.microsoft.com/office/drawing/2016/ink" xmlns:am3d="http://schemas.microsoft.com/office/drawing/2017/model3d" xmlns:o="urn:schemas-microsoft-com:office:office" xmlns:r="http://schemas.openxmlformats.org/officeDocument/2006/relationships" xmlns:m="http://schemas.openxmlformats.org/officeDocument/2006/math" xmlns:v="urn:schemas-microsoft-com:vml" xmlns:wp14="http://schemas.microsoft.com/office/word/2010/wordprocessingDrawing" xmlns:wp="http://schemas.openxmlformats.org/drawingml/2006/wordprocessingDrawing" xmlns:w10="urn:schemas-microsoft-com:office:word" xmlns:w="http://schemas.openxmlformats.org/wordprocessingml/2006/main" xmlns:w14="http://schemas.microsoft.com/office/word/2010/wordml" xmlns:w15="http://schemas.microsoft.com/office/word/2012/wordml" xmlns:w16cid="http://schemas.microsoft.com/office/word/2016/wordml/cid" xmlns:w16se="http://schemas.microsoft.com/office/word/2015/wordml/symex" xmlns:wpg="http://schemas.microsoft.com/office/word/2010/wordprocessingGroup" xmlns:wpi="http://schemas.microsoft.com/office/word/2010/wordprocessingInk" xmlns:wne="http://schemas.microsoft.com/office/word/2006/wordml" xmlns:wps="http://schemas.microsoft.com/office/word/2010/wordprocessingShape" mc:Ignorable="w14 w15 w16se w16cid wp14">
+<w:footnotes xmlns:ve="http://schemas.openxmlformats.org/markup-compatibility/2006" xmlns:o="urn:schemas-microsoft-com:office:office" xmlns:r="http://schemas.openxmlformats.org/officeDocument/2006/relationships" xmlns:m="http://schemas.openxmlformats.org/officeDocument/2006/math" xmlns:v="urn:schemas-microsoft-com:vml" xmlns:wp="http://schemas.openxmlformats.org/drawingml/2006/wordprocessingDrawing" xmlns:w10="urn:schemas-microsoft-com:office:word" xmlns:w="http://schemas.openxmlformats.org/wordprocessingml/2006/main" xmlns:wne="http://schemas.microsoft.com/office/word/2006/wordml">
   <w:footnote w:type="separator" w:id="-1">
     <w:p>
       <w:pPr>
@@ -5812,8 +6419,8 @@
 </file>
 
 <file path=word/numbering.xml><?xml version="1.0" encoding="utf-8"?>
-<w:numbering xmlns:wpc="http://schemas.microsoft.com/office/word/2010/wordprocessingCanvas" xmlns:cx="http://schemas.microsoft.com/office/drawing/2014/chartex" xmlns:cx1="http://schemas.microsoft.com/office/drawing/2015/9/8/chartex" xmlns:cx2="http://schemas.microsoft.com/office/drawing/2015/10/21/chartex" xmlns:cx3="http://schemas.microsoft.com/office/drawing/2016/5/9/chartex" xmlns:cx4="http://schemas.microsoft.com/office/drawing/2016/5/10/chartex" xmlns:cx5="http://schemas.microsoft.com/office/drawing/2016/5/11/chartex" xmlns:cx6="http://schemas.microsoft.com/office/drawing/2016/5/12/chartex" xmlns:cx7="http://schemas.microsoft.com/office/drawing/2016/5/13/chartex" xmlns:cx8="http://schemas.microsoft.com/office/drawing/2016/5/14/chartex" xmlns:mc="http://schemas.openxmlformats.org/markup-compatibility/2006" xmlns:aink="http://schemas.microsoft.com/office/drawing/2016/ink" xmlns:am3d="http://schemas.microsoft.com/office/drawing/2017/model3d" xmlns:o="urn:schemas-microsoft-com:office:office" xmlns:r="http://schemas.openxmlformats.org/officeDocument/2006/relationships" xmlns:m="http://schemas.openxmlformats.org/officeDocument/2006/math" xmlns:v="urn:schemas-microsoft-com:vml" xmlns:wp14="http://schemas.microsoft.com/office/word/2010/wordprocessingDrawing" xmlns:wp="http://schemas.openxmlformats.org/drawingml/2006/wordprocessingDrawing" xmlns:w10="urn:schemas-microsoft-com:office:word" xmlns:w="http://schemas.openxmlformats.org/wordprocessingml/2006/main" xmlns:w14="http://schemas.microsoft.com/office/word/2010/wordml" xmlns:w15="http://schemas.microsoft.com/office/word/2012/wordml" xmlns:w16cid="http://schemas.microsoft.com/office/word/2016/wordml/cid" xmlns:w16se="http://schemas.microsoft.com/office/word/2015/wordml/symex" xmlns:wpg="http://schemas.microsoft.com/office/word/2010/wordprocessingGroup" xmlns:wpi="http://schemas.microsoft.com/office/word/2010/wordprocessingInk" xmlns:wne="http://schemas.microsoft.com/office/word/2006/wordml" xmlns:wps="http://schemas.microsoft.com/office/word/2010/wordprocessingShape" mc:Ignorable="w14 w15 w16se w16cid wp14">
-  <w:abstractNum w:abstractNumId="0" w15:restartNumberingAfterBreak="0">
+<w:numbering xmlns:ve="http://schemas.openxmlformats.org/markup-compatibility/2006" xmlns:o="urn:schemas-microsoft-com:office:office" xmlns:r="http://schemas.openxmlformats.org/officeDocument/2006/relationships" xmlns:m="http://schemas.openxmlformats.org/officeDocument/2006/math" xmlns:v="urn:schemas-microsoft-com:vml" xmlns:wp="http://schemas.openxmlformats.org/drawingml/2006/wordprocessingDrawing" xmlns:w10="urn:schemas-microsoft-com:office:word" xmlns:w="http://schemas.openxmlformats.org/wordprocessingml/2006/main" xmlns:wne="http://schemas.microsoft.com/office/word/2006/wordml">
+  <w:abstractNum w:abstractNumId="0">
     <w:nsid w:val="02CA3EB0"/>
     <w:multiLevelType w:val="hybridMultilevel"/>
     <w:tmpl w:val="661A6E6E"/>
@@ -5899,7 +6506,7 @@
       </w:pPr>
     </w:lvl>
   </w:abstractNum>
-  <w:abstractNum w:abstractNumId="1" w15:restartNumberingAfterBreak="0">
+  <w:abstractNum w:abstractNumId="1">
     <w:nsid w:val="2D4B3EE1"/>
     <w:multiLevelType w:val="hybridMultilevel"/>
     <w:tmpl w:val="F92A7078"/>
@@ -5985,7 +6592,7 @@
       </w:pPr>
     </w:lvl>
   </w:abstractNum>
-  <w:abstractNum w:abstractNumId="2" w15:restartNumberingAfterBreak="0">
+  <w:abstractNum w:abstractNumId="2">
     <w:nsid w:val="3D442C4B"/>
     <w:multiLevelType w:val="hybridMultilevel"/>
     <w:tmpl w:val="E1D8D7B4"/>
@@ -6071,7 +6678,7 @@
       </w:pPr>
     </w:lvl>
   </w:abstractNum>
-  <w:abstractNum w:abstractNumId="3" w15:restartNumberingAfterBreak="0">
+  <w:abstractNum w:abstractNumId="3">
     <w:nsid w:val="3E4220A8"/>
     <w:multiLevelType w:val="hybridMultilevel"/>
     <w:tmpl w:val="10D2BD2C"/>
@@ -6157,7 +6764,7 @@
       </w:pPr>
     </w:lvl>
   </w:abstractNum>
-  <w:abstractNum w:abstractNumId="4" w15:restartNumberingAfterBreak="0">
+  <w:abstractNum w:abstractNumId="4">
     <w:nsid w:val="55695920"/>
     <w:multiLevelType w:val="hybridMultilevel"/>
     <w:tmpl w:val="BA86600E"/>
@@ -6270,7 +6877,7 @@
       </w:rPr>
     </w:lvl>
   </w:abstractNum>
-  <w:abstractNum w:abstractNumId="5" w15:restartNumberingAfterBreak="0">
+  <w:abstractNum w:abstractNumId="5">
     <w:nsid w:val="63BF616A"/>
     <w:multiLevelType w:val="hybridMultilevel"/>
     <w:tmpl w:val="57629C94"/>
@@ -6381,7 +6988,7 @@
 </file>
 
 <file path=word/styles.xml><?xml version="1.0" encoding="utf-8"?>
-<w:styles xmlns:mc="http://schemas.openxmlformats.org/markup-compatibility/2006" xmlns:r="http://schemas.openxmlformats.org/officeDocument/2006/relationships" xmlns:w="http://schemas.openxmlformats.org/wordprocessingml/2006/main" xmlns:w14="http://schemas.microsoft.com/office/word/2010/wordml" xmlns:w15="http://schemas.microsoft.com/office/word/2012/wordml" xmlns:w16cid="http://schemas.microsoft.com/office/word/2016/wordml/cid" xmlns:w16se="http://schemas.microsoft.com/office/word/2015/wordml/symex" mc:Ignorable="w14 w15 w16se w16cid">
+<w:styles xmlns:r="http://schemas.openxmlformats.org/officeDocument/2006/relationships" xmlns:w="http://schemas.openxmlformats.org/wordprocessingml/2006/main">
   <w:docDefaults>
     <w:rPrDefault>
       <w:rPr>
@@ -6397,382 +7004,144 @@
       </w:pPr>
     </w:pPrDefault>
   </w:docDefaults>
-  <w:latentStyles w:defLockedState="0" w:defUIPriority="99" w:defSemiHidden="0" w:defUnhideWhenUsed="0" w:defQFormat="0" w:count="375">
-    <w:lsdException w:name="Normal" w:uiPriority="0" w:qFormat="1"/>
-    <w:lsdException w:name="heading 1" w:uiPriority="9" w:qFormat="1"/>
-    <w:lsdException w:name="heading 2" w:semiHidden="1" w:uiPriority="9" w:unhideWhenUsed="1" w:qFormat="1"/>
-    <w:lsdException w:name="heading 3" w:semiHidden="1" w:uiPriority="9" w:unhideWhenUsed="1" w:qFormat="1"/>
-    <w:lsdException w:name="heading 4" w:semiHidden="1" w:uiPriority="9" w:unhideWhenUsed="1" w:qFormat="1"/>
-    <w:lsdException w:name="heading 5" w:semiHidden="1" w:uiPriority="9" w:unhideWhenUsed="1" w:qFormat="1"/>
-    <w:lsdException w:name="heading 6" w:semiHidden="1" w:uiPriority="9" w:unhideWhenUsed="1" w:qFormat="1"/>
-    <w:lsdException w:name="heading 7" w:semiHidden="1" w:uiPriority="9" w:unhideWhenUsed="1" w:qFormat="1"/>
-    <w:lsdException w:name="heading 8" w:semiHidden="1" w:uiPriority="9" w:unhideWhenUsed="1" w:qFormat="1"/>
-    <w:lsdException w:name="heading 9" w:semiHidden="1" w:uiPriority="9" w:unhideWhenUsed="1" w:qFormat="1"/>
-    <w:lsdException w:name="index 1" w:semiHidden="1" w:unhideWhenUsed="1"/>
-    <w:lsdException w:name="index 2" w:semiHidden="1" w:unhideWhenUsed="1"/>
-    <w:lsdException w:name="index 3" w:semiHidden="1" w:unhideWhenUsed="1"/>
-    <w:lsdException w:name="index 4" w:semiHidden="1" w:unhideWhenUsed="1"/>
-    <w:lsdException w:name="index 5" w:semiHidden="1" w:unhideWhenUsed="1"/>
-    <w:lsdException w:name="index 6" w:semiHidden="1" w:unhideWhenUsed="1"/>
-    <w:lsdException w:name="index 7" w:semiHidden="1" w:unhideWhenUsed="1"/>
-    <w:lsdException w:name="index 8" w:semiHidden="1" w:unhideWhenUsed="1"/>
-    <w:lsdException w:name="index 9" w:semiHidden="1" w:unhideWhenUsed="1"/>
-    <w:lsdException w:name="toc 1" w:semiHidden="1" w:uiPriority="39" w:unhideWhenUsed="1"/>
-    <w:lsdException w:name="toc 2" w:semiHidden="1" w:uiPriority="39" w:unhideWhenUsed="1"/>
-    <w:lsdException w:name="toc 3" w:semiHidden="1" w:uiPriority="39" w:unhideWhenUsed="1"/>
-    <w:lsdException w:name="toc 4" w:semiHidden="1" w:uiPriority="39" w:unhideWhenUsed="1"/>
-    <w:lsdException w:name="toc 5" w:semiHidden="1" w:uiPriority="39" w:unhideWhenUsed="1"/>
-    <w:lsdException w:name="toc 6" w:semiHidden="1" w:uiPriority="39" w:unhideWhenUsed="1"/>
-    <w:lsdException w:name="toc 7" w:semiHidden="1" w:uiPriority="39" w:unhideWhenUsed="1"/>
-    <w:lsdException w:name="toc 8" w:semiHidden="1" w:uiPriority="39" w:unhideWhenUsed="1"/>
-    <w:lsdException w:name="toc 9" w:semiHidden="1" w:uiPriority="39" w:unhideWhenUsed="1"/>
-    <w:lsdException w:name="Normal Indent" w:semiHidden="1" w:unhideWhenUsed="1"/>
-    <w:lsdException w:name="footnote text" w:semiHidden="1" w:unhideWhenUsed="1"/>
-    <w:lsdException w:name="annotation text" w:semiHidden="1" w:unhideWhenUsed="1"/>
-    <w:lsdException w:name="header" w:semiHidden="1" w:unhideWhenUsed="1"/>
-    <w:lsdException w:name="footer" w:semiHidden="1" w:unhideWhenUsed="1"/>
-    <w:lsdException w:name="index heading" w:semiHidden="1" w:unhideWhenUsed="1"/>
-    <w:lsdException w:name="caption" w:semiHidden="1" w:uiPriority="35" w:unhideWhenUsed="1" w:qFormat="1"/>
-    <w:lsdException w:name="table of figures" w:semiHidden="1" w:unhideWhenUsed="1"/>
-    <w:lsdException w:name="envelope address" w:semiHidden="1" w:unhideWhenUsed="1"/>
-    <w:lsdException w:name="envelope return" w:semiHidden="1" w:unhideWhenUsed="1"/>
-    <w:lsdException w:name="footnote reference" w:semiHidden="1" w:unhideWhenUsed="1"/>
-    <w:lsdException w:name="annotation reference" w:semiHidden="1" w:unhideWhenUsed="1"/>
-    <w:lsdException w:name="line number" w:semiHidden="1" w:unhideWhenUsed="1"/>
-    <w:lsdException w:name="page number" w:semiHidden="1" w:unhideWhenUsed="1"/>
-    <w:lsdException w:name="endnote reference" w:semiHidden="1" w:unhideWhenUsed="1"/>
-    <w:lsdException w:name="endnote text" w:semiHidden="1" w:unhideWhenUsed="1"/>
-    <w:lsdException w:name="table of authorities" w:semiHidden="1" w:unhideWhenUsed="1"/>
-    <w:lsdException w:name="macro" w:semiHidden="1" w:unhideWhenUsed="1"/>
-    <w:lsdException w:name="toa heading" w:semiHidden="1" w:unhideWhenUsed="1"/>
-    <w:lsdException w:name="List" w:semiHidden="1" w:unhideWhenUsed="1"/>
-    <w:lsdException w:name="List Bullet" w:semiHidden="1" w:unhideWhenUsed="1"/>
-    <w:lsdException w:name="List Number" w:semiHidden="1" w:unhideWhenUsed="1"/>
-    <w:lsdException w:name="List 2" w:semiHidden="1" w:unhideWhenUsed="1"/>
-    <w:lsdException w:name="List 3" w:semiHidden="1" w:unhideWhenUsed="1"/>
-    <w:lsdException w:name="List 4" w:semiHidden="1" w:unhideWhenUsed="1"/>
-    <w:lsdException w:name="List 5" w:semiHidden="1" w:unhideWhenUsed="1"/>
-    <w:lsdException w:name="List Bullet 2" w:semiHidden="1" w:unhideWhenUsed="1"/>
-    <w:lsdException w:name="List Bullet 3" w:semiHidden="1" w:unhideWhenUsed="1"/>
-    <w:lsdException w:name="List Bullet 4" w:semiHidden="1" w:unhideWhenUsed="1"/>
-    <w:lsdException w:name="List Bullet 5" w:semiHidden="1" w:unhideWhenUsed="1"/>
-    <w:lsdException w:name="List Number 2" w:semiHidden="1" w:unhideWhenUsed="1"/>
-    <w:lsdException w:name="List Number 3" w:semiHidden="1" w:unhideWhenUsed="1"/>
-    <w:lsdException w:name="List Number 4" w:semiHidden="1" w:unhideWhenUsed="1"/>
-    <w:lsdException w:name="List Number 5" w:semiHidden="1" w:unhideWhenUsed="1"/>
-    <w:lsdException w:name="Title" w:uiPriority="10" w:qFormat="1"/>
-    <w:lsdException w:name="Closing" w:semiHidden="1" w:unhideWhenUsed="1"/>
-    <w:lsdException w:name="Signature" w:semiHidden="1" w:unhideWhenUsed="1"/>
-    <w:lsdException w:name="Default Paragraph Font" w:semiHidden="1" w:uiPriority="1" w:unhideWhenUsed="1"/>
-    <w:lsdException w:name="Body Text" w:semiHidden="1" w:unhideWhenUsed="1"/>
-    <w:lsdException w:name="Body Text Indent" w:semiHidden="1" w:unhideWhenUsed="1"/>
-    <w:lsdException w:name="List Continue" w:semiHidden="1" w:unhideWhenUsed="1"/>
-    <w:lsdException w:name="List Continue 2" w:semiHidden="1" w:unhideWhenUsed="1"/>
-    <w:lsdException w:name="List Continue 3" w:semiHidden="1" w:unhideWhenUsed="1"/>
-    <w:lsdException w:name="List Continue 4" w:semiHidden="1" w:unhideWhenUsed="1"/>
-    <w:lsdException w:name="List Continue 5" w:semiHidden="1" w:unhideWhenUsed="1"/>
-    <w:lsdException w:name="Message Header" w:semiHidden="1" w:unhideWhenUsed="1"/>
-    <w:lsdException w:name="Subtitle" w:uiPriority="11" w:qFormat="1"/>
-    <w:lsdException w:name="Salutation" w:semiHidden="1" w:unhideWhenUsed="1"/>
-    <w:lsdException w:name="Date" w:semiHidden="1" w:unhideWhenUsed="1"/>
-    <w:lsdException w:name="Body Text First Indent" w:semiHidden="1" w:unhideWhenUsed="1"/>
-    <w:lsdException w:name="Body Text First Indent 2" w:semiHidden="1" w:unhideWhenUsed="1"/>
-    <w:lsdException w:name="Note Heading" w:semiHidden="1" w:unhideWhenUsed="1"/>
-    <w:lsdException w:name="Body Text 2" w:semiHidden="1" w:unhideWhenUsed="1"/>
-    <w:lsdException w:name="Body Text 3" w:semiHidden="1" w:unhideWhenUsed="1"/>
-    <w:lsdException w:name="Body Text Indent 2" w:semiHidden="1" w:unhideWhenUsed="1"/>
-    <w:lsdException w:name="Body Text Indent 3" w:semiHidden="1" w:unhideWhenUsed="1"/>
-    <w:lsdException w:name="Block Text" w:semiHidden="1" w:unhideWhenUsed="1"/>
-    <w:lsdException w:name="Hyperlink" w:semiHidden="1" w:unhideWhenUsed="1"/>
-    <w:lsdException w:name="FollowedHyperlink" w:semiHidden="1" w:unhideWhenUsed="1"/>
-    <w:lsdException w:name="Strong" w:uiPriority="22" w:qFormat="1"/>
-    <w:lsdException w:name="Emphasis" w:uiPriority="20" w:qFormat="1"/>
-    <w:lsdException w:name="Document Map" w:semiHidden="1" w:unhideWhenUsed="1"/>
-    <w:lsdException w:name="Plain Text" w:semiHidden="1" w:unhideWhenUsed="1"/>
-    <w:lsdException w:name="E-mail Signature" w:semiHidden="1" w:unhideWhenUsed="1"/>
-    <w:lsdException w:name="HTML Top of Form" w:semiHidden="1" w:unhideWhenUsed="1"/>
-    <w:lsdException w:name="HTML Bottom of Form" w:semiHidden="1" w:unhideWhenUsed="1"/>
-    <w:lsdException w:name="Normal (Web)" w:semiHidden="1" w:unhideWhenUsed="1"/>
-    <w:lsdException w:name="HTML Acronym" w:semiHidden="1" w:unhideWhenUsed="1"/>
-    <w:lsdException w:name="HTML Address" w:semiHidden="1" w:unhideWhenUsed="1"/>
-    <w:lsdException w:name="HTML Cite" w:semiHidden="1" w:unhideWhenUsed="1"/>
-    <w:lsdException w:name="HTML Code" w:semiHidden="1" w:unhideWhenUsed="1"/>
-    <w:lsdException w:name="HTML Definition" w:semiHidden="1" w:unhideWhenUsed="1"/>
-    <w:lsdException w:name="HTML Keyboard" w:semiHidden="1" w:unhideWhenUsed="1"/>
-    <w:lsdException w:name="HTML Preformatted" w:semiHidden="1" w:unhideWhenUsed="1"/>
-    <w:lsdException w:name="HTML Sample" w:semiHidden="1" w:unhideWhenUsed="1"/>
-    <w:lsdException w:name="HTML Typewriter" w:semiHidden="1" w:unhideWhenUsed="1"/>
-    <w:lsdException w:name="HTML Variable" w:semiHidden="1" w:unhideWhenUsed="1"/>
-    <w:lsdException w:name="Normal Table" w:semiHidden="1" w:unhideWhenUsed="1"/>
-    <w:lsdException w:name="annotation subject" w:semiHidden="1" w:unhideWhenUsed="1"/>
-    <w:lsdException w:name="No List" w:semiHidden="1" w:unhideWhenUsed="1"/>
-    <w:lsdException w:name="Outline List 1" w:semiHidden="1" w:unhideWhenUsed="1"/>
-    <w:lsdException w:name="Outline List 2" w:semiHidden="1" w:unhideWhenUsed="1"/>
-    <w:lsdException w:name="Outline List 3" w:semiHidden="1" w:unhideWhenUsed="1"/>
-    <w:lsdException w:name="Table Simple 1" w:semiHidden="1" w:unhideWhenUsed="1"/>
-    <w:lsdException w:name="Table Simple 2" w:semiHidden="1" w:unhideWhenUsed="1"/>
-    <w:lsdException w:name="Table Simple 3" w:semiHidden="1" w:unhideWhenUsed="1"/>
-    <w:lsdException w:name="Table Classic 1" w:semiHidden="1" w:unhideWhenUsed="1"/>
-    <w:lsdException w:name="Table Classic 2" w:semiHidden="1" w:unhideWhenUsed="1"/>
-    <w:lsdException w:name="Table Classic 3" w:semiHidden="1" w:unhideWhenUsed="1"/>
-    <w:lsdException w:name="Table Classic 4" w:semiHidden="1" w:unhideWhenUsed="1"/>
-    <w:lsdException w:name="Table Colorful 1" w:semiHidden="1" w:unhideWhenUsed="1"/>
-    <w:lsdException w:name="Table Colorful 2" w:semiHidden="1" w:unhideWhenUsed="1"/>
-    <w:lsdException w:name="Table Colorful 3" w:semiHidden="1" w:unhideWhenUsed="1"/>
-    <w:lsdException w:name="Table Columns 1" w:semiHidden="1" w:unhideWhenUsed="1"/>
-    <w:lsdException w:name="Table Columns 2" w:semiHidden="1" w:unhideWhenUsed="1"/>
-    <w:lsdException w:name="Table Columns 3" w:semiHidden="1" w:unhideWhenUsed="1"/>
-    <w:lsdException w:name="Table Columns 4" w:semiHidden="1" w:unhideWhenUsed="1"/>
-    <w:lsdException w:name="Table Columns 5" w:semiHidden="1" w:unhideWhenUsed="1"/>
-    <w:lsdException w:name="Table Grid 1" w:semiHidden="1" w:unhideWhenUsed="1"/>
-    <w:lsdException w:name="Table Grid 2" w:semiHidden="1" w:unhideWhenUsed="1"/>
-    <w:lsdException w:name="Table Grid 3" w:semiHidden="1" w:unhideWhenUsed="1"/>
-    <w:lsdException w:name="Table Grid 4" w:semiHidden="1" w:unhideWhenUsed="1"/>
-    <w:lsdException w:name="Table Grid 5" w:semiHidden="1" w:unhideWhenUsed="1"/>
-    <w:lsdException w:name="Table Grid 6" w:semiHidden="1" w:unhideWhenUsed="1"/>
-    <w:lsdException w:name="Table Grid 7" w:semiHidden="1" w:unhideWhenUsed="1"/>
-    <w:lsdException w:name="Table Grid 8" w:semiHidden="1" w:unhideWhenUsed="1"/>
-    <w:lsdException w:name="Table List 1" w:semiHidden="1" w:unhideWhenUsed="1"/>
-    <w:lsdException w:name="Table List 2" w:semiHidden="1" w:unhideWhenUsed="1"/>
-    <w:lsdException w:name="Table List 3" w:semiHidden="1" w:unhideWhenUsed="1"/>
-    <w:lsdException w:name="Table List 4" w:semiHidden="1" w:unhideWhenUsed="1"/>
-    <w:lsdException w:name="Table List 5" w:semiHidden="1" w:unhideWhenUsed="1"/>
-    <w:lsdException w:name="Table List 6" w:semiHidden="1" w:unhideWhenUsed="1"/>
-    <w:lsdException w:name="Table List 7" w:semiHidden="1" w:unhideWhenUsed="1"/>
-    <w:lsdException w:name="Table List 8" w:semiHidden="1" w:unhideWhenUsed="1"/>
-    <w:lsdException w:name="Table 3D effects 1" w:semiHidden="1" w:unhideWhenUsed="1"/>
-    <w:lsdException w:name="Table 3D effects 2" w:semiHidden="1" w:unhideWhenUsed="1"/>
-    <w:lsdException w:name="Table 3D effects 3" w:semiHidden="1" w:unhideWhenUsed="1"/>
-    <w:lsdException w:name="Table Contemporary" w:semiHidden="1" w:unhideWhenUsed="1"/>
-    <w:lsdException w:name="Table Elegant" w:semiHidden="1" w:unhideWhenUsed="1"/>
-    <w:lsdException w:name="Table Professional" w:semiHidden="1" w:unhideWhenUsed="1"/>
-    <w:lsdException w:name="Table Subtle 1" w:semiHidden="1" w:unhideWhenUsed="1"/>
-    <w:lsdException w:name="Table Subtle 2" w:semiHidden="1" w:unhideWhenUsed="1"/>
-    <w:lsdException w:name="Table Web 1" w:semiHidden="1" w:unhideWhenUsed="1"/>
-    <w:lsdException w:name="Table Web 2" w:semiHidden="1" w:unhideWhenUsed="1"/>
-    <w:lsdException w:name="Table Web 3" w:semiHidden="1" w:unhideWhenUsed="1"/>
-    <w:lsdException w:name="Balloon Text" w:semiHidden="1" w:unhideWhenUsed="1"/>
-    <w:lsdException w:name="Table Grid" w:semiHidden="1" w:uiPriority="59" w:unhideWhenUsed="1"/>
-    <w:lsdException w:name="Table Theme" w:semiHidden="1" w:unhideWhenUsed="1"/>
-    <w:lsdException w:name="Placeholder Text" w:semiHidden="1"/>
-    <w:lsdException w:name="No Spacing" w:uiPriority="1" w:qFormat="1"/>
-    <w:lsdException w:name="Light Shading" w:uiPriority="60"/>
-    <w:lsdException w:name="Light List" w:uiPriority="61"/>
-    <w:lsdException w:name="Light Grid" w:uiPriority="62"/>
-    <w:lsdException w:name="Medium Shading 1" w:uiPriority="63"/>
-    <w:lsdException w:name="Medium Shading 2" w:uiPriority="64"/>
-    <w:lsdException w:name="Medium List 1" w:uiPriority="65"/>
-    <w:lsdException w:name="Medium List 2" w:uiPriority="66"/>
-    <w:lsdException w:name="Medium Grid 1" w:uiPriority="67"/>
-    <w:lsdException w:name="Medium Grid 2" w:uiPriority="68"/>
-    <w:lsdException w:name="Medium Grid 3" w:uiPriority="69"/>
-    <w:lsdException w:name="Dark List" w:uiPriority="70"/>
-    <w:lsdException w:name="Colorful Shading" w:uiPriority="71"/>
-    <w:lsdException w:name="Colorful List" w:uiPriority="72"/>
-    <w:lsdException w:name="Colorful Grid" w:uiPriority="73"/>
-    <w:lsdException w:name="Light Shading Accent 1" w:uiPriority="60"/>
-    <w:lsdException w:name="Light List Accent 1" w:uiPriority="61"/>
-    <w:lsdException w:name="Light Grid Accent 1" w:uiPriority="62"/>
-    <w:lsdException w:name="Medium Shading 1 Accent 1" w:uiPriority="63"/>
-    <w:lsdException w:name="Medium Shading 2 Accent 1" w:uiPriority="64"/>
-    <w:lsdException w:name="Medium List 1 Accent 1" w:uiPriority="65"/>
-    <w:lsdException w:name="Revision" w:semiHidden="1"/>
-    <w:lsdException w:name="List Paragraph" w:uiPriority="34" w:qFormat="1"/>
-    <w:lsdException w:name="Quote" w:uiPriority="29" w:qFormat="1"/>
-    <w:lsdException w:name="Intense Quote" w:uiPriority="30" w:qFormat="1"/>
-    <w:lsdException w:name="Medium List 2 Accent 1" w:uiPriority="66"/>
-    <w:lsdException w:name="Medium Grid 1 Accent 1" w:uiPriority="67"/>
-    <w:lsdException w:name="Medium Grid 2 Accent 1" w:uiPriority="68"/>
-    <w:lsdException w:name="Medium Grid 3 Accent 1" w:uiPriority="69"/>
-    <w:lsdException w:name="Dark List Accent 1" w:uiPriority="70"/>
-    <w:lsdException w:name="Colorful Shading Accent 1" w:uiPriority="71"/>
-    <w:lsdException w:name="Colorful List Accent 1" w:uiPriority="72"/>
-    <w:lsdException w:name="Colorful Grid Accent 1" w:uiPriority="73"/>
-    <w:lsdException w:name="Light Shading Accent 2" w:uiPriority="60"/>
-    <w:lsdException w:name="Light List Accent 2" w:uiPriority="61"/>
-    <w:lsdException w:name="Light Grid Accent 2" w:uiPriority="62"/>
-    <w:lsdException w:name="Medium Shading 1 Accent 2" w:uiPriority="63"/>
-    <w:lsdException w:name="Medium Shading 2 Accent 2" w:uiPriority="64"/>
-    <w:lsdException w:name="Medium List 1 Accent 2" w:uiPriority="65"/>
-    <w:lsdException w:name="Medium List 2 Accent 2" w:uiPriority="66"/>
-    <w:lsdException w:name="Medium Grid 1 Accent 2" w:uiPriority="67"/>
-    <w:lsdException w:name="Medium Grid 2 Accent 2" w:uiPriority="68"/>
-    <w:lsdException w:name="Medium Grid 3 Accent 2" w:uiPriority="69"/>
-    <w:lsdException w:name="Dark List Accent 2" w:uiPriority="70"/>
-    <w:lsdException w:name="Colorful Shading Accent 2" w:uiPriority="71"/>
-    <w:lsdException w:name="Colorful List Accent 2" w:uiPriority="72"/>
-    <w:lsdException w:name="Colorful Grid Accent 2" w:uiPriority="73"/>
-    <w:lsdException w:name="Light Shading Accent 3" w:uiPriority="60"/>
-    <w:lsdException w:name="Light List Accent 3" w:uiPriority="61"/>
-    <w:lsdException w:name="Light Grid Accent 3" w:uiPriority="62"/>
-    <w:lsdException w:name="Medium Shading 1 Accent 3" w:uiPriority="63"/>
-    <w:lsdException w:name="Medium Shading 2 Accent 3" w:uiPriority="64"/>
-    <w:lsdException w:name="Medium List 1 Accent 3" w:uiPriority="65"/>
-    <w:lsdException w:name="Medium List 2 Accent 3" w:uiPriority="66"/>
-    <w:lsdException w:name="Medium Grid 1 Accent 3" w:uiPriority="67"/>
-    <w:lsdException w:name="Medium Grid 2 Accent 3" w:uiPriority="68"/>
-    <w:lsdException w:name="Medium Grid 3 Accent 3" w:uiPriority="69"/>
-    <w:lsdException w:name="Dark List Accent 3" w:uiPriority="70"/>
-    <w:lsdException w:name="Colorful Shading Accent 3" w:uiPriority="71"/>
-    <w:lsdException w:name="Colorful List Accent 3" w:uiPriority="72"/>
-    <w:lsdException w:name="Colorful Grid Accent 3" w:uiPriority="73"/>
-    <w:lsdException w:name="Light Shading Accent 4" w:uiPriority="60"/>
-    <w:lsdException w:name="Light List Accent 4" w:uiPriority="61"/>
-    <w:lsdException w:name="Light Grid Accent 4" w:uiPriority="62"/>
-    <w:lsdException w:name="Medium Shading 1 Accent 4" w:uiPriority="63"/>
-    <w:lsdException w:name="Medium Shading 2 Accent 4" w:uiPriority="64"/>
-    <w:lsdException w:name="Medium List 1 Accent 4" w:uiPriority="65"/>
-    <w:lsdException w:name="Medium List 2 Accent 4" w:uiPriority="66"/>
-    <w:lsdException w:name="Medium Grid 1 Accent 4" w:uiPriority="67"/>
-    <w:lsdException w:name="Medium Grid 2 Accent 4" w:uiPriority="68"/>
-    <w:lsdException w:name="Medium Grid 3 Accent 4" w:uiPriority="69"/>
-    <w:lsdException w:name="Dark List Accent 4" w:uiPriority="70"/>
-    <w:lsdException w:name="Colorful Shading Accent 4" w:uiPriority="71"/>
-    <w:lsdException w:name="Colorful List Accent 4" w:uiPriority="72"/>
-    <w:lsdException w:name="Colorful Grid Accent 4" w:uiPriority="73"/>
-    <w:lsdException w:name="Light Shading Accent 5" w:uiPriority="60"/>
-    <w:lsdException w:name="Light List Accent 5" w:uiPriority="61"/>
-    <w:lsdException w:name="Light Grid Accent 5" w:uiPriority="62"/>
-    <w:lsdException w:name="Medium Shading 1 Accent 5" w:uiPriority="63"/>
-    <w:lsdException w:name="Medium Shading 2 Accent 5" w:uiPriority="64"/>
-    <w:lsdException w:name="Medium List 1 Accent 5" w:uiPriority="65"/>
-    <w:lsdException w:name="Medium List 2 Accent 5" w:uiPriority="66"/>
-    <w:lsdException w:name="Medium Grid 1 Accent 5" w:uiPriority="67"/>
-    <w:lsdException w:name="Medium Grid 2 Accent 5" w:uiPriority="68"/>
-    <w:lsdException w:name="Medium Grid 3 Accent 5" w:uiPriority="69"/>
-    <w:lsdException w:name="Dark List Accent 5" w:uiPriority="70"/>
-    <w:lsdException w:name="Colorful Shading Accent 5" w:uiPriority="71"/>
-    <w:lsdException w:name="Colorful List Accent 5" w:uiPriority="72"/>
-    <w:lsdException w:name="Colorful Grid Accent 5" w:uiPriority="73"/>
-    <w:lsdException w:name="Light Shading Accent 6" w:uiPriority="60"/>
-    <w:lsdException w:name="Light List Accent 6" w:uiPriority="61"/>
-    <w:lsdException w:name="Light Grid Accent 6" w:uiPriority="62"/>
-    <w:lsdException w:name="Medium Shading 1 Accent 6" w:uiPriority="63"/>
-    <w:lsdException w:name="Medium Shading 2 Accent 6" w:uiPriority="64"/>
-    <w:lsdException w:name="Medium List 1 Accent 6" w:uiPriority="65"/>
-    <w:lsdException w:name="Medium List 2 Accent 6" w:uiPriority="66"/>
-    <w:lsdException w:name="Medium Grid 1 Accent 6" w:uiPriority="67"/>
-    <w:lsdException w:name="Medium Grid 2 Accent 6" w:uiPriority="68"/>
-    <w:lsdException w:name="Medium Grid 3 Accent 6" w:uiPriority="69"/>
-    <w:lsdException w:name="Dark List Accent 6" w:uiPriority="70"/>
-    <w:lsdException w:name="Colorful Shading Accent 6" w:uiPriority="71"/>
-    <w:lsdException w:name="Colorful List Accent 6" w:uiPriority="72"/>
-    <w:lsdException w:name="Colorful Grid Accent 6" w:uiPriority="73"/>
-    <w:lsdException w:name="Subtle Emphasis" w:uiPriority="19" w:qFormat="1"/>
-    <w:lsdException w:name="Intense Emphasis" w:uiPriority="21" w:qFormat="1"/>
-    <w:lsdException w:name="Subtle Reference" w:uiPriority="31" w:qFormat="1"/>
-    <w:lsdException w:name="Intense Reference" w:uiPriority="32" w:qFormat="1"/>
-    <w:lsdException w:name="Book Title" w:uiPriority="33" w:qFormat="1"/>
-    <w:lsdException w:name="Bibliography" w:semiHidden="1" w:uiPriority="37" w:unhideWhenUsed="1"/>
-    <w:lsdException w:name="TOC Heading" w:semiHidden="1" w:uiPriority="39" w:unhideWhenUsed="1" w:qFormat="1"/>
-    <w:lsdException w:name="Plain Table 1" w:uiPriority="41"/>
-    <w:lsdException w:name="Plain Table 2" w:uiPriority="42"/>
-    <w:lsdException w:name="Plain Table 3" w:uiPriority="43"/>
-    <w:lsdException w:name="Plain Table 4" w:uiPriority="44"/>
-    <w:lsdException w:name="Plain Table 5" w:uiPriority="45"/>
-    <w:lsdException w:name="Grid Table Light" w:uiPriority="40"/>
-    <w:lsdException w:name="Grid Table 1 Light" w:uiPriority="46"/>
-    <w:lsdException w:name="Grid Table 2" w:uiPriority="47"/>
-    <w:lsdException w:name="Grid Table 3" w:uiPriority="48"/>
-    <w:lsdException w:name="Grid Table 4" w:uiPriority="49"/>
-    <w:lsdException w:name="Grid Table 5 Dark" w:uiPriority="50"/>
-    <w:lsdException w:name="Grid Table 6 Colorful" w:uiPriority="51"/>
-    <w:lsdException w:name="Grid Table 7 Colorful" w:uiPriority="52"/>
-    <w:lsdException w:name="Grid Table 1 Light Accent 1" w:uiPriority="46"/>
-    <w:lsdException w:name="Grid Table 2 Accent 1" w:uiPriority="47"/>
-    <w:lsdException w:name="Grid Table 3 Accent 1" w:uiPriority="48"/>
-    <w:lsdException w:name="Grid Table 4 Accent 1" w:uiPriority="49"/>
-    <w:lsdException w:name="Grid Table 5 Dark Accent 1" w:uiPriority="50"/>
-    <w:lsdException w:name="Grid Table 6 Colorful Accent 1" w:uiPriority="51"/>
-    <w:lsdException w:name="Grid Table 7 Colorful Accent 1" w:uiPriority="52"/>
-    <w:lsdException w:name="Grid Table 1 Light Accent 2" w:uiPriority="46"/>
-    <w:lsdException w:name="Grid Table 2 Accent 2" w:uiPriority="47"/>
-    <w:lsdException w:name="Grid Table 3 Accent 2" w:uiPriority="48"/>
-    <w:lsdException w:name="Grid Table 4 Accent 2" w:uiPriority="49"/>
-    <w:lsdException w:name="Grid Table 5 Dark Accent 2" w:uiPriority="50"/>
-    <w:lsdException w:name="Grid Table 6 Colorful Accent 2" w:uiPriority="51"/>
-    <w:lsdException w:name="Grid Table 7 Colorful Accent 2" w:uiPriority="52"/>
-    <w:lsdException w:name="Grid Table 1 Light Accent 3" w:uiPriority="46"/>
-    <w:lsdException w:name="Grid Table 2 Accent 3" w:uiPriority="47"/>
-    <w:lsdException w:name="Grid Table 3 Accent 3" w:uiPriority="48"/>
-    <w:lsdException w:name="Grid Table 4 Accent 3" w:uiPriority="49"/>
-    <w:lsdException w:name="Grid Table 5 Dark Accent 3" w:uiPriority="50"/>
-    <w:lsdException w:name="Grid Table 6 Colorful Accent 3" w:uiPriority="51"/>
-    <w:lsdException w:name="Grid Table 7 Colorful Accent 3" w:uiPriority="52"/>
-    <w:lsdException w:name="Grid Table 1 Light Accent 4" w:uiPriority="46"/>
-    <w:lsdException w:name="Grid Table 2 Accent 4" w:uiPriority="47"/>
-    <w:lsdException w:name="Grid Table 3 Accent 4" w:uiPriority="48"/>
-    <w:lsdException w:name="Grid Table 4 Accent 4" w:uiPriority="49"/>
-    <w:lsdException w:name="Grid Table 5 Dark Accent 4" w:uiPriority="50"/>
-    <w:lsdException w:name="Grid Table 6 Colorful Accent 4" w:uiPriority="51"/>
-    <w:lsdException w:name="Grid Table 7 Colorful Accent 4" w:uiPriority="52"/>
-    <w:lsdException w:name="Grid Table 1 Light Accent 5" w:uiPriority="46"/>
-    <w:lsdException w:name="Grid Table 2 Accent 5" w:uiPriority="47"/>
-    <w:lsdException w:name="Grid Table 3 Accent 5" w:uiPriority="48"/>
-    <w:lsdException w:name="Grid Table 4 Accent 5" w:uiPriority="49"/>
-    <w:lsdException w:name="Grid Table 5 Dark Accent 5" w:uiPriority="50"/>
-    <w:lsdException w:name="Grid Table 6 Colorful Accent 5" w:uiPriority="51"/>
-    <w:lsdException w:name="Grid Table 7 Colorful Accent 5" w:uiPriority="52"/>
-    <w:lsdException w:name="Grid Table 1 Light Accent 6" w:uiPriority="46"/>
-    <w:lsdException w:name="Grid Table 2 Accent 6" w:uiPriority="47"/>
-    <w:lsdException w:name="Grid Table 3 Accent 6" w:uiPriority="48"/>
-    <w:lsdException w:name="Grid Table 4 Accent 6" w:uiPriority="49"/>
-    <w:lsdException w:name="Grid Table 5 Dark Accent 6" w:uiPriority="50"/>
-    <w:lsdException w:name="Grid Table 6 Colorful Accent 6" w:uiPriority="51"/>
-    <w:lsdException w:name="Grid Table 7 Colorful Accent 6" w:uiPriority="52"/>
-    <w:lsdException w:name="List Table 1 Light" w:uiPriority="46"/>
-    <w:lsdException w:name="List Table 2" w:uiPriority="47"/>
-    <w:lsdException w:name="List Table 3" w:uiPriority="48"/>
-    <w:lsdException w:name="List Table 4" w:uiPriority="49"/>
-    <w:lsdException w:name="List Table 5 Dark" w:uiPriority="50"/>
-    <w:lsdException w:name="List Table 6 Colorful" w:uiPriority="51"/>
-    <w:lsdException w:name="List Table 7 Colorful" w:uiPriority="52"/>
-    <w:lsdException w:name="List Table 1 Light Accent 1" w:uiPriority="46"/>
-    <w:lsdException w:name="List Table 2 Accent 1" w:uiPriority="47"/>
-    <w:lsdException w:name="List Table 3 Accent 1" w:uiPriority="48"/>
-    <w:lsdException w:name="List Table 4 Accent 1" w:uiPriority="49"/>
-    <w:lsdException w:name="List Table 5 Dark Accent 1" w:uiPriority="50"/>
-    <w:lsdException w:name="List Table 6 Colorful Accent 1" w:uiPriority="51"/>
-    <w:lsdException w:name="List Table 7 Colorful Accent 1" w:uiPriority="52"/>
-    <w:lsdException w:name="List Table 1 Light Accent 2" w:uiPriority="46"/>
-    <w:lsdException w:name="List Table 2 Accent 2" w:uiPriority="47"/>
-    <w:lsdException w:name="List Table 3 Accent 2" w:uiPriority="48"/>
-    <w:lsdException w:name="List Table 4 Accent 2" w:uiPriority="49"/>
-    <w:lsdException w:name="List Table 5 Dark Accent 2" w:uiPriority="50"/>
-    <w:lsdException w:name="List Table 6 Colorful Accent 2" w:uiPriority="51"/>
-    <w:lsdException w:name="List Table 7 Colorful Accent 2" w:uiPriority="52"/>
-    <w:lsdException w:name="List Table 1 Light Accent 3" w:uiPriority="46"/>
-    <w:lsdException w:name="List Table 2 Accent 3" w:uiPriority="47"/>
-    <w:lsdException w:name="List Table 3 Accent 3" w:uiPriority="48"/>
-    <w:lsdException w:name="List Table 4 Accent 3" w:uiPriority="49"/>
-    <w:lsdException w:name="List Table 5 Dark Accent 3" w:uiPriority="50"/>
-    <w:lsdException w:name="List Table 6 Colorful Accent 3" w:uiPriority="51"/>
-    <w:lsdException w:name="List Table 7 Colorful Accent 3" w:uiPriority="52"/>
-    <w:lsdException w:name="List Table 1 Light Accent 4" w:uiPriority="46"/>
-    <w:lsdException w:name="List Table 2 Accent 4" w:uiPriority="47"/>
-    <w:lsdException w:name="List Table 3 Accent 4" w:uiPriority="48"/>
-    <w:lsdException w:name="List Table 4 Accent 4" w:uiPriority="49"/>
-    <w:lsdException w:name="List Table 5 Dark Accent 4" w:uiPriority="50"/>
-    <w:lsdException w:name="List Table 6 Colorful Accent 4" w:uiPriority="51"/>
-    <w:lsdException w:name="List Table 7 Colorful Accent 4" w:uiPriority="52"/>
-    <w:lsdException w:name="List Table 1 Light Accent 5" w:uiPriority="46"/>
-    <w:lsdException w:name="List Table 2 Accent 5" w:uiPriority="47"/>
-    <w:lsdException w:name="List Table 3 Accent 5" w:uiPriority="48"/>
-    <w:lsdException w:name="List Table 4 Accent 5" w:uiPriority="49"/>
-    <w:lsdException w:name="List Table 5 Dark Accent 5" w:uiPriority="50"/>
-    <w:lsdException w:name="List Table 6 Colorful Accent 5" w:uiPriority="51"/>
-    <w:lsdException w:name="List Table 7 Colorful Accent 5" w:uiPriority="52"/>
-    <w:lsdException w:name="List Table 1 Light Accent 6" w:uiPriority="46"/>
-    <w:lsdException w:name="List Table 2 Accent 6" w:uiPriority="47"/>
-    <w:lsdException w:name="List Table 3 Accent 6" w:uiPriority="48"/>
-    <w:lsdException w:name="List Table 4 Accent 6" w:uiPriority="49"/>
-    <w:lsdException w:name="List Table 5 Dark Accent 6" w:uiPriority="50"/>
-    <w:lsdException w:name="List Table 6 Colorful Accent 6" w:uiPriority="51"/>
-    <w:lsdException w:name="List Table 7 Colorful Accent 6" w:uiPriority="52"/>
-    <w:lsdException w:name="Mention" w:semiHidden="1" w:unhideWhenUsed="1"/>
-    <w:lsdException w:name="Smart Hyperlink" w:semiHidden="1" w:unhideWhenUsed="1"/>
-    <w:lsdException w:name="Hashtag" w:semiHidden="1" w:unhideWhenUsed="1"/>
-    <w:lsdException w:name="Unresolved Mention" w:semiHidden="1" w:unhideWhenUsed="1"/>
+  <w:latentStyles w:defLockedState="0" w:defUIPriority="99" w:defSemiHidden="1" w:defUnhideWhenUsed="1" w:defQFormat="0" w:count="267">
+    <w:lsdException w:name="Normal" w:semiHidden="0" w:uiPriority="0" w:unhideWhenUsed="0" w:qFormat="1"/>
+    <w:lsdException w:name="heading 1" w:semiHidden="0" w:uiPriority="9" w:unhideWhenUsed="0" w:qFormat="1"/>
+    <w:lsdException w:name="heading 2" w:uiPriority="9" w:qFormat="1"/>
+    <w:lsdException w:name="heading 3" w:uiPriority="9" w:qFormat="1"/>
+    <w:lsdException w:name="heading 4" w:uiPriority="9" w:qFormat="1"/>
+    <w:lsdException w:name="heading 5" w:uiPriority="9" w:qFormat="1"/>
+    <w:lsdException w:name="heading 6" w:uiPriority="9" w:qFormat="1"/>
+    <w:lsdException w:name="heading 7" w:uiPriority="9" w:qFormat="1"/>
+    <w:lsdException w:name="heading 8" w:uiPriority="9" w:qFormat="1"/>
+    <w:lsdException w:name="heading 9" w:uiPriority="9" w:qFormat="1"/>
+    <w:lsdException w:name="toc 1" w:uiPriority="39"/>
+    <w:lsdException w:name="toc 2" w:uiPriority="39"/>
+    <w:lsdException w:name="toc 3" w:uiPriority="39"/>
+    <w:lsdException w:name="toc 4" w:uiPriority="39"/>
+    <w:lsdException w:name="toc 5" w:uiPriority="39"/>
+    <w:lsdException w:name="toc 6" w:uiPriority="39"/>
+    <w:lsdException w:name="toc 7" w:uiPriority="39"/>
+    <w:lsdException w:name="toc 8" w:uiPriority="39"/>
+    <w:lsdException w:name="toc 9" w:uiPriority="39"/>
+    <w:lsdException w:name="caption" w:uiPriority="35" w:qFormat="1"/>
+    <w:lsdException w:name="Title" w:semiHidden="0" w:uiPriority="10" w:unhideWhenUsed="0" w:qFormat="1"/>
+    <w:lsdException w:name="Default Paragraph Font" w:uiPriority="1"/>
+    <w:lsdException w:name="Subtitle" w:semiHidden="0" w:uiPriority="11" w:unhideWhenUsed="0" w:qFormat="1"/>
+    <w:lsdException w:name="Strong" w:semiHidden="0" w:uiPriority="22" w:unhideWhenUsed="0" w:qFormat="1"/>
+    <w:lsdException w:name="Emphasis" w:semiHidden="0" w:uiPriority="20" w:unhideWhenUsed="0" w:qFormat="1"/>
+    <w:lsdException w:name="Table Grid" w:uiPriority="59"/>
+    <w:lsdException w:name="Placeholder Text" w:unhideWhenUsed="0"/>
+    <w:lsdException w:name="No Spacing" w:semiHidden="0" w:uiPriority="1" w:unhideWhenUsed="0" w:qFormat="1"/>
+    <w:lsdException w:name="Light Shading" w:semiHidden="0" w:uiPriority="60" w:unhideWhenUsed="0"/>
+    <w:lsdException w:name="Light List" w:semiHidden="0" w:uiPriority="61" w:unhideWhenUsed="0"/>
+    <w:lsdException w:name="Light Grid" w:semiHidden="0" w:uiPriority="62" w:unhideWhenUsed="0"/>
+    <w:lsdException w:name="Medium Shading 1" w:semiHidden="0" w:uiPriority="63" w:unhideWhenUsed="0"/>
+    <w:lsdException w:name="Medium Shading 2" w:semiHidden="0" w:uiPriority="64" w:unhideWhenUsed="0"/>
+    <w:lsdException w:name="Medium List 1" w:semiHidden="0" w:uiPriority="65" w:unhideWhenUsed="0"/>
+    <w:lsdException w:name="Medium List 2" w:semiHidden="0" w:uiPriority="66" w:unhideWhenUsed="0"/>
+    <w:lsdException w:name="Medium Grid 1" w:semiHidden="0" w:uiPriority="67" w:unhideWhenUsed="0"/>
+    <w:lsdException w:name="Medium Grid 2" w:semiHidden="0" w:uiPriority="68" w:unhideWhenUsed="0"/>
+    <w:lsdException w:name="Medium Grid 3" w:semiHidden="0" w:uiPriority="69" w:unhideWhenUsed="0"/>
+    <w:lsdException w:name="Dark List" w:semiHidden="0" w:uiPriority="70" w:unhideWhenUsed="0"/>
+    <w:lsdException w:name="Colorful Shading" w:semiHidden="0" w:uiPriority="71" w:unhideWhenUsed="0"/>
+    <w:lsdException w:name="Colorful List" w:semiHidden="0" w:uiPriority="72" w:unhideWhenUsed="0"/>
+    <w:lsdException w:name="Colorful Grid" w:semiHidden="0" w:uiPriority="73" w:unhideWhenUsed="0"/>
+    <w:lsdException w:name="Light Shading Accent 1" w:semiHidden="0" w:uiPriority="60" w:unhideWhenUsed="0"/>
+    <w:lsdException w:name="Light List Accent 1" w:semiHidden="0" w:uiPriority="61" w:unhideWhenUsed="0"/>
+    <w:lsdException w:name="Light Grid Accent 1" w:semiHidden="0" w:uiPriority="62" w:unhideWhenUsed="0"/>
+    <w:lsdException w:name="Medium Shading 1 Accent 1" w:semiHidden="0" w:uiPriority="63" w:unhideWhenUsed="0"/>
+    <w:lsdException w:name="Medium Shading 2 Accent 1" w:semiHidden="0" w:uiPriority="64" w:unhideWhenUsed="0"/>
+    <w:lsdException w:name="Medium List 1 Accent 1" w:semiHidden="0" w:uiPriority="65" w:unhideWhenUsed="0"/>
+    <w:lsdException w:name="Revision" w:unhideWhenUsed="0"/>
+    <w:lsdException w:name="List Paragraph" w:semiHidden="0" w:uiPriority="34" w:unhideWhenUsed="0" w:qFormat="1"/>
+    <w:lsdException w:name="Quote" w:semiHidden="0" w:uiPriority="29" w:unhideWhenUsed="0" w:qFormat="1"/>
+    <w:lsdException w:name="Intense Quote" w:semiHidden="0" w:uiPriority="30" w:unhideWhenUsed="0" w:qFormat="1"/>
+    <w:lsdException w:name="Medium List 2 Accent 1" w:semiHidden="0" w:uiPriority="66" w:unhideWhenUsed="0"/>
+    <w:lsdException w:name="Medium Grid 1 Accent 1" w:semiHidden="0" w:uiPriority="67" w:unhideWhenUsed="0"/>
+    <w:lsdException w:name="Medium Grid 2 Accent 1" w:semiHidden="0" w:uiPriority="68" w:unhideWhenUsed="0"/>
+    <w:lsdException w:name="Medium Grid 3 Accent 1" w:semiHidden="0" w:uiPriority="69" w:unhideWhenUsed="0"/>
+    <w:lsdException w:name="Dark List Accent 1" w:semiHidden="0" w:uiPriority="70" w:unhideWhenUsed="0"/>
+    <w:lsdException w:name="Colorful Shading Accent 1" w:semiHidden="0" w:uiPriority="71" w:unhideWhenUsed="0"/>
+    <w:lsdException w:name="Colorful List Accent 1" w:semiHidden="0" w:uiPriority="72" w:unhideWhenUsed="0"/>
+    <w:lsdException w:name="Colorful Grid Accent 1" w:semiHidden="0" w:uiPriority="73" w:unhideWhenUsed="0"/>
+    <w:lsdException w:name="Light Shading Accent 2" w:semiHidden="0" w:uiPriority="60" w:unhideWhenUsed="0"/>
+    <w:lsdException w:name="Light List Accent 2" w:semiHidden="0" w:uiPriority="61" w:unhideWhenUsed="0"/>
+    <w:lsdException w:name="Light Grid Accent 2" w:semiHidden="0" w:uiPriority="62" w:unhideWhenUsed="0"/>
+    <w:lsdException w:name="Medium Shading 1 Accent 2" w:semiHidden="0" w:uiPriority="63" w:unhideWhenUsed="0"/>
+    <w:lsdException w:name="Medium Shading 2 Accent 2" w:semiHidden="0" w:uiPriority="64" w:unhideWhenUsed="0"/>
+    <w:lsdException w:name="Medium List 1 Accent 2" w:semiHidden="0" w:uiPriority="65" w:unhideWhenUsed="0"/>
+    <w:lsdException w:name="Medium List 2 Accent 2" w:semiHidden="0" w:uiPriority="66" w:unhideWhenUsed="0"/>
+    <w:lsdException w:name="Medium Grid 1 Accent 2" w:semiHidden="0" w:uiPriority="67" w:unhideWhenUsed="0"/>
+    <w:lsdException w:name="Medium Grid 2 Accent 2" w:semiHidden="0" w:uiPriority="68" w:unhideWhenUsed="0"/>
+    <w:lsdException w:name="Medium Grid 3 Accent 2" w:semiHidden="0" w:uiPriority="69" w:unhideWhenUsed="0"/>
+    <w:lsdException w:name="Dark List Accent 2" w:semiHidden="0" w:uiPriority="70" w:unhideWhenUsed="0"/>
+    <w:lsdException w:name="Colorful Shading Accent 2" w:semiHidden="0" w:uiPriority="71" w:unhideWhenUsed="0"/>
+    <w:lsdException w:name="Colorful List Accent 2" w:semiHidden="0" w:uiPriority="72" w:unhideWhenUsed="0"/>
+    <w:lsdException w:name="Colorful Grid Accent 2" w:semiHidden="0" w:uiPriority="73" w:unhideWhenUsed="0"/>
+    <w:lsdException w:name="Light Shading Accent 3" w:semiHidden="0" w:uiPriority="60" w:unhideWhenUsed="0"/>
+    <w:lsdException w:name="Light List Accent 3" w:semiHidden="0" w:uiPriority="61" w:unhideWhenUsed="0"/>
+    <w:lsdException w:name="Light Grid Accent 3" w:semiHidden="0" w:uiPriority="62" w:unhideWhenUsed="0"/>
+    <w:lsdException w:name="Medium Shading 1 Accent 3" w:semiHidden="0" w:uiPriority="63" w:unhideWhenUsed="0"/>
+    <w:lsdException w:name="Medium Shading 2 Accent 3" w:semiHidden="0" w:uiPriority="64" w:unhideWhenUsed="0"/>
+    <w:lsdException w:name="Medium List 1 Accent 3" w:semiHidden="0" w:uiPriority="65" w:unhideWhenUsed="0"/>
+    <w:lsdException w:name="Medium List 2 Accent 3" w:semiHidden="0" w:uiPriority="66" w:unhideWhenUsed="0"/>
+    <w:lsdException w:name="Medium Grid 1 Accent 3" w:semiHidden="0" w:uiPriority="67" w:unhideWhenUsed="0"/>
+    <w:lsdException w:name="Medium Grid 2 Accent 3" w:semiHidden="0" w:uiPriority="68" w:unhideWhenUsed="0"/>
+    <w:lsdException w:name="Medium Grid 3 Accent 3" w:semiHidden="0" w:uiPriority="69" w:unhideWhenUsed="0"/>
+    <w:lsdException w:name="Dark List Accent 3" w:semiHidden="0" w:uiPriority="70" w:unhideWhenUsed="0"/>
+    <w:lsdException w:name="Colorful Shading Accent 3" w:semiHidden="0" w:uiPriority="71" w:unhideWhenUsed="0"/>
+    <w:lsdException w:name="Colorful List Accent 3" w:semiHidden="0" w:uiPriority="72" w:unhideWhenUsed="0"/>
+    <w:lsdException w:name="Colorful Grid Accent 3" w:semiHidden="0" w:uiPriority="73" w:unhideWhenUsed="0"/>
+    <w:lsdException w:name="Light Shading Accent 4" w:semiHidden="0" w:uiPriority="60" w:unhideWhenUsed="0"/>
+    <w:lsdException w:name="Light List Accent 4" w:semiHidden="0" w:uiPriority="61" w:unhideWhenUsed="0"/>
+    <w:lsdException w:name="Light Grid Accent 4" w:semiHidden="0" w:uiPriority="62" w:unhideWhenUsed="0"/>
+    <w:lsdException w:name="Medium Shading 1 Accent 4" w:semiHidden="0" w:uiPriority="63" w:unhideWhenUsed="0"/>
+    <w:lsdException w:name="Medium Shading 2 Accent 4" w:semiHidden="0" w:uiPriority="64" w:unhideWhenUsed="0"/>
+    <w:lsdException w:name="Medium List 1 Accent 4" w:semiHidden="0" w:uiPriority="65" w:unhideWhenUsed="0"/>
+    <w:lsdException w:name="Medium List 2 Accent 4" w:semiHidden="0" w:uiPriority="66" w:unhideWhenUsed="0"/>
+    <w:lsdException w:name="Medium Grid 1 Accent 4" w:semiHidden="0" w:uiPriority="67" w:unhideWhenUsed="0"/>
+    <w:lsdException w:name="Medium Grid 2 Accent 4" w:semiHidden="0" w:uiPriority="68" w:unhideWhenUsed="0"/>
+    <w:lsdException w:name="Medium Grid 3 Accent 4" w:semiHidden="0" w:uiPriority="69" w:unhideWhenUsed="0"/>
+    <w:lsdException w:name="Dark List Accent 4" w:semiHidden="0" w:uiPriority="70" w:unhideWhenUsed="0"/>
+    <w:lsdException w:name="Colorful Shading Accent 4" w:semiHidden="0" w:uiPriority="71" w:unhideWhenUsed="0"/>
+    <w:lsdException w:name="Colorful List Accent 4" w:semiHidden="0" w:uiPriority="72" w:unhideWhenUsed="0"/>
+    <w:lsdException w:name="Colorful Grid Accent 4" w:semiHidden="0" w:uiPriority="73" w:unhideWhenUsed="0"/>
+    <w:lsdException w:name="Light Shading Accent 5" w:semiHidden="0" w:uiPriority="60" w:unhideWhenUsed="0"/>
+    <w:lsdException w:name="Light List Accent 5" w:semiHidden="0" w:uiPriority="61" w:unhideWhenUsed="0"/>
+    <w:lsdException w:name="Light Grid Accent 5" w:semiHidden="0" w:uiPriority="62" w:unhideWhenUsed="0"/>
+    <w:lsdException w:name="Medium Shading 1 Accent 5" w:semiHidden="0" w:uiPriority="63" w:unhideWhenUsed="0"/>
+    <w:lsdException w:name="Medium Shading 2 Accent 5" w:semiHidden="0" w:uiPriority="64" w:unhideWhenUsed="0"/>
+    <w:lsdException w:name="Medium List 1 Accent 5" w:semiHidden="0" w:uiPriority="65" w:unhideWhenUsed="0"/>
+    <w:lsdException w:name="Medium List 2 Accent 5" w:semiHidden="0" w:uiPriority="66" w:unhideWhenUsed="0"/>
+    <w:lsdException w:name="Medium Grid 1 Accent 5" w:semiHidden="0" w:uiPriority="67" w:unhideWhenUsed="0"/>
+    <w:lsdException w:name="Medium Grid 2 Accent 5" w:semiHidden="0" w:uiPriority="68" w:unhideWhenUsed="0"/>
+    <w:lsdException w:name="Medium Grid 3 Accent 5" w:semiHidden="0" w:uiPriority="69" w:unhideWhenUsed="0"/>
+    <w:lsdException w:name="Dark List Accent 5" w:semiHidden="0" w:uiPriority="70" w:unhideWhenUsed="0"/>
+    <w:lsdException w:name="Colorful Shading Accent 5" w:semiHidden="0" w:uiPriority="71" w:unhideWhenUsed="0"/>
+    <w:lsdException w:name="Colorful List Accent 5" w:semiHidden="0" w:uiPriority="72" w:unhideWhenUsed="0"/>
+    <w:lsdException w:name="Colorful Grid Accent 5" w:semiHidden="0" w:uiPriority="73" w:unhideWhenUsed="0"/>
+    <w:lsdException w:name="Light Shading Accent 6" w:semiHidden="0" w:uiPriority="60" w:unhideWhenUsed="0"/>
+    <w:lsdException w:name="Light List Accent 6" w:semiHidden="0" w:uiPriority="61" w:unhideWhenUsed="0"/>
+    <w:lsdException w:name="Light Grid Accent 6" w:semiHidden="0" w:uiPriority="62" w:unhideWhenUsed="0"/>
+    <w:lsdException w:name="Medium Shading 1 Accent 6" w:semiHidden="0" w:uiPriority="63" w:unhideWhenUsed="0"/>
+    <w:lsdException w:name="Medium Shading 2 Accent 6" w:semiHidden="0" w:uiPriority="64" w:unhideWhenUsed="0"/>
+    <w:lsdException w:name="Medium List 1 Accent 6" w:semiHidden="0" w:uiPriority="65" w:unhideWhenUsed="0"/>
+    <w:lsdException w:name="Medium List 2 Accent 6" w:semiHidden="0" w:uiPriority="66" w:unhideWhenUsed="0"/>
+    <w:lsdException w:name="Medium Grid 1 Accent 6" w:semiHidden="0" w:uiPriority="67" w:unhideWhenUsed="0"/>
+    <w:lsdException w:name="Medium Grid 2 Accent 6" w:semiHidden="0" w:uiPriority="68" w:unhideWhenUsed="0"/>
+    <w:lsdException w:name="Medium Grid 3 Accent 6" w:semiHidden="0" w:uiPriority="69" w:unhideWhenUsed="0"/>
+    <w:lsdException w:name="Dark List Accent 6" w:semiHidden="0" w:uiPriority="70" w:unhideWhenUsed="0"/>
+    <w:lsdException w:name="Colorful Shading Accent 6" w:semiHidden="0" w:uiPriority="71" w:unhideWhenUsed="0"/>
+    <w:lsdException w:name="Colorful List Accent 6" w:semiHidden="0" w:uiPriority="72" w:unhideWhenUsed="0"/>
+    <w:lsdException w:name="Colorful Grid Accent 6" w:semiHidden="0" w:uiPriority="73" w:unhideWhenUsed="0"/>
+    <w:lsdException w:name="Subtle Emphasis" w:semiHidden="0" w:uiPriority="19" w:unhideWhenUsed="0" w:qFormat="1"/>
+    <w:lsdException w:name="Intense Emphasis" w:semiHidden="0" w:uiPriority="21" w:unhideWhenUsed="0" w:qFormat="1"/>
+    <w:lsdException w:name="Subtle Reference" w:semiHidden="0" w:uiPriority="31" w:unhideWhenUsed="0" w:qFormat="1"/>
+    <w:lsdException w:name="Intense Reference" w:semiHidden="0" w:uiPriority="32" w:unhideWhenUsed="0" w:qFormat="1"/>
+    <w:lsdException w:name="Book Title" w:semiHidden="0" w:uiPriority="33" w:unhideWhenUsed="0" w:qFormat="1"/>
+    <w:lsdException w:name="Bibliography" w:uiPriority="37"/>
+    <w:lsdException w:name="TOC Heading" w:uiPriority="39" w:qFormat="1"/>
   </w:latentStyles>
   <w:style w:type="paragraph" w:default="1" w:styleId="Standard">
     <w:name w:val="Normal"/>
@@ -6790,6 +7159,7 @@
     <w:uiPriority w:val="99"/>
     <w:semiHidden/>
     <w:unhideWhenUsed/>
+    <w:qFormat/>
     <w:tblPr>
       <w:tblInd w:w="0" w:type="dxa"/>
       <w:tblCellMar>

</xml_diff>

<commit_message>
Gefixte UML, bessere Auflösung, private Methoden und Constructors gekürzt
</commit_message>
<xml_diff>
--- a/organisation/documentation/Projektdokumentation.docx
+++ b/organisation/documentation/Projektdokumentation.docx
@@ -3992,9 +3992,9 @@
         </w:rPr>
         <w:drawing>
           <wp:inline distT="0" distB="0" distL="0" distR="0">
-            <wp:extent cx="5757545" cy="3165475"/>
+            <wp:extent cx="4977458" cy="6098651"/>
             <wp:effectExtent l="19050" t="0" r="0" b="0"/>
-            <wp:docPr id="2" name="Bild 1"/>
+            <wp:docPr id="1" name="Bild 1" descr="F:\schule\Projekte\lastclone\carscout\organisation\documentation\uml\uml_reworkedFronted_left.PNG"/>
             <wp:cNvGraphicFramePr>
               <a:graphicFrameLocks xmlns:a="http://schemas.openxmlformats.org/drawingml/2006/main" noChangeAspect="1"/>
             </wp:cNvGraphicFramePr>
@@ -4002,7 +4002,7 @@
               <a:graphicData uri="http://schemas.openxmlformats.org/drawingml/2006/picture">
                 <pic:pic xmlns:pic="http://schemas.openxmlformats.org/drawingml/2006/picture">
                   <pic:nvPicPr>
-                    <pic:cNvPr id="0" name="Picture 1"/>
+                    <pic:cNvPr id="0" name="Picture 1" descr="F:\schule\Projekte\lastclone\carscout\organisation\documentation\uml\uml_reworkedFronted_left.PNG"/>
                     <pic:cNvPicPr>
                       <a:picLocks noChangeAspect="1" noChangeArrowheads="1"/>
                     </pic:cNvPicPr>
@@ -4017,7 +4017,7 @@
                   <pic:spPr bwMode="auto">
                     <a:xfrm>
                       <a:off x="0" y="0"/>
-                      <a:ext cx="5757545" cy="3165475"/>
+                      <a:ext cx="4976742" cy="6097773"/>
                     </a:xfrm>
                     <a:prstGeom prst="rect">
                       <a:avLst/>
@@ -4048,11 +4048,12 @@
           <w:noProof/>
           <w:lang w:eastAsia="de-DE"/>
         </w:rPr>
+        <w:lastRenderedPageBreak/>
         <w:drawing>
           <wp:inline distT="0" distB="0" distL="0" distR="0">
-            <wp:extent cx="5757545" cy="2773045"/>
+            <wp:extent cx="5760720" cy="7196035"/>
             <wp:effectExtent l="19050" t="0" r="0" b="0"/>
-            <wp:docPr id="3" name="Bild 2"/>
+            <wp:docPr id="5" name="Bild 2" descr="F:\schule\Projekte\lastclone\carscout\organisation\documentation\uml\uml_reworkedFronted_right.PNG"/>
             <wp:cNvGraphicFramePr>
               <a:graphicFrameLocks xmlns:a="http://schemas.openxmlformats.org/drawingml/2006/main" noChangeAspect="1"/>
             </wp:cNvGraphicFramePr>
@@ -4060,7 +4061,7 @@
               <a:graphicData uri="http://schemas.openxmlformats.org/drawingml/2006/picture">
                 <pic:pic xmlns:pic="http://schemas.openxmlformats.org/drawingml/2006/picture">
                   <pic:nvPicPr>
-                    <pic:cNvPr id="0" name="Picture 2"/>
+                    <pic:cNvPr id="0" name="Picture 2" descr="F:\schule\Projekte\lastclone\carscout\organisation\documentation\uml\uml_reworkedFronted_right.PNG"/>
                     <pic:cNvPicPr>
                       <a:picLocks noChangeAspect="1" noChangeArrowheads="1"/>
                     </pic:cNvPicPr>
@@ -4075,7 +4076,7 @@
                   <pic:spPr bwMode="auto">
                     <a:xfrm>
                       <a:off x="0" y="0"/>
-                      <a:ext cx="5757545" cy="2773045"/>
+                      <a:ext cx="5760720" cy="7196035"/>
                     </a:xfrm>
                     <a:prstGeom prst="rect">
                       <a:avLst/>
@@ -4094,6 +4095,8 @@
           </wp:inline>
         </w:drawing>
       </w:r>
+    </w:p>
+    <w:p>
       <w:r>
         <w:br w:type="page"/>
       </w:r>
@@ -4103,8 +4106,25 @@
         <w:lastRenderedPageBreak/>
         <w:t>Teil 3</w:t>
       </w:r>
-    </w:p>
-    <w:p>
+      <w:r>
+        <w:t xml:space="preserve"> (Backend)</w:t>
+      </w:r>
+      <w:r>
+        <w:rPr>
+          <w:rStyle w:val="Standard"/>
+          <w:rFonts w:ascii="Times New Roman" w:eastAsia="Times New Roman" w:hAnsi="Times New Roman" w:cs="Times New Roman"/>
+          <w:snapToGrid w:val="0"/>
+          <w:color w:val="000000"/>
+          <w:w w:val="0"/>
+          <w:sz w:val="0"/>
+          <w:szCs w:val="0"/>
+          <w:u w:color="000000"/>
+          <w:bdr w:val="none" w:sz="0" w:space="0" w:color="000000"/>
+          <w:shd w:val="clear" w:color="000000" w:fill="000000"/>
+          <w:lang/>
+        </w:rPr>
+        <w:t xml:space="preserve"> </w:t>
+      </w:r>
       <w:r>
         <w:rPr>
           <w:noProof/>
@@ -4112,9 +4132,9 @@
         </w:rPr>
         <w:drawing>
           <wp:inline distT="0" distB="0" distL="0" distR="0">
-            <wp:extent cx="4652645" cy="5607050"/>
+            <wp:extent cx="5760720" cy="3245003"/>
             <wp:effectExtent l="19050" t="0" r="0" b="0"/>
-            <wp:docPr id="6" name="Bild 3"/>
+            <wp:docPr id="7" name="Bild 3" descr="F:\schule\Projekte\lastclone\carscout\organisation\documentation\uml\uml_reworkedBackend.PNG"/>
             <wp:cNvGraphicFramePr>
               <a:graphicFrameLocks xmlns:a="http://schemas.openxmlformats.org/drawingml/2006/main" noChangeAspect="1"/>
             </wp:cNvGraphicFramePr>
@@ -4122,7 +4142,7 @@
               <a:graphicData uri="http://schemas.openxmlformats.org/drawingml/2006/picture">
                 <pic:pic xmlns:pic="http://schemas.openxmlformats.org/drawingml/2006/picture">
                   <pic:nvPicPr>
-                    <pic:cNvPr id="0" name="Picture 3"/>
+                    <pic:cNvPr id="0" name="Picture 3" descr="F:\schule\Projekte\lastclone\carscout\organisation\documentation\uml\uml_reworkedBackend.PNG"/>
                     <pic:cNvPicPr>
                       <a:picLocks noChangeAspect="1" noChangeArrowheads="1"/>
                     </pic:cNvPicPr>
@@ -4137,7 +4157,7 @@
                   <pic:spPr bwMode="auto">
                     <a:xfrm>
                       <a:off x="0" y="0"/>
-                      <a:ext cx="4652645" cy="5607050"/>
+                      <a:ext cx="5760720" cy="3245003"/>
                     </a:xfrm>
                     <a:prstGeom prst="rect">
                       <a:avLst/>
@@ -4157,70 +4177,7 @@
         </w:drawing>
       </w:r>
     </w:p>
-    <w:p>
-      <w:r>
-        <w:lastRenderedPageBreak/>
-        <w:t>Teil 4 (Backend)</w:t>
-      </w:r>
-      <w:r>
-        <w:rPr>
-          <w:noProof/>
-          <w:lang w:eastAsia="de-DE"/>
-        </w:rPr>
-        <w:t xml:space="preserve"> </w:t>
-      </w:r>
-      <w:r>
-        <w:rPr>
-          <w:noProof/>
-          <w:lang w:eastAsia="de-DE"/>
-        </w:rPr>
-        <w:drawing>
-          <wp:inline distT="0" distB="0" distL="0" distR="0">
-            <wp:extent cx="5750789" cy="2764301"/>
-            <wp:effectExtent l="19050" t="0" r="2311" b="0"/>
-            <wp:docPr id="8" name="Bild 4"/>
-            <wp:cNvGraphicFramePr>
-              <a:graphicFrameLocks xmlns:a="http://schemas.openxmlformats.org/drawingml/2006/main" noChangeAspect="1"/>
-            </wp:cNvGraphicFramePr>
-            <a:graphic xmlns:a="http://schemas.openxmlformats.org/drawingml/2006/main">
-              <a:graphicData uri="http://schemas.openxmlformats.org/drawingml/2006/picture">
-                <pic:pic xmlns:pic="http://schemas.openxmlformats.org/drawingml/2006/picture">
-                  <pic:nvPicPr>
-                    <pic:cNvPr id="0" name="Picture 4"/>
-                    <pic:cNvPicPr>
-                      <a:picLocks noChangeAspect="1" noChangeArrowheads="1"/>
-                    </pic:cNvPicPr>
-                  </pic:nvPicPr>
-                  <pic:blipFill>
-                    <a:blip r:embed="rId10" cstate="print"/>
-                    <a:srcRect/>
-                    <a:stretch>
-                      <a:fillRect/>
-                    </a:stretch>
-                  </pic:blipFill>
-                  <pic:spPr bwMode="auto">
-                    <a:xfrm>
-                      <a:off x="0" y="0"/>
-                      <a:ext cx="5753100" cy="2765412"/>
-                    </a:xfrm>
-                    <a:prstGeom prst="rect">
-                      <a:avLst/>
-                    </a:prstGeom>
-                    <a:noFill/>
-                    <a:ln w="9525">
-                      <a:noFill/>
-                      <a:miter lim="800000"/>
-                      <a:headEnd/>
-                      <a:tailEnd/>
-                    </a:ln>
-                  </pic:spPr>
-                </pic:pic>
-              </a:graphicData>
-            </a:graphic>
-          </wp:inline>
-        </w:drawing>
-      </w:r>
-    </w:p>
+    <w:p/>
     <w:p>
       <w:pPr>
         <w:pStyle w:val="KeinLeerraum"/>
@@ -4272,7 +4229,7 @@
                     </pic:cNvPicPr>
                   </pic:nvPicPr>
                   <pic:blipFill>
-                    <a:blip r:embed="rId11" cstate="print"/>
+                    <a:blip r:embed="rId10" cstate="print"/>
                     <a:srcRect/>
                     <a:stretch>
                       <a:fillRect/>
@@ -4308,7 +4265,6 @@
     <w:p/>
     <w:p>
       <w:r>
-        <w:lastRenderedPageBreak/>
         <w:t>Teil 2</w:t>
       </w:r>
     </w:p>
@@ -4336,7 +4292,7 @@
                     </pic:cNvPicPr>
                   </pic:nvPicPr>
                   <pic:blipFill>
-                    <a:blip r:embed="rId12" cstate="print"/>
+                    <a:blip r:embed="rId11" cstate="print"/>
                     <a:srcRect/>
                     <a:stretch>
                       <a:fillRect/>
@@ -4395,7 +4351,7 @@
                     </pic:cNvPicPr>
                   </pic:nvPicPr>
                   <pic:blipFill>
-                    <a:blip r:embed="rId13" cstate="print"/>
+                    <a:blip r:embed="rId12" cstate="print"/>
                     <a:srcRect/>
                     <a:stretch>
                       <a:fillRect/>
@@ -4430,7 +4386,6 @@
     <w:p/>
     <w:p>
       <w:r>
-        <w:lastRenderedPageBreak/>
         <w:t>Teil 4</w:t>
       </w:r>
     </w:p>
@@ -4458,7 +4413,7 @@
                     </pic:cNvPicPr>
                   </pic:nvPicPr>
                   <pic:blipFill>
-                    <a:blip r:embed="rId14" cstate="print"/>
+                    <a:blip r:embed="rId13" cstate="print"/>
                     <a:srcRect/>
                     <a:stretch>
                       <a:fillRect/>
@@ -4667,58 +4622,6 @@
           <w:szCs w:val="24"/>
         </w:rPr>
       </w:pPr>
-    </w:p>
-    <w:p>
-      <w:pPr>
-        <w:pStyle w:val="KeinLeerraum"/>
-        <w:spacing w:line="360" w:lineRule="auto"/>
-        <w:jc w:val="both"/>
-        <w:rPr>
-          <w:rFonts w:cstheme="minorHAnsi"/>
-          <w:b/>
-          <w:sz w:val="24"/>
-          <w:szCs w:val="24"/>
-        </w:rPr>
-      </w:pPr>
-    </w:p>
-    <w:p>
-      <w:pPr>
-        <w:pStyle w:val="KeinLeerraum"/>
-        <w:spacing w:line="360" w:lineRule="auto"/>
-        <w:jc w:val="both"/>
-        <w:rPr>
-          <w:rFonts w:cstheme="minorHAnsi"/>
-          <w:b/>
-          <w:sz w:val="24"/>
-          <w:szCs w:val="24"/>
-        </w:rPr>
-      </w:pPr>
-    </w:p>
-    <w:p>
-      <w:pPr>
-        <w:pStyle w:val="KeinLeerraum"/>
-        <w:spacing w:line="360" w:lineRule="auto"/>
-        <w:jc w:val="both"/>
-        <w:rPr>
-          <w:rFonts w:cstheme="minorHAnsi"/>
-          <w:b/>
-          <w:sz w:val="24"/>
-          <w:szCs w:val="24"/>
-        </w:rPr>
-      </w:pPr>
-    </w:p>
-    <w:p>
-      <w:pPr>
-        <w:pStyle w:val="KeinLeerraum"/>
-        <w:spacing w:line="360" w:lineRule="auto"/>
-        <w:jc w:val="both"/>
-        <w:rPr>
-          <w:rFonts w:cstheme="minorHAnsi"/>
-          <w:b/>
-          <w:sz w:val="24"/>
-          <w:szCs w:val="24"/>
-        </w:rPr>
-      </w:pPr>
       <w:r>
         <w:rPr>
           <w:rFonts w:cstheme="minorHAnsi"/>
@@ -4766,7 +4669,7 @@
                     </pic:cNvPicPr>
                   </pic:nvPicPr>
                   <pic:blipFill>
-                    <a:blip r:embed="rId15" cstate="print"/>
+                    <a:blip r:embed="rId14" cstate="print"/>
                     <a:srcRect/>
                     <a:stretch>
                       <a:fillRect/>
@@ -4814,18 +4717,43 @@
         <w:jc w:val="both"/>
         <w:rPr>
           <w:rFonts w:cstheme="minorHAnsi"/>
-          <w:b/>
-          <w:sz w:val="24"/>
-          <w:szCs w:val="24"/>
-        </w:rPr>
-      </w:pPr>
-      <w:r>
-        <w:rPr>
-          <w:rFonts w:cstheme="minorHAnsi"/>
-          <w:b/>
-          <w:sz w:val="24"/>
-          <w:szCs w:val="24"/>
-        </w:rPr>
+          <w:sz w:val="24"/>
+          <w:szCs w:val="24"/>
+        </w:rPr>
+      </w:pPr>
+    </w:p>
+    <w:p>
+      <w:pPr>
+        <w:pStyle w:val="KeinLeerraum"/>
+        <w:spacing w:line="360" w:lineRule="auto"/>
+        <w:jc w:val="both"/>
+        <w:rPr>
+          <w:rFonts w:cstheme="minorHAnsi"/>
+          <w:sz w:val="24"/>
+          <w:szCs w:val="24"/>
+        </w:rPr>
+      </w:pPr>
+    </w:p>
+    <w:p>
+      <w:pPr>
+        <w:pStyle w:val="KeinLeerraum"/>
+        <w:spacing w:line="360" w:lineRule="auto"/>
+        <w:jc w:val="both"/>
+        <w:rPr>
+          <w:rFonts w:cstheme="minorHAnsi"/>
+          <w:b/>
+          <w:sz w:val="24"/>
+          <w:szCs w:val="24"/>
+        </w:rPr>
+      </w:pPr>
+      <w:r>
+        <w:rPr>
+          <w:rFonts w:cstheme="minorHAnsi"/>
+          <w:b/>
+          <w:sz w:val="24"/>
+          <w:szCs w:val="24"/>
+        </w:rPr>
+        <w:lastRenderedPageBreak/>
         <w:t>Beschreibung der Durchführung</w:t>
       </w:r>
     </w:p>
@@ -4846,7 +4774,6 @@
           <w:sz w:val="24"/>
           <w:szCs w:val="24"/>
         </w:rPr>
-        <w:lastRenderedPageBreak/>
         <w:t>Der für die Durchführung der Entwicklung gewählte Ansatz soll entsprechend der Prinzipien von agiler Softwareentwicklung diversen verschiedenen Anforderungen genügen. Bedient wird sich hierbei an dem Prinzip des Entwicklungsprozess</w:t>
       </w:r>
       <w:r>
@@ -6310,7 +6237,7 @@
       </w:r>
     </w:p>
     <w:sectPr>
-      <w:footerReference w:type="default" r:id="rId16"/>
+      <w:footerReference w:type="default" r:id="rId15"/>
       <w:pgSz w:w="11906" w:h="16838"/>
       <w:pgMar w:top="1417" w:right="1417" w:bottom="1134" w:left="1417" w:header="708" w:footer="708" w:gutter="0"/>
       <w:cols w:space="708"/>
@@ -6374,7 +6301,7 @@
           <w:rPr>
             <w:noProof/>
           </w:rPr>
-          <w:t>14</w:t>
+          <w:t>15</w:t>
         </w:r>
         <w:r>
           <w:rPr>

</xml_diff>